<commit_message>
added names and group number
</commit_message>
<xml_diff>
--- a/Delivrables/DBS-Delivrable-1.docx
+++ b/Delivrables/DBS-Delivrable-1.docx
@@ -4,7 +4,7 @@
   <w:body>
     <w:p>
       <w:pPr>
-        <w:pStyle w:val="Title"/>
+        <w:pStyle w:val="Titre"/>
         <w:jc w:val="center"/>
         <w:rPr>
           <w:lang w:val="en-US"/>
@@ -22,50 +22,141 @@
         </w:rPr>
         <w:t>9</w:t>
       </w:r>
-      <w:bookmarkStart w:id="0" w:name="_GoBack"/>
+    </w:p>
+    <w:p>
+      <w:pPr>
+        <w:jc w:val="center"/>
+        <w:rPr>
+          <w:sz w:val="24"/>
+        </w:rPr>
+      </w:pPr>
+      <w:r>
+        <w:rPr>
+          <w:sz w:val="24"/>
+        </w:rPr>
+        <w:t>Team No:</w:t>
+      </w:r>
+      <w:r>
+        <w:rPr>
+          <w:sz w:val="24"/>
+        </w:rPr>
+        <w:t xml:space="preserve"> 32</w:t>
+      </w:r>
+    </w:p>
+    <w:p>
+      <w:pPr>
+        <w:jc w:val="center"/>
+        <w:rPr>
+          <w:sz w:val="24"/>
+        </w:rPr>
+      </w:pPr>
+      <w:r>
+        <w:rPr>
+          <w:sz w:val="24"/>
+        </w:rPr>
+        <w:t>Names:</w:t>
+      </w:r>
+      <w:r>
+        <w:rPr>
+          <w:sz w:val="24"/>
+        </w:rPr>
+        <w:t xml:space="preserve"> Samuel Chassot, Daniel </w:t>
+      </w:r>
+      <w:r>
+        <w:rPr>
+          <w:sz w:val="24"/>
+        </w:rPr>
+        <w:t>Nunes Silva</w:t>
+      </w:r>
+      <w:r>
+        <w:rPr>
+          <w:sz w:val="24"/>
+        </w:rPr>
+        <w:t>, Sophie Ammann</w:t>
+      </w:r>
+    </w:p>
+    <w:p>
+      <w:pPr>
+        <w:pStyle w:val="ContentsHeading"/>
+      </w:pPr>
+      <w:bookmarkStart w:id="0" w:name="_Toc506900030"/>
+      <w:r>
+        <w:t>Contents</w:t>
+      </w:r>
       <w:bookmarkEnd w:id="0"/>
     </w:p>
     <w:p>
       <w:pPr>
-        <w:jc w:val="center"/>
-        <w:rPr>
-          <w:sz w:val="24"/>
-        </w:rPr>
-      </w:pPr>
-      <w:r>
-        <w:rPr>
-          <w:sz w:val="24"/>
-        </w:rPr>
-        <w:t>Team No:</w:t>
-      </w:r>
-    </w:p>
-    <w:p>
-      <w:pPr>
-        <w:jc w:val="center"/>
-        <w:rPr>
-          <w:sz w:val="24"/>
-        </w:rPr>
-      </w:pPr>
-      <w:r>
-        <w:rPr>
-          <w:sz w:val="24"/>
-        </w:rPr>
-        <w:t>Names:</w:t>
-      </w:r>
-    </w:p>
-    <w:p>
-      <w:pPr>
-        <w:pStyle w:val="ContentsHeading"/>
-      </w:pPr>
-      <w:bookmarkStart w:id="1" w:name="_Toc506900030"/>
-      <w:r>
+        <w:pStyle w:val="TM1"/>
+        <w:tabs>
+          <w:tab w:val="right" w:leader="dot" w:pos="9962"/>
+        </w:tabs>
+        <w:rPr>
+          <w:rFonts w:asciiTheme="minorHAnsi" w:eastAsiaTheme="minorEastAsia" w:hAnsiTheme="minorHAnsi" w:cstheme="minorBidi"/>
+          <w:noProof/>
+          <w:color w:val="auto"/>
+        </w:rPr>
+      </w:pPr>
+      <w:r>
+        <w:fldChar w:fldCharType="begin"/>
+      </w:r>
+      <w:r>
+        <w:instrText>TOC</w:instrText>
+      </w:r>
+      <w:r>
+        <w:fldChar w:fldCharType="separate"/>
+      </w:r>
+      <w:r>
+        <w:rPr>
+          <w:noProof/>
+        </w:rPr>
         <w:t>Contents</w:t>
       </w:r>
-      <w:bookmarkEnd w:id="1"/>
-    </w:p>
-    <w:p>
-      <w:pPr>
-        <w:pStyle w:val="TOC1"/>
+      <w:r>
+        <w:rPr>
+          <w:noProof/>
+        </w:rPr>
+        <w:tab/>
+      </w:r>
+      <w:r>
+        <w:rPr>
+          <w:noProof/>
+        </w:rPr>
+        <w:fldChar w:fldCharType="begin"/>
+      </w:r>
+      <w:r>
+        <w:rPr>
+          <w:noProof/>
+        </w:rPr>
+        <w:instrText xml:space="preserve"> PAGEREF _Toc506900030 \h </w:instrText>
+      </w:r>
+      <w:r>
+        <w:rPr>
+          <w:noProof/>
+        </w:rPr>
+      </w:r>
+      <w:r>
+        <w:rPr>
+          <w:noProof/>
+        </w:rPr>
+        <w:fldChar w:fldCharType="separate"/>
+      </w:r>
+      <w:r>
+        <w:rPr>
+          <w:noProof/>
+        </w:rPr>
+        <w:t>1</w:t>
+      </w:r>
+      <w:r>
+        <w:rPr>
+          <w:noProof/>
+        </w:rPr>
+        <w:fldChar w:fldCharType="end"/>
+      </w:r>
+    </w:p>
+    <w:p>
+      <w:pPr>
+        <w:pStyle w:val="TM1"/>
         <w:tabs>
           <w:tab w:val="right" w:leader="dot" w:pos="9962"/>
         </w:tabs>
@@ -76,19 +167,70 @@
         </w:rPr>
       </w:pPr>
       <w:r>
+        <w:rPr>
+          <w:noProof/>
+        </w:rPr>
+        <w:t>Deliverable 1</w:t>
+      </w:r>
+      <w:r>
+        <w:rPr>
+          <w:noProof/>
+        </w:rPr>
+        <w:tab/>
+      </w:r>
+      <w:r>
+        <w:rPr>
+          <w:noProof/>
+        </w:rPr>
         <w:fldChar w:fldCharType="begin"/>
       </w:r>
       <w:r>
-        <w:instrText>TOC</w:instrText>
-      </w:r>
-      <w:r>
+        <w:rPr>
+          <w:noProof/>
+        </w:rPr>
+        <w:instrText xml:space="preserve"> PAGEREF _Toc506900031 \h </w:instrText>
+      </w:r>
+      <w:r>
+        <w:rPr>
+          <w:noProof/>
+        </w:rPr>
+      </w:r>
+      <w:r>
+        <w:rPr>
+          <w:noProof/>
+        </w:rPr>
         <w:fldChar w:fldCharType="separate"/>
       </w:r>
       <w:r>
         <w:rPr>
           <w:noProof/>
         </w:rPr>
-        <w:t>Contents</w:t>
+        <w:t>2</w:t>
+      </w:r>
+      <w:r>
+        <w:rPr>
+          <w:noProof/>
+        </w:rPr>
+        <w:fldChar w:fldCharType="end"/>
+      </w:r>
+    </w:p>
+    <w:p>
+      <w:pPr>
+        <w:pStyle w:val="TM2"/>
+        <w:tabs>
+          <w:tab w:val="right" w:leader="dot" w:pos="9962"/>
+        </w:tabs>
+        <w:rPr>
+          <w:rFonts w:asciiTheme="minorHAnsi" w:eastAsiaTheme="minorEastAsia" w:hAnsiTheme="minorHAnsi" w:cstheme="minorBidi"/>
+          <w:noProof/>
+          <w:color w:val="auto"/>
+        </w:rPr>
+      </w:pPr>
+      <w:r>
+        <w:rPr>
+          <w:noProof/>
+        </w:rPr>
+        <w:t>Assumptions</w:t>
       </w:r>
       <w:r>
         <w:rPr>
@@ -106,7 +248,7 @@
         <w:rPr>
           <w:noProof/>
         </w:rPr>
-        <w:instrText xml:space="preserve"> PAGEREF _Toc506900030 \h </w:instrText>
+        <w:instrText xml:space="preserve"> PAGEREF _Toc506900032 \h </w:instrText>
       </w:r>
       <w:r>
         <w:rPr>
@@ -123,7 +265,7 @@
         <w:rPr>
           <w:noProof/>
         </w:rPr>
-        <w:t>1</w:t>
+        <w:t>2</w:t>
       </w:r>
       <w:r>
         <w:rPr>
@@ -134,7 +276,7 @@
     </w:p>
     <w:p>
       <w:pPr>
-        <w:pStyle w:val="TOC1"/>
+        <w:pStyle w:val="TM2"/>
         <w:tabs>
           <w:tab w:val="right" w:leader="dot" w:pos="9962"/>
         </w:tabs>
@@ -148,7 +290,7 @@
         <w:rPr>
           <w:noProof/>
         </w:rPr>
-        <w:t>Deliverable 1</w:t>
+        <w:t>Entity Relationship Schema</w:t>
       </w:r>
       <w:r>
         <w:rPr>
@@ -166,7 +308,7 @@
         <w:rPr>
           <w:noProof/>
         </w:rPr>
-        <w:instrText xml:space="preserve"> PAGEREF _Toc506900031 \h </w:instrText>
+        <w:instrText xml:space="preserve"> PAGEREF _Toc506900033 \h </w:instrText>
       </w:r>
       <w:r>
         <w:rPr>
@@ -194,7 +336,7 @@
     </w:p>
     <w:p>
       <w:pPr>
-        <w:pStyle w:val="TOC2"/>
+        <w:pStyle w:val="TM3"/>
         <w:tabs>
           <w:tab w:val="right" w:leader="dot" w:pos="9962"/>
         </w:tabs>
@@ -208,6 +350,428 @@
         <w:rPr>
           <w:noProof/>
         </w:rPr>
+        <w:t>Schema</w:t>
+      </w:r>
+      <w:r>
+        <w:rPr>
+          <w:noProof/>
+        </w:rPr>
+        <w:tab/>
+      </w:r>
+      <w:r>
+        <w:rPr>
+          <w:noProof/>
+        </w:rPr>
+        <w:fldChar w:fldCharType="begin"/>
+      </w:r>
+      <w:r>
+        <w:rPr>
+          <w:noProof/>
+        </w:rPr>
+        <w:instrText xml:space="preserve"> PAGEREF _Toc506900034 \h </w:instrText>
+      </w:r>
+      <w:r>
+        <w:rPr>
+          <w:noProof/>
+        </w:rPr>
+      </w:r>
+      <w:r>
+        <w:rPr>
+          <w:noProof/>
+        </w:rPr>
+        <w:fldChar w:fldCharType="separate"/>
+      </w:r>
+      <w:r>
+        <w:rPr>
+          <w:noProof/>
+        </w:rPr>
+        <w:t>2</w:t>
+      </w:r>
+      <w:r>
+        <w:rPr>
+          <w:noProof/>
+        </w:rPr>
+        <w:fldChar w:fldCharType="end"/>
+      </w:r>
+    </w:p>
+    <w:p>
+      <w:pPr>
+        <w:pStyle w:val="TM3"/>
+        <w:tabs>
+          <w:tab w:val="right" w:leader="dot" w:pos="9962"/>
+        </w:tabs>
+        <w:rPr>
+          <w:rFonts w:asciiTheme="minorHAnsi" w:eastAsiaTheme="minorEastAsia" w:hAnsiTheme="minorHAnsi" w:cstheme="minorBidi"/>
+          <w:noProof/>
+          <w:color w:val="auto"/>
+        </w:rPr>
+      </w:pPr>
+      <w:r>
+        <w:rPr>
+          <w:noProof/>
+        </w:rPr>
+        <w:t>Description</w:t>
+      </w:r>
+      <w:r>
+        <w:rPr>
+          <w:noProof/>
+        </w:rPr>
+        <w:tab/>
+      </w:r>
+      <w:r>
+        <w:rPr>
+          <w:noProof/>
+        </w:rPr>
+        <w:fldChar w:fldCharType="begin"/>
+      </w:r>
+      <w:r>
+        <w:rPr>
+          <w:noProof/>
+        </w:rPr>
+        <w:instrText xml:space="preserve"> PAGEREF _Toc506900035 \h </w:instrText>
+      </w:r>
+      <w:r>
+        <w:rPr>
+          <w:noProof/>
+        </w:rPr>
+      </w:r>
+      <w:r>
+        <w:rPr>
+          <w:noProof/>
+        </w:rPr>
+        <w:fldChar w:fldCharType="separate"/>
+      </w:r>
+      <w:r>
+        <w:rPr>
+          <w:noProof/>
+        </w:rPr>
+        <w:t>2</w:t>
+      </w:r>
+      <w:r>
+        <w:rPr>
+          <w:noProof/>
+        </w:rPr>
+        <w:fldChar w:fldCharType="end"/>
+      </w:r>
+    </w:p>
+    <w:p>
+      <w:pPr>
+        <w:pStyle w:val="TM2"/>
+        <w:tabs>
+          <w:tab w:val="right" w:leader="dot" w:pos="9962"/>
+        </w:tabs>
+        <w:rPr>
+          <w:rFonts w:asciiTheme="minorHAnsi" w:eastAsiaTheme="minorEastAsia" w:hAnsiTheme="minorHAnsi" w:cstheme="minorBidi"/>
+          <w:noProof/>
+          <w:color w:val="auto"/>
+        </w:rPr>
+      </w:pPr>
+      <w:r>
+        <w:rPr>
+          <w:noProof/>
+          <w:lang w:val="de-DE"/>
+        </w:rPr>
+        <w:t>Relational Schema</w:t>
+      </w:r>
+      <w:r>
+        <w:rPr>
+          <w:noProof/>
+        </w:rPr>
+        <w:tab/>
+      </w:r>
+      <w:r>
+        <w:rPr>
+          <w:noProof/>
+        </w:rPr>
+        <w:fldChar w:fldCharType="begin"/>
+      </w:r>
+      <w:r>
+        <w:rPr>
+          <w:noProof/>
+        </w:rPr>
+        <w:instrText xml:space="preserve"> PAGEREF _Toc506900036 \h </w:instrText>
+      </w:r>
+      <w:r>
+        <w:rPr>
+          <w:noProof/>
+        </w:rPr>
+      </w:r>
+      <w:r>
+        <w:rPr>
+          <w:noProof/>
+        </w:rPr>
+        <w:fldChar w:fldCharType="separate"/>
+      </w:r>
+      <w:r>
+        <w:rPr>
+          <w:noProof/>
+        </w:rPr>
+        <w:t>2</w:t>
+      </w:r>
+      <w:r>
+        <w:rPr>
+          <w:noProof/>
+        </w:rPr>
+        <w:fldChar w:fldCharType="end"/>
+      </w:r>
+    </w:p>
+    <w:p>
+      <w:pPr>
+        <w:pStyle w:val="TM3"/>
+        <w:tabs>
+          <w:tab w:val="right" w:leader="dot" w:pos="9962"/>
+        </w:tabs>
+        <w:rPr>
+          <w:rFonts w:asciiTheme="minorHAnsi" w:eastAsiaTheme="minorEastAsia" w:hAnsiTheme="minorHAnsi" w:cstheme="minorBidi"/>
+          <w:noProof/>
+          <w:color w:val="auto"/>
+        </w:rPr>
+      </w:pPr>
+      <w:r>
+        <w:rPr>
+          <w:noProof/>
+          <w:lang w:val="de-DE"/>
+        </w:rPr>
+        <w:t>ER schema to Relational schema</w:t>
+      </w:r>
+      <w:r>
+        <w:rPr>
+          <w:noProof/>
+        </w:rPr>
+        <w:tab/>
+      </w:r>
+      <w:r>
+        <w:rPr>
+          <w:noProof/>
+        </w:rPr>
+        <w:fldChar w:fldCharType="begin"/>
+      </w:r>
+      <w:r>
+        <w:rPr>
+          <w:noProof/>
+        </w:rPr>
+        <w:instrText xml:space="preserve"> PAGEREF _Toc506900037 \h </w:instrText>
+      </w:r>
+      <w:r>
+        <w:rPr>
+          <w:noProof/>
+        </w:rPr>
+      </w:r>
+      <w:r>
+        <w:rPr>
+          <w:noProof/>
+        </w:rPr>
+        <w:fldChar w:fldCharType="separate"/>
+      </w:r>
+      <w:r>
+        <w:rPr>
+          <w:noProof/>
+        </w:rPr>
+        <w:t>2</w:t>
+      </w:r>
+      <w:r>
+        <w:rPr>
+          <w:noProof/>
+        </w:rPr>
+        <w:fldChar w:fldCharType="end"/>
+      </w:r>
+    </w:p>
+    <w:p>
+      <w:pPr>
+        <w:pStyle w:val="TM3"/>
+        <w:tabs>
+          <w:tab w:val="right" w:leader="dot" w:pos="9962"/>
+        </w:tabs>
+        <w:rPr>
+          <w:rFonts w:asciiTheme="minorHAnsi" w:eastAsiaTheme="minorEastAsia" w:hAnsiTheme="minorHAnsi" w:cstheme="minorBidi"/>
+          <w:noProof/>
+          <w:color w:val="auto"/>
+        </w:rPr>
+      </w:pPr>
+      <w:r>
+        <w:rPr>
+          <w:noProof/>
+        </w:rPr>
+        <w:t>DDL</w:t>
+      </w:r>
+      <w:r>
+        <w:rPr>
+          <w:noProof/>
+        </w:rPr>
+        <w:tab/>
+      </w:r>
+      <w:r>
+        <w:rPr>
+          <w:noProof/>
+        </w:rPr>
+        <w:fldChar w:fldCharType="begin"/>
+      </w:r>
+      <w:r>
+        <w:rPr>
+          <w:noProof/>
+        </w:rPr>
+        <w:instrText xml:space="preserve"> PAGEREF _Toc506900038 \h </w:instrText>
+      </w:r>
+      <w:r>
+        <w:rPr>
+          <w:noProof/>
+        </w:rPr>
+      </w:r>
+      <w:r>
+        <w:rPr>
+          <w:noProof/>
+        </w:rPr>
+        <w:fldChar w:fldCharType="separate"/>
+      </w:r>
+      <w:r>
+        <w:rPr>
+          <w:noProof/>
+        </w:rPr>
+        <w:t>3</w:t>
+      </w:r>
+      <w:r>
+        <w:rPr>
+          <w:noProof/>
+        </w:rPr>
+        <w:fldChar w:fldCharType="end"/>
+      </w:r>
+    </w:p>
+    <w:p>
+      <w:pPr>
+        <w:pStyle w:val="TM2"/>
+        <w:tabs>
+          <w:tab w:val="right" w:leader="dot" w:pos="9962"/>
+        </w:tabs>
+        <w:rPr>
+          <w:rFonts w:asciiTheme="minorHAnsi" w:eastAsiaTheme="minorEastAsia" w:hAnsiTheme="minorHAnsi" w:cstheme="minorBidi"/>
+          <w:noProof/>
+          <w:color w:val="auto"/>
+        </w:rPr>
+      </w:pPr>
+      <w:r>
+        <w:rPr>
+          <w:noProof/>
+        </w:rPr>
+        <w:t>General Comments</w:t>
+      </w:r>
+      <w:r>
+        <w:rPr>
+          <w:noProof/>
+        </w:rPr>
+        <w:tab/>
+      </w:r>
+      <w:r>
+        <w:rPr>
+          <w:noProof/>
+        </w:rPr>
+        <w:fldChar w:fldCharType="begin"/>
+      </w:r>
+      <w:r>
+        <w:rPr>
+          <w:noProof/>
+        </w:rPr>
+        <w:instrText xml:space="preserve"> PAGEREF _Toc506900039 \h </w:instrText>
+      </w:r>
+      <w:r>
+        <w:rPr>
+          <w:noProof/>
+        </w:rPr>
+      </w:r>
+      <w:r>
+        <w:rPr>
+          <w:noProof/>
+        </w:rPr>
+        <w:fldChar w:fldCharType="separate"/>
+      </w:r>
+      <w:r>
+        <w:rPr>
+          <w:noProof/>
+        </w:rPr>
+        <w:t>3</w:t>
+      </w:r>
+      <w:r>
+        <w:rPr>
+          <w:noProof/>
+        </w:rPr>
+        <w:fldChar w:fldCharType="end"/>
+      </w:r>
+    </w:p>
+    <w:p>
+      <w:pPr>
+        <w:pStyle w:val="TM1"/>
+        <w:tabs>
+          <w:tab w:val="right" w:leader="dot" w:pos="9962"/>
+        </w:tabs>
+        <w:rPr>
+          <w:rFonts w:asciiTheme="minorHAnsi" w:eastAsiaTheme="minorEastAsia" w:hAnsiTheme="minorHAnsi" w:cstheme="minorBidi"/>
+          <w:noProof/>
+          <w:color w:val="auto"/>
+        </w:rPr>
+      </w:pPr>
+      <w:r>
+        <w:rPr>
+          <w:noProof/>
+        </w:rPr>
+        <w:t>Deliverable 2</w:t>
+      </w:r>
+      <w:r>
+        <w:rPr>
+          <w:noProof/>
+        </w:rPr>
+        <w:tab/>
+      </w:r>
+      <w:r>
+        <w:rPr>
+          <w:noProof/>
+        </w:rPr>
+        <w:fldChar w:fldCharType="begin"/>
+      </w:r>
+      <w:r>
+        <w:rPr>
+          <w:noProof/>
+        </w:rPr>
+        <w:instrText xml:space="preserve"> PAGEREF _Toc506900040 \h </w:instrText>
+      </w:r>
+      <w:r>
+        <w:rPr>
+          <w:noProof/>
+        </w:rPr>
+      </w:r>
+      <w:r>
+        <w:rPr>
+          <w:noProof/>
+        </w:rPr>
+        <w:fldChar w:fldCharType="separate"/>
+      </w:r>
+      <w:r>
+        <w:rPr>
+          <w:noProof/>
+        </w:rPr>
+        <w:t>4</w:t>
+      </w:r>
+      <w:r>
+        <w:rPr>
+          <w:noProof/>
+        </w:rPr>
+        <w:fldChar w:fldCharType="end"/>
+      </w:r>
+    </w:p>
+    <w:p>
+      <w:pPr>
+        <w:pStyle w:val="TM2"/>
+        <w:tabs>
+          <w:tab w:val="right" w:leader="dot" w:pos="9962"/>
+        </w:tabs>
+        <w:rPr>
+          <w:rFonts w:asciiTheme="minorHAnsi" w:eastAsiaTheme="minorEastAsia" w:hAnsiTheme="minorHAnsi" w:cstheme="minorBidi"/>
+          <w:noProof/>
+          <w:color w:val="auto"/>
+        </w:rPr>
+      </w:pPr>
+      <w:r>
+        <w:rPr>
+          <w:noProof/>
+        </w:rPr>
         <w:t>Assumptions</w:t>
       </w:r>
       <w:r>
@@ -226,7 +790,7 @@
         <w:rPr>
           <w:noProof/>
         </w:rPr>
-        <w:instrText xml:space="preserve"> PAGEREF _Toc506900032 \h </w:instrText>
+        <w:instrText xml:space="preserve"> PAGEREF _Toc506900041 \h </w:instrText>
       </w:r>
       <w:r>
         <w:rPr>
@@ -243,7 +807,7 @@
         <w:rPr>
           <w:noProof/>
         </w:rPr>
-        <w:t>2</w:t>
+        <w:t>4</w:t>
       </w:r>
       <w:r>
         <w:rPr>
@@ -254,7 +818,7 @@
     </w:p>
     <w:p>
       <w:pPr>
-        <w:pStyle w:val="TOC2"/>
+        <w:pStyle w:val="TM2"/>
         <w:tabs>
           <w:tab w:val="right" w:leader="dot" w:pos="9962"/>
         </w:tabs>
@@ -268,7 +832,7 @@
         <w:rPr>
           <w:noProof/>
         </w:rPr>
-        <w:t>Entity Relationship Schema</w:t>
+        <w:t>Data Loading</w:t>
       </w:r>
       <w:r>
         <w:rPr>
@@ -286,7 +850,7 @@
         <w:rPr>
           <w:noProof/>
         </w:rPr>
-        <w:instrText xml:space="preserve"> PAGEREF _Toc506900033 \h </w:instrText>
+        <w:instrText xml:space="preserve"> PAGEREF _Toc506900042 \h </w:instrText>
       </w:r>
       <w:r>
         <w:rPr>
@@ -303,7 +867,7 @@
         <w:rPr>
           <w:noProof/>
         </w:rPr>
-        <w:t>2</w:t>
+        <w:t>4</w:t>
       </w:r>
       <w:r>
         <w:rPr>
@@ -314,7 +878,7 @@
     </w:p>
     <w:p>
       <w:pPr>
-        <w:pStyle w:val="TOC3"/>
+        <w:pStyle w:val="TM2"/>
         <w:tabs>
           <w:tab w:val="right" w:leader="dot" w:pos="9962"/>
         </w:tabs>
@@ -328,7 +892,7 @@
         <w:rPr>
           <w:noProof/>
         </w:rPr>
-        <w:t>Schema</w:t>
+        <w:t>Query Implementation</w:t>
       </w:r>
       <w:r>
         <w:rPr>
@@ -346,7 +910,7 @@
         <w:rPr>
           <w:noProof/>
         </w:rPr>
-        <w:instrText xml:space="preserve"> PAGEREF _Toc506900034 \h </w:instrText>
+        <w:instrText xml:space="preserve"> PAGEREF _Toc506900043 \h </w:instrText>
       </w:r>
       <w:r>
         <w:rPr>
@@ -363,7 +927,7 @@
         <w:rPr>
           <w:noProof/>
         </w:rPr>
-        <w:t>2</w:t>
+        <w:t>4</w:t>
       </w:r>
       <w:r>
         <w:rPr>
@@ -374,7 +938,7 @@
     </w:p>
     <w:p>
       <w:pPr>
-        <w:pStyle w:val="TOC3"/>
+        <w:pStyle w:val="TM3"/>
         <w:tabs>
           <w:tab w:val="right" w:leader="dot" w:pos="9962"/>
         </w:tabs>
@@ -388,7 +952,7 @@
         <w:rPr>
           <w:noProof/>
         </w:rPr>
-        <w:t>Description</w:t>
+        <w:t>Query a:</w:t>
       </w:r>
       <w:r>
         <w:rPr>
@@ -406,7 +970,7 @@
         <w:rPr>
           <w:noProof/>
         </w:rPr>
-        <w:instrText xml:space="preserve"> PAGEREF _Toc506900035 \h </w:instrText>
+        <w:instrText xml:space="preserve"> PAGEREF _Toc506900044 \h </w:instrText>
       </w:r>
       <w:r>
         <w:rPr>
@@ -423,7 +987,7 @@
         <w:rPr>
           <w:noProof/>
         </w:rPr>
-        <w:t>2</w:t>
+        <w:t>4</w:t>
       </w:r>
       <w:r>
         <w:rPr>
@@ -434,7 +998,7 @@
     </w:p>
     <w:p>
       <w:pPr>
-        <w:pStyle w:val="TOC2"/>
+        <w:pStyle w:val="TM4"/>
         <w:tabs>
           <w:tab w:val="right" w:leader="dot" w:pos="9962"/>
         </w:tabs>
@@ -447,9 +1011,8 @@
       <w:r>
         <w:rPr>
           <w:noProof/>
-          <w:lang w:val="de-DE"/>
-        </w:rPr>
-        <w:t>Relational Schema</w:t>
+        </w:rPr>
+        <w:t>Description of logic:</w:t>
       </w:r>
       <w:r>
         <w:rPr>
@@ -467,7 +1030,7 @@
         <w:rPr>
           <w:noProof/>
         </w:rPr>
-        <w:instrText xml:space="preserve"> PAGEREF _Toc506900036 \h </w:instrText>
+        <w:instrText xml:space="preserve"> PAGEREF _Toc506900045 \h </w:instrText>
       </w:r>
       <w:r>
         <w:rPr>
@@ -484,7 +1047,7 @@
         <w:rPr>
           <w:noProof/>
         </w:rPr>
-        <w:t>2</w:t>
+        <w:t>4</w:t>
       </w:r>
       <w:r>
         <w:rPr>
@@ -495,7 +1058,7 @@
     </w:p>
     <w:p>
       <w:pPr>
-        <w:pStyle w:val="TOC3"/>
+        <w:pStyle w:val="TM4"/>
         <w:tabs>
           <w:tab w:val="right" w:leader="dot" w:pos="9962"/>
         </w:tabs>
@@ -508,9 +1071,8 @@
       <w:r>
         <w:rPr>
           <w:noProof/>
-          <w:lang w:val="de-DE"/>
-        </w:rPr>
-        <w:t>ER schema to Relational schema</w:t>
+        </w:rPr>
+        <w:t>SQL statement</w:t>
       </w:r>
       <w:r>
         <w:rPr>
@@ -528,7 +1090,7 @@
         <w:rPr>
           <w:noProof/>
         </w:rPr>
-        <w:instrText xml:space="preserve"> PAGEREF _Toc506900037 \h </w:instrText>
+        <w:instrText xml:space="preserve"> PAGEREF _Toc506900046 \h </w:instrText>
       </w:r>
       <w:r>
         <w:rPr>
@@ -545,7 +1107,7 @@
         <w:rPr>
           <w:noProof/>
         </w:rPr>
-        <w:t>2</w:t>
+        <w:t>4</w:t>
       </w:r>
       <w:r>
         <w:rPr>
@@ -556,7 +1118,7 @@
     </w:p>
     <w:p>
       <w:pPr>
-        <w:pStyle w:val="TOC3"/>
+        <w:pStyle w:val="TM2"/>
         <w:tabs>
           <w:tab w:val="right" w:leader="dot" w:pos="9962"/>
         </w:tabs>
@@ -570,7 +1132,7 @@
         <w:rPr>
           <w:noProof/>
         </w:rPr>
-        <w:t>DDL</w:t>
+        <w:t>Interface</w:t>
       </w:r>
       <w:r>
         <w:rPr>
@@ -588,7 +1150,7 @@
         <w:rPr>
           <w:noProof/>
         </w:rPr>
-        <w:instrText xml:space="preserve"> PAGEREF _Toc506900038 \h </w:instrText>
+        <w:instrText xml:space="preserve"> PAGEREF _Toc506900047 \h </w:instrText>
       </w:r>
       <w:r>
         <w:rPr>
@@ -605,7 +1167,7 @@
         <w:rPr>
           <w:noProof/>
         </w:rPr>
-        <w:t>3</w:t>
+        <w:t>4</w:t>
       </w:r>
       <w:r>
         <w:rPr>
@@ -616,7 +1178,7 @@
     </w:p>
     <w:p>
       <w:pPr>
-        <w:pStyle w:val="TOC2"/>
+        <w:pStyle w:val="TM3"/>
         <w:tabs>
           <w:tab w:val="right" w:leader="dot" w:pos="9962"/>
         </w:tabs>
@@ -630,6 +1192,126 @@
         <w:rPr>
           <w:noProof/>
         </w:rPr>
+        <w:t>Design logic Description</w:t>
+      </w:r>
+      <w:r>
+        <w:rPr>
+          <w:noProof/>
+        </w:rPr>
+        <w:tab/>
+      </w:r>
+      <w:r>
+        <w:rPr>
+          <w:noProof/>
+        </w:rPr>
+        <w:fldChar w:fldCharType="begin"/>
+      </w:r>
+      <w:r>
+        <w:rPr>
+          <w:noProof/>
+        </w:rPr>
+        <w:instrText xml:space="preserve"> PAGEREF _Toc506900048 \h </w:instrText>
+      </w:r>
+      <w:r>
+        <w:rPr>
+          <w:noProof/>
+        </w:rPr>
+      </w:r>
+      <w:r>
+        <w:rPr>
+          <w:noProof/>
+        </w:rPr>
+        <w:fldChar w:fldCharType="separate"/>
+      </w:r>
+      <w:r>
+        <w:rPr>
+          <w:noProof/>
+        </w:rPr>
+        <w:t>4</w:t>
+      </w:r>
+      <w:r>
+        <w:rPr>
+          <w:noProof/>
+        </w:rPr>
+        <w:fldChar w:fldCharType="end"/>
+      </w:r>
+    </w:p>
+    <w:p>
+      <w:pPr>
+        <w:pStyle w:val="TM3"/>
+        <w:tabs>
+          <w:tab w:val="right" w:leader="dot" w:pos="9962"/>
+        </w:tabs>
+        <w:rPr>
+          <w:rFonts w:asciiTheme="minorHAnsi" w:eastAsiaTheme="minorEastAsia" w:hAnsiTheme="minorHAnsi" w:cstheme="minorBidi"/>
+          <w:noProof/>
+          <w:color w:val="auto"/>
+        </w:rPr>
+      </w:pPr>
+      <w:r>
+        <w:rPr>
+          <w:noProof/>
+        </w:rPr>
+        <w:t>Screenshots</w:t>
+      </w:r>
+      <w:r>
+        <w:rPr>
+          <w:noProof/>
+        </w:rPr>
+        <w:tab/>
+      </w:r>
+      <w:r>
+        <w:rPr>
+          <w:noProof/>
+        </w:rPr>
+        <w:fldChar w:fldCharType="begin"/>
+      </w:r>
+      <w:r>
+        <w:rPr>
+          <w:noProof/>
+        </w:rPr>
+        <w:instrText xml:space="preserve"> PAGEREF _Toc506900049 \h </w:instrText>
+      </w:r>
+      <w:r>
+        <w:rPr>
+          <w:noProof/>
+        </w:rPr>
+      </w:r>
+      <w:r>
+        <w:rPr>
+          <w:noProof/>
+        </w:rPr>
+        <w:fldChar w:fldCharType="separate"/>
+      </w:r>
+      <w:r>
+        <w:rPr>
+          <w:noProof/>
+        </w:rPr>
+        <w:t>4</w:t>
+      </w:r>
+      <w:r>
+        <w:rPr>
+          <w:noProof/>
+        </w:rPr>
+        <w:fldChar w:fldCharType="end"/>
+      </w:r>
+    </w:p>
+    <w:p>
+      <w:pPr>
+        <w:pStyle w:val="TM2"/>
+        <w:tabs>
+          <w:tab w:val="right" w:leader="dot" w:pos="9962"/>
+        </w:tabs>
+        <w:rPr>
+          <w:rFonts w:asciiTheme="minorHAnsi" w:eastAsiaTheme="minorEastAsia" w:hAnsiTheme="minorHAnsi" w:cstheme="minorBidi"/>
+          <w:noProof/>
+          <w:color w:val="auto"/>
+        </w:rPr>
+      </w:pPr>
+      <w:r>
+        <w:rPr>
+          <w:noProof/>
+        </w:rPr>
         <w:t>General Comments</w:t>
       </w:r>
       <w:r>
@@ -648,7 +1330,7 @@
         <w:rPr>
           <w:noProof/>
         </w:rPr>
-        <w:instrText xml:space="preserve"> PAGEREF _Toc506900039 \h </w:instrText>
+        <w:instrText xml:space="preserve"> PAGEREF _Toc506900050 \h </w:instrText>
       </w:r>
       <w:r>
         <w:rPr>
@@ -665,7 +1347,7 @@
         <w:rPr>
           <w:noProof/>
         </w:rPr>
-        <w:t>3</w:t>
+        <w:t>4</w:t>
       </w:r>
       <w:r>
         <w:rPr>
@@ -676,7 +1358,7 @@
     </w:p>
     <w:p>
       <w:pPr>
-        <w:pStyle w:val="TOC1"/>
+        <w:pStyle w:val="TM1"/>
         <w:tabs>
           <w:tab w:val="right" w:leader="dot" w:pos="9962"/>
         </w:tabs>
@@ -690,7 +1372,7 @@
         <w:rPr>
           <w:noProof/>
         </w:rPr>
-        <w:t>Deliverable 2</w:t>
+        <w:t>Deliverable 3</w:t>
       </w:r>
       <w:r>
         <w:rPr>
@@ -708,7 +1390,7 @@
         <w:rPr>
           <w:noProof/>
         </w:rPr>
-        <w:instrText xml:space="preserve"> PAGEREF _Toc506900040 \h </w:instrText>
+        <w:instrText xml:space="preserve"> PAGEREF _Toc506900051 \h </w:instrText>
       </w:r>
       <w:r>
         <w:rPr>
@@ -725,7 +1407,7 @@
         <w:rPr>
           <w:noProof/>
         </w:rPr>
-        <w:t>4</w:t>
+        <w:t>5</w:t>
       </w:r>
       <w:r>
         <w:rPr>
@@ -736,667 +1418,7 @@
     </w:p>
     <w:p>
       <w:pPr>
-        <w:pStyle w:val="TOC2"/>
-        <w:tabs>
-          <w:tab w:val="right" w:leader="dot" w:pos="9962"/>
-        </w:tabs>
-        <w:rPr>
-          <w:rFonts w:asciiTheme="minorHAnsi" w:eastAsiaTheme="minorEastAsia" w:hAnsiTheme="minorHAnsi" w:cstheme="minorBidi"/>
-          <w:noProof/>
-          <w:color w:val="auto"/>
-        </w:rPr>
-      </w:pPr>
-      <w:r>
-        <w:rPr>
-          <w:noProof/>
-        </w:rPr>
-        <w:t>Assumptions</w:t>
-      </w:r>
-      <w:r>
-        <w:rPr>
-          <w:noProof/>
-        </w:rPr>
-        <w:tab/>
-      </w:r>
-      <w:r>
-        <w:rPr>
-          <w:noProof/>
-        </w:rPr>
-        <w:fldChar w:fldCharType="begin"/>
-      </w:r>
-      <w:r>
-        <w:rPr>
-          <w:noProof/>
-        </w:rPr>
-        <w:instrText xml:space="preserve"> PAGEREF _Toc506900041 \h </w:instrText>
-      </w:r>
-      <w:r>
-        <w:rPr>
-          <w:noProof/>
-        </w:rPr>
-      </w:r>
-      <w:r>
-        <w:rPr>
-          <w:noProof/>
-        </w:rPr>
-        <w:fldChar w:fldCharType="separate"/>
-      </w:r>
-      <w:r>
-        <w:rPr>
-          <w:noProof/>
-        </w:rPr>
-        <w:t>4</w:t>
-      </w:r>
-      <w:r>
-        <w:rPr>
-          <w:noProof/>
-        </w:rPr>
-        <w:fldChar w:fldCharType="end"/>
-      </w:r>
-    </w:p>
-    <w:p>
-      <w:pPr>
-        <w:pStyle w:val="TOC2"/>
-        <w:tabs>
-          <w:tab w:val="right" w:leader="dot" w:pos="9962"/>
-        </w:tabs>
-        <w:rPr>
-          <w:rFonts w:asciiTheme="minorHAnsi" w:eastAsiaTheme="minorEastAsia" w:hAnsiTheme="minorHAnsi" w:cstheme="minorBidi"/>
-          <w:noProof/>
-          <w:color w:val="auto"/>
-        </w:rPr>
-      </w:pPr>
-      <w:r>
-        <w:rPr>
-          <w:noProof/>
-        </w:rPr>
-        <w:t>Data Loading</w:t>
-      </w:r>
-      <w:r>
-        <w:rPr>
-          <w:noProof/>
-        </w:rPr>
-        <w:tab/>
-      </w:r>
-      <w:r>
-        <w:rPr>
-          <w:noProof/>
-        </w:rPr>
-        <w:fldChar w:fldCharType="begin"/>
-      </w:r>
-      <w:r>
-        <w:rPr>
-          <w:noProof/>
-        </w:rPr>
-        <w:instrText xml:space="preserve"> PAGEREF _Toc506900042 \h </w:instrText>
-      </w:r>
-      <w:r>
-        <w:rPr>
-          <w:noProof/>
-        </w:rPr>
-      </w:r>
-      <w:r>
-        <w:rPr>
-          <w:noProof/>
-        </w:rPr>
-        <w:fldChar w:fldCharType="separate"/>
-      </w:r>
-      <w:r>
-        <w:rPr>
-          <w:noProof/>
-        </w:rPr>
-        <w:t>4</w:t>
-      </w:r>
-      <w:r>
-        <w:rPr>
-          <w:noProof/>
-        </w:rPr>
-        <w:fldChar w:fldCharType="end"/>
-      </w:r>
-    </w:p>
-    <w:p>
-      <w:pPr>
-        <w:pStyle w:val="TOC2"/>
-        <w:tabs>
-          <w:tab w:val="right" w:leader="dot" w:pos="9962"/>
-        </w:tabs>
-        <w:rPr>
-          <w:rFonts w:asciiTheme="minorHAnsi" w:eastAsiaTheme="minorEastAsia" w:hAnsiTheme="minorHAnsi" w:cstheme="minorBidi"/>
-          <w:noProof/>
-          <w:color w:val="auto"/>
-        </w:rPr>
-      </w:pPr>
-      <w:r>
-        <w:rPr>
-          <w:noProof/>
-        </w:rPr>
-        <w:t>Query Implementation</w:t>
-      </w:r>
-      <w:r>
-        <w:rPr>
-          <w:noProof/>
-        </w:rPr>
-        <w:tab/>
-      </w:r>
-      <w:r>
-        <w:rPr>
-          <w:noProof/>
-        </w:rPr>
-        <w:fldChar w:fldCharType="begin"/>
-      </w:r>
-      <w:r>
-        <w:rPr>
-          <w:noProof/>
-        </w:rPr>
-        <w:instrText xml:space="preserve"> PAGEREF _Toc506900043 \h </w:instrText>
-      </w:r>
-      <w:r>
-        <w:rPr>
-          <w:noProof/>
-        </w:rPr>
-      </w:r>
-      <w:r>
-        <w:rPr>
-          <w:noProof/>
-        </w:rPr>
-        <w:fldChar w:fldCharType="separate"/>
-      </w:r>
-      <w:r>
-        <w:rPr>
-          <w:noProof/>
-        </w:rPr>
-        <w:t>4</w:t>
-      </w:r>
-      <w:r>
-        <w:rPr>
-          <w:noProof/>
-        </w:rPr>
-        <w:fldChar w:fldCharType="end"/>
-      </w:r>
-    </w:p>
-    <w:p>
-      <w:pPr>
-        <w:pStyle w:val="TOC3"/>
-        <w:tabs>
-          <w:tab w:val="right" w:leader="dot" w:pos="9962"/>
-        </w:tabs>
-        <w:rPr>
-          <w:rFonts w:asciiTheme="minorHAnsi" w:eastAsiaTheme="minorEastAsia" w:hAnsiTheme="minorHAnsi" w:cstheme="minorBidi"/>
-          <w:noProof/>
-          <w:color w:val="auto"/>
-        </w:rPr>
-      </w:pPr>
-      <w:r>
-        <w:rPr>
-          <w:noProof/>
-        </w:rPr>
-        <w:t>Query a:</w:t>
-      </w:r>
-      <w:r>
-        <w:rPr>
-          <w:noProof/>
-        </w:rPr>
-        <w:tab/>
-      </w:r>
-      <w:r>
-        <w:rPr>
-          <w:noProof/>
-        </w:rPr>
-        <w:fldChar w:fldCharType="begin"/>
-      </w:r>
-      <w:r>
-        <w:rPr>
-          <w:noProof/>
-        </w:rPr>
-        <w:instrText xml:space="preserve"> PAGEREF _Toc506900044 \h </w:instrText>
-      </w:r>
-      <w:r>
-        <w:rPr>
-          <w:noProof/>
-        </w:rPr>
-      </w:r>
-      <w:r>
-        <w:rPr>
-          <w:noProof/>
-        </w:rPr>
-        <w:fldChar w:fldCharType="separate"/>
-      </w:r>
-      <w:r>
-        <w:rPr>
-          <w:noProof/>
-        </w:rPr>
-        <w:t>4</w:t>
-      </w:r>
-      <w:r>
-        <w:rPr>
-          <w:noProof/>
-        </w:rPr>
-        <w:fldChar w:fldCharType="end"/>
-      </w:r>
-    </w:p>
-    <w:p>
-      <w:pPr>
-        <w:pStyle w:val="TOC4"/>
-        <w:tabs>
-          <w:tab w:val="right" w:leader="dot" w:pos="9962"/>
-        </w:tabs>
-        <w:rPr>
-          <w:rFonts w:asciiTheme="minorHAnsi" w:eastAsiaTheme="minorEastAsia" w:hAnsiTheme="minorHAnsi" w:cstheme="minorBidi"/>
-          <w:noProof/>
-          <w:color w:val="auto"/>
-        </w:rPr>
-      </w:pPr>
-      <w:r>
-        <w:rPr>
-          <w:noProof/>
-        </w:rPr>
-        <w:t>Description of logic:</w:t>
-      </w:r>
-      <w:r>
-        <w:rPr>
-          <w:noProof/>
-        </w:rPr>
-        <w:tab/>
-      </w:r>
-      <w:r>
-        <w:rPr>
-          <w:noProof/>
-        </w:rPr>
-        <w:fldChar w:fldCharType="begin"/>
-      </w:r>
-      <w:r>
-        <w:rPr>
-          <w:noProof/>
-        </w:rPr>
-        <w:instrText xml:space="preserve"> PAGEREF _Toc506900045 \h </w:instrText>
-      </w:r>
-      <w:r>
-        <w:rPr>
-          <w:noProof/>
-        </w:rPr>
-      </w:r>
-      <w:r>
-        <w:rPr>
-          <w:noProof/>
-        </w:rPr>
-        <w:fldChar w:fldCharType="separate"/>
-      </w:r>
-      <w:r>
-        <w:rPr>
-          <w:noProof/>
-        </w:rPr>
-        <w:t>4</w:t>
-      </w:r>
-      <w:r>
-        <w:rPr>
-          <w:noProof/>
-        </w:rPr>
-        <w:fldChar w:fldCharType="end"/>
-      </w:r>
-    </w:p>
-    <w:p>
-      <w:pPr>
-        <w:pStyle w:val="TOC4"/>
-        <w:tabs>
-          <w:tab w:val="right" w:leader="dot" w:pos="9962"/>
-        </w:tabs>
-        <w:rPr>
-          <w:rFonts w:asciiTheme="minorHAnsi" w:eastAsiaTheme="minorEastAsia" w:hAnsiTheme="minorHAnsi" w:cstheme="minorBidi"/>
-          <w:noProof/>
-          <w:color w:val="auto"/>
-        </w:rPr>
-      </w:pPr>
-      <w:r>
-        <w:rPr>
-          <w:noProof/>
-        </w:rPr>
-        <w:t>SQL statement</w:t>
-      </w:r>
-      <w:r>
-        <w:rPr>
-          <w:noProof/>
-        </w:rPr>
-        <w:tab/>
-      </w:r>
-      <w:r>
-        <w:rPr>
-          <w:noProof/>
-        </w:rPr>
-        <w:fldChar w:fldCharType="begin"/>
-      </w:r>
-      <w:r>
-        <w:rPr>
-          <w:noProof/>
-        </w:rPr>
-        <w:instrText xml:space="preserve"> PAGEREF _Toc506900046 \h </w:instrText>
-      </w:r>
-      <w:r>
-        <w:rPr>
-          <w:noProof/>
-        </w:rPr>
-      </w:r>
-      <w:r>
-        <w:rPr>
-          <w:noProof/>
-        </w:rPr>
-        <w:fldChar w:fldCharType="separate"/>
-      </w:r>
-      <w:r>
-        <w:rPr>
-          <w:noProof/>
-        </w:rPr>
-        <w:t>4</w:t>
-      </w:r>
-      <w:r>
-        <w:rPr>
-          <w:noProof/>
-        </w:rPr>
-        <w:fldChar w:fldCharType="end"/>
-      </w:r>
-    </w:p>
-    <w:p>
-      <w:pPr>
-        <w:pStyle w:val="TOC2"/>
-        <w:tabs>
-          <w:tab w:val="right" w:leader="dot" w:pos="9962"/>
-        </w:tabs>
-        <w:rPr>
-          <w:rFonts w:asciiTheme="minorHAnsi" w:eastAsiaTheme="minorEastAsia" w:hAnsiTheme="minorHAnsi" w:cstheme="minorBidi"/>
-          <w:noProof/>
-          <w:color w:val="auto"/>
-        </w:rPr>
-      </w:pPr>
-      <w:r>
-        <w:rPr>
-          <w:noProof/>
-        </w:rPr>
-        <w:t>Interface</w:t>
-      </w:r>
-      <w:r>
-        <w:rPr>
-          <w:noProof/>
-        </w:rPr>
-        <w:tab/>
-      </w:r>
-      <w:r>
-        <w:rPr>
-          <w:noProof/>
-        </w:rPr>
-        <w:fldChar w:fldCharType="begin"/>
-      </w:r>
-      <w:r>
-        <w:rPr>
-          <w:noProof/>
-        </w:rPr>
-        <w:instrText xml:space="preserve"> PAGEREF _Toc506900047 \h </w:instrText>
-      </w:r>
-      <w:r>
-        <w:rPr>
-          <w:noProof/>
-        </w:rPr>
-      </w:r>
-      <w:r>
-        <w:rPr>
-          <w:noProof/>
-        </w:rPr>
-        <w:fldChar w:fldCharType="separate"/>
-      </w:r>
-      <w:r>
-        <w:rPr>
-          <w:noProof/>
-        </w:rPr>
-        <w:t>4</w:t>
-      </w:r>
-      <w:r>
-        <w:rPr>
-          <w:noProof/>
-        </w:rPr>
-        <w:fldChar w:fldCharType="end"/>
-      </w:r>
-    </w:p>
-    <w:p>
-      <w:pPr>
-        <w:pStyle w:val="TOC3"/>
-        <w:tabs>
-          <w:tab w:val="right" w:leader="dot" w:pos="9962"/>
-        </w:tabs>
-        <w:rPr>
-          <w:rFonts w:asciiTheme="minorHAnsi" w:eastAsiaTheme="minorEastAsia" w:hAnsiTheme="minorHAnsi" w:cstheme="minorBidi"/>
-          <w:noProof/>
-          <w:color w:val="auto"/>
-        </w:rPr>
-      </w:pPr>
-      <w:r>
-        <w:rPr>
-          <w:noProof/>
-        </w:rPr>
-        <w:t>Design logic Description</w:t>
-      </w:r>
-      <w:r>
-        <w:rPr>
-          <w:noProof/>
-        </w:rPr>
-        <w:tab/>
-      </w:r>
-      <w:r>
-        <w:rPr>
-          <w:noProof/>
-        </w:rPr>
-        <w:fldChar w:fldCharType="begin"/>
-      </w:r>
-      <w:r>
-        <w:rPr>
-          <w:noProof/>
-        </w:rPr>
-        <w:instrText xml:space="preserve"> PAGEREF _Toc506900048 \h </w:instrText>
-      </w:r>
-      <w:r>
-        <w:rPr>
-          <w:noProof/>
-        </w:rPr>
-      </w:r>
-      <w:r>
-        <w:rPr>
-          <w:noProof/>
-        </w:rPr>
-        <w:fldChar w:fldCharType="separate"/>
-      </w:r>
-      <w:r>
-        <w:rPr>
-          <w:noProof/>
-        </w:rPr>
-        <w:t>4</w:t>
-      </w:r>
-      <w:r>
-        <w:rPr>
-          <w:noProof/>
-        </w:rPr>
-        <w:fldChar w:fldCharType="end"/>
-      </w:r>
-    </w:p>
-    <w:p>
-      <w:pPr>
-        <w:pStyle w:val="TOC3"/>
-        <w:tabs>
-          <w:tab w:val="right" w:leader="dot" w:pos="9962"/>
-        </w:tabs>
-        <w:rPr>
-          <w:rFonts w:asciiTheme="minorHAnsi" w:eastAsiaTheme="minorEastAsia" w:hAnsiTheme="minorHAnsi" w:cstheme="minorBidi"/>
-          <w:noProof/>
-          <w:color w:val="auto"/>
-        </w:rPr>
-      </w:pPr>
-      <w:r>
-        <w:rPr>
-          <w:noProof/>
-        </w:rPr>
-        <w:t>Screenshots</w:t>
-      </w:r>
-      <w:r>
-        <w:rPr>
-          <w:noProof/>
-        </w:rPr>
-        <w:tab/>
-      </w:r>
-      <w:r>
-        <w:rPr>
-          <w:noProof/>
-        </w:rPr>
-        <w:fldChar w:fldCharType="begin"/>
-      </w:r>
-      <w:r>
-        <w:rPr>
-          <w:noProof/>
-        </w:rPr>
-        <w:instrText xml:space="preserve"> PAGEREF _Toc506900049 \h </w:instrText>
-      </w:r>
-      <w:r>
-        <w:rPr>
-          <w:noProof/>
-        </w:rPr>
-      </w:r>
-      <w:r>
-        <w:rPr>
-          <w:noProof/>
-        </w:rPr>
-        <w:fldChar w:fldCharType="separate"/>
-      </w:r>
-      <w:r>
-        <w:rPr>
-          <w:noProof/>
-        </w:rPr>
-        <w:t>4</w:t>
-      </w:r>
-      <w:r>
-        <w:rPr>
-          <w:noProof/>
-        </w:rPr>
-        <w:fldChar w:fldCharType="end"/>
-      </w:r>
-    </w:p>
-    <w:p>
-      <w:pPr>
-        <w:pStyle w:val="TOC2"/>
-        <w:tabs>
-          <w:tab w:val="right" w:leader="dot" w:pos="9962"/>
-        </w:tabs>
-        <w:rPr>
-          <w:rFonts w:asciiTheme="minorHAnsi" w:eastAsiaTheme="minorEastAsia" w:hAnsiTheme="minorHAnsi" w:cstheme="minorBidi"/>
-          <w:noProof/>
-          <w:color w:val="auto"/>
-        </w:rPr>
-      </w:pPr>
-      <w:r>
-        <w:rPr>
-          <w:noProof/>
-        </w:rPr>
-        <w:t>General Comments</w:t>
-      </w:r>
-      <w:r>
-        <w:rPr>
-          <w:noProof/>
-        </w:rPr>
-        <w:tab/>
-      </w:r>
-      <w:r>
-        <w:rPr>
-          <w:noProof/>
-        </w:rPr>
-        <w:fldChar w:fldCharType="begin"/>
-      </w:r>
-      <w:r>
-        <w:rPr>
-          <w:noProof/>
-        </w:rPr>
-        <w:instrText xml:space="preserve"> PAGEREF _Toc506900050 \h </w:instrText>
-      </w:r>
-      <w:r>
-        <w:rPr>
-          <w:noProof/>
-        </w:rPr>
-      </w:r>
-      <w:r>
-        <w:rPr>
-          <w:noProof/>
-        </w:rPr>
-        <w:fldChar w:fldCharType="separate"/>
-      </w:r>
-      <w:r>
-        <w:rPr>
-          <w:noProof/>
-        </w:rPr>
-        <w:t>4</w:t>
-      </w:r>
-      <w:r>
-        <w:rPr>
-          <w:noProof/>
-        </w:rPr>
-        <w:fldChar w:fldCharType="end"/>
-      </w:r>
-    </w:p>
-    <w:p>
-      <w:pPr>
-        <w:pStyle w:val="TOC1"/>
-        <w:tabs>
-          <w:tab w:val="right" w:leader="dot" w:pos="9962"/>
-        </w:tabs>
-        <w:rPr>
-          <w:rFonts w:asciiTheme="minorHAnsi" w:eastAsiaTheme="minorEastAsia" w:hAnsiTheme="minorHAnsi" w:cstheme="minorBidi"/>
-          <w:noProof/>
-          <w:color w:val="auto"/>
-        </w:rPr>
-      </w:pPr>
-      <w:r>
-        <w:rPr>
-          <w:noProof/>
-        </w:rPr>
-        <w:t>Deliverable 3</w:t>
-      </w:r>
-      <w:r>
-        <w:rPr>
-          <w:noProof/>
-        </w:rPr>
-        <w:tab/>
-      </w:r>
-      <w:r>
-        <w:rPr>
-          <w:noProof/>
-        </w:rPr>
-        <w:fldChar w:fldCharType="begin"/>
-      </w:r>
-      <w:r>
-        <w:rPr>
-          <w:noProof/>
-        </w:rPr>
-        <w:instrText xml:space="preserve"> PAGEREF _Toc506900051 \h </w:instrText>
-      </w:r>
-      <w:r>
-        <w:rPr>
-          <w:noProof/>
-        </w:rPr>
-      </w:r>
-      <w:r>
-        <w:rPr>
-          <w:noProof/>
-        </w:rPr>
-        <w:fldChar w:fldCharType="separate"/>
-      </w:r>
-      <w:r>
-        <w:rPr>
-          <w:noProof/>
-        </w:rPr>
-        <w:t>5</w:t>
-      </w:r>
-      <w:r>
-        <w:rPr>
-          <w:noProof/>
-        </w:rPr>
-        <w:fldChar w:fldCharType="end"/>
-      </w:r>
-    </w:p>
-    <w:p>
-      <w:pPr>
-        <w:pStyle w:val="TOC1"/>
+        <w:pStyle w:val="TM1"/>
         <w:tabs>
           <w:tab w:val="right" w:leader="dot" w:pos="9962"/>
         </w:tabs>
@@ -1457,7 +1479,7 @@
     </w:p>
     <w:p>
       <w:pPr>
-        <w:pStyle w:val="TOC2"/>
+        <w:pStyle w:val="TM2"/>
         <w:tabs>
           <w:tab w:val="right" w:leader="dot" w:pos="9962"/>
         </w:tabs>
@@ -1517,7 +1539,7 @@
     </w:p>
     <w:p>
       <w:pPr>
-        <w:pStyle w:val="TOC3"/>
+        <w:pStyle w:val="TM3"/>
         <w:tabs>
           <w:tab w:val="right" w:leader="dot" w:pos="9962"/>
         </w:tabs>
@@ -1577,7 +1599,7 @@
     </w:p>
     <w:p>
       <w:pPr>
-        <w:pStyle w:val="TOC4"/>
+        <w:pStyle w:val="TM4"/>
         <w:tabs>
           <w:tab w:val="right" w:leader="dot" w:pos="9962"/>
         </w:tabs>
@@ -1637,7 +1659,7 @@
     </w:p>
     <w:p>
       <w:pPr>
-        <w:pStyle w:val="TOC4"/>
+        <w:pStyle w:val="TM4"/>
         <w:tabs>
           <w:tab w:val="right" w:leader="dot" w:pos="9962"/>
         </w:tabs>
@@ -1697,7 +1719,7 @@
     </w:p>
     <w:p>
       <w:pPr>
-        <w:pStyle w:val="TOC2"/>
+        <w:pStyle w:val="TM2"/>
         <w:tabs>
           <w:tab w:val="right" w:leader="dot" w:pos="9962"/>
         </w:tabs>
@@ -1757,7 +1779,7 @@
     </w:p>
     <w:p>
       <w:pPr>
-        <w:pStyle w:val="TOC3"/>
+        <w:pStyle w:val="TM3"/>
         <w:tabs>
           <w:tab w:val="right" w:leader="dot" w:pos="9962"/>
         </w:tabs>
@@ -1817,7 +1839,7 @@
     </w:p>
     <w:p>
       <w:pPr>
-        <w:pStyle w:val="TOC4"/>
+        <w:pStyle w:val="TM4"/>
         <w:tabs>
           <w:tab w:val="right" w:leader="dot" w:pos="9962"/>
         </w:tabs>
@@ -1877,7 +1899,7 @@
     </w:p>
     <w:p>
       <w:pPr>
-        <w:pStyle w:val="TOC4"/>
+        <w:pStyle w:val="TM4"/>
         <w:tabs>
           <w:tab w:val="right" w:leader="dot" w:pos="9962"/>
         </w:tabs>
@@ -1937,7 +1959,7 @@
     </w:p>
     <w:p>
       <w:pPr>
-        <w:pStyle w:val="TOC4"/>
+        <w:pStyle w:val="TM4"/>
         <w:tabs>
           <w:tab w:val="right" w:leader="dot" w:pos="9962"/>
         </w:tabs>
@@ -1997,7 +2019,7 @@
     </w:p>
     <w:p>
       <w:pPr>
-        <w:pStyle w:val="TOC1"/>
+        <w:pStyle w:val="TM1"/>
         <w:tabs>
           <w:tab w:val="right" w:leader="dot" w:pos="9962"/>
         </w:tabs>
@@ -2057,7 +2079,7 @@
     </w:p>
     <w:p>
       <w:pPr>
-        <w:pStyle w:val="TOC3"/>
+        <w:pStyle w:val="TM3"/>
         <w:tabs>
           <w:tab w:val="right" w:leader="dot" w:pos="9962"/>
         </w:tabs>
@@ -2117,7 +2139,7 @@
     </w:p>
     <w:p>
       <w:pPr>
-        <w:pStyle w:val="TOC3"/>
+        <w:pStyle w:val="TM3"/>
         <w:tabs>
           <w:tab w:val="right" w:leader="dot" w:pos="9962"/>
         </w:tabs>
@@ -2177,7 +2199,7 @@
     </w:p>
     <w:p>
       <w:pPr>
-        <w:pStyle w:val="TOC1"/>
+        <w:pStyle w:val="TM1"/>
         <w:tabs>
           <w:tab w:val="right" w:leader="dot" w:pos="9962"/>
         </w:tabs>
@@ -2242,129 +2264,173 @@
     </w:p>
     <w:p>
       <w:pPr>
-        <w:pStyle w:val="Heading1"/>
-      </w:pPr>
-      <w:bookmarkStart w:id="2" w:name="_Toc506900031"/>
+        <w:pStyle w:val="Titre1"/>
+      </w:pPr>
+      <w:bookmarkStart w:id="1" w:name="_Toc506900031"/>
       <w:r>
         <w:t>Deliverable 1</w:t>
       </w:r>
+      <w:bookmarkEnd w:id="1"/>
+    </w:p>
+    <w:p>
+      <w:pPr>
+        <w:pStyle w:val="Titre2"/>
+      </w:pPr>
+      <w:bookmarkStart w:id="2" w:name="_Toc506900032"/>
+      <w:r>
+        <w:t>Assumptions</w:t>
+      </w:r>
       <w:bookmarkEnd w:id="2"/>
     </w:p>
     <w:p>
       <w:pPr>
-        <w:pStyle w:val="Heading2"/>
-      </w:pPr>
-      <w:bookmarkStart w:id="3" w:name="_Toc506900032"/>
-      <w:r>
-        <w:t>Assumptions</w:t>
+        <w:pStyle w:val="Sansinterligne"/>
+      </w:pPr>
+      <w:r>
+        <w:t>&lt;In this section write down the assumptions you made about the data. Write a sentence for each assumption you made&gt;</w:t>
+      </w:r>
+    </w:p>
+    <w:p>
+      <w:pPr>
+        <w:pStyle w:val="Titre2"/>
+      </w:pPr>
+      <w:bookmarkStart w:id="3" w:name="_Toc506900033"/>
+      <w:r>
+        <w:t>Entity Relationship Schema</w:t>
       </w:r>
       <w:bookmarkEnd w:id="3"/>
     </w:p>
     <w:p>
       <w:pPr>
-        <w:pStyle w:val="NoSpacing"/>
-      </w:pPr>
-      <w:r>
-        <w:t>&lt;In this section write down the assumptions you made about the data. Write a sentence for each assumption you made&gt;</w:t>
-      </w:r>
-    </w:p>
-    <w:p>
-      <w:pPr>
-        <w:pStyle w:val="Heading2"/>
-      </w:pPr>
-      <w:bookmarkStart w:id="4" w:name="_Toc506900033"/>
-      <w:r>
-        <w:t>Entity Relationship Schema</w:t>
+        <w:pStyle w:val="Sansinterligne"/>
+      </w:pPr>
+      <w:r>
+        <w:t>&lt;In this section you should have figure of the ER schema as well as descriptions about entities and relations&gt;</w:t>
+      </w:r>
+    </w:p>
+    <w:p>
+      <w:pPr>
+        <w:pStyle w:val="Titre3"/>
+      </w:pPr>
+      <w:bookmarkStart w:id="4" w:name="_Toc506900034"/>
+      <w:r>
+        <w:t>Schema</w:t>
       </w:r>
       <w:bookmarkEnd w:id="4"/>
     </w:p>
     <w:p>
       <w:pPr>
-        <w:pStyle w:val="NoSpacing"/>
-      </w:pPr>
-      <w:r>
-        <w:t>&lt;In this section you should have figure of the ER schema as well as descriptions about entities and relations&gt;</w:t>
-      </w:r>
-    </w:p>
-    <w:p>
-      <w:pPr>
-        <w:pStyle w:val="Heading3"/>
-      </w:pPr>
-      <w:bookmarkStart w:id="5" w:name="_Toc506900034"/>
-      <w:r>
-        <w:t>Schema</w:t>
+        <w:pStyle w:val="Sansinterligne"/>
+      </w:pPr>
+      <w:r>
+        <w:t>&lt;Add the figure of the ER schema&gt;</w:t>
+      </w:r>
+    </w:p>
+    <w:p>
+      <w:pPr>
+        <w:pStyle w:val="Titre3"/>
+      </w:pPr>
+      <w:bookmarkStart w:id="5" w:name="_Toc506900035"/>
+      <w:r>
+        <w:t>Description</w:t>
       </w:r>
       <w:bookmarkEnd w:id="5"/>
     </w:p>
     <w:p>
       <w:pPr>
-        <w:pStyle w:val="NoSpacing"/>
-      </w:pPr>
-      <w:r>
-        <w:t>&lt;Add the figure of the ER schema&gt;</w:t>
-      </w:r>
-    </w:p>
-    <w:p>
-      <w:pPr>
-        <w:pStyle w:val="Heading3"/>
-      </w:pPr>
-      <w:bookmarkStart w:id="6" w:name="_Toc506900035"/>
-      <w:r>
-        <w:t>Description</w:t>
+        <w:pStyle w:val="Sansinterligne"/>
+      </w:pPr>
+      <w:r>
+        <w:t>&lt;Describe all the choices you made for Entities and Relationships&gt;</w:t>
+      </w:r>
+    </w:p>
+    <w:p>
+      <w:pPr>
+        <w:pStyle w:val="Titre2"/>
+        <w:rPr>
+          <w:lang w:val="de-DE"/>
+        </w:rPr>
+      </w:pPr>
+      <w:bookmarkStart w:id="6" w:name="_Toc506900036"/>
+      <w:r>
+        <w:rPr>
+          <w:lang w:val="de-DE"/>
+        </w:rPr>
+        <w:t>Relational Schema</w:t>
       </w:r>
       <w:bookmarkEnd w:id="6"/>
     </w:p>
     <w:p>
       <w:pPr>
-        <w:pStyle w:val="NoSpacing"/>
-      </w:pPr>
-      <w:r>
-        <w:t>&lt;Describe all the choices you made for Entities and Relationships&gt;</w:t>
-      </w:r>
-    </w:p>
-    <w:p>
-      <w:pPr>
-        <w:pStyle w:val="Heading2"/>
+        <w:pStyle w:val="Titre3"/>
         <w:rPr>
           <w:lang w:val="de-DE"/>
         </w:rPr>
       </w:pPr>
-      <w:bookmarkStart w:id="7" w:name="_Toc506900036"/>
+      <w:bookmarkStart w:id="7" w:name="_Toc506900037"/>
       <w:r>
         <w:rPr>
           <w:lang w:val="de-DE"/>
         </w:rPr>
-        <w:t>Relational Schema</w:t>
+        <w:t xml:space="preserve">ER </w:t>
+      </w:r>
+      <w:proofErr w:type="spellStart"/>
+      <w:r>
+        <w:rPr>
+          <w:lang w:val="de-DE"/>
+        </w:rPr>
+        <w:t>schema</w:t>
+      </w:r>
+      <w:proofErr w:type="spellEnd"/>
+      <w:r>
+        <w:rPr>
+          <w:lang w:val="de-DE"/>
+        </w:rPr>
+        <w:t xml:space="preserve"> </w:t>
+      </w:r>
+      <w:proofErr w:type="spellStart"/>
+      <w:r>
+        <w:rPr>
+          <w:lang w:val="de-DE"/>
+        </w:rPr>
+        <w:t>to</w:t>
+      </w:r>
+      <w:proofErr w:type="spellEnd"/>
+      <w:r>
+        <w:rPr>
+          <w:lang w:val="de-DE"/>
+        </w:rPr>
+        <w:t xml:space="preserve"> Relational </w:t>
+      </w:r>
+      <w:proofErr w:type="spellStart"/>
+      <w:r>
+        <w:rPr>
+          <w:lang w:val="de-DE"/>
+        </w:rPr>
+        <w:t>schema</w:t>
       </w:r>
       <w:bookmarkEnd w:id="7"/>
-    </w:p>
-    <w:p>
-      <w:pPr>
-        <w:pStyle w:val="Heading3"/>
-        <w:rPr>
-          <w:lang w:val="de-DE"/>
-        </w:rPr>
-      </w:pPr>
-      <w:bookmarkStart w:id="8" w:name="_Toc506900037"/>
-      <w:r>
-        <w:rPr>
-          <w:lang w:val="de-DE"/>
-        </w:rPr>
-        <w:t>ER schema to Relational schema</w:t>
+      <w:proofErr w:type="spellEnd"/>
+    </w:p>
+    <w:p>
+      <w:pPr>
+        <w:pStyle w:val="Sansinterligne"/>
+      </w:pPr>
+      <w:r>
+        <w:t xml:space="preserve">&lt;Describe the transition from ER schema to </w:t>
+      </w:r>
+      <w:bookmarkStart w:id="8" w:name="_GoBack"/>
+      <w:r>
+        <w:t>Relational schema</w:t>
       </w:r>
       <w:bookmarkEnd w:id="8"/>
-    </w:p>
-    <w:p>
-      <w:pPr>
-        <w:pStyle w:val="NoSpacing"/>
-      </w:pPr>
-      <w:r>
-        <w:t>&lt;Describe the transition from ER schema to Relational schema&gt;</w:t>
-      </w:r>
-    </w:p>
-    <w:p>
-      <w:pPr>
-        <w:pStyle w:val="Heading3"/>
+      <w:r>
+        <w:t>&gt;</w:t>
+      </w:r>
+    </w:p>
+    <w:p>
+      <w:pPr>
+        <w:pStyle w:val="Titre3"/>
       </w:pPr>
       <w:bookmarkStart w:id="9" w:name="_Toc506900038"/>
       <w:r>
@@ -2375,7 +2441,7 @@
     </w:p>
     <w:p>
       <w:pPr>
-        <w:pStyle w:val="NoSpacing"/>
+        <w:pStyle w:val="Sansinterligne"/>
       </w:pPr>
       <w:r>
         <w:t>&lt;Provide the DDL&gt;</w:t>
@@ -2383,7 +2449,7 @@
     </w:p>
     <w:p>
       <w:pPr>
-        <w:pStyle w:val="Heading2"/>
+        <w:pStyle w:val="Titre2"/>
       </w:pPr>
       <w:bookmarkStart w:id="10" w:name="_Toc506900039"/>
       <w:r>
@@ -2393,7 +2459,7 @@
     </w:p>
     <w:p>
       <w:pPr>
-        <w:pStyle w:val="NoSpacing"/>
+        <w:pStyle w:val="Sansinterligne"/>
       </w:pPr>
       <w:r>
         <w:t>&lt;In this section write general comments about your deliverable (comments and work allocation between team members&gt;</w:t>
@@ -2417,7 +2483,7 @@
     </w:p>
     <w:p>
       <w:pPr>
-        <w:pStyle w:val="Heading1"/>
+        <w:pStyle w:val="Titre1"/>
       </w:pPr>
       <w:bookmarkStart w:id="11" w:name="_Toc506900040"/>
       <w:r>
@@ -2429,7 +2495,7 @@
     <w:p/>
     <w:p>
       <w:pPr>
-        <w:pStyle w:val="Heading2"/>
+        <w:pStyle w:val="Titre2"/>
       </w:pPr>
       <w:bookmarkStart w:id="12" w:name="_Toc506900041"/>
       <w:r>
@@ -2439,7 +2505,7 @@
     </w:p>
     <w:p>
       <w:pPr>
-        <w:pStyle w:val="NoSpacing"/>
+        <w:pStyle w:val="Sansinterligne"/>
       </w:pPr>
       <w:r>
         <w:t>&lt;In this section write down the assumptions you made about the data. Write a sentence for each assumption you made&gt;</w:t>
@@ -2447,7 +2513,7 @@
     </w:p>
     <w:p>
       <w:pPr>
-        <w:pStyle w:val="Heading2"/>
+        <w:pStyle w:val="Titre2"/>
       </w:pPr>
       <w:bookmarkStart w:id="13" w:name="_Toc506900042"/>
       <w:r>
@@ -2457,7 +2523,7 @@
     </w:p>
     <w:p>
       <w:pPr>
-        <w:pStyle w:val="Heading2"/>
+        <w:pStyle w:val="Titre2"/>
       </w:pPr>
       <w:bookmarkStart w:id="14" w:name="_Toc506900043"/>
       <w:r>
@@ -2467,7 +2533,7 @@
     </w:p>
     <w:p>
       <w:pPr>
-        <w:pStyle w:val="NoSpacing"/>
+        <w:pStyle w:val="Sansinterligne"/>
       </w:pPr>
       <w:r>
         <w:t>&lt;For each query&gt;</w:t>
@@ -2475,7 +2541,7 @@
     </w:p>
     <w:p>
       <w:pPr>
-        <w:pStyle w:val="Heading3"/>
+        <w:pStyle w:val="Titre3"/>
       </w:pPr>
       <w:bookmarkStart w:id="15" w:name="_Toc506900044"/>
       <w:r>
@@ -2485,7 +2551,7 @@
     </w:p>
     <w:p>
       <w:pPr>
-        <w:pStyle w:val="Heading4"/>
+        <w:pStyle w:val="Titre4"/>
       </w:pPr>
       <w:bookmarkStart w:id="16" w:name="_Toc506900045"/>
       <w:r>
@@ -2498,7 +2564,7 @@
     </w:p>
     <w:p>
       <w:pPr>
-        <w:pStyle w:val="NoSpacing"/>
+        <w:pStyle w:val="Sansinterligne"/>
       </w:pPr>
       <w:r>
         <w:t>&lt;What does the query do and how do I decide to solve it&gt;</w:t>
@@ -2506,7 +2572,7 @@
     </w:p>
     <w:p>
       <w:pPr>
-        <w:pStyle w:val="Heading4"/>
+        <w:pStyle w:val="Titre4"/>
       </w:pPr>
       <w:bookmarkStart w:id="17" w:name="_Toc506900046"/>
       <w:r>
@@ -2516,7 +2582,7 @@
     </w:p>
     <w:p>
       <w:pPr>
-        <w:pStyle w:val="NoSpacing"/>
+        <w:pStyle w:val="Sansinterligne"/>
       </w:pPr>
       <w:r>
         <w:t>&lt;The SQL statement&gt;</w:t>
@@ -2524,7 +2590,7 @@
     </w:p>
     <w:p>
       <w:pPr>
-        <w:pStyle w:val="Heading2"/>
+        <w:pStyle w:val="Titre2"/>
       </w:pPr>
       <w:bookmarkStart w:id="18" w:name="_Toc506900047"/>
       <w:r>
@@ -2534,7 +2600,7 @@
     </w:p>
     <w:p>
       <w:pPr>
-        <w:pStyle w:val="Heading3"/>
+        <w:pStyle w:val="Titre3"/>
       </w:pPr>
       <w:bookmarkStart w:id="19" w:name="_Toc506900048"/>
       <w:r>
@@ -2544,7 +2610,7 @@
     </w:p>
     <w:p>
       <w:pPr>
-        <w:pStyle w:val="NoSpacing"/>
+        <w:pStyle w:val="Sansinterligne"/>
       </w:pPr>
       <w:r>
         <w:t>&lt;Describe the general logic of your design as well as the technology you decided to use&gt;</w:t>
@@ -2552,7 +2618,7 @@
     </w:p>
     <w:p>
       <w:pPr>
-        <w:pStyle w:val="Heading3"/>
+        <w:pStyle w:val="Titre3"/>
       </w:pPr>
       <w:bookmarkStart w:id="20" w:name="_Toc506900049"/>
       <w:r>
@@ -2562,7 +2628,7 @@
     </w:p>
     <w:p>
       <w:pPr>
-        <w:pStyle w:val="NoSpacing"/>
+        <w:pStyle w:val="Sansinterligne"/>
       </w:pPr>
       <w:r>
         <w:t>&lt;Provide some initial screen shots of your interface&gt;</w:t>
@@ -2570,7 +2636,7 @@
     </w:p>
     <w:p>
       <w:pPr>
-        <w:pStyle w:val="Heading2"/>
+        <w:pStyle w:val="Titre2"/>
       </w:pPr>
       <w:bookmarkStart w:id="21" w:name="_Toc506900050"/>
       <w:r>
@@ -2595,7 +2661,7 @@
     </w:p>
     <w:p>
       <w:pPr>
-        <w:pStyle w:val="Heading1"/>
+        <w:pStyle w:val="Titre1"/>
       </w:pPr>
       <w:r>
         <w:br w:type="page"/>
@@ -2609,7 +2675,7 @@
     </w:p>
     <w:p>
       <w:pPr>
-        <w:pStyle w:val="Heading1"/>
+        <w:pStyle w:val="Titre1"/>
       </w:pPr>
       <w:bookmarkStart w:id="23" w:name="_Toc506900052"/>
       <w:r>
@@ -2619,7 +2685,7 @@
     </w:p>
     <w:p>
       <w:pPr>
-        <w:pStyle w:val="NoSpacing"/>
+        <w:pStyle w:val="Sansinterligne"/>
       </w:pPr>
       <w:r>
         <w:t>&lt;In this section write down the assumptions you made about the data. Write a sentence for each assumption you made&gt;</w:t>
@@ -2627,7 +2693,7 @@
     </w:p>
     <w:p>
       <w:pPr>
-        <w:pStyle w:val="Heading2"/>
+        <w:pStyle w:val="Titre2"/>
       </w:pPr>
       <w:bookmarkStart w:id="24" w:name="_Toc506900053"/>
       <w:r>
@@ -2637,7 +2703,7 @@
     </w:p>
     <w:p>
       <w:pPr>
-        <w:pStyle w:val="NoSpacing"/>
+        <w:pStyle w:val="Sansinterligne"/>
       </w:pPr>
       <w:r>
         <w:t>&lt;For each query&gt;</w:t>
@@ -2645,7 +2711,7 @@
     </w:p>
     <w:p>
       <w:pPr>
-        <w:pStyle w:val="Heading3"/>
+        <w:pStyle w:val="Titre3"/>
       </w:pPr>
       <w:bookmarkStart w:id="25" w:name="_Toc506900054"/>
       <w:r>
@@ -2655,7 +2721,7 @@
     </w:p>
     <w:p>
       <w:pPr>
-        <w:pStyle w:val="Heading4"/>
+        <w:pStyle w:val="Titre4"/>
       </w:pPr>
       <w:bookmarkStart w:id="26" w:name="_Toc506900055"/>
       <w:r>
@@ -2665,7 +2731,7 @@
     </w:p>
     <w:p>
       <w:pPr>
-        <w:pStyle w:val="NoSpacing"/>
+        <w:pStyle w:val="Sansinterligne"/>
       </w:pPr>
       <w:r>
         <w:t>&lt;What does the query do and how do I decide to solve it&gt;</w:t>
@@ -2673,7 +2739,7 @@
     </w:p>
     <w:p>
       <w:pPr>
-        <w:pStyle w:val="Heading4"/>
+        <w:pStyle w:val="Titre4"/>
       </w:pPr>
       <w:bookmarkStart w:id="27" w:name="_Toc506900056"/>
       <w:r>
@@ -2683,7 +2749,7 @@
     </w:p>
     <w:p>
       <w:pPr>
-        <w:pStyle w:val="NoSpacing"/>
+        <w:pStyle w:val="Sansinterligne"/>
       </w:pPr>
       <w:r>
         <w:t>&lt;The SQL statement&gt;</w:t>
@@ -2691,7 +2757,7 @@
     </w:p>
     <w:p>
       <w:pPr>
-        <w:pStyle w:val="Heading2"/>
+        <w:pStyle w:val="Titre2"/>
       </w:pPr>
       <w:bookmarkStart w:id="28" w:name="_Toc506900057"/>
       <w:r>
@@ -2701,7 +2767,7 @@
     </w:p>
     <w:p>
       <w:pPr>
-        <w:pStyle w:val="Heading3"/>
+        <w:pStyle w:val="Titre3"/>
       </w:pPr>
       <w:bookmarkStart w:id="29" w:name="_Toc506900058"/>
       <w:r>
@@ -2712,7 +2778,7 @@
     <w:p/>
     <w:p>
       <w:pPr>
-        <w:pStyle w:val="Heading4"/>
+        <w:pStyle w:val="Titre4"/>
       </w:pPr>
       <w:bookmarkStart w:id="30" w:name="_Toc506900059"/>
       <w:r>
@@ -2722,7 +2788,7 @@
     </w:p>
     <w:p>
       <w:pPr>
-        <w:pStyle w:val="NoSpacing"/>
+        <w:pStyle w:val="Sansinterligne"/>
       </w:pPr>
       <w:r>
         <w:t>&lt;Initial Running time:</w:t>
@@ -2730,7 +2796,7 @@
     </w:p>
     <w:p>
       <w:pPr>
-        <w:pStyle w:val="NoSpacing"/>
+        <w:pStyle w:val="Sansinterligne"/>
       </w:pPr>
       <w:r>
         <w:t>Optimized Running time:</w:t>
@@ -2738,7 +2804,7 @@
     </w:p>
     <w:p>
       <w:pPr>
-        <w:pStyle w:val="NoSpacing"/>
+        <w:pStyle w:val="Sansinterligne"/>
       </w:pPr>
       <w:r>
         <w:t>Explain the improvement:</w:t>
@@ -2746,7 +2812,7 @@
     </w:p>
     <w:p>
       <w:pPr>
-        <w:pStyle w:val="NoSpacing"/>
+        <w:pStyle w:val="Sansinterligne"/>
       </w:pPr>
       <w:r>
         <w:t>Initial plan</w:t>
@@ -2754,7 +2820,7 @@
     </w:p>
     <w:p>
       <w:pPr>
-        <w:pStyle w:val="NoSpacing"/>
+        <w:pStyle w:val="Sansinterligne"/>
       </w:pPr>
       <w:r>
         <w:t>Improved plan&gt;</w:t>
@@ -2762,7 +2828,7 @@
     </w:p>
     <w:p>
       <w:pPr>
-        <w:pStyle w:val="Heading4"/>
+        <w:pStyle w:val="Titre4"/>
       </w:pPr>
       <w:bookmarkStart w:id="31" w:name="_Toc506900060"/>
       <w:r>
@@ -2772,7 +2838,7 @@
     </w:p>
     <w:p>
       <w:pPr>
-        <w:pStyle w:val="NoSpacing"/>
+        <w:pStyle w:val="Sansinterligne"/>
       </w:pPr>
       <w:r>
         <w:t>&lt;Initial Running time:</w:t>
@@ -2780,7 +2846,7 @@
     </w:p>
     <w:p>
       <w:pPr>
-        <w:pStyle w:val="NoSpacing"/>
+        <w:pStyle w:val="Sansinterligne"/>
       </w:pPr>
       <w:r>
         <w:t>Optimized Running time:</w:t>
@@ -2788,7 +2854,7 @@
     </w:p>
     <w:p>
       <w:pPr>
-        <w:pStyle w:val="NoSpacing"/>
+        <w:pStyle w:val="Sansinterligne"/>
       </w:pPr>
       <w:r>
         <w:t>Explain the improvement:</w:t>
@@ -2796,7 +2862,7 @@
     </w:p>
     <w:p>
       <w:pPr>
-        <w:pStyle w:val="NoSpacing"/>
+        <w:pStyle w:val="Sansinterligne"/>
       </w:pPr>
       <w:r>
         <w:t>Initial plan</w:t>
@@ -2804,7 +2870,7 @@
     </w:p>
     <w:p>
       <w:pPr>
-        <w:pStyle w:val="NoSpacing"/>
+        <w:pStyle w:val="Sansinterligne"/>
       </w:pPr>
       <w:r>
         <w:t>Improved plan&gt;</w:t>
@@ -2812,7 +2878,7 @@
     </w:p>
     <w:p>
       <w:pPr>
-        <w:pStyle w:val="Heading4"/>
+        <w:pStyle w:val="Titre4"/>
       </w:pPr>
       <w:bookmarkStart w:id="32" w:name="_Toc506900061"/>
       <w:r>
@@ -2822,7 +2888,7 @@
     </w:p>
     <w:p>
       <w:pPr>
-        <w:pStyle w:val="NoSpacing"/>
+        <w:pStyle w:val="Sansinterligne"/>
       </w:pPr>
       <w:r>
         <w:t>&lt;Initial Running time:</w:t>
@@ -2830,7 +2896,7 @@
     </w:p>
     <w:p>
       <w:pPr>
-        <w:pStyle w:val="NoSpacing"/>
+        <w:pStyle w:val="Sansinterligne"/>
       </w:pPr>
       <w:r>
         <w:t>Optimized Running time:</w:t>
@@ -2838,7 +2904,7 @@
     </w:p>
     <w:p>
       <w:pPr>
-        <w:pStyle w:val="NoSpacing"/>
+        <w:pStyle w:val="Sansinterligne"/>
       </w:pPr>
       <w:r>
         <w:t>Explain the improvement:</w:t>
@@ -2846,7 +2912,7 @@
     </w:p>
     <w:p>
       <w:pPr>
-        <w:pStyle w:val="NoSpacing"/>
+        <w:pStyle w:val="Sansinterligne"/>
       </w:pPr>
       <w:r>
         <w:t>Initial plan</w:t>
@@ -2854,7 +2920,7 @@
     </w:p>
     <w:p>
       <w:pPr>
-        <w:pStyle w:val="NoSpacing"/>
+        <w:pStyle w:val="Sansinterligne"/>
       </w:pPr>
       <w:r>
         <w:t>Improved plan&gt;</w:t>
@@ -2862,7 +2928,7 @@
     </w:p>
     <w:p>
       <w:pPr>
-        <w:pStyle w:val="Heading1"/>
+        <w:pStyle w:val="Titre1"/>
       </w:pPr>
       <w:bookmarkStart w:id="33" w:name="_Toc506900062"/>
       <w:r>
@@ -2873,7 +2939,7 @@
     </w:p>
     <w:p>
       <w:pPr>
-        <w:pStyle w:val="Heading3"/>
+        <w:pStyle w:val="Titre3"/>
       </w:pPr>
       <w:bookmarkStart w:id="34" w:name="_Toc506900063"/>
       <w:r>
@@ -2883,7 +2949,7 @@
     </w:p>
     <w:p>
       <w:pPr>
-        <w:pStyle w:val="NoSpacing"/>
+        <w:pStyle w:val="Sansinterligne"/>
       </w:pPr>
       <w:r>
         <w:t>&lt;Describe the general logic of your design as well as the technology you decided to use&gt;</w:t>
@@ -2891,7 +2957,7 @@
     </w:p>
     <w:p>
       <w:pPr>
-        <w:pStyle w:val="Heading3"/>
+        <w:pStyle w:val="Titre3"/>
       </w:pPr>
       <w:bookmarkStart w:id="35" w:name="_Toc506900064"/>
       <w:r>
@@ -2901,7 +2967,7 @@
     </w:p>
     <w:p>
       <w:pPr>
-        <w:pStyle w:val="NoSpacing"/>
+        <w:pStyle w:val="Sansinterligne"/>
       </w:pPr>
       <w:r>
         <w:t>&lt;Provide some initial screen shots of your interface&gt;</w:t>
@@ -2909,7 +2975,7 @@
     </w:p>
     <w:p>
       <w:pPr>
-        <w:pStyle w:val="Heading1"/>
+        <w:pStyle w:val="Titre1"/>
       </w:pPr>
       <w:bookmarkStart w:id="36" w:name="_Toc506900065"/>
       <w:r>
@@ -3024,7 +3090,7 @@
         </w:tcPr>
         <w:p>
           <w:pPr>
-            <w:pStyle w:val="Header"/>
+            <w:pStyle w:val="En-tte"/>
             <w:spacing w:after="0" w:line="240" w:lineRule="auto"/>
             <w:rPr>
               <w:rFonts w:ascii="Times New Roman" w:hAnsi="Times New Roman"/>
@@ -3045,7 +3111,7 @@
         </w:p>
         <w:p>
           <w:pPr>
-            <w:pStyle w:val="Header"/>
+            <w:pStyle w:val="En-tte"/>
             <w:spacing w:after="0" w:line="240" w:lineRule="auto"/>
             <w:rPr>
               <w:rFonts w:ascii="Times New Roman" w:hAnsi="Times New Roman"/>
@@ -3084,7 +3150,7 @@
         </w:p>
         <w:p>
           <w:pPr>
-            <w:pStyle w:val="Header"/>
+            <w:pStyle w:val="En-tte"/>
             <w:spacing w:after="0" w:line="240" w:lineRule="auto"/>
             <w:rPr>
               <w:rFonts w:ascii="Times New Roman" w:hAnsi="Times New Roman"/>
@@ -3105,7 +3171,7 @@
         </w:p>
         <w:p>
           <w:pPr>
-            <w:pStyle w:val="Header"/>
+            <w:pStyle w:val="En-tte"/>
             <w:spacing w:after="0"/>
             <w:rPr>
               <w:rFonts w:ascii="Times New Roman" w:hAnsi="Times New Roman"/>
@@ -3126,7 +3192,7 @@
         </w:p>
         <w:p>
           <w:pPr>
-            <w:pStyle w:val="Header"/>
+            <w:pStyle w:val="En-tte"/>
             <w:spacing w:after="0" w:line="240" w:lineRule="auto"/>
             <w:rPr>
               <w:rFonts w:ascii="Times New Roman" w:hAnsi="Times New Roman"/>
@@ -3180,12 +3246,13 @@
         </w:tcPr>
         <w:p>
           <w:pPr>
-            <w:pStyle w:val="Header"/>
+            <w:pStyle w:val="En-tte"/>
             <w:jc w:val="right"/>
           </w:pPr>
           <w:r>
             <w:rPr>
               <w:noProof/>
+              <w:lang w:val="fr-FR" w:eastAsia="fr-FR"/>
             </w:rPr>
             <w:drawing>
               <wp:inline distT="0" distB="0" distL="0" distR="0" wp14:anchorId="15972D9F" wp14:editId="63BDE1BC">
@@ -3238,7 +3305,7 @@
   </w:tbl>
   <w:p>
     <w:pPr>
-      <w:pStyle w:val="Header"/>
+      <w:pStyle w:val="En-tte"/>
     </w:pPr>
   </w:p>
 </w:hdr>
@@ -8369,7 +8436,7 @@
       <w:lang w:val="en-US" w:eastAsia="en-US"/>
     </w:rPr>
   </w:style>
-  <w:style w:type="paragraph" w:styleId="Heading1">
+  <w:style w:type="paragraph" w:styleId="Titre1">
     <w:name w:val="heading 1"/>
     <w:basedOn w:val="Normal"/>
     <w:next w:val="Normal"/>
@@ -8388,7 +8455,7 @@
       <w:szCs w:val="32"/>
     </w:rPr>
   </w:style>
-  <w:style w:type="paragraph" w:styleId="Heading2">
+  <w:style w:type="paragraph" w:styleId="Titre2">
     <w:name w:val="heading 2"/>
     <w:basedOn w:val="Normal"/>
     <w:next w:val="Normal"/>
@@ -8409,11 +8476,11 @@
       <w:szCs w:val="28"/>
     </w:rPr>
   </w:style>
-  <w:style w:type="paragraph" w:styleId="Heading3">
+  <w:style w:type="paragraph" w:styleId="Titre3">
     <w:name w:val="heading 3"/>
     <w:basedOn w:val="Normal"/>
     <w:next w:val="Normal"/>
-    <w:link w:val="Heading3Char"/>
+    <w:link w:val="Titre3Car"/>
     <w:uiPriority w:val="9"/>
     <w:unhideWhenUsed/>
     <w:qFormat/>
@@ -8431,11 +8498,11 @@
       <w:szCs w:val="24"/>
     </w:rPr>
   </w:style>
-  <w:style w:type="paragraph" w:styleId="Heading4">
+  <w:style w:type="paragraph" w:styleId="Titre4">
     <w:name w:val="heading 4"/>
     <w:basedOn w:val="Normal"/>
     <w:next w:val="Normal"/>
-    <w:link w:val="Heading4Char"/>
+    <w:link w:val="Titre4Car"/>
     <w:uiPriority w:val="9"/>
     <w:unhideWhenUsed/>
     <w:qFormat/>
@@ -8453,14 +8520,14 @@
       <w:color w:val="2E74B5" w:themeColor="accent1" w:themeShade="BF"/>
     </w:rPr>
   </w:style>
-  <w:style w:type="paragraph" w:styleId="Heading5">
+  <w:style w:type="paragraph" w:styleId="Titre5">
     <w:name w:val="heading 5"/>
     <w:basedOn w:val="Normal"/>
     <w:pPr>
       <w:outlineLvl w:val="4"/>
     </w:pPr>
   </w:style>
-  <w:style w:type="paragraph" w:styleId="Heading6">
+  <w:style w:type="paragraph" w:styleId="Titre6">
     <w:name w:val="heading 6"/>
     <w:basedOn w:val="Normal"/>
     <w:next w:val="Normal"/>
@@ -8474,13 +8541,13 @@
       <w:bCs/>
     </w:rPr>
   </w:style>
-  <w:style w:type="character" w:default="1" w:styleId="DefaultParagraphFont">
+  <w:style w:type="character" w:default="1" w:styleId="Policepardfaut">
     <w:name w:val="Default Paragraph Font"/>
     <w:uiPriority w:val="1"/>
     <w:semiHidden/>
     <w:unhideWhenUsed/>
   </w:style>
-  <w:style w:type="table" w:default="1" w:styleId="TableNormal">
+  <w:style w:type="table" w:default="1" w:styleId="TableauNormal">
     <w:name w:val="Normal Table"/>
     <w:uiPriority w:val="99"/>
     <w:semiHidden/>
@@ -8495,7 +8562,7 @@
       </w:tblCellMar>
     </w:tblPr>
   </w:style>
-  <w:style w:type="numbering" w:default="1" w:styleId="NoList">
+  <w:style w:type="numbering" w:default="1" w:styleId="Aucuneliste">
     <w:name w:val="No List"/>
     <w:uiPriority w:val="99"/>
     <w:semiHidden/>
@@ -8503,7 +8570,7 @@
   </w:style>
   <w:style w:type="character" w:customStyle="1" w:styleId="Heading5Char">
     <w:name w:val="Heading 5 Char"/>
-    <w:basedOn w:val="DefaultParagraphFont"/>
+    <w:basedOn w:val="Policepardfaut"/>
     <w:rPr>
       <w:rFonts w:ascii="Times New Roman" w:eastAsia="Times New Roman" w:hAnsi="Times New Roman" w:cs="Times New Roman"/>
       <w:b/>
@@ -8514,7 +8581,7 @@
   </w:style>
   <w:style w:type="character" w:customStyle="1" w:styleId="ArticlecontentsCharChar">
     <w:name w:val="Article contents Char Char"/>
-    <w:basedOn w:val="DefaultParagraphFont"/>
+    <w:basedOn w:val="Policepardfaut"/>
     <w:rPr>
       <w:rFonts w:eastAsia="Batang"/>
       <w:lang w:eastAsia="ko-KR"/>
@@ -8522,7 +8589,7 @@
   </w:style>
   <w:style w:type="character" w:customStyle="1" w:styleId="Heading1Char">
     <w:name w:val="Heading 1 Char"/>
-    <w:basedOn w:val="DefaultParagraphFont"/>
+    <w:basedOn w:val="Policepardfaut"/>
     <w:uiPriority w:val="9"/>
     <w:rPr>
       <w:rFonts w:ascii="Cambria" w:eastAsia="Times New Roman" w:hAnsi="Cambria" w:cs="Times New Roman"/>
@@ -8534,7 +8601,7 @@
   </w:style>
   <w:style w:type="character" w:customStyle="1" w:styleId="Heading6Char">
     <w:name w:val="Heading 6 Char"/>
-    <w:basedOn w:val="DefaultParagraphFont"/>
+    <w:basedOn w:val="Policepardfaut"/>
     <w:rPr>
       <w:rFonts w:ascii="Calibri" w:eastAsia="Times New Roman" w:hAnsi="Calibri" w:cs="Times New Roman"/>
       <w:b/>
@@ -8545,7 +8612,7 @@
   </w:style>
   <w:style w:type="character" w:customStyle="1" w:styleId="Heading2Char">
     <w:name w:val="Heading 2 Char"/>
-    <w:basedOn w:val="DefaultParagraphFont"/>
+    <w:basedOn w:val="Policepardfaut"/>
     <w:uiPriority w:val="9"/>
     <w:rPr>
       <w:rFonts w:ascii="Cambria" w:eastAsia="Times New Roman" w:hAnsi="Cambria" w:cs="Times New Roman"/>
@@ -8559,7 +8626,7 @@
   </w:style>
   <w:style w:type="character" w:customStyle="1" w:styleId="InternetLink">
     <w:name w:val="Internet Link"/>
-    <w:basedOn w:val="DefaultParagraphFont"/>
+    <w:basedOn w:val="Policepardfaut"/>
     <w:rPr>
       <w:color w:val="0000FF"/>
       <w:u w:val="single"/>
@@ -8567,7 +8634,7 @@
   </w:style>
   <w:style w:type="character" w:customStyle="1" w:styleId="HeaderChar">
     <w:name w:val="Header Char"/>
-    <w:basedOn w:val="DefaultParagraphFont"/>
+    <w:basedOn w:val="Policepardfaut"/>
     <w:rPr>
       <w:sz w:val="22"/>
       <w:szCs w:val="22"/>
@@ -8576,7 +8643,7 @@
   </w:style>
   <w:style w:type="character" w:customStyle="1" w:styleId="FooterChar">
     <w:name w:val="Footer Char"/>
-    <w:basedOn w:val="DefaultParagraphFont"/>
+    <w:basedOn w:val="Policepardfaut"/>
     <w:rPr>
       <w:sz w:val="22"/>
       <w:szCs w:val="22"/>
@@ -8585,7 +8652,7 @@
   </w:style>
   <w:style w:type="character" w:customStyle="1" w:styleId="BalloonTextChar">
     <w:name w:val="Balloon Text Char"/>
-    <w:basedOn w:val="DefaultParagraphFont"/>
+    <w:basedOn w:val="Policepardfaut"/>
     <w:rPr>
       <w:rFonts w:ascii="Tahoma" w:hAnsi="Tahoma" w:cs="Tahoma"/>
       <w:sz w:val="16"/>
@@ -8595,7 +8662,7 @@
   </w:style>
   <w:style w:type="character" w:customStyle="1" w:styleId="TitleChar">
     <w:name w:val="Title Char"/>
-    <w:basedOn w:val="DefaultParagraphFont"/>
+    <w:basedOn w:val="Policepardfaut"/>
     <w:rPr>
       <w:rFonts w:ascii="Cambria" w:hAnsi="Cambria"/>
       <w:color w:val="17365D"/>
@@ -8716,9 +8783,9 @@
   <w:style w:type="character" w:customStyle="1" w:styleId="NumberingSymbols">
     <w:name w:val="Numbering Symbols"/>
   </w:style>
-  <w:style w:type="character" w:styleId="CommentReference">
+  <w:style w:type="character" w:styleId="Marquedannotation">
     <w:name w:val="annotation reference"/>
-    <w:basedOn w:val="DefaultParagraphFont"/>
+    <w:basedOn w:val="Policepardfaut"/>
     <w:uiPriority w:val="99"/>
     <w:rPr>
       <w:sz w:val="16"/>
@@ -8727,7 +8794,7 @@
   </w:style>
   <w:style w:type="character" w:customStyle="1" w:styleId="CommentTextChar">
     <w:name w:val="Comment Text Char"/>
-    <w:basedOn w:val="DefaultParagraphFont"/>
+    <w:basedOn w:val="Policepardfaut"/>
     <w:uiPriority w:val="99"/>
     <w:rPr>
       <w:color w:val="00000A"/>
@@ -8792,14 +8859,14 @@
       <w:spacing w:after="140" w:line="288" w:lineRule="auto"/>
     </w:pPr>
   </w:style>
-  <w:style w:type="paragraph" w:styleId="List">
+  <w:style w:type="paragraph" w:styleId="Liste">
     <w:name w:val="List"/>
     <w:basedOn w:val="TextBody"/>
     <w:rPr>
       <w:rFonts w:cs="FreeSans"/>
     </w:rPr>
   </w:style>
-  <w:style w:type="paragraph" w:styleId="Caption">
+  <w:style w:type="paragraph" w:styleId="Lgende">
     <w:name w:val="caption"/>
     <w:basedOn w:val="Normal"/>
     <w:pPr>
@@ -8838,7 +8905,7 @@
       <w:lang w:eastAsia="ko-KR"/>
     </w:rPr>
   </w:style>
-  <w:style w:type="paragraph" w:styleId="Header">
+  <w:style w:type="paragraph" w:styleId="En-tte">
     <w:name w:val="header"/>
     <w:basedOn w:val="Normal"/>
     <w:pPr>
@@ -8848,7 +8915,7 @@
       </w:tabs>
     </w:pPr>
   </w:style>
-  <w:style w:type="paragraph" w:styleId="Footer">
+  <w:style w:type="paragraph" w:styleId="Pieddepage">
     <w:name w:val="footer"/>
     <w:basedOn w:val="Normal"/>
     <w:pPr>
@@ -8858,7 +8925,7 @@
       </w:tabs>
     </w:pPr>
   </w:style>
-  <w:style w:type="paragraph" w:styleId="BalloonText">
+  <w:style w:type="paragraph" w:styleId="Textedebulles">
     <w:name w:val="Balloon Text"/>
     <w:basedOn w:val="Normal"/>
     <w:pPr>
@@ -8870,7 +8937,7 @@
       <w:szCs w:val="16"/>
     </w:rPr>
   </w:style>
-  <w:style w:type="paragraph" w:styleId="ListParagraph">
+  <w:style w:type="paragraph" w:styleId="Paragraphedeliste">
     <w:name w:val="List Paragraph"/>
     <w:basedOn w:val="Normal"/>
     <w:uiPriority w:val="34"/>
@@ -8880,7 +8947,7 @@
       <w:contextualSpacing/>
     </w:pPr>
   </w:style>
-  <w:style w:type="paragraph" w:styleId="NoSpacing">
+  <w:style w:type="paragraph" w:styleId="Sansinterligne">
     <w:name w:val="No Spacing"/>
     <w:uiPriority w:val="1"/>
     <w:qFormat/>
@@ -8894,7 +8961,7 @@
       <w:lang w:val="en-US" w:eastAsia="en-US"/>
     </w:rPr>
   </w:style>
-  <w:style w:type="paragraph" w:styleId="Title">
+  <w:style w:type="paragraph" w:styleId="Titre">
     <w:name w:val="Title"/>
     <w:basedOn w:val="Normal"/>
     <w:next w:val="Normal"/>
@@ -8931,7 +8998,7 @@
   </w:style>
   <w:style w:type="paragraph" w:customStyle="1" w:styleId="ContentsHeading">
     <w:name w:val="Contents Heading"/>
-    <w:basedOn w:val="Heading1"/>
+    <w:basedOn w:val="Titre1"/>
     <w:next w:val="Normal"/>
     <w:pPr>
       <w:keepLines/>
@@ -8963,7 +9030,7 @@
       <w:spacing w:after="100"/>
     </w:pPr>
   </w:style>
-  <w:style w:type="paragraph" w:styleId="CommentText">
+  <w:style w:type="paragraph" w:styleId="Commentaire">
     <w:name w:val="annotation text"/>
     <w:basedOn w:val="Normal"/>
     <w:uiPriority w:val="99"/>
@@ -8975,9 +9042,9 @@
       <w:szCs w:val="20"/>
     </w:rPr>
   </w:style>
-  <w:style w:type="paragraph" w:styleId="CommentSubject">
+  <w:style w:type="paragraph" w:styleId="Objetducommentaire">
     <w:name w:val="annotation subject"/>
-    <w:basedOn w:val="CommentText"/>
+    <w:basedOn w:val="Commentaire"/>
     <w:rPr>
       <w:b/>
       <w:bCs/>
@@ -8987,7 +9054,7 @@
     <w:name w:val="Table Contents"/>
     <w:basedOn w:val="Normal"/>
   </w:style>
-  <w:style w:type="paragraph" w:styleId="Revision">
+  <w:style w:type="paragraph" w:styleId="Rvision">
     <w:name w:val="Revision"/>
     <w:hidden/>
     <w:uiPriority w:val="99"/>
@@ -9000,9 +9067,9 @@
       <w:lang w:val="en-US" w:eastAsia="en-US"/>
     </w:rPr>
   </w:style>
-  <w:style w:type="character" w:styleId="Hyperlink">
+  <w:style w:type="character" w:styleId="Lienhypertexte">
     <w:name w:val="Hyperlink"/>
-    <w:basedOn w:val="DefaultParagraphFont"/>
+    <w:basedOn w:val="Policepardfaut"/>
     <w:uiPriority w:val="99"/>
     <w:unhideWhenUsed/>
     <w:rsid w:val="003844D0"/>
@@ -9011,10 +9078,10 @@
       <w:u w:val="single"/>
     </w:rPr>
   </w:style>
-  <w:style w:type="character" w:customStyle="1" w:styleId="Heading3Char">
-    <w:name w:val="Heading 3 Char"/>
-    <w:basedOn w:val="DefaultParagraphFont"/>
-    <w:link w:val="Heading3"/>
+  <w:style w:type="character" w:customStyle="1" w:styleId="Titre3Car">
+    <w:name w:val="Titre 3 Car"/>
+    <w:basedOn w:val="Policepardfaut"/>
+    <w:link w:val="Titre3"/>
     <w:uiPriority w:val="9"/>
     <w:rsid w:val="00CD2E4F"/>
     <w:rPr>
@@ -9025,10 +9092,10 @@
       <w:lang w:val="en-US" w:eastAsia="en-US"/>
     </w:rPr>
   </w:style>
-  <w:style w:type="character" w:customStyle="1" w:styleId="Heading4Char">
-    <w:name w:val="Heading 4 Char"/>
-    <w:basedOn w:val="DefaultParagraphFont"/>
-    <w:link w:val="Heading4"/>
+  <w:style w:type="character" w:customStyle="1" w:styleId="Titre4Car">
+    <w:name w:val="Titre 4 Car"/>
+    <w:basedOn w:val="Policepardfaut"/>
+    <w:link w:val="Titre4"/>
     <w:uiPriority w:val="9"/>
     <w:rsid w:val="00CD2E4F"/>
     <w:rPr>
@@ -9041,7 +9108,7 @@
       <w:lang w:val="en-US" w:eastAsia="en-US"/>
     </w:rPr>
   </w:style>
-  <w:style w:type="paragraph" w:styleId="TOC1">
+  <w:style w:type="paragraph" w:styleId="TM1">
     <w:name w:val="toc 1"/>
     <w:basedOn w:val="Normal"/>
     <w:next w:val="Normal"/>
@@ -9053,7 +9120,7 @@
       <w:spacing w:after="100"/>
     </w:pPr>
   </w:style>
-  <w:style w:type="paragraph" w:styleId="TOC2">
+  <w:style w:type="paragraph" w:styleId="TM2">
     <w:name w:val="toc 2"/>
     <w:basedOn w:val="Normal"/>
     <w:next w:val="Normal"/>
@@ -9066,7 +9133,7 @@
       <w:ind w:left="220"/>
     </w:pPr>
   </w:style>
-  <w:style w:type="paragraph" w:styleId="TOC3">
+  <w:style w:type="paragraph" w:styleId="TM3">
     <w:name w:val="toc 3"/>
     <w:basedOn w:val="Normal"/>
     <w:next w:val="Normal"/>
@@ -9079,7 +9146,7 @@
       <w:ind w:left="440"/>
     </w:pPr>
   </w:style>
-  <w:style w:type="paragraph" w:styleId="TOC4">
+  <w:style w:type="paragraph" w:styleId="TM4">
     <w:name w:val="toc 4"/>
     <w:basedOn w:val="Normal"/>
     <w:next w:val="Normal"/>
@@ -9267,7 +9334,7 @@
       <w:lang w:val="en-US" w:eastAsia="en-US"/>
     </w:rPr>
   </w:style>
-  <w:style w:type="paragraph" w:styleId="Heading1">
+  <w:style w:type="paragraph" w:styleId="Titre1">
     <w:name w:val="heading 1"/>
     <w:basedOn w:val="Normal"/>
     <w:next w:val="Normal"/>
@@ -9286,7 +9353,7 @@
       <w:szCs w:val="32"/>
     </w:rPr>
   </w:style>
-  <w:style w:type="paragraph" w:styleId="Heading2">
+  <w:style w:type="paragraph" w:styleId="Titre2">
     <w:name w:val="heading 2"/>
     <w:basedOn w:val="Normal"/>
     <w:next w:val="Normal"/>
@@ -9307,11 +9374,11 @@
       <w:szCs w:val="28"/>
     </w:rPr>
   </w:style>
-  <w:style w:type="paragraph" w:styleId="Heading3">
+  <w:style w:type="paragraph" w:styleId="Titre3">
     <w:name w:val="heading 3"/>
     <w:basedOn w:val="Normal"/>
     <w:next w:val="Normal"/>
-    <w:link w:val="Heading3Char"/>
+    <w:link w:val="Titre3Car"/>
     <w:uiPriority w:val="9"/>
     <w:unhideWhenUsed/>
     <w:qFormat/>
@@ -9329,11 +9396,11 @@
       <w:szCs w:val="24"/>
     </w:rPr>
   </w:style>
-  <w:style w:type="paragraph" w:styleId="Heading4">
+  <w:style w:type="paragraph" w:styleId="Titre4">
     <w:name w:val="heading 4"/>
     <w:basedOn w:val="Normal"/>
     <w:next w:val="Normal"/>
-    <w:link w:val="Heading4Char"/>
+    <w:link w:val="Titre4Car"/>
     <w:uiPriority w:val="9"/>
     <w:unhideWhenUsed/>
     <w:qFormat/>
@@ -9351,14 +9418,14 @@
       <w:color w:val="2E74B5" w:themeColor="accent1" w:themeShade="BF"/>
     </w:rPr>
   </w:style>
-  <w:style w:type="paragraph" w:styleId="Heading5">
+  <w:style w:type="paragraph" w:styleId="Titre5">
     <w:name w:val="heading 5"/>
     <w:basedOn w:val="Normal"/>
     <w:pPr>
       <w:outlineLvl w:val="4"/>
     </w:pPr>
   </w:style>
-  <w:style w:type="paragraph" w:styleId="Heading6">
+  <w:style w:type="paragraph" w:styleId="Titre6">
     <w:name w:val="heading 6"/>
     <w:basedOn w:val="Normal"/>
     <w:next w:val="Normal"/>
@@ -9372,13 +9439,13 @@
       <w:bCs/>
     </w:rPr>
   </w:style>
-  <w:style w:type="character" w:default="1" w:styleId="DefaultParagraphFont">
+  <w:style w:type="character" w:default="1" w:styleId="Policepardfaut">
     <w:name w:val="Default Paragraph Font"/>
     <w:uiPriority w:val="1"/>
     <w:semiHidden/>
     <w:unhideWhenUsed/>
   </w:style>
-  <w:style w:type="table" w:default="1" w:styleId="TableNormal">
+  <w:style w:type="table" w:default="1" w:styleId="TableauNormal">
     <w:name w:val="Normal Table"/>
     <w:uiPriority w:val="99"/>
     <w:semiHidden/>
@@ -9393,7 +9460,7 @@
       </w:tblCellMar>
     </w:tblPr>
   </w:style>
-  <w:style w:type="numbering" w:default="1" w:styleId="NoList">
+  <w:style w:type="numbering" w:default="1" w:styleId="Aucuneliste">
     <w:name w:val="No List"/>
     <w:uiPriority w:val="99"/>
     <w:semiHidden/>
@@ -9401,7 +9468,7 @@
   </w:style>
   <w:style w:type="character" w:customStyle="1" w:styleId="Heading5Char">
     <w:name w:val="Heading 5 Char"/>
-    <w:basedOn w:val="DefaultParagraphFont"/>
+    <w:basedOn w:val="Policepardfaut"/>
     <w:rPr>
       <w:rFonts w:ascii="Times New Roman" w:eastAsia="Times New Roman" w:hAnsi="Times New Roman" w:cs="Times New Roman"/>
       <w:b/>
@@ -9412,7 +9479,7 @@
   </w:style>
   <w:style w:type="character" w:customStyle="1" w:styleId="ArticlecontentsCharChar">
     <w:name w:val="Article contents Char Char"/>
-    <w:basedOn w:val="DefaultParagraphFont"/>
+    <w:basedOn w:val="Policepardfaut"/>
     <w:rPr>
       <w:rFonts w:eastAsia="Batang"/>
       <w:lang w:eastAsia="ko-KR"/>
@@ -9420,7 +9487,7 @@
   </w:style>
   <w:style w:type="character" w:customStyle="1" w:styleId="Heading1Char">
     <w:name w:val="Heading 1 Char"/>
-    <w:basedOn w:val="DefaultParagraphFont"/>
+    <w:basedOn w:val="Policepardfaut"/>
     <w:uiPriority w:val="9"/>
     <w:rPr>
       <w:rFonts w:ascii="Cambria" w:eastAsia="Times New Roman" w:hAnsi="Cambria" w:cs="Times New Roman"/>
@@ -9432,7 +9499,7 @@
   </w:style>
   <w:style w:type="character" w:customStyle="1" w:styleId="Heading6Char">
     <w:name w:val="Heading 6 Char"/>
-    <w:basedOn w:val="DefaultParagraphFont"/>
+    <w:basedOn w:val="Policepardfaut"/>
     <w:rPr>
       <w:rFonts w:ascii="Calibri" w:eastAsia="Times New Roman" w:hAnsi="Calibri" w:cs="Times New Roman"/>
       <w:b/>
@@ -9443,7 +9510,7 @@
   </w:style>
   <w:style w:type="character" w:customStyle="1" w:styleId="Heading2Char">
     <w:name w:val="Heading 2 Char"/>
-    <w:basedOn w:val="DefaultParagraphFont"/>
+    <w:basedOn w:val="Policepardfaut"/>
     <w:uiPriority w:val="9"/>
     <w:rPr>
       <w:rFonts w:ascii="Cambria" w:eastAsia="Times New Roman" w:hAnsi="Cambria" w:cs="Times New Roman"/>
@@ -9457,7 +9524,7 @@
   </w:style>
   <w:style w:type="character" w:customStyle="1" w:styleId="InternetLink">
     <w:name w:val="Internet Link"/>
-    <w:basedOn w:val="DefaultParagraphFont"/>
+    <w:basedOn w:val="Policepardfaut"/>
     <w:rPr>
       <w:color w:val="0000FF"/>
       <w:u w:val="single"/>
@@ -9465,7 +9532,7 @@
   </w:style>
   <w:style w:type="character" w:customStyle="1" w:styleId="HeaderChar">
     <w:name w:val="Header Char"/>
-    <w:basedOn w:val="DefaultParagraphFont"/>
+    <w:basedOn w:val="Policepardfaut"/>
     <w:rPr>
       <w:sz w:val="22"/>
       <w:szCs w:val="22"/>
@@ -9474,7 +9541,7 @@
   </w:style>
   <w:style w:type="character" w:customStyle="1" w:styleId="FooterChar">
     <w:name w:val="Footer Char"/>
-    <w:basedOn w:val="DefaultParagraphFont"/>
+    <w:basedOn w:val="Policepardfaut"/>
     <w:rPr>
       <w:sz w:val="22"/>
       <w:szCs w:val="22"/>
@@ -9483,7 +9550,7 @@
   </w:style>
   <w:style w:type="character" w:customStyle="1" w:styleId="BalloonTextChar">
     <w:name w:val="Balloon Text Char"/>
-    <w:basedOn w:val="DefaultParagraphFont"/>
+    <w:basedOn w:val="Policepardfaut"/>
     <w:rPr>
       <w:rFonts w:ascii="Tahoma" w:hAnsi="Tahoma" w:cs="Tahoma"/>
       <w:sz w:val="16"/>
@@ -9493,7 +9560,7 @@
   </w:style>
   <w:style w:type="character" w:customStyle="1" w:styleId="TitleChar">
     <w:name w:val="Title Char"/>
-    <w:basedOn w:val="DefaultParagraphFont"/>
+    <w:basedOn w:val="Policepardfaut"/>
     <w:rPr>
       <w:rFonts w:ascii="Cambria" w:hAnsi="Cambria"/>
       <w:color w:val="17365D"/>
@@ -9614,9 +9681,9 @@
   <w:style w:type="character" w:customStyle="1" w:styleId="NumberingSymbols">
     <w:name w:val="Numbering Symbols"/>
   </w:style>
-  <w:style w:type="character" w:styleId="CommentReference">
+  <w:style w:type="character" w:styleId="Marquedannotation">
     <w:name w:val="annotation reference"/>
-    <w:basedOn w:val="DefaultParagraphFont"/>
+    <w:basedOn w:val="Policepardfaut"/>
     <w:uiPriority w:val="99"/>
     <w:rPr>
       <w:sz w:val="16"/>
@@ -9625,7 +9692,7 @@
   </w:style>
   <w:style w:type="character" w:customStyle="1" w:styleId="CommentTextChar">
     <w:name w:val="Comment Text Char"/>
-    <w:basedOn w:val="DefaultParagraphFont"/>
+    <w:basedOn w:val="Policepardfaut"/>
     <w:uiPriority w:val="99"/>
     <w:rPr>
       <w:color w:val="00000A"/>
@@ -9690,14 +9757,14 @@
       <w:spacing w:after="140" w:line="288" w:lineRule="auto"/>
     </w:pPr>
   </w:style>
-  <w:style w:type="paragraph" w:styleId="List">
+  <w:style w:type="paragraph" w:styleId="Liste">
     <w:name w:val="List"/>
     <w:basedOn w:val="TextBody"/>
     <w:rPr>
       <w:rFonts w:cs="FreeSans"/>
     </w:rPr>
   </w:style>
-  <w:style w:type="paragraph" w:styleId="Caption">
+  <w:style w:type="paragraph" w:styleId="Lgende">
     <w:name w:val="caption"/>
     <w:basedOn w:val="Normal"/>
     <w:pPr>
@@ -9736,7 +9803,7 @@
       <w:lang w:eastAsia="ko-KR"/>
     </w:rPr>
   </w:style>
-  <w:style w:type="paragraph" w:styleId="Header">
+  <w:style w:type="paragraph" w:styleId="En-tte">
     <w:name w:val="header"/>
     <w:basedOn w:val="Normal"/>
     <w:pPr>
@@ -9746,7 +9813,7 @@
       </w:tabs>
     </w:pPr>
   </w:style>
-  <w:style w:type="paragraph" w:styleId="Footer">
+  <w:style w:type="paragraph" w:styleId="Pieddepage">
     <w:name w:val="footer"/>
     <w:basedOn w:val="Normal"/>
     <w:pPr>
@@ -9756,7 +9823,7 @@
       </w:tabs>
     </w:pPr>
   </w:style>
-  <w:style w:type="paragraph" w:styleId="BalloonText">
+  <w:style w:type="paragraph" w:styleId="Textedebulles">
     <w:name w:val="Balloon Text"/>
     <w:basedOn w:val="Normal"/>
     <w:pPr>
@@ -9768,7 +9835,7 @@
       <w:szCs w:val="16"/>
     </w:rPr>
   </w:style>
-  <w:style w:type="paragraph" w:styleId="ListParagraph">
+  <w:style w:type="paragraph" w:styleId="Paragraphedeliste">
     <w:name w:val="List Paragraph"/>
     <w:basedOn w:val="Normal"/>
     <w:uiPriority w:val="34"/>
@@ -9778,7 +9845,7 @@
       <w:contextualSpacing/>
     </w:pPr>
   </w:style>
-  <w:style w:type="paragraph" w:styleId="NoSpacing">
+  <w:style w:type="paragraph" w:styleId="Sansinterligne">
     <w:name w:val="No Spacing"/>
     <w:uiPriority w:val="1"/>
     <w:qFormat/>
@@ -9792,7 +9859,7 @@
       <w:lang w:val="en-US" w:eastAsia="en-US"/>
     </w:rPr>
   </w:style>
-  <w:style w:type="paragraph" w:styleId="Title">
+  <w:style w:type="paragraph" w:styleId="Titre">
     <w:name w:val="Title"/>
     <w:basedOn w:val="Normal"/>
     <w:next w:val="Normal"/>
@@ -9829,7 +9896,7 @@
   </w:style>
   <w:style w:type="paragraph" w:customStyle="1" w:styleId="ContentsHeading">
     <w:name w:val="Contents Heading"/>
-    <w:basedOn w:val="Heading1"/>
+    <w:basedOn w:val="Titre1"/>
     <w:next w:val="Normal"/>
     <w:pPr>
       <w:keepLines/>
@@ -9861,7 +9928,7 @@
       <w:spacing w:after="100"/>
     </w:pPr>
   </w:style>
-  <w:style w:type="paragraph" w:styleId="CommentText">
+  <w:style w:type="paragraph" w:styleId="Commentaire">
     <w:name w:val="annotation text"/>
     <w:basedOn w:val="Normal"/>
     <w:uiPriority w:val="99"/>
@@ -9873,9 +9940,9 @@
       <w:szCs w:val="20"/>
     </w:rPr>
   </w:style>
-  <w:style w:type="paragraph" w:styleId="CommentSubject">
+  <w:style w:type="paragraph" w:styleId="Objetducommentaire">
     <w:name w:val="annotation subject"/>
-    <w:basedOn w:val="CommentText"/>
+    <w:basedOn w:val="Commentaire"/>
     <w:rPr>
       <w:b/>
       <w:bCs/>
@@ -9885,7 +9952,7 @@
     <w:name w:val="Table Contents"/>
     <w:basedOn w:val="Normal"/>
   </w:style>
-  <w:style w:type="paragraph" w:styleId="Revision">
+  <w:style w:type="paragraph" w:styleId="Rvision">
     <w:name w:val="Revision"/>
     <w:hidden/>
     <w:uiPriority w:val="99"/>
@@ -9898,9 +9965,9 @@
       <w:lang w:val="en-US" w:eastAsia="en-US"/>
     </w:rPr>
   </w:style>
-  <w:style w:type="character" w:styleId="Hyperlink">
+  <w:style w:type="character" w:styleId="Lienhypertexte">
     <w:name w:val="Hyperlink"/>
-    <w:basedOn w:val="DefaultParagraphFont"/>
+    <w:basedOn w:val="Policepardfaut"/>
     <w:uiPriority w:val="99"/>
     <w:unhideWhenUsed/>
     <w:rsid w:val="003844D0"/>
@@ -9909,10 +9976,10 @@
       <w:u w:val="single"/>
     </w:rPr>
   </w:style>
-  <w:style w:type="character" w:customStyle="1" w:styleId="Heading3Char">
-    <w:name w:val="Heading 3 Char"/>
-    <w:basedOn w:val="DefaultParagraphFont"/>
-    <w:link w:val="Heading3"/>
+  <w:style w:type="character" w:customStyle="1" w:styleId="Titre3Car">
+    <w:name w:val="Titre 3 Car"/>
+    <w:basedOn w:val="Policepardfaut"/>
+    <w:link w:val="Titre3"/>
     <w:uiPriority w:val="9"/>
     <w:rsid w:val="00CD2E4F"/>
     <w:rPr>
@@ -9923,10 +9990,10 @@
       <w:lang w:val="en-US" w:eastAsia="en-US"/>
     </w:rPr>
   </w:style>
-  <w:style w:type="character" w:customStyle="1" w:styleId="Heading4Char">
-    <w:name w:val="Heading 4 Char"/>
-    <w:basedOn w:val="DefaultParagraphFont"/>
-    <w:link w:val="Heading4"/>
+  <w:style w:type="character" w:customStyle="1" w:styleId="Titre4Car">
+    <w:name w:val="Titre 4 Car"/>
+    <w:basedOn w:val="Policepardfaut"/>
+    <w:link w:val="Titre4"/>
     <w:uiPriority w:val="9"/>
     <w:rsid w:val="00CD2E4F"/>
     <w:rPr>
@@ -9939,7 +10006,7 @@
       <w:lang w:val="en-US" w:eastAsia="en-US"/>
     </w:rPr>
   </w:style>
-  <w:style w:type="paragraph" w:styleId="TOC1">
+  <w:style w:type="paragraph" w:styleId="TM1">
     <w:name w:val="toc 1"/>
     <w:basedOn w:val="Normal"/>
     <w:next w:val="Normal"/>
@@ -9951,7 +10018,7 @@
       <w:spacing w:after="100"/>
     </w:pPr>
   </w:style>
-  <w:style w:type="paragraph" w:styleId="TOC2">
+  <w:style w:type="paragraph" w:styleId="TM2">
     <w:name w:val="toc 2"/>
     <w:basedOn w:val="Normal"/>
     <w:next w:val="Normal"/>
@@ -9964,7 +10031,7 @@
       <w:ind w:left="220"/>
     </w:pPr>
   </w:style>
-  <w:style w:type="paragraph" w:styleId="TOC3">
+  <w:style w:type="paragraph" w:styleId="TM3">
     <w:name w:val="toc 3"/>
     <w:basedOn w:val="Normal"/>
     <w:next w:val="Normal"/>
@@ -9977,7 +10044,7 @@
       <w:ind w:left="440"/>
     </w:pPr>
   </w:style>
-  <w:style w:type="paragraph" w:styleId="TOC4">
+  <w:style w:type="paragraph" w:styleId="TM4">
     <w:name w:val="toc 4"/>
     <w:basedOn w:val="Normal"/>
     <w:next w:val="Normal"/>
@@ -10248,7 +10315,7 @@
   <a:extraClrSchemeLst/>
   <a:extLst>
     <a:ext uri="{05A4C25C-085E-4340-85A3-A5531E510DB2}">
-      <thm15:themeFamily xmlns:thm15="http://schemas.microsoft.com/office/thememl/2012/main" xmlns="" name="Office Theme" id="{62F939B6-93AF-4DB8-9C6B-D6C7DFDC589F}" vid="{4A3C46E8-61CC-4603-A589-7422A47A8E4A}"/>
+      <thm15:themeFamily xmlns="" xmlns:thm15="http://schemas.microsoft.com/office/thememl/2012/main" name="Office Theme" id="{62F939B6-93AF-4DB8-9C6B-D6C7DFDC589F}" vid="{4A3C46E8-61CC-4603-A589-7422A47A8E4A}"/>
     </a:ext>
   </a:extLst>
 </a:theme>

</xml_diff>

<commit_message>
added entities + relation description
still need to do : fill in assumptions
</commit_message>
<xml_diff>
--- a/Delivrables/DBS-Delivrable-1.docx
+++ b/Delivrables/DBS-Delivrable-1.docx
@@ -2285,10 +2285,47 @@
     <w:p>
       <w:pPr>
         <w:pStyle w:val="Sansinterligne"/>
-      </w:pPr>
-      <w:r>
-        <w:t>&lt;In this section write down the assumptions you made about the data. Write a sentence for each assumption you made&gt;</w:t>
-      </w:r>
+        <w:numPr>
+          <w:ilvl w:val="0"/>
+          <w:numId w:val="48"/>
+        </w:numPr>
+        <w:tabs>
+          <w:tab w:val="left" w:pos="2835"/>
+        </w:tabs>
+      </w:pPr>
+      <w:r>
+        <w:t xml:space="preserve">We suppose that cities in this database have unique name inside their country. Hence we can use as primary key for the City entity. </w:t>
+      </w:r>
+    </w:p>
+    <w:p>
+      <w:pPr>
+        <w:pStyle w:val="Sansinterligne"/>
+        <w:numPr>
+          <w:ilvl w:val="0"/>
+          <w:numId w:val="48"/>
+        </w:numPr>
+      </w:pPr>
+      <w:r>
+        <w:t xml:space="preserve">A listing always has review scores, even if they are empty or </w:t>
+      </w:r>
+      <w:r>
+        <w:rPr>
+          <w:i/>
+        </w:rPr>
+        <w:t>null</w:t>
+      </w:r>
+      <w:r>
+        <w:t xml:space="preserve">. </w:t>
+      </w:r>
+    </w:p>
+    <w:p>
+      <w:pPr>
+        <w:pStyle w:val="Sansinterligne"/>
+        <w:numPr>
+          <w:ilvl w:val="0"/>
+          <w:numId w:val="48"/>
+        </w:numPr>
+      </w:pPr>
     </w:p>
     <w:p>
       <w:pPr>
@@ -2304,35 +2341,3241 @@
       <w:pPr>
         <w:pStyle w:val="Sansinterligne"/>
       </w:pPr>
-      <w:r>
-        <w:t>&lt;In this section you should have figure of the ER schema as well as descriptions about entities and relations&gt;</w:t>
-      </w:r>
+    </w:p>
+    <w:tbl>
+      <w:tblPr>
+        <w:tblW w:w="7953" w:type="dxa"/>
+        <w:tblInd w:w="55" w:type="dxa"/>
+        <w:tblCellMar>
+          <w:left w:w="70" w:type="dxa"/>
+          <w:right w:w="70" w:type="dxa"/>
+        </w:tblCellMar>
+        <w:tblLook w:val="04A0" w:firstRow="1" w:lastRow="0" w:firstColumn="1" w:lastColumn="0" w:noHBand="0" w:noVBand="1"/>
+      </w:tblPr>
+      <w:tblGrid>
+        <w:gridCol w:w="1869"/>
+        <w:gridCol w:w="6084"/>
+      </w:tblGrid>
+      <w:tr>
+        <w:trPr>
+          <w:trHeight w:val="418"/>
+        </w:trPr>
+        <w:tc>
+          <w:tcPr>
+            <w:tcW w:w="1869" w:type="dxa"/>
+            <w:tcBorders>
+              <w:top w:val="nil"/>
+              <w:left w:val="nil"/>
+              <w:bottom w:val="single" w:sz="4" w:space="0" w:color="auto"/>
+              <w:right w:val="nil"/>
+            </w:tcBorders>
+            <w:shd w:val="clear" w:color="auto" w:fill="auto"/>
+            <w:vAlign w:val="center"/>
+            <w:hideMark/>
+          </w:tcPr>
+          <w:p>
+            <w:pPr>
+              <w:suppressAutoHyphens w:val="0"/>
+              <w:spacing w:after="0" w:line="240" w:lineRule="auto"/>
+              <w:rPr>
+                <w:rFonts w:ascii="Calibri (Corps)" w:eastAsia="Times New Roman" w:hAnsi="Calibri (Corps)"/>
+                <w:b/>
+                <w:color w:val="000000"/>
+                <w:sz w:val="24"/>
+                <w:szCs w:val="24"/>
+                <w:lang w:val="fr-CH" w:eastAsia="fr-FR"/>
+              </w:rPr>
+            </w:pPr>
+            <w:r>
+              <w:rPr>
+                <w:rFonts w:ascii="Calibri (Corps)" w:eastAsia="Times New Roman" w:hAnsi="Calibri (Corps)"/>
+                <w:b/>
+                <w:color w:val="000000"/>
+                <w:sz w:val="24"/>
+                <w:szCs w:val="24"/>
+                <w:lang w:val="fr-CH" w:eastAsia="fr-FR"/>
+              </w:rPr>
+              <w:t>Entities</w:t>
+            </w:r>
+          </w:p>
+        </w:tc>
+        <w:tc>
+          <w:tcPr>
+            <w:tcW w:w="6084" w:type="dxa"/>
+            <w:tcBorders>
+              <w:top w:val="nil"/>
+              <w:left w:val="single" w:sz="4" w:space="0" w:color="auto"/>
+              <w:bottom w:val="single" w:sz="4" w:space="0" w:color="auto"/>
+              <w:right w:val="nil"/>
+            </w:tcBorders>
+            <w:shd w:val="clear" w:color="auto" w:fill="auto"/>
+            <w:vAlign w:val="center"/>
+            <w:hideMark/>
+          </w:tcPr>
+          <w:p>
+            <w:pPr>
+              <w:suppressAutoHyphens w:val="0"/>
+              <w:spacing w:after="0" w:line="240" w:lineRule="auto"/>
+              <w:rPr>
+                <w:rFonts w:eastAsia="Times New Roman"/>
+                <w:b/>
+                <w:color w:val="000000"/>
+                <w:sz w:val="24"/>
+                <w:szCs w:val="24"/>
+                <w:lang w:val="fr-CH" w:eastAsia="fr-FR"/>
+              </w:rPr>
+            </w:pPr>
+            <w:r>
+              <w:rPr>
+                <w:rFonts w:eastAsia="Times New Roman"/>
+                <w:b/>
+                <w:color w:val="000000"/>
+                <w:sz w:val="24"/>
+                <w:szCs w:val="24"/>
+                <w:lang w:val="fr-CH" w:eastAsia="fr-FR"/>
+              </w:rPr>
+              <w:t>Description</w:t>
+            </w:r>
+            <w:r>
+              <w:rPr>
+                <w:rFonts w:eastAsia="Times New Roman"/>
+                <w:b/>
+                <w:color w:val="000000"/>
+                <w:sz w:val="24"/>
+                <w:szCs w:val="24"/>
+                <w:lang w:val="fr-CH" w:eastAsia="fr-FR"/>
+              </w:rPr>
+              <w:t xml:space="preserve"> </w:t>
+            </w:r>
+          </w:p>
+        </w:tc>
+      </w:tr>
+      <w:tr>
+        <w:trPr>
+          <w:trHeight w:val="286"/>
+        </w:trPr>
+        <w:tc>
+          <w:tcPr>
+            <w:tcW w:w="1869" w:type="dxa"/>
+            <w:tcBorders>
+              <w:top w:val="nil"/>
+              <w:left w:val="nil"/>
+              <w:bottom w:val="single" w:sz="4" w:space="0" w:color="auto"/>
+              <w:right w:val="single" w:sz="4" w:space="0" w:color="auto"/>
+            </w:tcBorders>
+            <w:shd w:val="clear" w:color="auto" w:fill="auto"/>
+            <w:vAlign w:val="center"/>
+            <w:hideMark/>
+          </w:tcPr>
+          <w:p>
+            <w:pPr>
+              <w:suppressAutoHyphens w:val="0"/>
+              <w:spacing w:after="0" w:line="240" w:lineRule="auto"/>
+              <w:rPr>
+                <w:rFonts w:ascii="Andale Mono" w:eastAsia="Times New Roman" w:hAnsi="Andale Mono"/>
+                <w:color w:val="000000"/>
+                <w:sz w:val="18"/>
+                <w:szCs w:val="24"/>
+                <w:lang w:val="fr-CH" w:eastAsia="fr-FR"/>
+              </w:rPr>
+            </w:pPr>
+            <w:r>
+              <w:rPr>
+                <w:rFonts w:ascii="Andale Mono" w:eastAsia="Times New Roman" w:hAnsi="Andale Mono"/>
+                <w:color w:val="000000"/>
+                <w:sz w:val="18"/>
+                <w:szCs w:val="24"/>
+                <w:lang w:val="fr-CH" w:eastAsia="fr-FR"/>
+              </w:rPr>
+              <w:t>Listing</w:t>
+            </w:r>
+          </w:p>
+        </w:tc>
+        <w:tc>
+          <w:tcPr>
+            <w:tcW w:w="6084" w:type="dxa"/>
+            <w:tcBorders>
+              <w:top w:val="nil"/>
+              <w:left w:val="nil"/>
+              <w:bottom w:val="single" w:sz="4" w:space="0" w:color="auto"/>
+              <w:right w:val="nil"/>
+            </w:tcBorders>
+            <w:shd w:val="clear" w:color="auto" w:fill="auto"/>
+            <w:vAlign w:val="center"/>
+            <w:hideMark/>
+          </w:tcPr>
+          <w:p>
+            <w:pPr>
+              <w:suppressAutoHyphens w:val="0"/>
+              <w:spacing w:after="0" w:line="240" w:lineRule="auto"/>
+              <w:rPr>
+                <w:rFonts w:eastAsia="Times New Roman"/>
+                <w:color w:val="000000"/>
+                <w:sz w:val="20"/>
+                <w:szCs w:val="24"/>
+                <w:lang w:val="fr-CH" w:eastAsia="fr-FR"/>
+              </w:rPr>
+            </w:pPr>
+            <w:r>
+              <w:rPr>
+                <w:rFonts w:eastAsia="Times New Roman"/>
+                <w:color w:val="000000"/>
+                <w:sz w:val="20"/>
+                <w:szCs w:val="24"/>
+                <w:lang w:val="fr-CH" w:eastAsia="fr-FR"/>
+              </w:rPr>
+              <w:t>Represents a listing in an AirBnb service.</w:t>
+            </w:r>
+          </w:p>
+        </w:tc>
+      </w:tr>
+      <w:tr>
+        <w:trPr>
+          <w:trHeight w:val="356"/>
+        </w:trPr>
+        <w:tc>
+          <w:tcPr>
+            <w:tcW w:w="1869" w:type="dxa"/>
+            <w:tcBorders>
+              <w:top w:val="nil"/>
+              <w:left w:val="nil"/>
+              <w:bottom w:val="single" w:sz="4" w:space="0" w:color="auto"/>
+              <w:right w:val="single" w:sz="4" w:space="0" w:color="auto"/>
+            </w:tcBorders>
+            <w:shd w:val="clear" w:color="auto" w:fill="auto"/>
+            <w:vAlign w:val="center"/>
+            <w:hideMark/>
+          </w:tcPr>
+          <w:p>
+            <w:pPr>
+              <w:suppressAutoHyphens w:val="0"/>
+              <w:spacing w:after="0" w:line="240" w:lineRule="auto"/>
+              <w:rPr>
+                <w:rFonts w:ascii="Andale Mono" w:eastAsia="Times New Roman" w:hAnsi="Andale Mono"/>
+                <w:color w:val="000000"/>
+                <w:sz w:val="18"/>
+                <w:szCs w:val="24"/>
+                <w:lang w:val="fr-CH" w:eastAsia="fr-FR"/>
+              </w:rPr>
+            </w:pPr>
+            <w:r>
+              <w:rPr>
+                <w:rFonts w:ascii="Andale Mono" w:eastAsia="Times New Roman" w:hAnsi="Andale Mono"/>
+                <w:color w:val="000000"/>
+                <w:sz w:val="18"/>
+                <w:szCs w:val="24"/>
+                <w:lang w:val="fr-CH" w:eastAsia="fr-FR"/>
+              </w:rPr>
+              <w:t>Host</w:t>
+            </w:r>
+          </w:p>
+        </w:tc>
+        <w:tc>
+          <w:tcPr>
+            <w:tcW w:w="6084" w:type="dxa"/>
+            <w:tcBorders>
+              <w:top w:val="nil"/>
+              <w:left w:val="nil"/>
+              <w:bottom w:val="single" w:sz="4" w:space="0" w:color="auto"/>
+              <w:right w:val="nil"/>
+            </w:tcBorders>
+            <w:shd w:val="clear" w:color="auto" w:fill="auto"/>
+            <w:vAlign w:val="center"/>
+            <w:hideMark/>
+          </w:tcPr>
+          <w:p>
+            <w:pPr>
+              <w:suppressAutoHyphens w:val="0"/>
+              <w:spacing w:after="0" w:line="240" w:lineRule="auto"/>
+              <w:rPr>
+                <w:rFonts w:eastAsia="Times New Roman"/>
+                <w:color w:val="000000"/>
+                <w:sz w:val="20"/>
+                <w:szCs w:val="24"/>
+                <w:lang w:val="fr-CH" w:eastAsia="fr-FR"/>
+              </w:rPr>
+            </w:pPr>
+            <w:r>
+              <w:rPr>
+                <w:rFonts w:eastAsia="Times New Roman"/>
+                <w:color w:val="000000"/>
+                <w:sz w:val="20"/>
+                <w:szCs w:val="24"/>
+                <w:lang w:val="fr-CH" w:eastAsia="fr-FR"/>
+              </w:rPr>
+              <w:t xml:space="preserve">Person that hosts a listing. </w:t>
+            </w:r>
+          </w:p>
+        </w:tc>
+      </w:tr>
+      <w:tr>
+        <w:trPr>
+          <w:trHeight w:val="387"/>
+        </w:trPr>
+        <w:tc>
+          <w:tcPr>
+            <w:tcW w:w="1869" w:type="dxa"/>
+            <w:tcBorders>
+              <w:top w:val="nil"/>
+              <w:left w:val="nil"/>
+              <w:bottom w:val="single" w:sz="4" w:space="0" w:color="auto"/>
+              <w:right w:val="single" w:sz="4" w:space="0" w:color="auto"/>
+            </w:tcBorders>
+            <w:shd w:val="clear" w:color="auto" w:fill="auto"/>
+            <w:vAlign w:val="center"/>
+            <w:hideMark/>
+          </w:tcPr>
+          <w:p>
+            <w:pPr>
+              <w:suppressAutoHyphens w:val="0"/>
+              <w:spacing w:after="0" w:line="240" w:lineRule="auto"/>
+              <w:rPr>
+                <w:rFonts w:ascii="Andale Mono" w:eastAsia="Times New Roman" w:hAnsi="Andale Mono"/>
+                <w:color w:val="000000"/>
+                <w:sz w:val="18"/>
+                <w:szCs w:val="24"/>
+                <w:lang w:val="fr-CH" w:eastAsia="fr-FR"/>
+              </w:rPr>
+            </w:pPr>
+            <w:r>
+              <w:rPr>
+                <w:rFonts w:ascii="Andale Mono" w:eastAsia="Times New Roman" w:hAnsi="Andale Mono"/>
+                <w:color w:val="000000"/>
+                <w:sz w:val="18"/>
+                <w:szCs w:val="24"/>
+                <w:lang w:val="fr-CH" w:eastAsia="fr-FR"/>
+              </w:rPr>
+              <w:t>Neighbourhood</w:t>
+            </w:r>
+          </w:p>
+        </w:tc>
+        <w:tc>
+          <w:tcPr>
+            <w:tcW w:w="6084" w:type="dxa"/>
+            <w:tcBorders>
+              <w:top w:val="nil"/>
+              <w:left w:val="nil"/>
+              <w:bottom w:val="single" w:sz="4" w:space="0" w:color="auto"/>
+              <w:right w:val="nil"/>
+            </w:tcBorders>
+            <w:shd w:val="clear" w:color="auto" w:fill="auto"/>
+            <w:vAlign w:val="center"/>
+            <w:hideMark/>
+          </w:tcPr>
+          <w:p>
+            <w:pPr>
+              <w:suppressAutoHyphens w:val="0"/>
+              <w:spacing w:after="0" w:line="240" w:lineRule="auto"/>
+              <w:rPr>
+                <w:rFonts w:eastAsia="Times New Roman"/>
+                <w:color w:val="000000"/>
+                <w:sz w:val="20"/>
+                <w:szCs w:val="24"/>
+                <w:lang w:val="fr-CH" w:eastAsia="fr-FR"/>
+              </w:rPr>
+            </w:pPr>
+            <w:r>
+              <w:rPr>
+                <w:rFonts w:eastAsia="Times New Roman"/>
+                <w:color w:val="000000"/>
+                <w:sz w:val="20"/>
+                <w:szCs w:val="24"/>
+                <w:lang w:val="fr-CH" w:eastAsia="fr-FR"/>
+              </w:rPr>
+              <w:t>Part of a city.</w:t>
+            </w:r>
+          </w:p>
+        </w:tc>
+      </w:tr>
+      <w:tr>
+        <w:trPr>
+          <w:trHeight w:val="336"/>
+        </w:trPr>
+        <w:tc>
+          <w:tcPr>
+            <w:tcW w:w="1869" w:type="dxa"/>
+            <w:tcBorders>
+              <w:top w:val="nil"/>
+              <w:left w:val="nil"/>
+              <w:bottom w:val="single" w:sz="4" w:space="0" w:color="auto"/>
+              <w:right w:val="single" w:sz="4" w:space="0" w:color="auto"/>
+            </w:tcBorders>
+            <w:shd w:val="clear" w:color="auto" w:fill="auto"/>
+            <w:vAlign w:val="center"/>
+            <w:hideMark/>
+          </w:tcPr>
+          <w:p>
+            <w:pPr>
+              <w:suppressAutoHyphens w:val="0"/>
+              <w:spacing w:after="0" w:line="240" w:lineRule="auto"/>
+              <w:rPr>
+                <w:rFonts w:ascii="Andale Mono" w:eastAsia="Times New Roman" w:hAnsi="Andale Mono"/>
+                <w:color w:val="000000"/>
+                <w:sz w:val="18"/>
+                <w:szCs w:val="24"/>
+                <w:lang w:val="fr-CH" w:eastAsia="fr-FR"/>
+              </w:rPr>
+            </w:pPr>
+            <w:r>
+              <w:rPr>
+                <w:rFonts w:ascii="Andale Mono" w:eastAsia="Times New Roman" w:hAnsi="Andale Mono"/>
+                <w:color w:val="000000"/>
+                <w:sz w:val="18"/>
+                <w:szCs w:val="24"/>
+                <w:lang w:val="fr-CH" w:eastAsia="fr-FR"/>
+              </w:rPr>
+              <w:t>City</w:t>
+            </w:r>
+          </w:p>
+        </w:tc>
+        <w:tc>
+          <w:tcPr>
+            <w:tcW w:w="6084" w:type="dxa"/>
+            <w:tcBorders>
+              <w:top w:val="nil"/>
+              <w:left w:val="nil"/>
+              <w:bottom w:val="single" w:sz="4" w:space="0" w:color="auto"/>
+              <w:right w:val="nil"/>
+            </w:tcBorders>
+            <w:shd w:val="clear" w:color="auto" w:fill="auto"/>
+            <w:vAlign w:val="center"/>
+            <w:hideMark/>
+          </w:tcPr>
+          <w:p>
+            <w:pPr>
+              <w:suppressAutoHyphens w:val="0"/>
+              <w:spacing w:after="0" w:line="240" w:lineRule="auto"/>
+              <w:rPr>
+                <w:rFonts w:eastAsia="Times New Roman"/>
+                <w:color w:val="000000"/>
+                <w:sz w:val="20"/>
+                <w:szCs w:val="24"/>
+                <w:lang w:val="fr-CH" w:eastAsia="fr-FR"/>
+              </w:rPr>
+            </w:pPr>
+            <w:r>
+              <w:rPr>
+                <w:rFonts w:eastAsia="Times New Roman"/>
+                <w:color w:val="000000"/>
+                <w:sz w:val="20"/>
+                <w:szCs w:val="24"/>
+                <w:lang w:val="fr-CH" w:eastAsia="fr-FR"/>
+              </w:rPr>
+              <w:t xml:space="preserve">City. </w:t>
+            </w:r>
+          </w:p>
+        </w:tc>
+      </w:tr>
+      <w:tr>
+        <w:trPr>
+          <w:trHeight w:val="368"/>
+        </w:trPr>
+        <w:tc>
+          <w:tcPr>
+            <w:tcW w:w="1869" w:type="dxa"/>
+            <w:tcBorders>
+              <w:top w:val="nil"/>
+              <w:left w:val="nil"/>
+              <w:bottom w:val="single" w:sz="4" w:space="0" w:color="auto"/>
+              <w:right w:val="single" w:sz="4" w:space="0" w:color="auto"/>
+            </w:tcBorders>
+            <w:shd w:val="clear" w:color="auto" w:fill="auto"/>
+            <w:vAlign w:val="center"/>
+            <w:hideMark/>
+          </w:tcPr>
+          <w:p>
+            <w:pPr>
+              <w:suppressAutoHyphens w:val="0"/>
+              <w:spacing w:after="0" w:line="240" w:lineRule="auto"/>
+              <w:rPr>
+                <w:rFonts w:ascii="Andale Mono" w:eastAsia="Times New Roman" w:hAnsi="Andale Mono"/>
+                <w:color w:val="000000"/>
+                <w:sz w:val="18"/>
+                <w:szCs w:val="24"/>
+                <w:lang w:val="fr-CH" w:eastAsia="fr-FR"/>
+              </w:rPr>
+            </w:pPr>
+            <w:r>
+              <w:rPr>
+                <w:rFonts w:ascii="Andale Mono" w:eastAsia="Times New Roman" w:hAnsi="Andale Mono"/>
+                <w:color w:val="000000"/>
+                <w:sz w:val="18"/>
+                <w:szCs w:val="24"/>
+                <w:lang w:val="fr-CH" w:eastAsia="fr-FR"/>
+              </w:rPr>
+              <w:lastRenderedPageBreak/>
+              <w:t>House_properties</w:t>
+            </w:r>
+          </w:p>
+        </w:tc>
+        <w:tc>
+          <w:tcPr>
+            <w:tcW w:w="6084" w:type="dxa"/>
+            <w:tcBorders>
+              <w:top w:val="nil"/>
+              <w:left w:val="nil"/>
+              <w:bottom w:val="single" w:sz="4" w:space="0" w:color="auto"/>
+              <w:right w:val="nil"/>
+            </w:tcBorders>
+            <w:shd w:val="clear" w:color="auto" w:fill="auto"/>
+            <w:vAlign w:val="center"/>
+            <w:hideMark/>
+          </w:tcPr>
+          <w:p>
+            <w:pPr>
+              <w:suppressAutoHyphens w:val="0"/>
+              <w:spacing w:after="0" w:line="240" w:lineRule="auto"/>
+              <w:rPr>
+                <w:rFonts w:eastAsia="Times New Roman"/>
+                <w:color w:val="000000"/>
+                <w:sz w:val="20"/>
+                <w:szCs w:val="24"/>
+                <w:lang w:val="fr-CH" w:eastAsia="fr-FR"/>
+              </w:rPr>
+            </w:pPr>
+            <w:r>
+              <w:rPr>
+                <w:rFonts w:eastAsia="Times New Roman"/>
+                <w:color w:val="000000"/>
+                <w:sz w:val="20"/>
+                <w:szCs w:val="24"/>
+                <w:lang w:val="fr-CH" w:eastAsia="fr-FR"/>
+              </w:rPr>
+              <w:t>Properties of the accommodation</w:t>
+            </w:r>
+            <w:r>
+              <w:rPr>
+                <w:rFonts w:eastAsia="Times New Roman"/>
+                <w:color w:val="000000"/>
+                <w:sz w:val="20"/>
+                <w:szCs w:val="24"/>
+                <w:lang w:val="fr-CH" w:eastAsia="fr-FR"/>
+              </w:rPr>
+              <w:t>.</w:t>
+            </w:r>
+          </w:p>
+        </w:tc>
+      </w:tr>
+      <w:tr>
+        <w:trPr>
+          <w:trHeight w:val="506"/>
+        </w:trPr>
+        <w:tc>
+          <w:tcPr>
+            <w:tcW w:w="1869" w:type="dxa"/>
+            <w:tcBorders>
+              <w:top w:val="nil"/>
+              <w:left w:val="nil"/>
+              <w:bottom w:val="single" w:sz="4" w:space="0" w:color="auto"/>
+              <w:right w:val="single" w:sz="4" w:space="0" w:color="auto"/>
+            </w:tcBorders>
+            <w:shd w:val="clear" w:color="auto" w:fill="auto"/>
+            <w:vAlign w:val="center"/>
+            <w:hideMark/>
+          </w:tcPr>
+          <w:p>
+            <w:pPr>
+              <w:suppressAutoHyphens w:val="0"/>
+              <w:spacing w:after="0" w:line="240" w:lineRule="auto"/>
+              <w:rPr>
+                <w:rFonts w:ascii="Andale Mono" w:eastAsia="Times New Roman" w:hAnsi="Andale Mono"/>
+                <w:color w:val="000000"/>
+                <w:sz w:val="18"/>
+                <w:szCs w:val="24"/>
+                <w:lang w:val="fr-CH" w:eastAsia="fr-FR"/>
+              </w:rPr>
+            </w:pPr>
+            <w:r>
+              <w:rPr>
+                <w:rFonts w:ascii="Andale Mono" w:eastAsia="Times New Roman" w:hAnsi="Andale Mono"/>
+                <w:color w:val="000000"/>
+                <w:sz w:val="18"/>
+                <w:szCs w:val="24"/>
+                <w:lang w:val="fr-CH" w:eastAsia="fr-FR"/>
+              </w:rPr>
+              <w:t>Economic_        properties</w:t>
+            </w:r>
+          </w:p>
+        </w:tc>
+        <w:tc>
+          <w:tcPr>
+            <w:tcW w:w="6084" w:type="dxa"/>
+            <w:tcBorders>
+              <w:top w:val="nil"/>
+              <w:left w:val="nil"/>
+              <w:bottom w:val="single" w:sz="4" w:space="0" w:color="auto"/>
+              <w:right w:val="nil"/>
+            </w:tcBorders>
+            <w:shd w:val="clear" w:color="auto" w:fill="auto"/>
+            <w:vAlign w:val="center"/>
+            <w:hideMark/>
+          </w:tcPr>
+          <w:p>
+            <w:pPr>
+              <w:suppressAutoHyphens w:val="0"/>
+              <w:spacing w:after="0" w:line="240" w:lineRule="auto"/>
+              <w:rPr>
+                <w:rFonts w:eastAsia="Times New Roman"/>
+                <w:color w:val="000000"/>
+                <w:sz w:val="20"/>
+                <w:szCs w:val="24"/>
+                <w:lang w:val="fr-CH" w:eastAsia="fr-FR"/>
+              </w:rPr>
+            </w:pPr>
+            <w:r>
+              <w:rPr>
+                <w:rFonts w:eastAsia="Times New Roman"/>
+                <w:color w:val="000000"/>
+                <w:sz w:val="20"/>
+                <w:szCs w:val="24"/>
+                <w:lang w:val="fr-CH" w:eastAsia="fr-FR"/>
+              </w:rPr>
+              <w:t>Costs related to the rent of the accommodation.</w:t>
+            </w:r>
+            <w:r>
+              <w:rPr>
+                <w:rFonts w:eastAsia="Times New Roman"/>
+                <w:color w:val="000000"/>
+                <w:sz w:val="20"/>
+                <w:szCs w:val="24"/>
+                <w:lang w:val="fr-CH" w:eastAsia="fr-FR"/>
+              </w:rPr>
+              <w:t xml:space="preserve"> </w:t>
+            </w:r>
+          </w:p>
+        </w:tc>
+      </w:tr>
+      <w:tr>
+        <w:trPr>
+          <w:trHeight w:val="532"/>
+        </w:trPr>
+        <w:tc>
+          <w:tcPr>
+            <w:tcW w:w="1869" w:type="dxa"/>
+            <w:tcBorders>
+              <w:top w:val="nil"/>
+              <w:left w:val="nil"/>
+              <w:bottom w:val="single" w:sz="4" w:space="0" w:color="auto"/>
+              <w:right w:val="single" w:sz="4" w:space="0" w:color="auto"/>
+            </w:tcBorders>
+            <w:shd w:val="clear" w:color="auto" w:fill="auto"/>
+            <w:vAlign w:val="center"/>
+            <w:hideMark/>
+          </w:tcPr>
+          <w:p>
+            <w:pPr>
+              <w:suppressAutoHyphens w:val="0"/>
+              <w:spacing w:after="0" w:line="240" w:lineRule="auto"/>
+              <w:rPr>
+                <w:rFonts w:ascii="Andale Mono" w:eastAsia="Times New Roman" w:hAnsi="Andale Mono"/>
+                <w:color w:val="000000"/>
+                <w:sz w:val="18"/>
+                <w:szCs w:val="24"/>
+                <w:lang w:val="fr-CH" w:eastAsia="fr-FR"/>
+              </w:rPr>
+            </w:pPr>
+            <w:r>
+              <w:rPr>
+                <w:rFonts w:ascii="Andale Mono" w:eastAsia="Times New Roman" w:hAnsi="Andale Mono"/>
+                <w:color w:val="000000"/>
+                <w:sz w:val="18"/>
+                <w:szCs w:val="24"/>
+                <w:lang w:val="fr-CH" w:eastAsia="fr-FR"/>
+              </w:rPr>
+              <w:t>Administrative_              properties</w:t>
+            </w:r>
+          </w:p>
+        </w:tc>
+        <w:tc>
+          <w:tcPr>
+            <w:tcW w:w="6084" w:type="dxa"/>
+            <w:tcBorders>
+              <w:top w:val="nil"/>
+              <w:left w:val="nil"/>
+              <w:bottom w:val="single" w:sz="4" w:space="0" w:color="auto"/>
+              <w:right w:val="nil"/>
+            </w:tcBorders>
+            <w:shd w:val="clear" w:color="auto" w:fill="auto"/>
+            <w:vAlign w:val="center"/>
+            <w:hideMark/>
+          </w:tcPr>
+          <w:p>
+            <w:pPr>
+              <w:suppressAutoHyphens w:val="0"/>
+              <w:spacing w:after="0" w:line="240" w:lineRule="auto"/>
+              <w:rPr>
+                <w:rFonts w:eastAsia="Times New Roman"/>
+                <w:color w:val="000000"/>
+                <w:sz w:val="20"/>
+                <w:szCs w:val="24"/>
+                <w:lang w:val="fr-CH" w:eastAsia="fr-FR"/>
+              </w:rPr>
+            </w:pPr>
+            <w:r>
+              <w:rPr>
+                <w:rFonts w:eastAsia="Times New Roman"/>
+                <w:color w:val="000000"/>
+                <w:sz w:val="20"/>
+                <w:szCs w:val="24"/>
+                <w:lang w:val="fr-CH" w:eastAsia="fr-FR"/>
+              </w:rPr>
+              <w:t>Rules related to the rent of the accommodation.</w:t>
+            </w:r>
+          </w:p>
+        </w:tc>
+      </w:tr>
+      <w:tr>
+        <w:trPr>
+          <w:trHeight w:val="420"/>
+        </w:trPr>
+        <w:tc>
+          <w:tcPr>
+            <w:tcW w:w="1869" w:type="dxa"/>
+            <w:tcBorders>
+              <w:top w:val="nil"/>
+              <w:left w:val="nil"/>
+              <w:bottom w:val="single" w:sz="4" w:space="0" w:color="auto"/>
+              <w:right w:val="single" w:sz="4" w:space="0" w:color="auto"/>
+            </w:tcBorders>
+            <w:shd w:val="clear" w:color="auto" w:fill="auto"/>
+            <w:vAlign w:val="center"/>
+            <w:hideMark/>
+          </w:tcPr>
+          <w:p>
+            <w:pPr>
+              <w:suppressAutoHyphens w:val="0"/>
+              <w:spacing w:after="0" w:line="240" w:lineRule="auto"/>
+              <w:rPr>
+                <w:rFonts w:ascii="Andale Mono" w:eastAsia="Times New Roman" w:hAnsi="Andale Mono"/>
+                <w:color w:val="000000"/>
+                <w:sz w:val="18"/>
+                <w:szCs w:val="24"/>
+                <w:lang w:val="fr-CH" w:eastAsia="fr-FR"/>
+              </w:rPr>
+            </w:pPr>
+            <w:r>
+              <w:rPr>
+                <w:rFonts w:ascii="Andale Mono" w:eastAsia="Times New Roman" w:hAnsi="Andale Mono"/>
+                <w:color w:val="000000"/>
+                <w:sz w:val="18"/>
+                <w:szCs w:val="24"/>
+                <w:lang w:val="fr-CH" w:eastAsia="fr-FR"/>
+              </w:rPr>
+              <w:t>Review</w:t>
+            </w:r>
+          </w:p>
+        </w:tc>
+        <w:tc>
+          <w:tcPr>
+            <w:tcW w:w="6084" w:type="dxa"/>
+            <w:tcBorders>
+              <w:top w:val="nil"/>
+              <w:left w:val="nil"/>
+              <w:bottom w:val="single" w:sz="4" w:space="0" w:color="auto"/>
+              <w:right w:val="nil"/>
+            </w:tcBorders>
+            <w:shd w:val="clear" w:color="auto" w:fill="auto"/>
+            <w:vAlign w:val="center"/>
+            <w:hideMark/>
+          </w:tcPr>
+          <w:p>
+            <w:pPr>
+              <w:suppressAutoHyphens w:val="0"/>
+              <w:spacing w:after="0" w:line="240" w:lineRule="auto"/>
+              <w:rPr>
+                <w:rFonts w:eastAsia="Times New Roman"/>
+                <w:color w:val="000000"/>
+                <w:sz w:val="20"/>
+                <w:szCs w:val="24"/>
+                <w:lang w:val="fr-CH" w:eastAsia="fr-FR"/>
+              </w:rPr>
+            </w:pPr>
+            <w:r>
+              <w:rPr>
+                <w:rFonts w:eastAsia="Times New Roman"/>
+                <w:color w:val="000000"/>
+                <w:sz w:val="20"/>
+                <w:szCs w:val="24"/>
+                <w:lang w:val="fr-CH" w:eastAsia="fr-FR"/>
+              </w:rPr>
+              <w:t>Review in the Airbnb system of a listing.</w:t>
+            </w:r>
+          </w:p>
+        </w:tc>
+      </w:tr>
+      <w:tr>
+        <w:trPr>
+          <w:trHeight w:val="428"/>
+        </w:trPr>
+        <w:tc>
+          <w:tcPr>
+            <w:tcW w:w="1869" w:type="dxa"/>
+            <w:tcBorders>
+              <w:top w:val="nil"/>
+              <w:left w:val="nil"/>
+              <w:bottom w:val="single" w:sz="4" w:space="0" w:color="auto"/>
+              <w:right w:val="single" w:sz="4" w:space="0" w:color="auto"/>
+            </w:tcBorders>
+            <w:shd w:val="clear" w:color="auto" w:fill="auto"/>
+            <w:vAlign w:val="center"/>
+            <w:hideMark/>
+          </w:tcPr>
+          <w:p>
+            <w:pPr>
+              <w:suppressAutoHyphens w:val="0"/>
+              <w:spacing w:after="0" w:line="240" w:lineRule="auto"/>
+              <w:rPr>
+                <w:rFonts w:ascii="Andale Mono" w:eastAsia="Times New Roman" w:hAnsi="Andale Mono"/>
+                <w:color w:val="000000"/>
+                <w:sz w:val="18"/>
+                <w:szCs w:val="24"/>
+                <w:lang w:val="fr-CH" w:eastAsia="fr-FR"/>
+              </w:rPr>
+            </w:pPr>
+            <w:r>
+              <w:rPr>
+                <w:rFonts w:ascii="Andale Mono" w:eastAsia="Times New Roman" w:hAnsi="Andale Mono"/>
+                <w:color w:val="000000"/>
+                <w:sz w:val="18"/>
+                <w:szCs w:val="24"/>
+                <w:lang w:val="fr-CH" w:eastAsia="fr-FR"/>
+              </w:rPr>
+              <w:t>Reviewer</w:t>
+            </w:r>
+          </w:p>
+        </w:tc>
+        <w:tc>
+          <w:tcPr>
+            <w:tcW w:w="6084" w:type="dxa"/>
+            <w:tcBorders>
+              <w:top w:val="nil"/>
+              <w:left w:val="nil"/>
+              <w:bottom w:val="single" w:sz="4" w:space="0" w:color="auto"/>
+              <w:right w:val="nil"/>
+            </w:tcBorders>
+            <w:shd w:val="clear" w:color="auto" w:fill="auto"/>
+            <w:vAlign w:val="center"/>
+            <w:hideMark/>
+          </w:tcPr>
+          <w:p>
+            <w:pPr>
+              <w:suppressAutoHyphens w:val="0"/>
+              <w:spacing w:after="0" w:line="240" w:lineRule="auto"/>
+              <w:rPr>
+                <w:rFonts w:eastAsia="Times New Roman"/>
+                <w:color w:val="000000"/>
+                <w:sz w:val="20"/>
+                <w:szCs w:val="24"/>
+                <w:lang w:val="fr-CH" w:eastAsia="fr-FR"/>
+              </w:rPr>
+            </w:pPr>
+            <w:r>
+              <w:rPr>
+                <w:rFonts w:eastAsia="Times New Roman"/>
+                <w:color w:val="000000"/>
+                <w:sz w:val="20"/>
+                <w:szCs w:val="24"/>
+                <w:lang w:val="fr-CH" w:eastAsia="fr-FR"/>
+              </w:rPr>
+              <w:t>Person who writes a review about a listing.</w:t>
+            </w:r>
+          </w:p>
+        </w:tc>
+      </w:tr>
+      <w:tr>
+        <w:trPr>
+          <w:trHeight w:val="450"/>
+        </w:trPr>
+        <w:tc>
+          <w:tcPr>
+            <w:tcW w:w="1869" w:type="dxa"/>
+            <w:tcBorders>
+              <w:top w:val="nil"/>
+              <w:left w:val="nil"/>
+              <w:bottom w:val="single" w:sz="4" w:space="0" w:color="auto"/>
+              <w:right w:val="single" w:sz="4" w:space="0" w:color="auto"/>
+            </w:tcBorders>
+            <w:shd w:val="clear" w:color="auto" w:fill="auto"/>
+            <w:vAlign w:val="center"/>
+            <w:hideMark/>
+          </w:tcPr>
+          <w:p>
+            <w:pPr>
+              <w:suppressAutoHyphens w:val="0"/>
+              <w:spacing w:after="0" w:line="240" w:lineRule="auto"/>
+              <w:rPr>
+                <w:rFonts w:ascii="Andale Mono" w:eastAsia="Times New Roman" w:hAnsi="Andale Mono"/>
+                <w:color w:val="000000"/>
+                <w:sz w:val="18"/>
+                <w:szCs w:val="24"/>
+                <w:lang w:val="fr-CH" w:eastAsia="fr-FR"/>
+              </w:rPr>
+            </w:pPr>
+            <w:r>
+              <w:rPr>
+                <w:rFonts w:ascii="Andale Mono" w:eastAsia="Times New Roman" w:hAnsi="Andale Mono"/>
+                <w:color w:val="000000"/>
+                <w:sz w:val="18"/>
+                <w:szCs w:val="24"/>
+                <w:lang w:val="fr-CH" w:eastAsia="fr-FR"/>
+              </w:rPr>
+              <w:t>Review_scores</w:t>
+            </w:r>
+          </w:p>
+        </w:tc>
+        <w:tc>
+          <w:tcPr>
+            <w:tcW w:w="6084" w:type="dxa"/>
+            <w:tcBorders>
+              <w:top w:val="nil"/>
+              <w:left w:val="nil"/>
+              <w:bottom w:val="single" w:sz="4" w:space="0" w:color="auto"/>
+              <w:right w:val="nil"/>
+            </w:tcBorders>
+            <w:shd w:val="clear" w:color="auto" w:fill="auto"/>
+            <w:vAlign w:val="center"/>
+            <w:hideMark/>
+          </w:tcPr>
+          <w:p>
+            <w:pPr>
+              <w:suppressAutoHyphens w:val="0"/>
+              <w:spacing w:after="0" w:line="240" w:lineRule="auto"/>
+              <w:rPr>
+                <w:rFonts w:eastAsia="Times New Roman"/>
+                <w:color w:val="000000"/>
+                <w:sz w:val="20"/>
+                <w:szCs w:val="24"/>
+                <w:lang w:val="fr-CH" w:eastAsia="fr-FR"/>
+              </w:rPr>
+            </w:pPr>
+            <w:r>
+              <w:rPr>
+                <w:rFonts w:eastAsia="Times New Roman"/>
+                <w:color w:val="000000"/>
+                <w:sz w:val="20"/>
+                <w:szCs w:val="24"/>
+                <w:lang w:val="fr-CH" w:eastAsia="fr-FR"/>
+              </w:rPr>
+              <w:t>Scores related to a listing of a review in different domains.</w:t>
+            </w:r>
+          </w:p>
+        </w:tc>
+      </w:tr>
+      <w:tr>
+        <w:trPr>
+          <w:trHeight w:val="509"/>
+        </w:trPr>
+        <w:tc>
+          <w:tcPr>
+            <w:tcW w:w="1869" w:type="dxa"/>
+            <w:tcBorders>
+              <w:top w:val="nil"/>
+              <w:left w:val="nil"/>
+              <w:bottom w:val="single" w:sz="4" w:space="0" w:color="auto"/>
+              <w:right w:val="single" w:sz="4" w:space="0" w:color="auto"/>
+            </w:tcBorders>
+            <w:shd w:val="clear" w:color="auto" w:fill="auto"/>
+            <w:vAlign w:val="center"/>
+            <w:hideMark/>
+          </w:tcPr>
+          <w:p>
+            <w:pPr>
+              <w:suppressAutoHyphens w:val="0"/>
+              <w:spacing w:after="0" w:line="240" w:lineRule="auto"/>
+              <w:rPr>
+                <w:rFonts w:ascii="Andale Mono" w:eastAsia="Times New Roman" w:hAnsi="Andale Mono"/>
+                <w:color w:val="000000"/>
+                <w:sz w:val="18"/>
+                <w:szCs w:val="24"/>
+                <w:lang w:val="fr-CH" w:eastAsia="fr-FR"/>
+              </w:rPr>
+            </w:pPr>
+            <w:r>
+              <w:rPr>
+                <w:rFonts w:ascii="Andale Mono" w:eastAsia="Times New Roman" w:hAnsi="Andale Mono"/>
+                <w:color w:val="000000"/>
+                <w:sz w:val="18"/>
+                <w:szCs w:val="24"/>
+                <w:lang w:val="fr-CH" w:eastAsia="fr-FR"/>
+              </w:rPr>
+              <w:t>Calender</w:t>
+            </w:r>
+          </w:p>
+        </w:tc>
+        <w:tc>
+          <w:tcPr>
+            <w:tcW w:w="6084" w:type="dxa"/>
+            <w:tcBorders>
+              <w:top w:val="nil"/>
+              <w:left w:val="nil"/>
+              <w:bottom w:val="single" w:sz="4" w:space="0" w:color="auto"/>
+              <w:right w:val="nil"/>
+            </w:tcBorders>
+            <w:shd w:val="clear" w:color="auto" w:fill="auto"/>
+            <w:vAlign w:val="center"/>
+            <w:hideMark/>
+          </w:tcPr>
+          <w:p>
+            <w:pPr>
+              <w:suppressAutoHyphens w:val="0"/>
+              <w:spacing w:after="0" w:line="240" w:lineRule="auto"/>
+              <w:rPr>
+                <w:rFonts w:eastAsia="Times New Roman"/>
+                <w:color w:val="000000"/>
+                <w:sz w:val="20"/>
+                <w:szCs w:val="24"/>
+                <w:lang w:val="fr-CH" w:eastAsia="fr-FR"/>
+              </w:rPr>
+            </w:pPr>
+            <w:r>
+              <w:rPr>
+                <w:rFonts w:eastAsia="Times New Roman"/>
+                <w:color w:val="000000"/>
+                <w:sz w:val="20"/>
+                <w:szCs w:val="24"/>
+                <w:lang w:val="fr-CH" w:eastAsia="fr-FR"/>
+              </w:rPr>
+              <w:t>Availabilites of a listing.</w:t>
+            </w:r>
+          </w:p>
+        </w:tc>
+      </w:tr>
+      <w:tr>
+        <w:trPr>
+          <w:trHeight w:val="87"/>
+        </w:trPr>
+        <w:tc>
+          <w:tcPr>
+            <w:tcW w:w="1869" w:type="dxa"/>
+            <w:tcBorders>
+              <w:top w:val="nil"/>
+              <w:left w:val="nil"/>
+              <w:bottom w:val="nil"/>
+              <w:right w:val="single" w:sz="4" w:space="0" w:color="auto"/>
+            </w:tcBorders>
+            <w:shd w:val="clear" w:color="auto" w:fill="auto"/>
+            <w:vAlign w:val="center"/>
+            <w:hideMark/>
+          </w:tcPr>
+          <w:p>
+            <w:pPr>
+              <w:suppressAutoHyphens w:val="0"/>
+              <w:spacing w:after="0" w:line="240" w:lineRule="auto"/>
+              <w:rPr>
+                <w:rFonts w:ascii="Andale Mono" w:eastAsia="Times New Roman" w:hAnsi="Andale Mono"/>
+                <w:color w:val="000000"/>
+                <w:sz w:val="18"/>
+                <w:szCs w:val="24"/>
+                <w:lang w:val="fr-CH" w:eastAsia="fr-FR"/>
+              </w:rPr>
+            </w:pPr>
+            <w:r>
+              <w:rPr>
+                <w:rFonts w:ascii="Andale Mono" w:eastAsia="Times New Roman" w:hAnsi="Andale Mono"/>
+                <w:color w:val="000000"/>
+                <w:sz w:val="18"/>
+                <w:szCs w:val="24"/>
+                <w:lang w:val="fr-CH" w:eastAsia="fr-FR"/>
+              </w:rPr>
+              <w:t>Location</w:t>
+            </w:r>
+          </w:p>
+        </w:tc>
+        <w:tc>
+          <w:tcPr>
+            <w:tcW w:w="6084" w:type="dxa"/>
+            <w:tcBorders>
+              <w:top w:val="nil"/>
+              <w:left w:val="nil"/>
+              <w:bottom w:val="nil"/>
+              <w:right w:val="nil"/>
+            </w:tcBorders>
+            <w:shd w:val="clear" w:color="auto" w:fill="auto"/>
+            <w:vAlign w:val="center"/>
+            <w:hideMark/>
+          </w:tcPr>
+          <w:p>
+            <w:pPr>
+              <w:suppressAutoHyphens w:val="0"/>
+              <w:spacing w:after="0" w:line="240" w:lineRule="auto"/>
+              <w:rPr>
+                <w:rFonts w:eastAsia="Times New Roman"/>
+                <w:color w:val="000000"/>
+                <w:sz w:val="20"/>
+                <w:szCs w:val="24"/>
+                <w:lang w:val="fr-CH" w:eastAsia="fr-FR"/>
+              </w:rPr>
+            </w:pPr>
+            <w:r>
+              <w:rPr>
+                <w:rFonts w:eastAsia="Times New Roman"/>
+                <w:color w:val="000000"/>
+                <w:sz w:val="20"/>
+                <w:szCs w:val="24"/>
+                <w:lang w:val="fr-CH" w:eastAsia="fr-FR"/>
+              </w:rPr>
+              <w:t>Location on a map of a listing.</w:t>
+            </w:r>
+            <w:bookmarkStart w:id="4" w:name="_GoBack"/>
+            <w:bookmarkEnd w:id="4"/>
+          </w:p>
+        </w:tc>
+      </w:tr>
+      <w:tr>
+        <w:trPr>
+          <w:trHeight w:val="161"/>
+        </w:trPr>
+        <w:tc>
+          <w:tcPr>
+            <w:tcW w:w="1869" w:type="dxa"/>
+            <w:tcBorders>
+              <w:top w:val="nil"/>
+              <w:left w:val="nil"/>
+              <w:bottom w:val="nil"/>
+              <w:right w:val="single" w:sz="4" w:space="0" w:color="auto"/>
+            </w:tcBorders>
+            <w:shd w:val="clear" w:color="auto" w:fill="auto"/>
+            <w:vAlign w:val="center"/>
+          </w:tcPr>
+          <w:p>
+            <w:pPr>
+              <w:suppressAutoHyphens w:val="0"/>
+              <w:spacing w:after="0" w:line="240" w:lineRule="auto"/>
+              <w:rPr>
+                <w:rFonts w:ascii="Andale Mono" w:eastAsia="Times New Roman" w:hAnsi="Andale Mono"/>
+                <w:color w:val="000000"/>
+                <w:sz w:val="18"/>
+                <w:szCs w:val="24"/>
+                <w:lang w:val="fr-CH" w:eastAsia="fr-FR"/>
+              </w:rPr>
+            </w:pPr>
+          </w:p>
+        </w:tc>
+        <w:tc>
+          <w:tcPr>
+            <w:tcW w:w="6084" w:type="dxa"/>
+            <w:tcBorders>
+              <w:top w:val="nil"/>
+              <w:left w:val="nil"/>
+              <w:bottom w:val="nil"/>
+              <w:right w:val="nil"/>
+            </w:tcBorders>
+            <w:shd w:val="clear" w:color="auto" w:fill="auto"/>
+            <w:vAlign w:val="center"/>
+          </w:tcPr>
+          <w:p>
+            <w:pPr>
+              <w:suppressAutoHyphens w:val="0"/>
+              <w:spacing w:after="0" w:line="240" w:lineRule="auto"/>
+              <w:rPr>
+                <w:rFonts w:eastAsia="Times New Roman"/>
+                <w:color w:val="000000"/>
+                <w:sz w:val="20"/>
+                <w:szCs w:val="24"/>
+                <w:lang w:val="fr-CH" w:eastAsia="fr-FR"/>
+              </w:rPr>
+            </w:pPr>
+          </w:p>
+        </w:tc>
+      </w:tr>
+    </w:tbl>
+    <w:p>
+      <w:pPr>
+        <w:pStyle w:val="Sansinterligne"/>
+      </w:pPr>
+    </w:p>
+    <w:tbl>
+      <w:tblPr>
+        <w:tblW w:w="9800" w:type="dxa"/>
+        <w:tblInd w:w="55" w:type="dxa"/>
+        <w:tblLayout w:type="fixed"/>
+        <w:tblCellMar>
+          <w:left w:w="70" w:type="dxa"/>
+          <w:right w:w="70" w:type="dxa"/>
+        </w:tblCellMar>
+        <w:tblLook w:val="04A0" w:firstRow="1" w:lastRow="0" w:firstColumn="1" w:lastColumn="0" w:noHBand="0" w:noVBand="1"/>
+      </w:tblPr>
+      <w:tblGrid>
+        <w:gridCol w:w="1858"/>
+        <w:gridCol w:w="1270"/>
+        <w:gridCol w:w="2841"/>
+        <w:gridCol w:w="3831"/>
+      </w:tblGrid>
+      <w:tr>
+        <w:trPr>
+          <w:trHeight w:val="342"/>
+        </w:trPr>
+        <w:tc>
+          <w:tcPr>
+            <w:tcW w:w="1858" w:type="dxa"/>
+            <w:tcBorders>
+              <w:top w:val="nil"/>
+              <w:left w:val="nil"/>
+              <w:bottom w:val="single" w:sz="4" w:space="0" w:color="auto"/>
+              <w:right w:val="single" w:sz="4" w:space="0" w:color="auto"/>
+            </w:tcBorders>
+            <w:shd w:val="clear" w:color="auto" w:fill="auto"/>
+            <w:vAlign w:val="center"/>
+            <w:hideMark/>
+          </w:tcPr>
+          <w:p>
+            <w:pPr>
+              <w:suppressAutoHyphens w:val="0"/>
+              <w:spacing w:after="0" w:line="240" w:lineRule="auto"/>
+              <w:rPr>
+                <w:rFonts w:ascii="Calibri (Corps)" w:eastAsia="Times New Roman" w:hAnsi="Calibri (Corps)"/>
+                <w:color w:val="000000"/>
+                <w:sz w:val="24"/>
+                <w:szCs w:val="24"/>
+                <w:lang w:val="fr-CH" w:eastAsia="fr-FR"/>
+              </w:rPr>
+            </w:pPr>
+            <w:r>
+              <w:rPr>
+                <w:rFonts w:ascii="Calibri (Corps)" w:eastAsia="Times New Roman" w:hAnsi="Calibri (Corps)"/>
+                <w:b/>
+                <w:color w:val="000000"/>
+                <w:sz w:val="24"/>
+                <w:szCs w:val="24"/>
+                <w:lang w:val="fr-CH" w:eastAsia="fr-FR"/>
+              </w:rPr>
+              <w:t>Entit</w:t>
+            </w:r>
+            <w:r>
+              <w:rPr>
+                <w:rFonts w:ascii="Calibri (Corps)" w:eastAsia="Times New Roman" w:hAnsi="Calibri (Corps)"/>
+                <w:b/>
+                <w:color w:val="000000"/>
+                <w:sz w:val="24"/>
+                <w:szCs w:val="24"/>
+                <w:lang w:val="fr-CH" w:eastAsia="fr-FR"/>
+              </w:rPr>
+              <w:t>y</w:t>
+            </w:r>
+          </w:p>
+        </w:tc>
+        <w:tc>
+          <w:tcPr>
+            <w:tcW w:w="1270" w:type="dxa"/>
+            <w:tcBorders>
+              <w:top w:val="nil"/>
+              <w:left w:val="nil"/>
+              <w:bottom w:val="single" w:sz="4" w:space="0" w:color="auto"/>
+              <w:right w:val="single" w:sz="4" w:space="0" w:color="auto"/>
+            </w:tcBorders>
+            <w:shd w:val="clear" w:color="auto" w:fill="auto"/>
+            <w:vAlign w:val="center"/>
+            <w:hideMark/>
+          </w:tcPr>
+          <w:p>
+            <w:pPr>
+              <w:suppressAutoHyphens w:val="0"/>
+              <w:spacing w:after="0" w:line="240" w:lineRule="auto"/>
+              <w:rPr>
+                <w:rFonts w:eastAsia="Times New Roman"/>
+                <w:color w:val="000000"/>
+                <w:sz w:val="24"/>
+                <w:szCs w:val="24"/>
+                <w:lang w:val="fr-CH" w:eastAsia="fr-FR"/>
+              </w:rPr>
+            </w:pPr>
+            <w:r>
+              <w:rPr>
+                <w:rFonts w:ascii="Calibri (Corps)" w:eastAsia="Times New Roman" w:hAnsi="Calibri (Corps)"/>
+                <w:b/>
+                <w:color w:val="000000"/>
+                <w:sz w:val="24"/>
+                <w:szCs w:val="24"/>
+                <w:lang w:val="fr-CH" w:eastAsia="fr-FR"/>
+              </w:rPr>
+              <w:t>Relation</w:t>
+            </w:r>
+          </w:p>
+        </w:tc>
+        <w:tc>
+          <w:tcPr>
+            <w:tcW w:w="2841" w:type="dxa"/>
+            <w:tcBorders>
+              <w:top w:val="nil"/>
+              <w:left w:val="nil"/>
+              <w:bottom w:val="single" w:sz="4" w:space="0" w:color="auto"/>
+              <w:right w:val="single" w:sz="4" w:space="0" w:color="auto"/>
+            </w:tcBorders>
+            <w:shd w:val="clear" w:color="auto" w:fill="auto"/>
+            <w:vAlign w:val="center"/>
+            <w:hideMark/>
+          </w:tcPr>
+          <w:p>
+            <w:pPr>
+              <w:suppressAutoHyphens w:val="0"/>
+              <w:spacing w:after="0" w:line="240" w:lineRule="auto"/>
+              <w:rPr>
+                <w:rFonts w:eastAsia="Times New Roman"/>
+                <w:color w:val="000000"/>
+                <w:sz w:val="24"/>
+                <w:szCs w:val="24"/>
+                <w:lang w:val="fr-CH" w:eastAsia="fr-FR"/>
+              </w:rPr>
+            </w:pPr>
+            <w:r>
+              <w:rPr>
+                <w:rFonts w:ascii="Calibri (Corps)" w:eastAsia="Times New Roman" w:hAnsi="Calibri (Corps)"/>
+                <w:b/>
+                <w:color w:val="000000"/>
+                <w:sz w:val="24"/>
+                <w:szCs w:val="24"/>
+                <w:lang w:val="fr-CH" w:eastAsia="fr-FR"/>
+              </w:rPr>
+              <w:t>Entit</w:t>
+            </w:r>
+            <w:r>
+              <w:rPr>
+                <w:rFonts w:ascii="Calibri (Corps)" w:eastAsia="Times New Roman" w:hAnsi="Calibri (Corps)"/>
+                <w:b/>
+                <w:color w:val="000000"/>
+                <w:sz w:val="24"/>
+                <w:szCs w:val="24"/>
+                <w:lang w:val="fr-CH" w:eastAsia="fr-FR"/>
+              </w:rPr>
+              <w:t>y</w:t>
+            </w:r>
+          </w:p>
+        </w:tc>
+        <w:tc>
+          <w:tcPr>
+            <w:tcW w:w="3831" w:type="dxa"/>
+            <w:tcBorders>
+              <w:top w:val="nil"/>
+              <w:left w:val="nil"/>
+              <w:bottom w:val="single" w:sz="4" w:space="0" w:color="auto"/>
+              <w:right w:val="nil"/>
+            </w:tcBorders>
+            <w:shd w:val="clear" w:color="auto" w:fill="auto"/>
+            <w:vAlign w:val="center"/>
+            <w:hideMark/>
+          </w:tcPr>
+          <w:p>
+            <w:pPr>
+              <w:suppressAutoHyphens w:val="0"/>
+              <w:spacing w:after="0" w:line="240" w:lineRule="auto"/>
+              <w:rPr>
+                <w:rFonts w:eastAsia="Times New Roman"/>
+                <w:color w:val="000000"/>
+                <w:sz w:val="24"/>
+                <w:szCs w:val="24"/>
+                <w:lang w:val="fr-CH" w:eastAsia="fr-FR"/>
+              </w:rPr>
+            </w:pPr>
+            <w:r>
+              <w:rPr>
+                <w:rFonts w:ascii="Calibri (Corps)" w:eastAsia="Times New Roman" w:hAnsi="Calibri (Corps)"/>
+                <w:b/>
+                <w:color w:val="000000"/>
+                <w:sz w:val="24"/>
+                <w:szCs w:val="24"/>
+                <w:lang w:val="fr-CH" w:eastAsia="fr-FR"/>
+              </w:rPr>
+              <w:t>Constraints</w:t>
+            </w:r>
+          </w:p>
+        </w:tc>
+      </w:tr>
+      <w:tr>
+        <w:trPr>
+          <w:trHeight w:val="407"/>
+        </w:trPr>
+        <w:tc>
+          <w:tcPr>
+            <w:tcW w:w="1858" w:type="dxa"/>
+            <w:tcBorders>
+              <w:top w:val="nil"/>
+              <w:left w:val="nil"/>
+              <w:bottom w:val="single" w:sz="4" w:space="0" w:color="auto"/>
+              <w:right w:val="single" w:sz="4" w:space="0" w:color="auto"/>
+            </w:tcBorders>
+            <w:shd w:val="clear" w:color="auto" w:fill="auto"/>
+            <w:vAlign w:val="center"/>
+            <w:hideMark/>
+          </w:tcPr>
+          <w:p>
+            <w:pPr>
+              <w:suppressAutoHyphens w:val="0"/>
+              <w:spacing w:after="0" w:line="240" w:lineRule="auto"/>
+              <w:rPr>
+                <w:rFonts w:ascii="Andale Mono" w:eastAsia="Times New Roman" w:hAnsi="Andale Mono"/>
+                <w:color w:val="000000"/>
+                <w:sz w:val="18"/>
+                <w:szCs w:val="24"/>
+                <w:lang w:val="fr-CH" w:eastAsia="fr-FR"/>
+              </w:rPr>
+            </w:pPr>
+            <w:r>
+              <w:rPr>
+                <w:rFonts w:ascii="Andale Mono" w:eastAsia="Times New Roman" w:hAnsi="Andale Mono"/>
+                <w:color w:val="000000"/>
+                <w:sz w:val="18"/>
+                <w:szCs w:val="24"/>
+                <w:lang w:val="fr-CH" w:eastAsia="fr-FR"/>
+              </w:rPr>
+              <w:t>a Listing</w:t>
+            </w:r>
+          </w:p>
+        </w:tc>
+        <w:tc>
+          <w:tcPr>
+            <w:tcW w:w="1270" w:type="dxa"/>
+            <w:tcBorders>
+              <w:top w:val="nil"/>
+              <w:left w:val="nil"/>
+              <w:bottom w:val="single" w:sz="4" w:space="0" w:color="auto"/>
+              <w:right w:val="single" w:sz="4" w:space="0" w:color="auto"/>
+            </w:tcBorders>
+            <w:shd w:val="clear" w:color="auto" w:fill="auto"/>
+            <w:vAlign w:val="center"/>
+            <w:hideMark/>
+          </w:tcPr>
+          <w:p>
+            <w:pPr>
+              <w:suppressAutoHyphens w:val="0"/>
+              <w:spacing w:after="0" w:line="240" w:lineRule="auto"/>
+              <w:rPr>
+                <w:rFonts w:eastAsia="Times New Roman"/>
+                <w:color w:val="000000"/>
+                <w:sz w:val="20"/>
+                <w:szCs w:val="24"/>
+                <w:lang w:val="fr-CH" w:eastAsia="fr-FR"/>
+              </w:rPr>
+            </w:pPr>
+            <w:r>
+              <w:rPr>
+                <w:rFonts w:eastAsia="Times New Roman"/>
+                <w:color w:val="000000"/>
+                <w:sz w:val="20"/>
+                <w:szCs w:val="24"/>
+                <w:lang w:val="fr-CH" w:eastAsia="fr-FR"/>
+              </w:rPr>
+              <w:t>has</w:t>
+            </w:r>
+          </w:p>
+        </w:tc>
+        <w:tc>
+          <w:tcPr>
+            <w:tcW w:w="2841" w:type="dxa"/>
+            <w:tcBorders>
+              <w:top w:val="nil"/>
+              <w:left w:val="nil"/>
+              <w:bottom w:val="single" w:sz="4" w:space="0" w:color="auto"/>
+              <w:right w:val="single" w:sz="4" w:space="0" w:color="auto"/>
+            </w:tcBorders>
+            <w:shd w:val="clear" w:color="auto" w:fill="auto"/>
+            <w:vAlign w:val="center"/>
+            <w:hideMark/>
+          </w:tcPr>
+          <w:p>
+            <w:pPr>
+              <w:suppressAutoHyphens w:val="0"/>
+              <w:spacing w:after="0" w:line="240" w:lineRule="auto"/>
+              <w:rPr>
+                <w:rFonts w:ascii="Andale Mono" w:eastAsia="Times New Roman" w:hAnsi="Andale Mono"/>
+                <w:color w:val="000000"/>
+                <w:sz w:val="18"/>
+                <w:szCs w:val="20"/>
+                <w:lang w:val="fr-CH" w:eastAsia="fr-FR"/>
+              </w:rPr>
+            </w:pPr>
+            <w:r>
+              <w:rPr>
+                <w:rFonts w:ascii="Andale Mono" w:eastAsia="Times New Roman" w:hAnsi="Andale Mono"/>
+                <w:color w:val="000000"/>
+                <w:sz w:val="18"/>
+                <w:szCs w:val="20"/>
+                <w:lang w:val="fr-CH" w:eastAsia="fr-FR"/>
+              </w:rPr>
+              <w:t>House_properties</w:t>
+            </w:r>
+          </w:p>
+        </w:tc>
+        <w:tc>
+          <w:tcPr>
+            <w:tcW w:w="3831" w:type="dxa"/>
+            <w:tcBorders>
+              <w:top w:val="nil"/>
+              <w:left w:val="nil"/>
+              <w:bottom w:val="single" w:sz="4" w:space="0" w:color="auto"/>
+              <w:right w:val="nil"/>
+            </w:tcBorders>
+            <w:shd w:val="clear" w:color="auto" w:fill="auto"/>
+            <w:vAlign w:val="center"/>
+            <w:hideMark/>
+          </w:tcPr>
+          <w:p>
+            <w:pPr>
+              <w:suppressAutoHyphens w:val="0"/>
+              <w:spacing w:after="0" w:line="240" w:lineRule="auto"/>
+              <w:rPr>
+                <w:rFonts w:eastAsia="Times New Roman"/>
+                <w:color w:val="000000"/>
+                <w:sz w:val="20"/>
+                <w:szCs w:val="24"/>
+                <w:lang w:val="fr-CH" w:eastAsia="fr-FR"/>
+              </w:rPr>
+            </w:pPr>
+            <w:r>
+              <w:rPr>
+                <w:rFonts w:eastAsia="Times New Roman"/>
+                <w:color w:val="000000"/>
+                <w:sz w:val="20"/>
+                <w:szCs w:val="24"/>
+                <w:lang w:val="fr-CH" w:eastAsia="fr-FR"/>
+              </w:rPr>
+              <w:t>one-to-one relationship</w:t>
+            </w:r>
+            <w:r>
+              <w:rPr>
+                <w:rFonts w:eastAsia="Times New Roman"/>
+                <w:color w:val="000000"/>
+                <w:sz w:val="20"/>
+                <w:szCs w:val="24"/>
+                <w:lang w:val="fr-CH" w:eastAsia="fr-FR"/>
+              </w:rPr>
+              <w:t xml:space="preserve"> </w:t>
+            </w:r>
+            <w:r>
+              <w:rPr>
+                <w:rFonts w:eastAsia="Times New Roman"/>
+                <w:color w:val="000000"/>
+                <w:sz w:val="20"/>
+                <w:szCs w:val="24"/>
+                <w:lang w:val="fr-CH" w:eastAsia="fr-FR"/>
+              </w:rPr>
+              <w:t>(</w:t>
+            </w:r>
+            <w:r>
+              <w:rPr>
+                <w:rFonts w:ascii="Andale Mono" w:eastAsia="Times New Roman" w:hAnsi="Andale Mono"/>
+                <w:color w:val="000000"/>
+                <w:sz w:val="18"/>
+                <w:szCs w:val="24"/>
+                <w:lang w:val="fr-CH" w:eastAsia="fr-FR"/>
+              </w:rPr>
+              <w:t>Listing</w:t>
+            </w:r>
+            <w:r>
+              <w:rPr>
+                <w:rFonts w:eastAsia="Times New Roman"/>
+                <w:color w:val="000000"/>
+                <w:sz w:val="18"/>
+                <w:szCs w:val="24"/>
+                <w:lang w:val="fr-CH" w:eastAsia="fr-FR"/>
+              </w:rPr>
+              <w:t xml:space="preserve">‘s </w:t>
+            </w:r>
+            <w:r>
+              <w:rPr>
+                <w:rFonts w:eastAsia="Times New Roman"/>
+                <w:color w:val="000000"/>
+                <w:sz w:val="20"/>
+                <w:szCs w:val="24"/>
+                <w:lang w:val="fr-CH" w:eastAsia="fr-FR"/>
+              </w:rPr>
+              <w:t>weak entity)</w:t>
+            </w:r>
+          </w:p>
+        </w:tc>
+      </w:tr>
+      <w:tr>
+        <w:trPr>
+          <w:trHeight w:val="413"/>
+        </w:trPr>
+        <w:tc>
+          <w:tcPr>
+            <w:tcW w:w="1858" w:type="dxa"/>
+            <w:tcBorders>
+              <w:top w:val="nil"/>
+              <w:left w:val="nil"/>
+              <w:bottom w:val="single" w:sz="4" w:space="0" w:color="auto"/>
+              <w:right w:val="single" w:sz="4" w:space="0" w:color="auto"/>
+            </w:tcBorders>
+            <w:shd w:val="clear" w:color="auto" w:fill="auto"/>
+            <w:vAlign w:val="center"/>
+            <w:hideMark/>
+          </w:tcPr>
+          <w:p>
+            <w:pPr>
+              <w:suppressAutoHyphens w:val="0"/>
+              <w:spacing w:after="0" w:line="240" w:lineRule="auto"/>
+              <w:rPr>
+                <w:rFonts w:ascii="Andale Mono" w:eastAsia="Times New Roman" w:hAnsi="Andale Mono"/>
+                <w:color w:val="000000"/>
+                <w:sz w:val="18"/>
+                <w:szCs w:val="24"/>
+                <w:lang w:val="fr-CH" w:eastAsia="fr-FR"/>
+              </w:rPr>
+            </w:pPr>
+            <w:r>
+              <w:rPr>
+                <w:rFonts w:ascii="Andale Mono" w:eastAsia="Times New Roman" w:hAnsi="Andale Mono"/>
+                <w:color w:val="000000"/>
+                <w:sz w:val="18"/>
+                <w:szCs w:val="24"/>
+                <w:lang w:val="fr-CH" w:eastAsia="fr-FR"/>
+              </w:rPr>
+              <w:t>a Listing</w:t>
+            </w:r>
+          </w:p>
+        </w:tc>
+        <w:tc>
+          <w:tcPr>
+            <w:tcW w:w="1270" w:type="dxa"/>
+            <w:tcBorders>
+              <w:top w:val="nil"/>
+              <w:left w:val="nil"/>
+              <w:bottom w:val="single" w:sz="4" w:space="0" w:color="auto"/>
+              <w:right w:val="single" w:sz="4" w:space="0" w:color="auto"/>
+            </w:tcBorders>
+            <w:shd w:val="clear" w:color="auto" w:fill="auto"/>
+            <w:vAlign w:val="center"/>
+            <w:hideMark/>
+          </w:tcPr>
+          <w:p>
+            <w:pPr>
+              <w:suppressAutoHyphens w:val="0"/>
+              <w:spacing w:after="0" w:line="240" w:lineRule="auto"/>
+              <w:rPr>
+                <w:rFonts w:eastAsia="Times New Roman"/>
+                <w:color w:val="000000"/>
+                <w:sz w:val="20"/>
+                <w:szCs w:val="24"/>
+                <w:lang w:val="fr-CH" w:eastAsia="fr-FR"/>
+              </w:rPr>
+            </w:pPr>
+            <w:r>
+              <w:rPr>
+                <w:rFonts w:eastAsia="Times New Roman"/>
+                <w:color w:val="000000"/>
+                <w:sz w:val="20"/>
+                <w:szCs w:val="24"/>
+                <w:lang w:val="fr-CH" w:eastAsia="fr-FR"/>
+              </w:rPr>
+              <w:t>has</w:t>
+            </w:r>
+          </w:p>
+        </w:tc>
+        <w:tc>
+          <w:tcPr>
+            <w:tcW w:w="2841" w:type="dxa"/>
+            <w:tcBorders>
+              <w:top w:val="nil"/>
+              <w:left w:val="nil"/>
+              <w:bottom w:val="single" w:sz="4" w:space="0" w:color="auto"/>
+              <w:right w:val="single" w:sz="4" w:space="0" w:color="auto"/>
+            </w:tcBorders>
+            <w:shd w:val="clear" w:color="auto" w:fill="auto"/>
+            <w:vAlign w:val="center"/>
+            <w:hideMark/>
+          </w:tcPr>
+          <w:p>
+            <w:pPr>
+              <w:suppressAutoHyphens w:val="0"/>
+              <w:spacing w:after="0" w:line="240" w:lineRule="auto"/>
+              <w:rPr>
+                <w:rFonts w:ascii="Andale Mono" w:eastAsia="Times New Roman" w:hAnsi="Andale Mono"/>
+                <w:color w:val="000000"/>
+                <w:sz w:val="18"/>
+                <w:szCs w:val="20"/>
+                <w:lang w:val="fr-CH" w:eastAsia="fr-FR"/>
+              </w:rPr>
+            </w:pPr>
+            <w:r>
+              <w:rPr>
+                <w:rFonts w:ascii="Andale Mono" w:eastAsia="Times New Roman" w:hAnsi="Andale Mono"/>
+                <w:color w:val="000000"/>
+                <w:sz w:val="18"/>
+                <w:szCs w:val="20"/>
+                <w:lang w:val="fr-CH" w:eastAsia="fr-FR"/>
+              </w:rPr>
+              <w:t>Economic_properties</w:t>
+            </w:r>
+          </w:p>
+        </w:tc>
+        <w:tc>
+          <w:tcPr>
+            <w:tcW w:w="3831" w:type="dxa"/>
+            <w:tcBorders>
+              <w:top w:val="nil"/>
+              <w:left w:val="nil"/>
+              <w:bottom w:val="single" w:sz="4" w:space="0" w:color="auto"/>
+              <w:right w:val="nil"/>
+            </w:tcBorders>
+            <w:shd w:val="clear" w:color="auto" w:fill="auto"/>
+            <w:vAlign w:val="center"/>
+            <w:hideMark/>
+          </w:tcPr>
+          <w:p>
+            <w:pPr>
+              <w:suppressAutoHyphens w:val="0"/>
+              <w:spacing w:after="0" w:line="240" w:lineRule="auto"/>
+              <w:rPr>
+                <w:rFonts w:eastAsia="Times New Roman"/>
+                <w:color w:val="000000"/>
+                <w:sz w:val="20"/>
+                <w:szCs w:val="24"/>
+                <w:lang w:val="fr-CH" w:eastAsia="fr-FR"/>
+              </w:rPr>
+            </w:pPr>
+            <w:r>
+              <w:rPr>
+                <w:rFonts w:eastAsia="Times New Roman"/>
+                <w:color w:val="000000"/>
+                <w:sz w:val="20"/>
+                <w:szCs w:val="24"/>
+                <w:lang w:val="fr-CH" w:eastAsia="fr-FR"/>
+              </w:rPr>
+              <w:t>one-to-one relationship</w:t>
+            </w:r>
+            <w:r>
+              <w:rPr>
+                <w:rFonts w:eastAsia="Times New Roman"/>
+                <w:color w:val="000000"/>
+                <w:sz w:val="20"/>
+                <w:szCs w:val="24"/>
+                <w:lang w:val="fr-CH" w:eastAsia="fr-FR"/>
+              </w:rPr>
+              <w:t xml:space="preserve"> </w:t>
+            </w:r>
+            <w:r>
+              <w:rPr>
+                <w:rFonts w:eastAsia="Times New Roman"/>
+                <w:color w:val="000000"/>
+                <w:sz w:val="20"/>
+                <w:szCs w:val="24"/>
+                <w:lang w:val="fr-CH" w:eastAsia="fr-FR"/>
+              </w:rPr>
+              <w:t>(</w:t>
+            </w:r>
+            <w:r>
+              <w:rPr>
+                <w:rFonts w:ascii="Andale Mono" w:eastAsia="Times New Roman" w:hAnsi="Andale Mono"/>
+                <w:color w:val="000000"/>
+                <w:sz w:val="18"/>
+                <w:szCs w:val="24"/>
+                <w:lang w:val="fr-CH" w:eastAsia="fr-FR"/>
+              </w:rPr>
+              <w:t>Listing</w:t>
+            </w:r>
+            <w:r>
+              <w:rPr>
+                <w:rFonts w:eastAsia="Times New Roman"/>
+                <w:color w:val="000000"/>
+                <w:sz w:val="18"/>
+                <w:szCs w:val="24"/>
+                <w:lang w:val="fr-CH" w:eastAsia="fr-FR"/>
+              </w:rPr>
+              <w:t xml:space="preserve">‘s </w:t>
+            </w:r>
+            <w:r>
+              <w:rPr>
+                <w:rFonts w:eastAsia="Times New Roman"/>
+                <w:color w:val="000000"/>
+                <w:sz w:val="20"/>
+                <w:szCs w:val="24"/>
+                <w:lang w:val="fr-CH" w:eastAsia="fr-FR"/>
+              </w:rPr>
+              <w:t>weak entity)</w:t>
+            </w:r>
+          </w:p>
+        </w:tc>
+      </w:tr>
+      <w:tr>
+        <w:trPr>
+          <w:trHeight w:val="420"/>
+        </w:trPr>
+        <w:tc>
+          <w:tcPr>
+            <w:tcW w:w="1858" w:type="dxa"/>
+            <w:tcBorders>
+              <w:top w:val="nil"/>
+              <w:left w:val="nil"/>
+              <w:bottom w:val="single" w:sz="4" w:space="0" w:color="auto"/>
+              <w:right w:val="single" w:sz="4" w:space="0" w:color="auto"/>
+            </w:tcBorders>
+            <w:shd w:val="clear" w:color="auto" w:fill="auto"/>
+            <w:vAlign w:val="center"/>
+            <w:hideMark/>
+          </w:tcPr>
+          <w:p>
+            <w:pPr>
+              <w:suppressAutoHyphens w:val="0"/>
+              <w:spacing w:after="0" w:line="240" w:lineRule="auto"/>
+              <w:rPr>
+                <w:rFonts w:ascii="Andale Mono" w:eastAsia="Times New Roman" w:hAnsi="Andale Mono"/>
+                <w:color w:val="000000"/>
+                <w:sz w:val="18"/>
+                <w:szCs w:val="24"/>
+                <w:lang w:val="fr-CH" w:eastAsia="fr-FR"/>
+              </w:rPr>
+            </w:pPr>
+            <w:r>
+              <w:rPr>
+                <w:rFonts w:ascii="Andale Mono" w:eastAsia="Times New Roman" w:hAnsi="Andale Mono"/>
+                <w:color w:val="000000"/>
+                <w:sz w:val="18"/>
+                <w:szCs w:val="24"/>
+                <w:lang w:val="fr-CH" w:eastAsia="fr-FR"/>
+              </w:rPr>
+              <w:t>a Listing</w:t>
+            </w:r>
+          </w:p>
+        </w:tc>
+        <w:tc>
+          <w:tcPr>
+            <w:tcW w:w="1270" w:type="dxa"/>
+            <w:tcBorders>
+              <w:top w:val="nil"/>
+              <w:left w:val="nil"/>
+              <w:bottom w:val="single" w:sz="4" w:space="0" w:color="auto"/>
+              <w:right w:val="single" w:sz="4" w:space="0" w:color="auto"/>
+            </w:tcBorders>
+            <w:shd w:val="clear" w:color="auto" w:fill="auto"/>
+            <w:vAlign w:val="center"/>
+            <w:hideMark/>
+          </w:tcPr>
+          <w:p>
+            <w:pPr>
+              <w:suppressAutoHyphens w:val="0"/>
+              <w:spacing w:after="0" w:line="240" w:lineRule="auto"/>
+              <w:rPr>
+                <w:rFonts w:eastAsia="Times New Roman"/>
+                <w:color w:val="000000"/>
+                <w:sz w:val="20"/>
+                <w:szCs w:val="24"/>
+                <w:lang w:val="fr-CH" w:eastAsia="fr-FR"/>
+              </w:rPr>
+            </w:pPr>
+            <w:r>
+              <w:rPr>
+                <w:rFonts w:eastAsia="Times New Roman"/>
+                <w:color w:val="000000"/>
+                <w:sz w:val="20"/>
+                <w:szCs w:val="24"/>
+                <w:lang w:val="fr-CH" w:eastAsia="fr-FR"/>
+              </w:rPr>
+              <w:t>has</w:t>
+            </w:r>
+          </w:p>
+        </w:tc>
+        <w:tc>
+          <w:tcPr>
+            <w:tcW w:w="2841" w:type="dxa"/>
+            <w:tcBorders>
+              <w:top w:val="nil"/>
+              <w:left w:val="nil"/>
+              <w:bottom w:val="single" w:sz="4" w:space="0" w:color="auto"/>
+              <w:right w:val="single" w:sz="4" w:space="0" w:color="auto"/>
+            </w:tcBorders>
+            <w:shd w:val="clear" w:color="auto" w:fill="auto"/>
+            <w:vAlign w:val="center"/>
+            <w:hideMark/>
+          </w:tcPr>
+          <w:p>
+            <w:pPr>
+              <w:suppressAutoHyphens w:val="0"/>
+              <w:spacing w:after="0" w:line="240" w:lineRule="auto"/>
+              <w:rPr>
+                <w:rFonts w:ascii="Andale Mono" w:eastAsia="Times New Roman" w:hAnsi="Andale Mono"/>
+                <w:color w:val="000000"/>
+                <w:sz w:val="18"/>
+                <w:szCs w:val="20"/>
+                <w:lang w:val="fr-CH" w:eastAsia="fr-FR"/>
+              </w:rPr>
+            </w:pPr>
+            <w:r>
+              <w:rPr>
+                <w:rFonts w:ascii="Andale Mono" w:eastAsia="Times New Roman" w:hAnsi="Andale Mono"/>
+                <w:color w:val="000000"/>
+                <w:sz w:val="18"/>
+                <w:szCs w:val="20"/>
+                <w:lang w:val="fr-CH" w:eastAsia="fr-FR"/>
+              </w:rPr>
+              <w:t>Administrative_properties</w:t>
+            </w:r>
+          </w:p>
+        </w:tc>
+        <w:tc>
+          <w:tcPr>
+            <w:tcW w:w="3831" w:type="dxa"/>
+            <w:tcBorders>
+              <w:top w:val="nil"/>
+              <w:left w:val="nil"/>
+              <w:bottom w:val="single" w:sz="4" w:space="0" w:color="auto"/>
+              <w:right w:val="nil"/>
+            </w:tcBorders>
+            <w:shd w:val="clear" w:color="auto" w:fill="auto"/>
+            <w:vAlign w:val="center"/>
+            <w:hideMark/>
+          </w:tcPr>
+          <w:p>
+            <w:pPr>
+              <w:suppressAutoHyphens w:val="0"/>
+              <w:spacing w:after="0" w:line="240" w:lineRule="auto"/>
+              <w:rPr>
+                <w:rFonts w:eastAsia="Times New Roman"/>
+                <w:color w:val="000000"/>
+                <w:sz w:val="20"/>
+                <w:szCs w:val="24"/>
+                <w:lang w:val="fr-CH" w:eastAsia="fr-FR"/>
+              </w:rPr>
+            </w:pPr>
+            <w:r>
+              <w:rPr>
+                <w:rFonts w:eastAsia="Times New Roman"/>
+                <w:color w:val="000000"/>
+                <w:sz w:val="20"/>
+                <w:szCs w:val="24"/>
+                <w:lang w:val="fr-CH" w:eastAsia="fr-FR"/>
+              </w:rPr>
+              <w:t>one-to-one relationship</w:t>
+            </w:r>
+            <w:r>
+              <w:rPr>
+                <w:rFonts w:eastAsia="Times New Roman"/>
+                <w:color w:val="000000"/>
+                <w:sz w:val="20"/>
+                <w:szCs w:val="24"/>
+                <w:lang w:val="fr-CH" w:eastAsia="fr-FR"/>
+              </w:rPr>
+              <w:t xml:space="preserve"> </w:t>
+            </w:r>
+            <w:r>
+              <w:rPr>
+                <w:rFonts w:eastAsia="Times New Roman"/>
+                <w:color w:val="000000"/>
+                <w:sz w:val="20"/>
+                <w:szCs w:val="24"/>
+                <w:lang w:val="fr-CH" w:eastAsia="fr-FR"/>
+              </w:rPr>
+              <w:t>(</w:t>
+            </w:r>
+            <w:r>
+              <w:rPr>
+                <w:rFonts w:ascii="Andale Mono" w:eastAsia="Times New Roman" w:hAnsi="Andale Mono"/>
+                <w:color w:val="000000"/>
+                <w:sz w:val="18"/>
+                <w:szCs w:val="24"/>
+                <w:lang w:val="fr-CH" w:eastAsia="fr-FR"/>
+              </w:rPr>
+              <w:t>Listing</w:t>
+            </w:r>
+            <w:r>
+              <w:rPr>
+                <w:rFonts w:eastAsia="Times New Roman"/>
+                <w:color w:val="000000"/>
+                <w:sz w:val="18"/>
+                <w:szCs w:val="24"/>
+                <w:lang w:val="fr-CH" w:eastAsia="fr-FR"/>
+              </w:rPr>
+              <w:t xml:space="preserve">‘s </w:t>
+            </w:r>
+            <w:r>
+              <w:rPr>
+                <w:rFonts w:eastAsia="Times New Roman"/>
+                <w:color w:val="000000"/>
+                <w:sz w:val="20"/>
+                <w:szCs w:val="24"/>
+                <w:lang w:val="fr-CH" w:eastAsia="fr-FR"/>
+              </w:rPr>
+              <w:t>weak entity)</w:t>
+            </w:r>
+          </w:p>
+        </w:tc>
+      </w:tr>
+      <w:tr>
+        <w:trPr>
+          <w:trHeight w:val="412"/>
+        </w:trPr>
+        <w:tc>
+          <w:tcPr>
+            <w:tcW w:w="1858" w:type="dxa"/>
+            <w:tcBorders>
+              <w:top w:val="nil"/>
+              <w:left w:val="nil"/>
+              <w:bottom w:val="single" w:sz="4" w:space="0" w:color="auto"/>
+              <w:right w:val="single" w:sz="4" w:space="0" w:color="auto"/>
+            </w:tcBorders>
+            <w:shd w:val="clear" w:color="auto" w:fill="auto"/>
+            <w:vAlign w:val="center"/>
+            <w:hideMark/>
+          </w:tcPr>
+          <w:p>
+            <w:pPr>
+              <w:suppressAutoHyphens w:val="0"/>
+              <w:spacing w:after="0" w:line="240" w:lineRule="auto"/>
+              <w:rPr>
+                <w:rFonts w:ascii="Andale Mono" w:eastAsia="Times New Roman" w:hAnsi="Andale Mono"/>
+                <w:color w:val="000000"/>
+                <w:sz w:val="18"/>
+                <w:szCs w:val="24"/>
+                <w:lang w:val="fr-CH" w:eastAsia="fr-FR"/>
+              </w:rPr>
+            </w:pPr>
+            <w:r>
+              <w:rPr>
+                <w:rFonts w:ascii="Andale Mono" w:eastAsia="Times New Roman" w:hAnsi="Andale Mono"/>
+                <w:color w:val="000000"/>
+                <w:sz w:val="18"/>
+                <w:szCs w:val="24"/>
+                <w:lang w:val="fr-CH" w:eastAsia="fr-FR"/>
+              </w:rPr>
+              <w:t>a Listing</w:t>
+            </w:r>
+          </w:p>
+        </w:tc>
+        <w:tc>
+          <w:tcPr>
+            <w:tcW w:w="1270" w:type="dxa"/>
+            <w:tcBorders>
+              <w:top w:val="nil"/>
+              <w:left w:val="nil"/>
+              <w:bottom w:val="single" w:sz="4" w:space="0" w:color="auto"/>
+              <w:right w:val="single" w:sz="4" w:space="0" w:color="auto"/>
+            </w:tcBorders>
+            <w:shd w:val="clear" w:color="auto" w:fill="auto"/>
+            <w:vAlign w:val="center"/>
+            <w:hideMark/>
+          </w:tcPr>
+          <w:p>
+            <w:pPr>
+              <w:suppressAutoHyphens w:val="0"/>
+              <w:spacing w:after="0" w:line="240" w:lineRule="auto"/>
+              <w:rPr>
+                <w:rFonts w:eastAsia="Times New Roman"/>
+                <w:color w:val="000000"/>
+                <w:sz w:val="20"/>
+                <w:szCs w:val="24"/>
+                <w:lang w:val="fr-CH" w:eastAsia="fr-FR"/>
+              </w:rPr>
+            </w:pPr>
+            <w:r>
+              <w:rPr>
+                <w:rFonts w:eastAsia="Times New Roman"/>
+                <w:color w:val="000000"/>
+                <w:sz w:val="20"/>
+                <w:szCs w:val="24"/>
+                <w:lang w:val="fr-CH" w:eastAsia="fr-FR"/>
+              </w:rPr>
+              <w:t>has</w:t>
+            </w:r>
+          </w:p>
+        </w:tc>
+        <w:tc>
+          <w:tcPr>
+            <w:tcW w:w="2841" w:type="dxa"/>
+            <w:tcBorders>
+              <w:top w:val="nil"/>
+              <w:left w:val="nil"/>
+              <w:bottom w:val="single" w:sz="4" w:space="0" w:color="auto"/>
+              <w:right w:val="single" w:sz="4" w:space="0" w:color="auto"/>
+            </w:tcBorders>
+            <w:shd w:val="clear" w:color="auto" w:fill="auto"/>
+            <w:vAlign w:val="center"/>
+            <w:hideMark/>
+          </w:tcPr>
+          <w:p>
+            <w:pPr>
+              <w:suppressAutoHyphens w:val="0"/>
+              <w:spacing w:after="0" w:line="240" w:lineRule="auto"/>
+              <w:rPr>
+                <w:rFonts w:ascii="Andale Mono" w:eastAsia="Times New Roman" w:hAnsi="Andale Mono"/>
+                <w:color w:val="000000"/>
+                <w:sz w:val="18"/>
+                <w:szCs w:val="24"/>
+                <w:lang w:val="fr-CH" w:eastAsia="fr-FR"/>
+              </w:rPr>
+            </w:pPr>
+            <w:r>
+              <w:rPr>
+                <w:rFonts w:ascii="Andale Mono" w:eastAsia="Times New Roman" w:hAnsi="Andale Mono"/>
+                <w:color w:val="000000"/>
+                <w:sz w:val="18"/>
+                <w:szCs w:val="24"/>
+                <w:lang w:val="fr-CH" w:eastAsia="fr-FR"/>
+              </w:rPr>
+              <w:t>Review_scores</w:t>
+            </w:r>
+          </w:p>
+        </w:tc>
+        <w:tc>
+          <w:tcPr>
+            <w:tcW w:w="3831" w:type="dxa"/>
+            <w:tcBorders>
+              <w:top w:val="nil"/>
+              <w:left w:val="nil"/>
+              <w:bottom w:val="single" w:sz="4" w:space="0" w:color="auto"/>
+              <w:right w:val="nil"/>
+            </w:tcBorders>
+            <w:shd w:val="clear" w:color="auto" w:fill="auto"/>
+            <w:vAlign w:val="center"/>
+            <w:hideMark/>
+          </w:tcPr>
+          <w:p>
+            <w:pPr>
+              <w:suppressAutoHyphens w:val="0"/>
+              <w:spacing w:after="0" w:line="240" w:lineRule="auto"/>
+              <w:rPr>
+                <w:rFonts w:eastAsia="Times New Roman"/>
+                <w:color w:val="000000"/>
+                <w:sz w:val="20"/>
+                <w:szCs w:val="24"/>
+                <w:lang w:val="fr-CH" w:eastAsia="fr-FR"/>
+              </w:rPr>
+            </w:pPr>
+            <w:r>
+              <w:rPr>
+                <w:rFonts w:eastAsia="Times New Roman"/>
+                <w:color w:val="000000"/>
+                <w:sz w:val="20"/>
+                <w:szCs w:val="24"/>
+                <w:lang w:val="fr-CH" w:eastAsia="fr-FR"/>
+              </w:rPr>
+              <w:t>one-to-one relationship</w:t>
+            </w:r>
+            <w:r>
+              <w:rPr>
+                <w:rFonts w:eastAsia="Times New Roman"/>
+                <w:color w:val="000000"/>
+                <w:sz w:val="20"/>
+                <w:szCs w:val="24"/>
+                <w:lang w:val="fr-CH" w:eastAsia="fr-FR"/>
+              </w:rPr>
+              <w:t xml:space="preserve"> </w:t>
+            </w:r>
+            <w:r>
+              <w:rPr>
+                <w:rFonts w:eastAsia="Times New Roman"/>
+                <w:color w:val="000000"/>
+                <w:sz w:val="20"/>
+                <w:szCs w:val="24"/>
+                <w:lang w:val="fr-CH" w:eastAsia="fr-FR"/>
+              </w:rPr>
+              <w:t>(</w:t>
+            </w:r>
+            <w:r>
+              <w:rPr>
+                <w:rFonts w:ascii="Andale Mono" w:eastAsia="Times New Roman" w:hAnsi="Andale Mono"/>
+                <w:color w:val="000000"/>
+                <w:sz w:val="18"/>
+                <w:szCs w:val="24"/>
+                <w:lang w:val="fr-CH" w:eastAsia="fr-FR"/>
+              </w:rPr>
+              <w:t>Listing</w:t>
+            </w:r>
+            <w:r>
+              <w:rPr>
+                <w:rFonts w:eastAsia="Times New Roman"/>
+                <w:color w:val="000000"/>
+                <w:sz w:val="18"/>
+                <w:szCs w:val="24"/>
+                <w:lang w:val="fr-CH" w:eastAsia="fr-FR"/>
+              </w:rPr>
+              <w:t xml:space="preserve">‘s </w:t>
+            </w:r>
+            <w:r>
+              <w:rPr>
+                <w:rFonts w:eastAsia="Times New Roman"/>
+                <w:color w:val="000000"/>
+                <w:sz w:val="20"/>
+                <w:szCs w:val="24"/>
+                <w:lang w:val="fr-CH" w:eastAsia="fr-FR"/>
+              </w:rPr>
+              <w:t>weak entity)</w:t>
+            </w:r>
+          </w:p>
+        </w:tc>
+      </w:tr>
+      <w:tr>
+        <w:trPr>
+          <w:trHeight w:val="417"/>
+        </w:trPr>
+        <w:tc>
+          <w:tcPr>
+            <w:tcW w:w="1858" w:type="dxa"/>
+            <w:tcBorders>
+              <w:top w:val="nil"/>
+              <w:left w:val="nil"/>
+              <w:bottom w:val="single" w:sz="4" w:space="0" w:color="auto"/>
+              <w:right w:val="single" w:sz="4" w:space="0" w:color="auto"/>
+            </w:tcBorders>
+            <w:shd w:val="clear" w:color="auto" w:fill="auto"/>
+            <w:vAlign w:val="center"/>
+            <w:hideMark/>
+          </w:tcPr>
+          <w:p>
+            <w:pPr>
+              <w:suppressAutoHyphens w:val="0"/>
+              <w:spacing w:after="0" w:line="240" w:lineRule="auto"/>
+              <w:rPr>
+                <w:rFonts w:ascii="Andale Mono" w:eastAsia="Times New Roman" w:hAnsi="Andale Mono"/>
+                <w:color w:val="000000"/>
+                <w:sz w:val="18"/>
+                <w:szCs w:val="24"/>
+                <w:lang w:val="fr-CH" w:eastAsia="fr-FR"/>
+              </w:rPr>
+            </w:pPr>
+            <w:r>
+              <w:rPr>
+                <w:rFonts w:ascii="Andale Mono" w:eastAsia="Times New Roman" w:hAnsi="Andale Mono"/>
+                <w:color w:val="000000"/>
+                <w:sz w:val="18"/>
+                <w:szCs w:val="24"/>
+                <w:lang w:val="fr-CH" w:eastAsia="fr-FR"/>
+              </w:rPr>
+              <w:t>a Host</w:t>
+            </w:r>
+          </w:p>
+        </w:tc>
+        <w:tc>
+          <w:tcPr>
+            <w:tcW w:w="1270" w:type="dxa"/>
+            <w:tcBorders>
+              <w:top w:val="nil"/>
+              <w:left w:val="nil"/>
+              <w:bottom w:val="single" w:sz="4" w:space="0" w:color="auto"/>
+              <w:right w:val="single" w:sz="4" w:space="0" w:color="auto"/>
+            </w:tcBorders>
+            <w:shd w:val="clear" w:color="auto" w:fill="auto"/>
+            <w:vAlign w:val="center"/>
+            <w:hideMark/>
+          </w:tcPr>
+          <w:p>
+            <w:pPr>
+              <w:suppressAutoHyphens w:val="0"/>
+              <w:spacing w:after="0" w:line="240" w:lineRule="auto"/>
+              <w:rPr>
+                <w:rFonts w:eastAsia="Times New Roman"/>
+                <w:color w:val="000000"/>
+                <w:sz w:val="20"/>
+                <w:szCs w:val="24"/>
+                <w:lang w:val="fr-CH" w:eastAsia="fr-FR"/>
+              </w:rPr>
+            </w:pPr>
+            <w:r>
+              <w:rPr>
+                <w:rFonts w:eastAsia="Times New Roman"/>
+                <w:color w:val="000000"/>
+                <w:sz w:val="20"/>
+                <w:szCs w:val="24"/>
+                <w:lang w:val="fr-CH" w:eastAsia="fr-FR"/>
+              </w:rPr>
+              <w:t>owns</w:t>
+            </w:r>
+          </w:p>
+        </w:tc>
+        <w:tc>
+          <w:tcPr>
+            <w:tcW w:w="2841" w:type="dxa"/>
+            <w:tcBorders>
+              <w:top w:val="nil"/>
+              <w:left w:val="nil"/>
+              <w:bottom w:val="single" w:sz="4" w:space="0" w:color="auto"/>
+              <w:right w:val="single" w:sz="4" w:space="0" w:color="auto"/>
+            </w:tcBorders>
+            <w:shd w:val="clear" w:color="auto" w:fill="auto"/>
+            <w:vAlign w:val="center"/>
+            <w:hideMark/>
+          </w:tcPr>
+          <w:p>
+            <w:pPr>
+              <w:suppressAutoHyphens w:val="0"/>
+              <w:spacing w:after="0" w:line="240" w:lineRule="auto"/>
+              <w:rPr>
+                <w:rFonts w:ascii="Andale Mono" w:eastAsia="Times New Roman" w:hAnsi="Andale Mono"/>
+                <w:color w:val="000000"/>
+                <w:sz w:val="18"/>
+                <w:szCs w:val="24"/>
+                <w:lang w:val="fr-CH" w:eastAsia="fr-FR"/>
+              </w:rPr>
+            </w:pPr>
+            <w:r>
+              <w:rPr>
+                <w:rFonts w:ascii="Andale Mono" w:eastAsia="Times New Roman" w:hAnsi="Andale Mono"/>
+                <w:color w:val="000000"/>
+                <w:sz w:val="18"/>
+                <w:szCs w:val="24"/>
+                <w:lang w:val="fr-CH" w:eastAsia="fr-FR"/>
+              </w:rPr>
+              <w:t>a Listing</w:t>
+            </w:r>
+          </w:p>
+        </w:tc>
+        <w:tc>
+          <w:tcPr>
+            <w:tcW w:w="3831" w:type="dxa"/>
+            <w:tcBorders>
+              <w:top w:val="nil"/>
+              <w:left w:val="nil"/>
+              <w:bottom w:val="single" w:sz="4" w:space="0" w:color="auto"/>
+              <w:right w:val="nil"/>
+            </w:tcBorders>
+            <w:shd w:val="clear" w:color="auto" w:fill="auto"/>
+            <w:vAlign w:val="center"/>
+            <w:hideMark/>
+          </w:tcPr>
+          <w:p>
+            <w:pPr>
+              <w:suppressAutoHyphens w:val="0"/>
+              <w:spacing w:after="0" w:line="240" w:lineRule="auto"/>
+              <w:rPr>
+                <w:rFonts w:eastAsia="Times New Roman"/>
+                <w:color w:val="000000"/>
+                <w:sz w:val="20"/>
+                <w:szCs w:val="24"/>
+                <w:lang w:val="fr-CH" w:eastAsia="fr-FR"/>
+              </w:rPr>
+            </w:pPr>
+            <w:r>
+              <w:rPr>
+                <w:rFonts w:eastAsia="Times New Roman"/>
+                <w:color w:val="000000"/>
+                <w:sz w:val="20"/>
+                <w:szCs w:val="24"/>
+                <w:lang w:val="fr-CH" w:eastAsia="fr-FR"/>
+              </w:rPr>
+              <w:t>each listing has exatcly one host</w:t>
+            </w:r>
+          </w:p>
+        </w:tc>
+      </w:tr>
+      <w:tr>
+        <w:trPr>
+          <w:trHeight w:val="800"/>
+        </w:trPr>
+        <w:tc>
+          <w:tcPr>
+            <w:tcW w:w="1858" w:type="dxa"/>
+            <w:tcBorders>
+              <w:top w:val="nil"/>
+              <w:left w:val="nil"/>
+              <w:bottom w:val="single" w:sz="4" w:space="0" w:color="auto"/>
+              <w:right w:val="single" w:sz="4" w:space="0" w:color="auto"/>
+            </w:tcBorders>
+            <w:shd w:val="clear" w:color="auto" w:fill="auto"/>
+            <w:vAlign w:val="center"/>
+            <w:hideMark/>
+          </w:tcPr>
+          <w:p>
+            <w:pPr>
+              <w:suppressAutoHyphens w:val="0"/>
+              <w:spacing w:after="0" w:line="240" w:lineRule="auto"/>
+              <w:rPr>
+                <w:rFonts w:ascii="Andale Mono" w:eastAsia="Times New Roman" w:hAnsi="Andale Mono"/>
+                <w:color w:val="000000"/>
+                <w:sz w:val="18"/>
+                <w:szCs w:val="24"/>
+                <w:lang w:val="fr-CH" w:eastAsia="fr-FR"/>
+              </w:rPr>
+            </w:pPr>
+            <w:r>
+              <w:rPr>
+                <w:rFonts w:ascii="Andale Mono" w:eastAsia="Times New Roman" w:hAnsi="Andale Mono"/>
+                <w:color w:val="000000"/>
+                <w:sz w:val="18"/>
+                <w:szCs w:val="24"/>
+                <w:lang w:val="fr-CH" w:eastAsia="fr-FR"/>
+              </w:rPr>
+              <w:t>a Listing</w:t>
+            </w:r>
+          </w:p>
+        </w:tc>
+        <w:tc>
+          <w:tcPr>
+            <w:tcW w:w="1270" w:type="dxa"/>
+            <w:tcBorders>
+              <w:top w:val="nil"/>
+              <w:left w:val="nil"/>
+              <w:bottom w:val="single" w:sz="4" w:space="0" w:color="auto"/>
+              <w:right w:val="single" w:sz="4" w:space="0" w:color="auto"/>
+            </w:tcBorders>
+            <w:shd w:val="clear" w:color="auto" w:fill="auto"/>
+            <w:vAlign w:val="center"/>
+            <w:hideMark/>
+          </w:tcPr>
+          <w:p>
+            <w:pPr>
+              <w:suppressAutoHyphens w:val="0"/>
+              <w:spacing w:after="0" w:line="240" w:lineRule="auto"/>
+              <w:rPr>
+                <w:rFonts w:eastAsia="Times New Roman"/>
+                <w:color w:val="000000"/>
+                <w:sz w:val="20"/>
+                <w:szCs w:val="24"/>
+                <w:lang w:val="fr-CH" w:eastAsia="fr-FR"/>
+              </w:rPr>
+            </w:pPr>
+            <w:r>
+              <w:rPr>
+                <w:rFonts w:eastAsia="Times New Roman"/>
+                <w:color w:val="000000"/>
+                <w:sz w:val="20"/>
+                <w:szCs w:val="24"/>
+                <w:lang w:val="fr-CH" w:eastAsia="fr-FR"/>
+              </w:rPr>
+              <w:t>occupies</w:t>
+            </w:r>
+          </w:p>
+        </w:tc>
+        <w:tc>
+          <w:tcPr>
+            <w:tcW w:w="2841" w:type="dxa"/>
+            <w:tcBorders>
+              <w:top w:val="nil"/>
+              <w:left w:val="nil"/>
+              <w:bottom w:val="single" w:sz="4" w:space="0" w:color="auto"/>
+              <w:right w:val="single" w:sz="4" w:space="0" w:color="auto"/>
+            </w:tcBorders>
+            <w:shd w:val="clear" w:color="auto" w:fill="auto"/>
+            <w:vAlign w:val="center"/>
+            <w:hideMark/>
+          </w:tcPr>
+          <w:p>
+            <w:pPr>
+              <w:suppressAutoHyphens w:val="0"/>
+              <w:spacing w:after="0" w:line="240" w:lineRule="auto"/>
+              <w:rPr>
+                <w:rFonts w:ascii="Andale Mono" w:eastAsia="Times New Roman" w:hAnsi="Andale Mono"/>
+                <w:color w:val="000000"/>
+                <w:sz w:val="18"/>
+                <w:szCs w:val="24"/>
+                <w:lang w:val="fr-CH" w:eastAsia="fr-FR"/>
+              </w:rPr>
+            </w:pPr>
+            <w:r>
+              <w:rPr>
+                <w:rFonts w:ascii="Andale Mono" w:eastAsia="Times New Roman" w:hAnsi="Andale Mono"/>
+                <w:color w:val="000000"/>
+                <w:sz w:val="18"/>
+                <w:szCs w:val="24"/>
+                <w:lang w:val="fr-CH" w:eastAsia="fr-FR"/>
+              </w:rPr>
+              <w:t>a Calender</w:t>
+            </w:r>
+          </w:p>
+        </w:tc>
+        <w:tc>
+          <w:tcPr>
+            <w:tcW w:w="3831" w:type="dxa"/>
+            <w:tcBorders>
+              <w:top w:val="nil"/>
+              <w:left w:val="nil"/>
+              <w:bottom w:val="single" w:sz="4" w:space="0" w:color="auto"/>
+              <w:right w:val="nil"/>
+            </w:tcBorders>
+            <w:shd w:val="clear" w:color="auto" w:fill="auto"/>
+            <w:vAlign w:val="center"/>
+            <w:hideMark/>
+          </w:tcPr>
+          <w:p>
+            <w:pPr>
+              <w:suppressAutoHyphens w:val="0"/>
+              <w:spacing w:after="0" w:line="240" w:lineRule="auto"/>
+              <w:rPr>
+                <w:rFonts w:eastAsia="Times New Roman"/>
+                <w:color w:val="000000"/>
+                <w:sz w:val="20"/>
+                <w:szCs w:val="24"/>
+                <w:lang w:val="fr-CH" w:eastAsia="fr-FR"/>
+              </w:rPr>
+            </w:pPr>
+            <w:r>
+              <w:rPr>
+                <w:rFonts w:eastAsia="Times New Roman"/>
+                <w:color w:val="000000"/>
+                <w:sz w:val="20"/>
+                <w:szCs w:val="24"/>
+                <w:lang w:val="fr-CH" w:eastAsia="fr-FR"/>
+              </w:rPr>
+              <w:t>a listing has availabilities in time. Each date has the corresponding listing's availability</w:t>
+            </w:r>
+          </w:p>
+        </w:tc>
+      </w:tr>
+      <w:tr>
+        <w:trPr>
+          <w:trHeight w:val="463"/>
+        </w:trPr>
+        <w:tc>
+          <w:tcPr>
+            <w:tcW w:w="1858" w:type="dxa"/>
+            <w:tcBorders>
+              <w:top w:val="nil"/>
+              <w:left w:val="nil"/>
+              <w:bottom w:val="single" w:sz="4" w:space="0" w:color="auto"/>
+              <w:right w:val="single" w:sz="4" w:space="0" w:color="auto"/>
+            </w:tcBorders>
+            <w:shd w:val="clear" w:color="auto" w:fill="auto"/>
+            <w:vAlign w:val="center"/>
+            <w:hideMark/>
+          </w:tcPr>
+          <w:p>
+            <w:pPr>
+              <w:suppressAutoHyphens w:val="0"/>
+              <w:spacing w:after="0" w:line="240" w:lineRule="auto"/>
+              <w:rPr>
+                <w:rFonts w:ascii="Andale Mono" w:eastAsia="Times New Roman" w:hAnsi="Andale Mono"/>
+                <w:color w:val="000000"/>
+                <w:sz w:val="18"/>
+                <w:szCs w:val="24"/>
+                <w:lang w:val="fr-CH" w:eastAsia="fr-FR"/>
+              </w:rPr>
+            </w:pPr>
+            <w:r>
+              <w:rPr>
+                <w:rFonts w:ascii="Andale Mono" w:eastAsia="Times New Roman" w:hAnsi="Andale Mono"/>
+                <w:color w:val="000000"/>
+                <w:sz w:val="18"/>
+                <w:szCs w:val="24"/>
+                <w:lang w:val="fr-CH" w:eastAsia="fr-FR"/>
+              </w:rPr>
+              <w:t>a Review</w:t>
+            </w:r>
+          </w:p>
+        </w:tc>
+        <w:tc>
+          <w:tcPr>
+            <w:tcW w:w="1270" w:type="dxa"/>
+            <w:tcBorders>
+              <w:top w:val="nil"/>
+              <w:left w:val="nil"/>
+              <w:bottom w:val="single" w:sz="4" w:space="0" w:color="auto"/>
+              <w:right w:val="single" w:sz="4" w:space="0" w:color="auto"/>
+            </w:tcBorders>
+            <w:shd w:val="clear" w:color="auto" w:fill="auto"/>
+            <w:vAlign w:val="center"/>
+            <w:hideMark/>
+          </w:tcPr>
+          <w:p>
+            <w:pPr>
+              <w:suppressAutoHyphens w:val="0"/>
+              <w:spacing w:after="0" w:line="240" w:lineRule="auto"/>
+              <w:rPr>
+                <w:rFonts w:eastAsia="Times New Roman"/>
+                <w:color w:val="000000"/>
+                <w:sz w:val="20"/>
+                <w:szCs w:val="24"/>
+                <w:lang w:val="fr-CH" w:eastAsia="fr-FR"/>
+              </w:rPr>
+            </w:pPr>
+            <w:r>
+              <w:rPr>
+                <w:rFonts w:eastAsia="Times New Roman"/>
+                <w:color w:val="000000"/>
+                <w:sz w:val="20"/>
+                <w:szCs w:val="24"/>
+                <w:lang w:val="fr-CH" w:eastAsia="fr-FR"/>
+              </w:rPr>
+              <w:t>reviews</w:t>
+            </w:r>
+          </w:p>
+        </w:tc>
+        <w:tc>
+          <w:tcPr>
+            <w:tcW w:w="2841" w:type="dxa"/>
+            <w:tcBorders>
+              <w:top w:val="nil"/>
+              <w:left w:val="nil"/>
+              <w:bottom w:val="single" w:sz="4" w:space="0" w:color="auto"/>
+              <w:right w:val="single" w:sz="4" w:space="0" w:color="auto"/>
+            </w:tcBorders>
+            <w:shd w:val="clear" w:color="auto" w:fill="auto"/>
+            <w:vAlign w:val="center"/>
+            <w:hideMark/>
+          </w:tcPr>
+          <w:p>
+            <w:pPr>
+              <w:suppressAutoHyphens w:val="0"/>
+              <w:spacing w:after="0" w:line="240" w:lineRule="auto"/>
+              <w:rPr>
+                <w:rFonts w:ascii="Andale Mono" w:eastAsia="Times New Roman" w:hAnsi="Andale Mono"/>
+                <w:color w:val="000000"/>
+                <w:sz w:val="18"/>
+                <w:szCs w:val="24"/>
+                <w:lang w:val="fr-CH" w:eastAsia="fr-FR"/>
+              </w:rPr>
+            </w:pPr>
+            <w:r>
+              <w:rPr>
+                <w:rFonts w:ascii="Andale Mono" w:eastAsia="Times New Roman" w:hAnsi="Andale Mono"/>
+                <w:color w:val="000000"/>
+                <w:sz w:val="18"/>
+                <w:szCs w:val="24"/>
+                <w:lang w:val="fr-CH" w:eastAsia="fr-FR"/>
+              </w:rPr>
+              <w:t>a Listing</w:t>
+            </w:r>
+          </w:p>
+        </w:tc>
+        <w:tc>
+          <w:tcPr>
+            <w:tcW w:w="3831" w:type="dxa"/>
+            <w:tcBorders>
+              <w:top w:val="nil"/>
+              <w:left w:val="nil"/>
+              <w:bottom w:val="single" w:sz="4" w:space="0" w:color="auto"/>
+              <w:right w:val="nil"/>
+            </w:tcBorders>
+            <w:shd w:val="clear" w:color="auto" w:fill="auto"/>
+            <w:vAlign w:val="center"/>
+            <w:hideMark/>
+          </w:tcPr>
+          <w:p>
+            <w:pPr>
+              <w:suppressAutoHyphens w:val="0"/>
+              <w:spacing w:after="0" w:line="240" w:lineRule="auto"/>
+              <w:rPr>
+                <w:rFonts w:eastAsia="Times New Roman"/>
+                <w:color w:val="000000"/>
+                <w:sz w:val="20"/>
+                <w:szCs w:val="24"/>
+                <w:lang w:val="fr-CH" w:eastAsia="fr-FR"/>
+              </w:rPr>
+            </w:pPr>
+            <w:r>
+              <w:rPr>
+                <w:rFonts w:eastAsia="Times New Roman"/>
+                <w:color w:val="000000"/>
+                <w:sz w:val="20"/>
+                <w:szCs w:val="24"/>
+                <w:lang w:val="fr-CH" w:eastAsia="fr-FR"/>
+              </w:rPr>
+              <w:t>a review reviews exaxtly one listing</w:t>
+            </w:r>
+          </w:p>
+        </w:tc>
+      </w:tr>
+      <w:tr>
+        <w:trPr>
+          <w:trHeight w:val="413"/>
+        </w:trPr>
+        <w:tc>
+          <w:tcPr>
+            <w:tcW w:w="1858" w:type="dxa"/>
+            <w:tcBorders>
+              <w:top w:val="nil"/>
+              <w:left w:val="nil"/>
+              <w:bottom w:val="single" w:sz="4" w:space="0" w:color="auto"/>
+              <w:right w:val="single" w:sz="4" w:space="0" w:color="auto"/>
+            </w:tcBorders>
+            <w:shd w:val="clear" w:color="auto" w:fill="auto"/>
+            <w:vAlign w:val="center"/>
+            <w:hideMark/>
+          </w:tcPr>
+          <w:p>
+            <w:pPr>
+              <w:suppressAutoHyphens w:val="0"/>
+              <w:spacing w:after="0" w:line="240" w:lineRule="auto"/>
+              <w:rPr>
+                <w:rFonts w:ascii="Andale Mono" w:eastAsia="Times New Roman" w:hAnsi="Andale Mono"/>
+                <w:color w:val="000000"/>
+                <w:sz w:val="18"/>
+                <w:szCs w:val="24"/>
+                <w:lang w:val="fr-CH" w:eastAsia="fr-FR"/>
+              </w:rPr>
+            </w:pPr>
+            <w:r>
+              <w:rPr>
+                <w:rFonts w:ascii="Andale Mono" w:eastAsia="Times New Roman" w:hAnsi="Andale Mono"/>
+                <w:color w:val="000000"/>
+                <w:sz w:val="18"/>
+                <w:szCs w:val="24"/>
+                <w:lang w:val="fr-CH" w:eastAsia="fr-FR"/>
+              </w:rPr>
+              <w:t xml:space="preserve">a Reviewer </w:t>
+            </w:r>
+          </w:p>
+        </w:tc>
+        <w:tc>
+          <w:tcPr>
+            <w:tcW w:w="1270" w:type="dxa"/>
+            <w:tcBorders>
+              <w:top w:val="nil"/>
+              <w:left w:val="nil"/>
+              <w:bottom w:val="single" w:sz="4" w:space="0" w:color="auto"/>
+              <w:right w:val="single" w:sz="4" w:space="0" w:color="auto"/>
+            </w:tcBorders>
+            <w:shd w:val="clear" w:color="auto" w:fill="auto"/>
+            <w:vAlign w:val="center"/>
+            <w:hideMark/>
+          </w:tcPr>
+          <w:p>
+            <w:pPr>
+              <w:suppressAutoHyphens w:val="0"/>
+              <w:spacing w:after="0" w:line="240" w:lineRule="auto"/>
+              <w:rPr>
+                <w:rFonts w:eastAsia="Times New Roman"/>
+                <w:color w:val="000000"/>
+                <w:sz w:val="20"/>
+                <w:szCs w:val="24"/>
+                <w:lang w:val="fr-CH" w:eastAsia="fr-FR"/>
+              </w:rPr>
+            </w:pPr>
+            <w:r>
+              <w:rPr>
+                <w:rFonts w:eastAsia="Times New Roman"/>
+                <w:color w:val="000000"/>
+                <w:sz w:val="20"/>
+                <w:szCs w:val="24"/>
+                <w:lang w:val="fr-CH" w:eastAsia="fr-FR"/>
+              </w:rPr>
+              <w:t>writes</w:t>
+            </w:r>
+          </w:p>
+        </w:tc>
+        <w:tc>
+          <w:tcPr>
+            <w:tcW w:w="2841" w:type="dxa"/>
+            <w:tcBorders>
+              <w:top w:val="nil"/>
+              <w:left w:val="nil"/>
+              <w:bottom w:val="single" w:sz="4" w:space="0" w:color="auto"/>
+              <w:right w:val="single" w:sz="4" w:space="0" w:color="auto"/>
+            </w:tcBorders>
+            <w:shd w:val="clear" w:color="auto" w:fill="auto"/>
+            <w:vAlign w:val="center"/>
+            <w:hideMark/>
+          </w:tcPr>
+          <w:p>
+            <w:pPr>
+              <w:suppressAutoHyphens w:val="0"/>
+              <w:spacing w:after="0" w:line="240" w:lineRule="auto"/>
+              <w:rPr>
+                <w:rFonts w:ascii="Andale Mono" w:eastAsia="Times New Roman" w:hAnsi="Andale Mono"/>
+                <w:color w:val="000000"/>
+                <w:sz w:val="18"/>
+                <w:szCs w:val="24"/>
+                <w:lang w:val="fr-CH" w:eastAsia="fr-FR"/>
+              </w:rPr>
+            </w:pPr>
+            <w:r>
+              <w:rPr>
+                <w:rFonts w:ascii="Andale Mono" w:eastAsia="Times New Roman" w:hAnsi="Andale Mono"/>
+                <w:color w:val="000000"/>
+                <w:sz w:val="18"/>
+                <w:szCs w:val="24"/>
+                <w:lang w:val="fr-CH" w:eastAsia="fr-FR"/>
+              </w:rPr>
+              <w:t>a Review</w:t>
+            </w:r>
+          </w:p>
+        </w:tc>
+        <w:tc>
+          <w:tcPr>
+            <w:tcW w:w="3831" w:type="dxa"/>
+            <w:tcBorders>
+              <w:top w:val="nil"/>
+              <w:left w:val="nil"/>
+              <w:bottom w:val="single" w:sz="4" w:space="0" w:color="auto"/>
+              <w:right w:val="nil"/>
+            </w:tcBorders>
+            <w:shd w:val="clear" w:color="auto" w:fill="auto"/>
+            <w:vAlign w:val="center"/>
+            <w:hideMark/>
+          </w:tcPr>
+          <w:p>
+            <w:pPr>
+              <w:suppressAutoHyphens w:val="0"/>
+              <w:spacing w:after="0" w:line="240" w:lineRule="auto"/>
+              <w:rPr>
+                <w:rFonts w:eastAsia="Times New Roman"/>
+                <w:color w:val="000000"/>
+                <w:sz w:val="20"/>
+                <w:szCs w:val="24"/>
+                <w:lang w:val="fr-CH" w:eastAsia="fr-FR"/>
+              </w:rPr>
+            </w:pPr>
+            <w:r>
+              <w:rPr>
+                <w:rFonts w:eastAsia="Times New Roman"/>
+                <w:color w:val="000000"/>
+                <w:sz w:val="20"/>
+                <w:szCs w:val="24"/>
+                <w:lang w:val="fr-CH" w:eastAsia="fr-FR"/>
+              </w:rPr>
+              <w:t>a review has exactly one reviewer</w:t>
+            </w:r>
+          </w:p>
+        </w:tc>
+      </w:tr>
+      <w:tr>
+        <w:trPr>
+          <w:trHeight w:val="405"/>
+        </w:trPr>
+        <w:tc>
+          <w:tcPr>
+            <w:tcW w:w="1858" w:type="dxa"/>
+            <w:tcBorders>
+              <w:top w:val="nil"/>
+              <w:left w:val="nil"/>
+              <w:bottom w:val="single" w:sz="4" w:space="0" w:color="auto"/>
+              <w:right w:val="single" w:sz="4" w:space="0" w:color="auto"/>
+            </w:tcBorders>
+            <w:shd w:val="clear" w:color="auto" w:fill="auto"/>
+            <w:vAlign w:val="center"/>
+            <w:hideMark/>
+          </w:tcPr>
+          <w:p>
+            <w:pPr>
+              <w:suppressAutoHyphens w:val="0"/>
+              <w:spacing w:after="0" w:line="240" w:lineRule="auto"/>
+              <w:rPr>
+                <w:rFonts w:ascii="Andale Mono" w:eastAsia="Times New Roman" w:hAnsi="Andale Mono"/>
+                <w:color w:val="000000"/>
+                <w:sz w:val="18"/>
+                <w:szCs w:val="24"/>
+                <w:lang w:val="fr-CH" w:eastAsia="fr-FR"/>
+              </w:rPr>
+            </w:pPr>
+            <w:r>
+              <w:rPr>
+                <w:rFonts w:ascii="Andale Mono" w:eastAsia="Times New Roman" w:hAnsi="Andale Mono"/>
+                <w:color w:val="000000"/>
+                <w:sz w:val="18"/>
+                <w:szCs w:val="24"/>
+                <w:lang w:val="fr-CH" w:eastAsia="fr-FR"/>
+              </w:rPr>
+              <w:t>a Listing</w:t>
+            </w:r>
+          </w:p>
+        </w:tc>
+        <w:tc>
+          <w:tcPr>
+            <w:tcW w:w="1270" w:type="dxa"/>
+            <w:tcBorders>
+              <w:top w:val="nil"/>
+              <w:left w:val="nil"/>
+              <w:bottom w:val="single" w:sz="4" w:space="0" w:color="auto"/>
+              <w:right w:val="single" w:sz="4" w:space="0" w:color="auto"/>
+            </w:tcBorders>
+            <w:shd w:val="clear" w:color="auto" w:fill="auto"/>
+            <w:vAlign w:val="center"/>
+            <w:hideMark/>
+          </w:tcPr>
+          <w:p>
+            <w:pPr>
+              <w:suppressAutoHyphens w:val="0"/>
+              <w:spacing w:after="0" w:line="240" w:lineRule="auto"/>
+              <w:rPr>
+                <w:rFonts w:eastAsia="Times New Roman"/>
+                <w:color w:val="000000"/>
+                <w:sz w:val="20"/>
+                <w:szCs w:val="24"/>
+                <w:lang w:val="fr-CH" w:eastAsia="fr-FR"/>
+              </w:rPr>
+            </w:pPr>
+            <w:r>
+              <w:rPr>
+                <w:rFonts w:eastAsia="Times New Roman"/>
+                <w:color w:val="000000"/>
+                <w:sz w:val="20"/>
+                <w:szCs w:val="24"/>
+                <w:lang w:val="fr-CH" w:eastAsia="fr-FR"/>
+              </w:rPr>
+              <w:t>is in</w:t>
+            </w:r>
+          </w:p>
+        </w:tc>
+        <w:tc>
+          <w:tcPr>
+            <w:tcW w:w="2841" w:type="dxa"/>
+            <w:tcBorders>
+              <w:top w:val="nil"/>
+              <w:left w:val="nil"/>
+              <w:bottom w:val="single" w:sz="4" w:space="0" w:color="auto"/>
+              <w:right w:val="single" w:sz="4" w:space="0" w:color="auto"/>
+            </w:tcBorders>
+            <w:shd w:val="clear" w:color="auto" w:fill="auto"/>
+            <w:vAlign w:val="center"/>
+            <w:hideMark/>
+          </w:tcPr>
+          <w:p>
+            <w:pPr>
+              <w:suppressAutoHyphens w:val="0"/>
+              <w:spacing w:after="0" w:line="240" w:lineRule="auto"/>
+              <w:rPr>
+                <w:rFonts w:ascii="Andale Mono" w:eastAsia="Times New Roman" w:hAnsi="Andale Mono"/>
+                <w:color w:val="000000"/>
+                <w:sz w:val="18"/>
+                <w:szCs w:val="24"/>
+                <w:lang w:val="fr-CH" w:eastAsia="fr-FR"/>
+              </w:rPr>
+            </w:pPr>
+            <w:r>
+              <w:rPr>
+                <w:rFonts w:ascii="Andale Mono" w:eastAsia="Times New Roman" w:hAnsi="Andale Mono"/>
+                <w:color w:val="000000"/>
+                <w:sz w:val="18"/>
+                <w:szCs w:val="24"/>
+                <w:lang w:val="fr-CH" w:eastAsia="fr-FR"/>
+              </w:rPr>
+              <w:t>a Neighbourdhood</w:t>
+            </w:r>
+          </w:p>
+        </w:tc>
+        <w:tc>
+          <w:tcPr>
+            <w:tcW w:w="3831" w:type="dxa"/>
+            <w:tcBorders>
+              <w:top w:val="nil"/>
+              <w:left w:val="nil"/>
+              <w:bottom w:val="single" w:sz="4" w:space="0" w:color="auto"/>
+              <w:right w:val="nil"/>
+            </w:tcBorders>
+            <w:shd w:val="clear" w:color="auto" w:fill="auto"/>
+            <w:vAlign w:val="center"/>
+            <w:hideMark/>
+          </w:tcPr>
+          <w:p>
+            <w:pPr>
+              <w:suppressAutoHyphens w:val="0"/>
+              <w:spacing w:after="0" w:line="240" w:lineRule="auto"/>
+              <w:rPr>
+                <w:rFonts w:eastAsia="Times New Roman"/>
+                <w:color w:val="000000"/>
+                <w:sz w:val="20"/>
+                <w:szCs w:val="24"/>
+                <w:lang w:val="fr-CH" w:eastAsia="fr-FR"/>
+              </w:rPr>
+            </w:pPr>
+            <w:r>
+              <w:rPr>
+                <w:rFonts w:eastAsia="Times New Roman"/>
+                <w:color w:val="000000"/>
+                <w:sz w:val="20"/>
+                <w:szCs w:val="24"/>
+                <w:lang w:val="fr-CH" w:eastAsia="fr-FR"/>
+              </w:rPr>
+              <w:t>a listing is in exactly one neigbourhood</w:t>
+            </w:r>
+          </w:p>
+        </w:tc>
+      </w:tr>
+      <w:tr>
+        <w:trPr>
+          <w:trHeight w:val="426"/>
+        </w:trPr>
+        <w:tc>
+          <w:tcPr>
+            <w:tcW w:w="1858" w:type="dxa"/>
+            <w:tcBorders>
+              <w:top w:val="nil"/>
+              <w:left w:val="nil"/>
+              <w:bottom w:val="single" w:sz="4" w:space="0" w:color="auto"/>
+              <w:right w:val="single" w:sz="4" w:space="0" w:color="auto"/>
+            </w:tcBorders>
+            <w:shd w:val="clear" w:color="auto" w:fill="auto"/>
+            <w:vAlign w:val="center"/>
+            <w:hideMark/>
+          </w:tcPr>
+          <w:p>
+            <w:pPr>
+              <w:suppressAutoHyphens w:val="0"/>
+              <w:spacing w:after="0" w:line="240" w:lineRule="auto"/>
+              <w:rPr>
+                <w:rFonts w:ascii="Andale Mono" w:eastAsia="Times New Roman" w:hAnsi="Andale Mono"/>
+                <w:color w:val="000000"/>
+                <w:sz w:val="18"/>
+                <w:szCs w:val="24"/>
+                <w:lang w:val="fr-CH" w:eastAsia="fr-FR"/>
+              </w:rPr>
+            </w:pPr>
+            <w:r>
+              <w:rPr>
+                <w:rFonts w:ascii="Andale Mono" w:eastAsia="Times New Roman" w:hAnsi="Andale Mono"/>
+                <w:color w:val="000000"/>
+                <w:sz w:val="18"/>
+                <w:szCs w:val="24"/>
+                <w:lang w:val="fr-CH" w:eastAsia="fr-FR"/>
+              </w:rPr>
+              <w:t>a Listing</w:t>
+            </w:r>
+          </w:p>
+        </w:tc>
+        <w:tc>
+          <w:tcPr>
+            <w:tcW w:w="1270" w:type="dxa"/>
+            <w:tcBorders>
+              <w:top w:val="nil"/>
+              <w:left w:val="nil"/>
+              <w:bottom w:val="single" w:sz="4" w:space="0" w:color="auto"/>
+              <w:right w:val="single" w:sz="4" w:space="0" w:color="auto"/>
+            </w:tcBorders>
+            <w:shd w:val="clear" w:color="auto" w:fill="auto"/>
+            <w:vAlign w:val="center"/>
+            <w:hideMark/>
+          </w:tcPr>
+          <w:p>
+            <w:pPr>
+              <w:suppressAutoHyphens w:val="0"/>
+              <w:spacing w:after="0" w:line="240" w:lineRule="auto"/>
+              <w:rPr>
+                <w:rFonts w:eastAsia="Times New Roman"/>
+                <w:color w:val="000000"/>
+                <w:sz w:val="20"/>
+                <w:szCs w:val="24"/>
+                <w:lang w:val="fr-CH" w:eastAsia="fr-FR"/>
+              </w:rPr>
+            </w:pPr>
+            <w:r>
+              <w:rPr>
+                <w:rFonts w:eastAsia="Times New Roman"/>
+                <w:color w:val="000000"/>
+                <w:sz w:val="20"/>
+                <w:szCs w:val="24"/>
+                <w:lang w:val="fr-CH" w:eastAsia="fr-FR"/>
+              </w:rPr>
+              <w:t>is in</w:t>
+            </w:r>
+          </w:p>
+        </w:tc>
+        <w:tc>
+          <w:tcPr>
+            <w:tcW w:w="2841" w:type="dxa"/>
+            <w:tcBorders>
+              <w:top w:val="nil"/>
+              <w:left w:val="nil"/>
+              <w:bottom w:val="single" w:sz="4" w:space="0" w:color="auto"/>
+              <w:right w:val="single" w:sz="4" w:space="0" w:color="auto"/>
+            </w:tcBorders>
+            <w:shd w:val="clear" w:color="auto" w:fill="auto"/>
+            <w:vAlign w:val="center"/>
+            <w:hideMark/>
+          </w:tcPr>
+          <w:p>
+            <w:pPr>
+              <w:suppressAutoHyphens w:val="0"/>
+              <w:spacing w:after="0" w:line="240" w:lineRule="auto"/>
+              <w:rPr>
+                <w:rFonts w:ascii="Andale Mono" w:eastAsia="Times New Roman" w:hAnsi="Andale Mono"/>
+                <w:color w:val="000000"/>
+                <w:sz w:val="18"/>
+                <w:szCs w:val="24"/>
+                <w:lang w:val="fr-CH" w:eastAsia="fr-FR"/>
+              </w:rPr>
+            </w:pPr>
+            <w:r>
+              <w:rPr>
+                <w:rFonts w:ascii="Andale Mono" w:eastAsia="Times New Roman" w:hAnsi="Andale Mono"/>
+                <w:color w:val="000000"/>
+                <w:sz w:val="18"/>
+                <w:szCs w:val="24"/>
+                <w:lang w:val="fr-CH" w:eastAsia="fr-FR"/>
+              </w:rPr>
+              <w:t>a City</w:t>
+            </w:r>
+          </w:p>
+        </w:tc>
+        <w:tc>
+          <w:tcPr>
+            <w:tcW w:w="3831" w:type="dxa"/>
+            <w:tcBorders>
+              <w:top w:val="nil"/>
+              <w:left w:val="nil"/>
+              <w:bottom w:val="single" w:sz="4" w:space="0" w:color="auto"/>
+              <w:right w:val="nil"/>
+            </w:tcBorders>
+            <w:shd w:val="clear" w:color="auto" w:fill="auto"/>
+            <w:vAlign w:val="center"/>
+            <w:hideMark/>
+          </w:tcPr>
+          <w:p>
+            <w:pPr>
+              <w:suppressAutoHyphens w:val="0"/>
+              <w:spacing w:after="0" w:line="240" w:lineRule="auto"/>
+              <w:rPr>
+                <w:rFonts w:eastAsia="Times New Roman"/>
+                <w:color w:val="000000"/>
+                <w:sz w:val="20"/>
+                <w:szCs w:val="24"/>
+                <w:lang w:val="fr-CH" w:eastAsia="fr-FR"/>
+              </w:rPr>
+            </w:pPr>
+            <w:r>
+              <w:rPr>
+                <w:rFonts w:eastAsia="Times New Roman"/>
+                <w:color w:val="000000"/>
+                <w:sz w:val="20"/>
+                <w:szCs w:val="24"/>
+                <w:lang w:val="fr-CH" w:eastAsia="fr-FR"/>
+              </w:rPr>
+              <w:t>a listing is in exactly one city</w:t>
+            </w:r>
+          </w:p>
+        </w:tc>
+      </w:tr>
+      <w:tr>
+        <w:trPr>
+          <w:trHeight w:val="418"/>
+        </w:trPr>
+        <w:tc>
+          <w:tcPr>
+            <w:tcW w:w="1858" w:type="dxa"/>
+            <w:tcBorders>
+              <w:top w:val="nil"/>
+              <w:left w:val="nil"/>
+              <w:bottom w:val="nil"/>
+              <w:right w:val="single" w:sz="4" w:space="0" w:color="auto"/>
+            </w:tcBorders>
+            <w:shd w:val="clear" w:color="auto" w:fill="auto"/>
+            <w:vAlign w:val="center"/>
+            <w:hideMark/>
+          </w:tcPr>
+          <w:p>
+            <w:pPr>
+              <w:suppressAutoHyphens w:val="0"/>
+              <w:spacing w:after="0" w:line="240" w:lineRule="auto"/>
+              <w:rPr>
+                <w:rFonts w:ascii="Andale Mono" w:eastAsia="Times New Roman" w:hAnsi="Andale Mono"/>
+                <w:color w:val="000000"/>
+                <w:sz w:val="18"/>
+                <w:szCs w:val="24"/>
+                <w:lang w:val="fr-CH" w:eastAsia="fr-FR"/>
+              </w:rPr>
+            </w:pPr>
+            <w:r>
+              <w:rPr>
+                <w:rFonts w:ascii="Andale Mono" w:eastAsia="Times New Roman" w:hAnsi="Andale Mono"/>
+                <w:color w:val="000000"/>
+                <w:sz w:val="18"/>
+                <w:szCs w:val="24"/>
+                <w:lang w:val="fr-CH" w:eastAsia="fr-FR"/>
+              </w:rPr>
+              <w:t>a Neigbourhood</w:t>
+            </w:r>
+          </w:p>
+        </w:tc>
+        <w:tc>
+          <w:tcPr>
+            <w:tcW w:w="1270" w:type="dxa"/>
+            <w:tcBorders>
+              <w:top w:val="nil"/>
+              <w:left w:val="nil"/>
+              <w:bottom w:val="nil"/>
+              <w:right w:val="single" w:sz="4" w:space="0" w:color="auto"/>
+            </w:tcBorders>
+            <w:shd w:val="clear" w:color="auto" w:fill="auto"/>
+            <w:vAlign w:val="center"/>
+            <w:hideMark/>
+          </w:tcPr>
+          <w:p>
+            <w:pPr>
+              <w:suppressAutoHyphens w:val="0"/>
+              <w:spacing w:after="0" w:line="240" w:lineRule="auto"/>
+              <w:rPr>
+                <w:rFonts w:eastAsia="Times New Roman"/>
+                <w:color w:val="000000"/>
+                <w:sz w:val="20"/>
+                <w:szCs w:val="24"/>
+                <w:lang w:val="fr-CH" w:eastAsia="fr-FR"/>
+              </w:rPr>
+            </w:pPr>
+            <w:r>
+              <w:rPr>
+                <w:rFonts w:eastAsia="Times New Roman"/>
+                <w:color w:val="000000"/>
+                <w:sz w:val="20"/>
+                <w:szCs w:val="24"/>
+                <w:lang w:val="fr-CH" w:eastAsia="fr-FR"/>
+              </w:rPr>
+              <w:t>is in</w:t>
+            </w:r>
+          </w:p>
+        </w:tc>
+        <w:tc>
+          <w:tcPr>
+            <w:tcW w:w="2841" w:type="dxa"/>
+            <w:tcBorders>
+              <w:top w:val="nil"/>
+              <w:left w:val="nil"/>
+              <w:bottom w:val="nil"/>
+              <w:right w:val="single" w:sz="4" w:space="0" w:color="auto"/>
+            </w:tcBorders>
+            <w:shd w:val="clear" w:color="auto" w:fill="auto"/>
+            <w:vAlign w:val="center"/>
+            <w:hideMark/>
+          </w:tcPr>
+          <w:p>
+            <w:pPr>
+              <w:suppressAutoHyphens w:val="0"/>
+              <w:spacing w:after="0" w:line="240" w:lineRule="auto"/>
+              <w:rPr>
+                <w:rFonts w:ascii="Andale Mono" w:eastAsia="Times New Roman" w:hAnsi="Andale Mono"/>
+                <w:color w:val="000000"/>
+                <w:sz w:val="18"/>
+                <w:szCs w:val="24"/>
+                <w:lang w:val="fr-CH" w:eastAsia="fr-FR"/>
+              </w:rPr>
+            </w:pPr>
+            <w:r>
+              <w:rPr>
+                <w:rFonts w:ascii="Andale Mono" w:eastAsia="Times New Roman" w:hAnsi="Andale Mono"/>
+                <w:color w:val="000000"/>
+                <w:sz w:val="18"/>
+                <w:szCs w:val="24"/>
+                <w:lang w:val="fr-CH" w:eastAsia="fr-FR"/>
+              </w:rPr>
+              <w:t>a City</w:t>
+            </w:r>
+          </w:p>
+        </w:tc>
+        <w:tc>
+          <w:tcPr>
+            <w:tcW w:w="3831" w:type="dxa"/>
+            <w:tcBorders>
+              <w:top w:val="nil"/>
+              <w:left w:val="nil"/>
+              <w:bottom w:val="nil"/>
+              <w:right w:val="nil"/>
+            </w:tcBorders>
+            <w:shd w:val="clear" w:color="auto" w:fill="auto"/>
+            <w:vAlign w:val="center"/>
+            <w:hideMark/>
+          </w:tcPr>
+          <w:p>
+            <w:pPr>
+              <w:suppressAutoHyphens w:val="0"/>
+              <w:spacing w:after="0" w:line="240" w:lineRule="auto"/>
+              <w:rPr>
+                <w:rFonts w:eastAsia="Times New Roman"/>
+                <w:color w:val="000000"/>
+                <w:sz w:val="20"/>
+                <w:szCs w:val="24"/>
+                <w:lang w:val="fr-CH" w:eastAsia="fr-FR"/>
+              </w:rPr>
+            </w:pPr>
+            <w:r>
+              <w:rPr>
+                <w:rFonts w:eastAsia="Times New Roman"/>
+                <w:color w:val="000000"/>
+                <w:sz w:val="20"/>
+                <w:szCs w:val="24"/>
+                <w:lang w:val="fr-CH" w:eastAsia="fr-FR"/>
+              </w:rPr>
+              <w:t>a neigborhood is in exactly one city</w:t>
+            </w:r>
+          </w:p>
+        </w:tc>
+      </w:tr>
+    </w:tbl>
+    <w:p>
+      <w:pPr>
+        <w:pStyle w:val="Sansinterligne"/>
+      </w:pPr>
     </w:p>
     <w:p>
       <w:pPr>
         <w:pStyle w:val="Titre3"/>
       </w:pPr>
-      <w:bookmarkStart w:id="4" w:name="_Toc506900034"/>
+      <w:bookmarkStart w:id="5" w:name="_Toc506900034"/>
       <w:r>
         <w:t>Schema</w:t>
-      </w:r>
-      <w:bookmarkEnd w:id="4"/>
-    </w:p>
-    <w:p>
-      <w:pPr>
-        <w:pStyle w:val="Sansinterligne"/>
-      </w:pPr>
-      <w:r>
-        <w:t>&lt;Add the figure of the ER schema&gt;</w:t>
-      </w:r>
-    </w:p>
-    <w:p>
-      <w:pPr>
-        <w:pStyle w:val="Titre3"/>
-      </w:pPr>
-      <w:bookmarkStart w:id="5" w:name="_Toc506900035"/>
-      <w:r>
-        <w:t>Description</w:t>
       </w:r>
       <w:bookmarkEnd w:id="5"/>
     </w:p>
@@ -2341,33 +5584,52 @@
         <w:pStyle w:val="Sansinterligne"/>
       </w:pPr>
       <w:r>
-        <w:t>&lt;Describe all the choices you made for Entities and Relationships&gt;</w:t>
+        <w:t>&lt;Add the figure of the ER schema&gt;</w:t>
       </w:r>
     </w:p>
     <w:p>
       <w:pPr>
-        <w:pStyle w:val="Titre2"/>
-        <w:rPr>
-          <w:lang w:val="de-DE"/>
-        </w:rPr>
-      </w:pPr>
-      <w:bookmarkStart w:id="6" w:name="_Toc506900036"/>
-      <w:r>
-        <w:rPr>
-          <w:lang w:val="de-DE"/>
-        </w:rPr>
-        <w:t>Relational Schema</w:t>
+        <w:pStyle w:val="Titre3"/>
+      </w:pPr>
+      <w:bookmarkStart w:id="6" w:name="_Toc506900035"/>
+      <w:r>
+        <w:t>Description</w:t>
       </w:r>
       <w:bookmarkEnd w:id="6"/>
     </w:p>
     <w:p>
       <w:pPr>
+        <w:pStyle w:val="Sansinterligne"/>
+      </w:pPr>
+      <w:r>
+        <w:t>&lt;Describe all the choices you made for Entities and Relationships&gt;</w:t>
+      </w:r>
+    </w:p>
+    <w:p>
+      <w:pPr>
+        <w:pStyle w:val="Titre2"/>
+        <w:rPr>
+          <w:lang w:val="de-DE"/>
+        </w:rPr>
+      </w:pPr>
+      <w:bookmarkStart w:id="7" w:name="_Toc506900036"/>
+      <w:r>
+        <w:rPr>
+          <w:lang w:val="de-DE"/>
+        </w:rPr>
+        <w:lastRenderedPageBreak/>
+        <w:t>Relational Schema</w:t>
+      </w:r>
+      <w:bookmarkEnd w:id="7"/>
+    </w:p>
+    <w:p>
+      <w:pPr>
         <w:pStyle w:val="Titre3"/>
         <w:rPr>
           <w:lang w:val="de-DE"/>
         </w:rPr>
       </w:pPr>
-      <w:bookmarkStart w:id="7" w:name="_Toc506900037"/>
+      <w:bookmarkStart w:id="8" w:name="_Toc506900037"/>
       <w:r>
         <w:rPr>
           <w:lang w:val="de-DE"/>
@@ -2409,7 +5671,7 @@
         </w:rPr>
         <w:t>schema</w:t>
       </w:r>
-      <w:bookmarkEnd w:id="7"/>
+      <w:bookmarkEnd w:id="8"/>
       <w:proofErr w:type="spellEnd"/>
     </w:p>
     <w:p>
@@ -2417,15 +5679,7 @@
         <w:pStyle w:val="Sansinterligne"/>
       </w:pPr>
       <w:r>
-        <w:t xml:space="preserve">&lt;Describe the transition from ER schema to </w:t>
-      </w:r>
-      <w:bookmarkStart w:id="8" w:name="_GoBack"/>
-      <w:r>
-        <w:t>Relational schema</w:t>
-      </w:r>
-      <w:bookmarkEnd w:id="8"/>
-      <w:r>
-        <w:t>&gt;</w:t>
+        <w:t>&lt;Describe the transition from ER schema to Relational schema&gt;</w:t>
       </w:r>
     </w:p>
     <w:p>
@@ -2434,7 +5688,6 @@
       </w:pPr>
       <w:bookmarkStart w:id="9" w:name="_Toc506900038"/>
       <w:r>
-        <w:lastRenderedPageBreak/>
         <w:t>DDL</w:t>
       </w:r>
       <w:bookmarkEnd w:id="9"/>
@@ -6726,6 +9979,92 @@
     </w:lvl>
   </w:abstractNum>
   <w:abstractNum w:abstractNumId="31">
+    <w:nsid w:val="44B80597"/>
+    <w:multiLevelType w:val="hybridMultilevel"/>
+    <w:tmpl w:val="55F636CA"/>
+    <w:lvl w:ilvl="0" w:tplc="040C000F">
+      <w:start w:val="1"/>
+      <w:numFmt w:val="decimal"/>
+      <w:lvlText w:val="%1."/>
+      <w:lvlJc w:val="left"/>
+      <w:pPr>
+        <w:ind w:left="720" w:hanging="360"/>
+      </w:pPr>
+    </w:lvl>
+    <w:lvl w:ilvl="1" w:tplc="040C0019" w:tentative="1">
+      <w:start w:val="1"/>
+      <w:numFmt w:val="lowerLetter"/>
+      <w:lvlText w:val="%2."/>
+      <w:lvlJc w:val="left"/>
+      <w:pPr>
+        <w:ind w:left="1440" w:hanging="360"/>
+      </w:pPr>
+    </w:lvl>
+    <w:lvl w:ilvl="2" w:tplc="040C001B" w:tentative="1">
+      <w:start w:val="1"/>
+      <w:numFmt w:val="lowerRoman"/>
+      <w:lvlText w:val="%3."/>
+      <w:lvlJc w:val="right"/>
+      <w:pPr>
+        <w:ind w:left="2160" w:hanging="180"/>
+      </w:pPr>
+    </w:lvl>
+    <w:lvl w:ilvl="3" w:tplc="040C000F" w:tentative="1">
+      <w:start w:val="1"/>
+      <w:numFmt w:val="decimal"/>
+      <w:lvlText w:val="%4."/>
+      <w:lvlJc w:val="left"/>
+      <w:pPr>
+        <w:ind w:left="2880" w:hanging="360"/>
+      </w:pPr>
+    </w:lvl>
+    <w:lvl w:ilvl="4" w:tplc="040C0019" w:tentative="1">
+      <w:start w:val="1"/>
+      <w:numFmt w:val="lowerLetter"/>
+      <w:lvlText w:val="%5."/>
+      <w:lvlJc w:val="left"/>
+      <w:pPr>
+        <w:ind w:left="3600" w:hanging="360"/>
+      </w:pPr>
+    </w:lvl>
+    <w:lvl w:ilvl="5" w:tplc="040C001B" w:tentative="1">
+      <w:start w:val="1"/>
+      <w:numFmt w:val="lowerRoman"/>
+      <w:lvlText w:val="%6."/>
+      <w:lvlJc w:val="right"/>
+      <w:pPr>
+        <w:ind w:left="4320" w:hanging="180"/>
+      </w:pPr>
+    </w:lvl>
+    <w:lvl w:ilvl="6" w:tplc="040C000F" w:tentative="1">
+      <w:start w:val="1"/>
+      <w:numFmt w:val="decimal"/>
+      <w:lvlText w:val="%7."/>
+      <w:lvlJc w:val="left"/>
+      <w:pPr>
+        <w:ind w:left="5040" w:hanging="360"/>
+      </w:pPr>
+    </w:lvl>
+    <w:lvl w:ilvl="7" w:tplc="040C0019" w:tentative="1">
+      <w:start w:val="1"/>
+      <w:numFmt w:val="lowerLetter"/>
+      <w:lvlText w:val="%8."/>
+      <w:lvlJc w:val="left"/>
+      <w:pPr>
+        <w:ind w:left="5760" w:hanging="360"/>
+      </w:pPr>
+    </w:lvl>
+    <w:lvl w:ilvl="8" w:tplc="040C001B" w:tentative="1">
+      <w:start w:val="1"/>
+      <w:numFmt w:val="lowerRoman"/>
+      <w:lvlText w:val="%9."/>
+      <w:lvlJc w:val="right"/>
+      <w:pPr>
+        <w:ind w:left="6480" w:hanging="180"/>
+      </w:pPr>
+    </w:lvl>
+  </w:abstractNum>
+  <w:abstractNum w:abstractNumId="32">
     <w:nsid w:val="45BF053C"/>
     <w:multiLevelType w:val="multilevel"/>
     <w:tmpl w:val="EB4412F8"/>
@@ -6838,7 +10177,7 @@
       </w:pPr>
     </w:lvl>
   </w:abstractNum>
-  <w:abstractNum w:abstractNumId="32">
+  <w:abstractNum w:abstractNumId="33">
     <w:nsid w:val="4BD27171"/>
     <w:multiLevelType w:val="multilevel"/>
     <w:tmpl w:val="B698584E"/>
@@ -6951,7 +10290,7 @@
       </w:pPr>
     </w:lvl>
   </w:abstractNum>
-  <w:abstractNum w:abstractNumId="33">
+  <w:abstractNum w:abstractNumId="34">
     <w:nsid w:val="57B33757"/>
     <w:multiLevelType w:val="multilevel"/>
     <w:tmpl w:val="84BCB37E"/>
@@ -7064,7 +10403,7 @@
       </w:pPr>
     </w:lvl>
   </w:abstractNum>
-  <w:abstractNum w:abstractNumId="34">
+  <w:abstractNum w:abstractNumId="35">
     <w:nsid w:val="5B231E52"/>
     <w:multiLevelType w:val="multilevel"/>
     <w:tmpl w:val="DBFAC2FC"/>
@@ -7171,7 +10510,7 @@
       </w:pPr>
     </w:lvl>
   </w:abstractNum>
-  <w:abstractNum w:abstractNumId="35">
+  <w:abstractNum w:abstractNumId="36">
     <w:nsid w:val="5B396991"/>
     <w:multiLevelType w:val="multilevel"/>
     <w:tmpl w:val="3DA4067E"/>
@@ -7281,7 +10620,7 @@
       </w:pPr>
     </w:lvl>
   </w:abstractNum>
-  <w:abstractNum w:abstractNumId="36">
+  <w:abstractNum w:abstractNumId="37">
     <w:nsid w:val="5F7968A3"/>
     <w:multiLevelType w:val="multilevel"/>
     <w:tmpl w:val="EA5ECAE0"/>
@@ -7367,7 +10706,7 @@
       </w:pPr>
     </w:lvl>
   </w:abstractNum>
-  <w:abstractNum w:abstractNumId="37">
+  <w:abstractNum w:abstractNumId="38">
     <w:nsid w:val="608D500C"/>
     <w:multiLevelType w:val="hybridMultilevel"/>
     <w:tmpl w:val="EE34D214"/>
@@ -7456,7 +10795,7 @@
       </w:pPr>
     </w:lvl>
   </w:abstractNum>
-  <w:abstractNum w:abstractNumId="38">
+  <w:abstractNum w:abstractNumId="39">
     <w:nsid w:val="625E7AA5"/>
     <w:multiLevelType w:val="multilevel"/>
     <w:tmpl w:val="9F6C8F44"/>
@@ -7569,7 +10908,7 @@
       </w:pPr>
     </w:lvl>
   </w:abstractNum>
-  <w:abstractNum w:abstractNumId="39">
+  <w:abstractNum w:abstractNumId="40">
     <w:nsid w:val="647D6D7B"/>
     <w:multiLevelType w:val="multilevel"/>
     <w:tmpl w:val="D22A2534"/>
@@ -7679,7 +11018,7 @@
       </w:pPr>
     </w:lvl>
   </w:abstractNum>
-  <w:abstractNum w:abstractNumId="40">
+  <w:abstractNum w:abstractNumId="41">
     <w:nsid w:val="6C6774B2"/>
     <w:multiLevelType w:val="multilevel"/>
     <w:tmpl w:val="3EAA5B42"/>
@@ -7786,7 +11125,7 @@
       </w:pPr>
     </w:lvl>
   </w:abstractNum>
-  <w:abstractNum w:abstractNumId="41">
+  <w:abstractNum w:abstractNumId="42">
     <w:nsid w:val="6F88121D"/>
     <w:multiLevelType w:val="multilevel"/>
     <w:tmpl w:val="14D800F2"/>
@@ -7896,7 +11235,7 @@
       </w:rPr>
     </w:lvl>
   </w:abstractNum>
-  <w:abstractNum w:abstractNumId="42">
+  <w:abstractNum w:abstractNumId="43">
     <w:nsid w:val="6FF60976"/>
     <w:multiLevelType w:val="multilevel"/>
     <w:tmpl w:val="3B5E054C"/>
@@ -7982,7 +11321,7 @@
       </w:pPr>
     </w:lvl>
   </w:abstractNum>
-  <w:abstractNum w:abstractNumId="43">
+  <w:abstractNum w:abstractNumId="44">
     <w:nsid w:val="7DC94B52"/>
     <w:multiLevelType w:val="multilevel"/>
     <w:tmpl w:val="A3383CB4"/>
@@ -8099,7 +11438,7 @@
     <w:abstractNumId w:val="21"/>
   </w:num>
   <w:num w:numId="2">
-    <w:abstractNumId w:val="43"/>
+    <w:abstractNumId w:val="44"/>
   </w:num>
   <w:num w:numId="3">
     <w:abstractNumId w:val="19"/>
@@ -8114,19 +11453,19 @@
     <w:abstractNumId w:val="20"/>
   </w:num>
   <w:num w:numId="7">
-    <w:abstractNumId w:val="39"/>
+    <w:abstractNumId w:val="40"/>
   </w:num>
   <w:num w:numId="8">
-    <w:abstractNumId w:val="35"/>
+    <w:abstractNumId w:val="36"/>
   </w:num>
   <w:num w:numId="9">
     <w:abstractNumId w:val="26"/>
   </w:num>
   <w:num w:numId="10">
-    <w:abstractNumId w:val="34"/>
+    <w:abstractNumId w:val="35"/>
   </w:num>
   <w:num w:numId="11">
-    <w:abstractNumId w:val="40"/>
+    <w:abstractNumId w:val="41"/>
   </w:num>
   <w:num w:numId="12">
     <w:abstractNumId w:val="25"/>
@@ -8135,19 +11474,19 @@
     <w:abstractNumId w:val="15"/>
   </w:num>
   <w:num w:numId="14">
-    <w:abstractNumId w:val="38"/>
+    <w:abstractNumId w:val="39"/>
   </w:num>
   <w:num w:numId="15">
-    <w:abstractNumId w:val="31"/>
+    <w:abstractNumId w:val="32"/>
   </w:num>
   <w:num w:numId="16">
     <w:abstractNumId w:val="18"/>
   </w:num>
   <w:num w:numId="17">
-    <w:abstractNumId w:val="33"/>
+    <w:abstractNumId w:val="34"/>
   </w:num>
   <w:num w:numId="18">
-    <w:abstractNumId w:val="32"/>
+    <w:abstractNumId w:val="33"/>
   </w:num>
   <w:num w:numId="19">
     <w:abstractNumId w:val="1"/>
@@ -8162,7 +11501,7 @@
     <w:abstractNumId w:val="2"/>
   </w:num>
   <w:num w:numId="23">
-    <w:abstractNumId w:val="36"/>
+    <w:abstractNumId w:val="37"/>
   </w:num>
   <w:num w:numId="24">
     <w:abstractNumId w:val="24"/>
@@ -8189,7 +11528,7 @@
     <w:abstractNumId w:val="17"/>
   </w:num>
   <w:num w:numId="32">
-    <w:abstractNumId w:val="37"/>
+    <w:abstractNumId w:val="38"/>
   </w:num>
   <w:num w:numId="33">
     <w:abstractNumId w:val="11"/>
@@ -8244,7 +11583,7 @@
     <w:abstractNumId w:val="7"/>
   </w:num>
   <w:num w:numId="42">
-    <w:abstractNumId w:val="42"/>
+    <w:abstractNumId w:val="43"/>
   </w:num>
   <w:num w:numId="43">
     <w:abstractNumId w:val="27"/>
@@ -8256,10 +11595,13 @@
     <w:abstractNumId w:val="8"/>
   </w:num>
   <w:num w:numId="46">
-    <w:abstractNumId w:val="41"/>
+    <w:abstractNumId w:val="42"/>
   </w:num>
   <w:num w:numId="47">
     <w:abstractNumId w:val="29"/>
+  </w:num>
+  <w:num w:numId="48">
+    <w:abstractNumId w:val="31"/>
   </w:num>
 </w:numbering>
 </file>
@@ -10315,7 +13657,7 @@
   <a:extraClrSchemeLst/>
   <a:extLst>
     <a:ext uri="{05A4C25C-085E-4340-85A3-A5531E510DB2}">
-      <thm15:themeFamily xmlns="" xmlns:thm15="http://schemas.microsoft.com/office/thememl/2012/main" name="Office Theme" id="{62F939B6-93AF-4DB8-9C6B-D6C7DFDC589F}" vid="{4A3C46E8-61CC-4603-A589-7422A47A8E4A}"/>
+      <thm15:themeFamily xmlns:thm15="http://schemas.microsoft.com/office/thememl/2012/main" xmlns="" name="Office Theme" id="{62F939B6-93AF-4DB8-9C6B-D6C7DFDC589F}" vid="{4A3C46E8-61CC-4603-A589-7422A47A8E4A}"/>
     </a:ext>
   </a:extLst>
 </a:theme>

</xml_diff>

<commit_message>
added descriptions and assumptions
</commit_message>
<xml_diff>
--- a/Delivrables/DBS-Delivrable-1.docx
+++ b/Delivrables/DBS-Delivrable-1.docx
@@ -2283,56 +2283,533 @@
       <w:bookmarkEnd w:id="2"/>
     </w:p>
     <w:p>
-      <w:pPr>
-        <w:pStyle w:val="Sansinterligne"/>
-        <w:numPr>
-          <w:ilvl w:val="0"/>
-          <w:numId w:val="48"/>
-        </w:numPr>
-        <w:tabs>
-          <w:tab w:val="left" w:pos="2835"/>
-        </w:tabs>
-      </w:pPr>
-      <w:r>
-        <w:t xml:space="preserve">We suppose that cities in this database have unique name inside their country. Hence we can use as primary key for the City entity. </w:t>
+      <w:r>
+        <w:t>The weak entities (</w:t>
+      </w:r>
+      <w:r>
+        <w:rPr>
+          <w:rFonts w:ascii="Andale Mono" w:eastAsia="Times New Roman" w:hAnsi="Andale Mono"/>
+          <w:color w:val="000000"/>
+          <w:sz w:val="18"/>
+          <w:szCs w:val="24"/>
+          <w:lang w:val="fr-CH" w:eastAsia="fr-FR"/>
+        </w:rPr>
+        <w:t>House_properties</w:t>
+      </w:r>
+      <w:r>
+        <w:rPr>
+          <w:rFonts w:ascii="Andale Mono" w:eastAsia="Times New Roman" w:hAnsi="Andale Mono"/>
+          <w:color w:val="000000"/>
+          <w:sz w:val="18"/>
+          <w:szCs w:val="24"/>
+          <w:lang w:val="fr-CH" w:eastAsia="fr-FR"/>
+        </w:rPr>
+        <w:t>,</w:t>
+      </w:r>
+      <w:r>
+        <w:rPr>
+          <w:rFonts w:ascii="Andale Mono" w:eastAsia="Times New Roman" w:hAnsi="Andale Mono"/>
+          <w:color w:val="000000"/>
+          <w:sz w:val="18"/>
+          <w:szCs w:val="24"/>
+          <w:lang w:val="fr-CH" w:eastAsia="fr-FR"/>
+        </w:rPr>
+        <w:t xml:space="preserve"> </w:t>
+      </w:r>
+      <w:r>
+        <w:rPr>
+          <w:rFonts w:ascii="Andale Mono" w:eastAsia="Times New Roman" w:hAnsi="Andale Mono"/>
+          <w:color w:val="000000"/>
+          <w:sz w:val="18"/>
+          <w:szCs w:val="24"/>
+          <w:lang w:val="fr-CH" w:eastAsia="fr-FR"/>
+        </w:rPr>
+        <w:t>Economic_</w:t>
+      </w:r>
+      <w:r>
+        <w:rPr>
+          <w:rFonts w:ascii="Andale Mono" w:eastAsia="Times New Roman" w:hAnsi="Andale Mono"/>
+          <w:color w:val="000000"/>
+          <w:sz w:val="18"/>
+          <w:szCs w:val="24"/>
+          <w:lang w:val="fr-CH" w:eastAsia="fr-FR"/>
+        </w:rPr>
+        <w:t>properties</w:t>
+      </w:r>
+      <w:r>
+        <w:rPr>
+          <w:rFonts w:ascii="Andale Mono" w:eastAsia="Times New Roman" w:hAnsi="Andale Mono"/>
+          <w:color w:val="000000"/>
+          <w:sz w:val="18"/>
+          <w:szCs w:val="24"/>
+          <w:lang w:val="fr-CH" w:eastAsia="fr-FR"/>
+        </w:rPr>
+        <w:t>,</w:t>
+      </w:r>
+      <w:r>
+        <w:rPr>
+          <w:rFonts w:ascii="Andale Mono" w:eastAsia="Times New Roman" w:hAnsi="Andale Mono"/>
+          <w:color w:val="000000"/>
+          <w:sz w:val="18"/>
+          <w:szCs w:val="24"/>
+          <w:lang w:val="fr-CH" w:eastAsia="fr-FR"/>
+        </w:rPr>
+        <w:t xml:space="preserve"> </w:t>
+      </w:r>
+      <w:r>
+        <w:rPr>
+          <w:rFonts w:ascii="Andale Mono" w:eastAsia="Times New Roman" w:hAnsi="Andale Mono"/>
+          <w:color w:val="000000"/>
+          <w:sz w:val="18"/>
+          <w:szCs w:val="24"/>
+          <w:lang w:val="fr-CH" w:eastAsia="fr-FR"/>
+        </w:rPr>
+        <w:t>Administrative_</w:t>
+      </w:r>
+      <w:r>
+        <w:rPr>
+          <w:rFonts w:ascii="Andale Mono" w:eastAsia="Times New Roman" w:hAnsi="Andale Mono"/>
+          <w:color w:val="000000"/>
+          <w:sz w:val="18"/>
+          <w:szCs w:val="24"/>
+          <w:lang w:val="fr-CH" w:eastAsia="fr-FR"/>
+        </w:rPr>
+        <w:t>properties</w:t>
+      </w:r>
+      <w:r>
+        <w:rPr>
+          <w:rFonts w:ascii="Andale Mono" w:eastAsia="Times New Roman" w:hAnsi="Andale Mono"/>
+          <w:color w:val="000000"/>
+          <w:sz w:val="18"/>
+          <w:szCs w:val="24"/>
+          <w:lang w:val="fr-CH" w:eastAsia="fr-FR"/>
+        </w:rPr>
+        <w:t xml:space="preserve">, </w:t>
+      </w:r>
+      <w:r>
+        <w:rPr>
+          <w:rFonts w:ascii="Andale Mono" w:eastAsia="Times New Roman" w:hAnsi="Andale Mono"/>
+          <w:color w:val="000000"/>
+          <w:sz w:val="18"/>
+          <w:szCs w:val="24"/>
+          <w:lang w:val="fr-CH" w:eastAsia="fr-FR"/>
+        </w:rPr>
+        <w:t>Review_score</w:t>
+      </w:r>
+      <w:r>
+        <w:rPr>
+          <w:rFonts w:ascii="Andale Mono" w:eastAsia="Times New Roman" w:hAnsi="Andale Mono"/>
+          <w:color w:val="000000"/>
+          <w:sz w:val="18"/>
+          <w:szCs w:val="24"/>
+          <w:lang w:val="fr-CH" w:eastAsia="fr-FR"/>
+        </w:rPr>
+        <w:t>s</w:t>
+      </w:r>
+      <w:r>
+        <w:t>)</w:t>
+      </w:r>
+      <w:r>
+        <w:rPr>
+          <w:rFonts w:ascii="Andale Mono" w:eastAsia="Times New Roman" w:hAnsi="Andale Mono"/>
+          <w:color w:val="000000"/>
+          <w:sz w:val="18"/>
+          <w:szCs w:val="24"/>
+          <w:lang w:val="fr-CH" w:eastAsia="fr-FR"/>
+        </w:rPr>
+        <w:t xml:space="preserve"> </w:t>
+      </w:r>
+      <w:r>
+        <w:t xml:space="preserve">linked to the </w:t>
+      </w:r>
+      <w:r>
+        <w:rPr>
+          <w:rFonts w:ascii="Andale Mono" w:eastAsia="Times New Roman" w:hAnsi="Andale Mono"/>
+          <w:color w:val="000000"/>
+          <w:sz w:val="18"/>
+          <w:szCs w:val="24"/>
+          <w:lang w:val="fr-CH" w:eastAsia="fr-FR"/>
+        </w:rPr>
+        <w:t>Listing</w:t>
+      </w:r>
+      <w:r>
+        <w:rPr>
+          <w:rFonts w:ascii="Andale Mono" w:eastAsia="Times New Roman" w:hAnsi="Andale Mono"/>
+          <w:color w:val="000000"/>
+          <w:sz w:val="18"/>
+          <w:szCs w:val="24"/>
+          <w:lang w:val="fr-CH" w:eastAsia="fr-FR"/>
+        </w:rPr>
+        <w:t xml:space="preserve"> </w:t>
+      </w:r>
+      <w:r>
+        <w:t xml:space="preserve">exist only if the listing exists. </w:t>
+      </w:r>
+      <w:r>
+        <w:t xml:space="preserve">The attributes of </w:t>
+      </w:r>
+      <w:r>
+        <w:rPr>
+          <w:rFonts w:ascii="Andale Mono" w:eastAsia="Times New Roman" w:hAnsi="Andale Mono"/>
+          <w:color w:val="000000"/>
+          <w:sz w:val="18"/>
+          <w:szCs w:val="24"/>
+          <w:lang w:val="fr-CH" w:eastAsia="fr-FR"/>
+        </w:rPr>
+        <w:t>Review_score</w:t>
+      </w:r>
+      <w:r>
+        <w:rPr>
+          <w:rFonts w:ascii="Andale Mono" w:eastAsia="Times New Roman" w:hAnsi="Andale Mono"/>
+          <w:color w:val="000000"/>
+          <w:sz w:val="18"/>
+          <w:szCs w:val="24"/>
+          <w:lang w:val="fr-CH" w:eastAsia="fr-FR"/>
+        </w:rPr>
+        <w:t>s</w:t>
+      </w:r>
+      <w:r>
+        <w:t xml:space="preserve"> can be </w:t>
+      </w:r>
+      <w:r>
+        <w:rPr>
+          <w:i/>
+        </w:rPr>
+        <w:t>null</w:t>
+      </w:r>
+      <w:r>
+        <w:t xml:space="preserve"> if the </w:t>
+      </w:r>
+      <w:r>
+        <w:rPr>
+          <w:rFonts w:ascii="Andale Mono" w:eastAsia="Times New Roman" w:hAnsi="Andale Mono"/>
+          <w:color w:val="000000"/>
+          <w:sz w:val="18"/>
+          <w:szCs w:val="24"/>
+          <w:lang w:val="fr-CH" w:eastAsia="fr-FR"/>
+        </w:rPr>
+        <w:t>Listing</w:t>
+      </w:r>
+      <w:r>
+        <w:rPr>
+          <w:rFonts w:ascii="Andale Mono" w:eastAsia="Times New Roman" w:hAnsi="Andale Mono"/>
+          <w:color w:val="000000"/>
+          <w:sz w:val="18"/>
+          <w:szCs w:val="24"/>
+          <w:lang w:val="fr-CH" w:eastAsia="fr-FR"/>
+        </w:rPr>
+        <w:t xml:space="preserve"> </w:t>
+      </w:r>
+      <w:r>
+        <w:t xml:space="preserve">is new and was not yet evaluated. </w:t>
       </w:r>
     </w:p>
     <w:p>
-      <w:pPr>
-        <w:pStyle w:val="Sansinterligne"/>
-        <w:numPr>
-          <w:ilvl w:val="0"/>
-          <w:numId w:val="48"/>
-        </w:numPr>
-      </w:pPr>
-      <w:r>
-        <w:t xml:space="preserve">A listing always has review scores, even if they are empty or </w:t>
+      <w:r>
+        <w:t xml:space="preserve">Both the </w:t>
+      </w:r>
+      <w:r>
+        <w:rPr>
+          <w:rFonts w:ascii="Andale Mono" w:eastAsia="Times New Roman" w:hAnsi="Andale Mono"/>
+          <w:color w:val="000000"/>
+          <w:sz w:val="18"/>
+          <w:szCs w:val="24"/>
+          <w:lang w:val="fr-CH" w:eastAsia="fr-FR"/>
+        </w:rPr>
+        <w:t>Listing</w:t>
+      </w:r>
+      <w:r>
+        <w:rPr>
+          <w:rFonts w:ascii="Andale Mono" w:eastAsia="Times New Roman" w:hAnsi="Andale Mono"/>
+          <w:color w:val="000000"/>
+          <w:sz w:val="18"/>
+          <w:szCs w:val="24"/>
+          <w:lang w:val="fr-CH" w:eastAsia="fr-FR"/>
+        </w:rPr>
+        <w:t xml:space="preserve"> </w:t>
+      </w:r>
+      <w:r>
+        <w:t xml:space="preserve">and the </w:t>
+      </w:r>
+      <w:r>
+        <w:rPr>
+          <w:rFonts w:ascii="Andale Mono" w:eastAsia="Times New Roman" w:hAnsi="Andale Mono"/>
+          <w:color w:val="000000"/>
+          <w:sz w:val="18"/>
+          <w:szCs w:val="24"/>
+          <w:lang w:val="fr-CH" w:eastAsia="fr-FR"/>
+        </w:rPr>
+        <w:t>Neighbourhood</w:t>
+      </w:r>
+      <w:r>
+        <w:t xml:space="preserve"> are linked to a </w:t>
+      </w:r>
+      <w:proofErr w:type="gramStart"/>
+      <w:r>
+        <w:t>city,</w:t>
+      </w:r>
+      <w:proofErr w:type="gramEnd"/>
+      <w:r>
+        <w:t xml:space="preserve"> therefore w</w:t>
+      </w:r>
+      <w:r>
+        <w:t xml:space="preserve">e have decided to relate a </w:t>
+      </w:r>
+      <w:r>
+        <w:rPr>
+          <w:rFonts w:ascii="Andale Mono" w:eastAsia="Times New Roman" w:hAnsi="Andale Mono"/>
+          <w:color w:val="000000"/>
+          <w:sz w:val="18"/>
+          <w:szCs w:val="24"/>
+          <w:lang w:val="fr-CH" w:eastAsia="fr-FR"/>
+        </w:rPr>
+        <w:t>Listing</w:t>
+      </w:r>
+      <w:r>
+        <w:rPr>
+          <w:rFonts w:ascii="Andale Mono" w:eastAsia="Times New Roman" w:hAnsi="Andale Mono"/>
+          <w:color w:val="000000"/>
+          <w:sz w:val="18"/>
+          <w:szCs w:val="24"/>
+          <w:lang w:val="fr-CH" w:eastAsia="fr-FR"/>
+        </w:rPr>
+        <w:t xml:space="preserve"> </w:t>
+      </w:r>
+      <w:r>
+        <w:t xml:space="preserve">to a </w:t>
+      </w:r>
+      <w:r>
+        <w:rPr>
+          <w:rFonts w:ascii="Andale Mono" w:eastAsia="Times New Roman" w:hAnsi="Andale Mono"/>
+          <w:color w:val="000000"/>
+          <w:sz w:val="18"/>
+          <w:szCs w:val="24"/>
+          <w:lang w:val="fr-CH" w:eastAsia="fr-FR"/>
+        </w:rPr>
+        <w:t>Neighbourhood</w:t>
+      </w:r>
+      <w:r>
+        <w:t xml:space="preserve">, that is itself linked to a </w:t>
+      </w:r>
+      <w:r>
+        <w:rPr>
+          <w:rFonts w:ascii="Andale Mono" w:eastAsia="Times New Roman" w:hAnsi="Andale Mono"/>
+          <w:color w:val="000000"/>
+          <w:sz w:val="18"/>
+          <w:szCs w:val="24"/>
+          <w:lang w:val="fr-CH" w:eastAsia="fr-FR"/>
+        </w:rPr>
+        <w:t>City</w:t>
+      </w:r>
+      <w:r>
+        <w:t>.</w:t>
+      </w:r>
+      <w:r>
+        <w:t xml:space="preserve"> We assumed it would avoid having the same information twice (</w:t>
       </w:r>
       <w:r>
         <w:rPr>
           <w:i/>
         </w:rPr>
-        <w:t>null</w:t>
+        <w:t>is in a City - relation</w:t>
+      </w:r>
+      <w:r>
+        <w:t>)</w:t>
       </w:r>
       <w:r>
         <w:t xml:space="preserve">. </w:t>
       </w:r>
     </w:p>
     <w:p>
-      <w:pPr>
-        <w:pStyle w:val="Sansinterligne"/>
-        <w:numPr>
-          <w:ilvl w:val="0"/>
-          <w:numId w:val="48"/>
-        </w:numPr>
-      </w:pPr>
+      <w:r>
+        <w:t xml:space="preserve">The </w:t>
+      </w:r>
+      <w:r>
+        <w:rPr>
+          <w:rFonts w:ascii="Andale Mono" w:eastAsia="Times New Roman" w:hAnsi="Andale Mono"/>
+          <w:color w:val="000000"/>
+          <w:sz w:val="18"/>
+          <w:szCs w:val="24"/>
+          <w:lang w:val="fr-CH" w:eastAsia="fr-FR"/>
+        </w:rPr>
+        <w:t>Review</w:t>
+      </w:r>
+      <w:r>
+        <w:rPr>
+          <w:rFonts w:ascii="Andale Mono" w:eastAsia="Times New Roman" w:hAnsi="Andale Mono"/>
+          <w:color w:val="000000"/>
+          <w:sz w:val="18"/>
+          <w:szCs w:val="24"/>
+          <w:lang w:val="fr-CH" w:eastAsia="fr-FR"/>
+        </w:rPr>
+        <w:t xml:space="preserve"> </w:t>
+      </w:r>
+      <w:r>
+        <w:t>is written by exactly one</w:t>
+      </w:r>
+      <w:r>
+        <w:rPr>
+          <w:rFonts w:ascii="Andale Mono" w:eastAsia="Times New Roman" w:hAnsi="Andale Mono"/>
+          <w:color w:val="000000"/>
+          <w:sz w:val="18"/>
+          <w:szCs w:val="24"/>
+          <w:lang w:val="fr-CH" w:eastAsia="fr-FR"/>
+        </w:rPr>
+        <w:t xml:space="preserve"> Reviewer </w:t>
+      </w:r>
+      <w:r>
+        <w:t xml:space="preserve">and </w:t>
+      </w:r>
+      <w:r>
+        <w:t>for exactly one</w:t>
+      </w:r>
+      <w:r>
+        <w:rPr>
+          <w:rFonts w:ascii="Andale Mono" w:eastAsia="Times New Roman" w:hAnsi="Andale Mono"/>
+          <w:color w:val="000000"/>
+          <w:sz w:val="18"/>
+          <w:szCs w:val="24"/>
+          <w:lang w:val="fr-CH" w:eastAsia="fr-FR"/>
+        </w:rPr>
+        <w:t xml:space="preserve"> Listing</w:t>
+      </w:r>
+      <w:r>
+        <w:t xml:space="preserve">.  </w:t>
+      </w:r>
+      <w:r>
+        <w:t xml:space="preserve">If a Reviewer unsubscribes of the </w:t>
+      </w:r>
+      <w:proofErr w:type="spellStart"/>
+      <w:r>
+        <w:t>Airbnb</w:t>
+      </w:r>
+      <w:proofErr w:type="spellEnd"/>
+      <w:r>
+        <w:t xml:space="preserve"> platform, we have decided that the </w:t>
+      </w:r>
+      <w:r>
+        <w:rPr>
+          <w:rFonts w:ascii="Andale Mono" w:eastAsia="Times New Roman" w:hAnsi="Andale Mono"/>
+          <w:color w:val="000000"/>
+          <w:sz w:val="18"/>
+          <w:szCs w:val="24"/>
+          <w:lang w:val="fr-CH" w:eastAsia="fr-FR"/>
+        </w:rPr>
+        <w:t>Review</w:t>
+      </w:r>
+      <w:r>
+        <w:rPr>
+          <w:rFonts w:ascii="Andale Mono" w:eastAsia="Times New Roman" w:hAnsi="Andale Mono"/>
+          <w:color w:val="000000"/>
+          <w:sz w:val="18"/>
+          <w:szCs w:val="24"/>
+          <w:lang w:val="fr-CH" w:eastAsia="fr-FR"/>
+        </w:rPr>
+        <w:t xml:space="preserve"> </w:t>
+      </w:r>
+      <w:r>
+        <w:t>shall still exist.</w:t>
+      </w:r>
+      <w:r>
+        <w:t xml:space="preserve"> Also, if a </w:t>
+      </w:r>
+      <w:r>
+        <w:rPr>
+          <w:rFonts w:ascii="Andale Mono" w:eastAsia="Times New Roman" w:hAnsi="Andale Mono"/>
+          <w:color w:val="000000"/>
+          <w:sz w:val="18"/>
+          <w:szCs w:val="24"/>
+          <w:lang w:val="fr-CH" w:eastAsia="fr-FR"/>
+        </w:rPr>
+        <w:t>Listing</w:t>
+      </w:r>
+      <w:r>
+        <w:rPr>
+          <w:rFonts w:ascii="Andale Mono" w:eastAsia="Times New Roman" w:hAnsi="Andale Mono"/>
+          <w:color w:val="000000"/>
+          <w:sz w:val="18"/>
+          <w:szCs w:val="24"/>
+          <w:lang w:val="fr-CH" w:eastAsia="fr-FR"/>
+        </w:rPr>
+        <w:t xml:space="preserve"> </w:t>
+      </w:r>
+      <w:r>
+        <w:t xml:space="preserve">disappears, we suppose that the </w:t>
+      </w:r>
+      <w:r>
+        <w:rPr>
+          <w:rFonts w:ascii="Andale Mono" w:eastAsia="Times New Roman" w:hAnsi="Andale Mono"/>
+          <w:color w:val="000000"/>
+          <w:sz w:val="18"/>
+          <w:szCs w:val="24"/>
+          <w:lang w:val="fr-CH" w:eastAsia="fr-FR"/>
+        </w:rPr>
+        <w:t>Review</w:t>
+      </w:r>
+      <w:r>
+        <w:rPr>
+          <w:rFonts w:ascii="Andale Mono" w:eastAsia="Times New Roman" w:hAnsi="Andale Mono"/>
+          <w:color w:val="000000"/>
+          <w:sz w:val="18"/>
+          <w:szCs w:val="24"/>
+          <w:lang w:val="fr-CH" w:eastAsia="fr-FR"/>
+        </w:rPr>
+        <w:t xml:space="preserve"> </w:t>
+      </w:r>
+      <w:r>
+        <w:t>still exists.</w:t>
+      </w:r>
     </w:p>
     <w:p>
+      <w:r>
+        <w:t xml:space="preserve">We suppose that </w:t>
+      </w:r>
+      <w:r>
+        <w:rPr>
+          <w:rFonts w:ascii="Andale Mono" w:eastAsia="Times New Roman" w:hAnsi="Andale Mono"/>
+          <w:color w:val="000000"/>
+          <w:sz w:val="18"/>
+          <w:szCs w:val="24"/>
+          <w:lang w:val="fr-CH" w:eastAsia="fr-FR"/>
+        </w:rPr>
+        <w:t>City</w:t>
+      </w:r>
+      <w:r>
+        <w:t xml:space="preserve"> </w:t>
+      </w:r>
+      <w:r>
+        <w:t xml:space="preserve">in this database </w:t>
+      </w:r>
+      <w:r>
+        <w:t>has a</w:t>
+      </w:r>
+      <w:r>
+        <w:t xml:space="preserve"> unique name inside their country. Hence we can use </w:t>
+      </w:r>
+      <w:proofErr w:type="spellStart"/>
+      <w:r>
+        <w:t>city_name</w:t>
+      </w:r>
+      <w:proofErr w:type="spellEnd"/>
+      <w:r>
+        <w:t xml:space="preserve"> and </w:t>
+      </w:r>
+      <w:proofErr w:type="spellStart"/>
+      <w:r>
+        <w:t>country_code</w:t>
+      </w:r>
+      <w:proofErr w:type="spellEnd"/>
+      <w:r>
+        <w:t xml:space="preserve"> as primary key.</w:t>
+      </w:r>
+    </w:p>
+    <w:p>
       <w:pPr>
         <w:pStyle w:val="Titre2"/>
       </w:pPr>
       <w:bookmarkStart w:id="3" w:name="_Toc506900033"/>
       <w:r>
+        <w:lastRenderedPageBreak/>
         <w:t>Entity Relationship Schema</w:t>
       </w:r>
       <w:bookmarkEnd w:id="3"/>
@@ -2803,7 +3280,6 @@
                 <w:szCs w:val="24"/>
                 <w:lang w:val="fr-CH" w:eastAsia="fr-FR"/>
               </w:rPr>
-              <w:lastRenderedPageBreak/>
               <w:t>House_properties</w:t>
             </w:r>
           </w:p>
@@ -3416,8 +3892,6 @@
               </w:rPr>
               <w:t>Location on a map of a listing.</w:t>
             </w:r>
-            <w:bookmarkStart w:id="4" w:name="_GoBack"/>
-            <w:bookmarkEnd w:id="4"/>
           </w:p>
         </w:tc>
       </w:tr>
@@ -4041,17 +4515,7 @@
                 <w:szCs w:val="24"/>
                 <w:lang w:val="fr-CH" w:eastAsia="fr-FR"/>
               </w:rPr>
-              <w:t xml:space="preserve"> </w:t>
-            </w:r>
-            <w:r>
-              <w:rPr>
-                <w:rFonts w:eastAsia="Times New Roman"/>
-                <w:color w:val="000000"/>
-                <w:sz w:val="20"/>
-                <w:szCs w:val="24"/>
-                <w:lang w:val="fr-CH" w:eastAsia="fr-FR"/>
-              </w:rPr>
-              <w:t>(</w:t>
+              <w:t xml:space="preserve"> (</w:t>
             </w:r>
             <w:r>
               <w:rPr>
@@ -4244,17 +4708,7 @@
                 <w:szCs w:val="24"/>
                 <w:lang w:val="fr-CH" w:eastAsia="fr-FR"/>
               </w:rPr>
-              <w:t xml:space="preserve"> </w:t>
-            </w:r>
-            <w:r>
-              <w:rPr>
-                <w:rFonts w:eastAsia="Times New Roman"/>
-                <w:color w:val="000000"/>
-                <w:sz w:val="20"/>
-                <w:szCs w:val="24"/>
-                <w:lang w:val="fr-CH" w:eastAsia="fr-FR"/>
-              </w:rPr>
-              <w:t>(</w:t>
+              <w:t xml:space="preserve"> (</w:t>
             </w:r>
             <w:r>
               <w:rPr>
@@ -4447,17 +4901,7 @@
                 <w:szCs w:val="24"/>
                 <w:lang w:val="fr-CH" w:eastAsia="fr-FR"/>
               </w:rPr>
-              <w:t xml:space="preserve"> </w:t>
-            </w:r>
-            <w:r>
-              <w:rPr>
-                <w:rFonts w:eastAsia="Times New Roman"/>
-                <w:color w:val="000000"/>
-                <w:sz w:val="20"/>
-                <w:szCs w:val="24"/>
-                <w:lang w:val="fr-CH" w:eastAsia="fr-FR"/>
-              </w:rPr>
-              <w:t>(</w:t>
+              <w:t xml:space="preserve"> (</w:t>
             </w:r>
             <w:r>
               <w:rPr>
@@ -5294,6 +5738,7 @@
                 <w:szCs w:val="24"/>
                 <w:lang w:val="fr-CH" w:eastAsia="fr-FR"/>
               </w:rPr>
+              <w:lastRenderedPageBreak/>
               <w:t>a Listing</w:t>
             </w:r>
           </w:p>
@@ -5573,149 +6018,2161 @@
       <w:pPr>
         <w:pStyle w:val="Titre3"/>
       </w:pPr>
-      <w:bookmarkStart w:id="5" w:name="_Toc506900034"/>
+      <w:bookmarkStart w:id="4" w:name="_Toc506900034"/>
       <w:r>
         <w:t>Schema</w:t>
       </w:r>
+      <w:bookmarkEnd w:id="4"/>
+    </w:p>
+    <w:p>
+      <w:pPr>
+        <w:pStyle w:val="Sansinterligne"/>
+      </w:pPr>
+      <w:r>
+        <w:t>&lt;Add the figure of the ER schema&gt;</w:t>
+      </w:r>
+      <w:r>
+        <w:t xml:space="preserve"> </w:t>
+      </w:r>
+      <w:r>
+        <w:rPr>
+          <w:color w:val="FF0000"/>
+        </w:rPr>
+        <w:t>//TODO</w:t>
+      </w:r>
+      <w:bookmarkStart w:id="5" w:name="_GoBack"/>
       <w:bookmarkEnd w:id="5"/>
     </w:p>
     <w:p>
       <w:pPr>
-        <w:pStyle w:val="Sansinterligne"/>
-      </w:pPr>
-      <w:r>
-        <w:t>&lt;Add the figure of the ER schema&gt;</w:t>
-      </w:r>
-    </w:p>
-    <w:p>
-      <w:pPr>
-        <w:pStyle w:val="Titre3"/>
-      </w:pPr>
-      <w:bookmarkStart w:id="6" w:name="_Toc506900035"/>
-      <w:r>
-        <w:t>Description</w:t>
+        <w:pStyle w:val="Titre2"/>
+        <w:rPr>
+          <w:lang w:val="de-DE"/>
+        </w:rPr>
+      </w:pPr>
+      <w:bookmarkStart w:id="6" w:name="_Toc506900036"/>
+      <w:r>
+        <w:rPr>
+          <w:lang w:val="de-DE"/>
+        </w:rPr>
+        <w:t>Relational Schema</w:t>
       </w:r>
       <w:bookmarkEnd w:id="6"/>
     </w:p>
+    <w:tbl>
+      <w:tblPr>
+        <w:tblW w:w="7689" w:type="dxa"/>
+        <w:tblInd w:w="55" w:type="dxa"/>
+        <w:tblLayout w:type="fixed"/>
+        <w:tblCellMar>
+          <w:left w:w="70" w:type="dxa"/>
+          <w:right w:w="70" w:type="dxa"/>
+        </w:tblCellMar>
+        <w:tblLook w:val="04A0" w:firstRow="1" w:lastRow="0" w:firstColumn="1" w:lastColumn="0" w:noHBand="0" w:noVBand="1"/>
+      </w:tblPr>
+      <w:tblGrid>
+        <w:gridCol w:w="1858"/>
+        <w:gridCol w:w="2410"/>
+        <w:gridCol w:w="3421"/>
+      </w:tblGrid>
+      <w:tr>
+        <w:trPr>
+          <w:trHeight w:val="605"/>
+        </w:trPr>
+        <w:tc>
+          <w:tcPr>
+            <w:tcW w:w="1858" w:type="dxa"/>
+            <w:tcBorders>
+              <w:top w:val="nil"/>
+              <w:left w:val="nil"/>
+              <w:bottom w:val="single" w:sz="4" w:space="0" w:color="auto"/>
+              <w:right w:val="single" w:sz="4" w:space="0" w:color="auto"/>
+            </w:tcBorders>
+            <w:shd w:val="clear" w:color="auto" w:fill="auto"/>
+            <w:vAlign w:val="center"/>
+            <w:hideMark/>
+          </w:tcPr>
+          <w:p>
+            <w:pPr>
+              <w:suppressAutoHyphens w:val="0"/>
+              <w:spacing w:after="0" w:line="240" w:lineRule="auto"/>
+              <w:rPr>
+                <w:rFonts w:ascii="Calibri (Corps)" w:eastAsia="Times New Roman" w:hAnsi="Calibri (Corps)"/>
+                <w:color w:val="000000"/>
+                <w:sz w:val="24"/>
+                <w:szCs w:val="24"/>
+                <w:lang w:val="fr-CH" w:eastAsia="fr-FR"/>
+              </w:rPr>
+            </w:pPr>
+            <w:r>
+              <w:rPr>
+                <w:rFonts w:ascii="Calibri (Corps)" w:eastAsia="Times New Roman" w:hAnsi="Calibri (Corps)"/>
+                <w:b/>
+                <w:color w:val="000000"/>
+                <w:sz w:val="24"/>
+                <w:szCs w:val="24"/>
+                <w:lang w:val="fr-CH" w:eastAsia="fr-FR"/>
+              </w:rPr>
+              <w:t>Table</w:t>
+            </w:r>
+          </w:p>
+        </w:tc>
+        <w:tc>
+          <w:tcPr>
+            <w:tcW w:w="2410" w:type="dxa"/>
+            <w:tcBorders>
+              <w:top w:val="nil"/>
+              <w:left w:val="nil"/>
+              <w:bottom w:val="single" w:sz="4" w:space="0" w:color="auto"/>
+              <w:right w:val="single" w:sz="4" w:space="0" w:color="auto"/>
+            </w:tcBorders>
+            <w:shd w:val="clear" w:color="auto" w:fill="auto"/>
+            <w:vAlign w:val="center"/>
+            <w:hideMark/>
+          </w:tcPr>
+          <w:p>
+            <w:pPr>
+              <w:suppressAutoHyphens w:val="0"/>
+              <w:spacing w:after="0" w:line="240" w:lineRule="auto"/>
+              <w:rPr>
+                <w:rFonts w:eastAsia="Times New Roman"/>
+                <w:color w:val="000000"/>
+                <w:sz w:val="24"/>
+                <w:szCs w:val="24"/>
+                <w:lang w:val="fr-CH" w:eastAsia="fr-FR"/>
+              </w:rPr>
+            </w:pPr>
+            <w:r>
+              <w:rPr>
+                <w:rFonts w:ascii="Calibri (Corps)" w:eastAsia="Times New Roman" w:hAnsi="Calibri (Corps)"/>
+                <w:b/>
+                <w:color w:val="000000"/>
+                <w:sz w:val="24"/>
+                <w:szCs w:val="24"/>
+                <w:lang w:val="fr-CH" w:eastAsia="fr-FR"/>
+              </w:rPr>
+              <w:t>Referes to</w:t>
+            </w:r>
+          </w:p>
+        </w:tc>
+        <w:tc>
+          <w:tcPr>
+            <w:tcW w:w="3421" w:type="dxa"/>
+            <w:tcBorders>
+              <w:top w:val="nil"/>
+              <w:left w:val="nil"/>
+              <w:bottom w:val="single" w:sz="4" w:space="0" w:color="auto"/>
+              <w:right w:val="nil"/>
+            </w:tcBorders>
+            <w:shd w:val="clear" w:color="auto" w:fill="auto"/>
+            <w:vAlign w:val="center"/>
+            <w:hideMark/>
+          </w:tcPr>
+          <w:p>
+            <w:pPr>
+              <w:suppressAutoHyphens w:val="0"/>
+              <w:spacing w:after="0" w:line="240" w:lineRule="auto"/>
+              <w:rPr>
+                <w:rFonts w:eastAsia="Times New Roman"/>
+                <w:color w:val="000000"/>
+                <w:sz w:val="24"/>
+                <w:szCs w:val="24"/>
+                <w:lang w:val="fr-CH" w:eastAsia="fr-FR"/>
+              </w:rPr>
+            </w:pPr>
+            <w:r>
+              <w:rPr>
+                <w:rFonts w:ascii="Calibri (Corps)" w:eastAsia="Times New Roman" w:hAnsi="Calibri (Corps)"/>
+                <w:b/>
+                <w:color w:val="000000"/>
+                <w:sz w:val="24"/>
+                <w:szCs w:val="24"/>
+                <w:lang w:val="fr-CH" w:eastAsia="fr-FR"/>
+              </w:rPr>
+              <w:t>Relates</w:t>
+            </w:r>
+            <w:r>
+              <w:rPr>
+                <w:rFonts w:ascii="Calibri (Corps)" w:eastAsia="Times New Roman" w:hAnsi="Calibri (Corps)"/>
+                <w:b/>
+                <w:color w:val="000000"/>
+                <w:sz w:val="24"/>
+                <w:szCs w:val="24"/>
+                <w:lang w:val="fr-CH" w:eastAsia="fr-FR"/>
+              </w:rPr>
+              <w:t xml:space="preserve"> with</w:t>
+            </w:r>
+          </w:p>
+        </w:tc>
+      </w:tr>
+      <w:tr>
+        <w:trPr>
+          <w:trHeight w:val="471"/>
+        </w:trPr>
+        <w:tc>
+          <w:tcPr>
+            <w:tcW w:w="1858" w:type="dxa"/>
+            <w:tcBorders>
+              <w:top w:val="nil"/>
+              <w:left w:val="nil"/>
+              <w:bottom w:val="single" w:sz="4" w:space="0" w:color="auto"/>
+              <w:right w:val="single" w:sz="4" w:space="0" w:color="auto"/>
+            </w:tcBorders>
+            <w:shd w:val="clear" w:color="auto" w:fill="auto"/>
+            <w:vAlign w:val="center"/>
+            <w:hideMark/>
+          </w:tcPr>
+          <w:p>
+            <w:pPr>
+              <w:suppressAutoHyphens w:val="0"/>
+              <w:spacing w:after="0" w:line="240" w:lineRule="auto"/>
+              <w:rPr>
+                <w:rFonts w:ascii="Andale Mono" w:eastAsia="Times New Roman" w:hAnsi="Andale Mono"/>
+                <w:color w:val="000000"/>
+                <w:sz w:val="18"/>
+                <w:szCs w:val="24"/>
+                <w:lang w:val="fr-CH" w:eastAsia="fr-FR"/>
+              </w:rPr>
+            </w:pPr>
+            <w:r>
+              <w:rPr>
+                <w:rFonts w:ascii="Andale Mono" w:eastAsia="Times New Roman" w:hAnsi="Andale Mono"/>
+                <w:color w:val="000000"/>
+                <w:sz w:val="18"/>
+                <w:szCs w:val="24"/>
+                <w:lang w:val="fr-CH" w:eastAsia="fr-FR"/>
+              </w:rPr>
+              <w:t>Listing</w:t>
+            </w:r>
+          </w:p>
+        </w:tc>
+        <w:tc>
+          <w:tcPr>
+            <w:tcW w:w="2410" w:type="dxa"/>
+            <w:tcBorders>
+              <w:top w:val="nil"/>
+              <w:left w:val="nil"/>
+              <w:bottom w:val="single" w:sz="4" w:space="0" w:color="auto"/>
+              <w:right w:val="single" w:sz="4" w:space="0" w:color="auto"/>
+            </w:tcBorders>
+            <w:shd w:val="clear" w:color="auto" w:fill="auto"/>
+            <w:vAlign w:val="center"/>
+            <w:hideMark/>
+          </w:tcPr>
+          <w:p>
+            <w:pPr>
+              <w:suppressAutoHyphens w:val="0"/>
+              <w:spacing w:after="0" w:line="240" w:lineRule="auto"/>
+              <w:rPr>
+                <w:rFonts w:ascii="Andale Mono" w:eastAsia="Times New Roman" w:hAnsi="Andale Mono"/>
+                <w:color w:val="000000"/>
+                <w:sz w:val="18"/>
+                <w:szCs w:val="24"/>
+                <w:lang w:val="fr-CH" w:eastAsia="fr-FR"/>
+              </w:rPr>
+            </w:pPr>
+            <w:r>
+              <w:rPr>
+                <w:rFonts w:ascii="Andale Mono" w:eastAsia="Times New Roman" w:hAnsi="Andale Mono"/>
+                <w:color w:val="000000"/>
+                <w:sz w:val="18"/>
+                <w:szCs w:val="24"/>
+                <w:lang w:val="fr-CH" w:eastAsia="fr-FR"/>
+              </w:rPr>
+              <w:t>Listing</w:t>
+            </w:r>
+            <w:r>
+              <w:rPr>
+                <w:rFonts w:ascii="Andale Mono" w:eastAsia="Times New Roman" w:hAnsi="Andale Mono"/>
+                <w:color w:val="000000"/>
+                <w:sz w:val="18"/>
+                <w:szCs w:val="24"/>
+                <w:lang w:val="fr-CH" w:eastAsia="fr-FR"/>
+              </w:rPr>
+              <w:t xml:space="preserve"> </w:t>
+            </w:r>
+            <w:r>
+              <w:rPr>
+                <w:rFonts w:eastAsia="Times New Roman"/>
+                <w:color w:val="000000"/>
+                <w:sz w:val="20"/>
+                <w:szCs w:val="24"/>
+                <w:lang w:val="fr-CH" w:eastAsia="fr-FR"/>
+              </w:rPr>
+              <w:t>(e</w:t>
+            </w:r>
+            <w:r>
+              <w:rPr>
+                <w:rFonts w:eastAsia="Times New Roman"/>
+                <w:color w:val="000000"/>
+                <w:sz w:val="20"/>
+                <w:szCs w:val="24"/>
+                <w:lang w:val="fr-CH" w:eastAsia="fr-FR"/>
+              </w:rPr>
+              <w:t>ntity)</w:t>
+            </w:r>
+          </w:p>
+        </w:tc>
+        <w:tc>
+          <w:tcPr>
+            <w:tcW w:w="3421" w:type="dxa"/>
+            <w:tcBorders>
+              <w:top w:val="nil"/>
+              <w:left w:val="nil"/>
+              <w:bottom w:val="single" w:sz="4" w:space="0" w:color="auto"/>
+              <w:right w:val="nil"/>
+            </w:tcBorders>
+            <w:shd w:val="clear" w:color="auto" w:fill="auto"/>
+            <w:vAlign w:val="center"/>
+            <w:hideMark/>
+          </w:tcPr>
+          <w:p>
+            <w:pPr>
+              <w:suppressAutoHyphens w:val="0"/>
+              <w:spacing w:after="0" w:line="240" w:lineRule="auto"/>
+              <w:rPr>
+                <w:rFonts w:ascii="Andale Mono" w:eastAsia="Times New Roman" w:hAnsi="Andale Mono"/>
+                <w:color w:val="000000"/>
+                <w:sz w:val="18"/>
+                <w:szCs w:val="24"/>
+                <w:lang w:val="fr-CH" w:eastAsia="fr-FR"/>
+              </w:rPr>
+            </w:pPr>
+            <w:r>
+              <w:rPr>
+                <w:rFonts w:ascii="Andale Mono" w:eastAsia="Times New Roman" w:hAnsi="Andale Mono"/>
+                <w:color w:val="000000"/>
+                <w:sz w:val="18"/>
+                <w:szCs w:val="24"/>
+                <w:lang w:val="fr-CH" w:eastAsia="fr-FR"/>
+              </w:rPr>
+              <w:t xml:space="preserve">Host_id </w:t>
+            </w:r>
+            <w:r>
+              <w:rPr>
+                <w:rFonts w:eastAsia="Times New Roman"/>
+                <w:color w:val="000000"/>
+                <w:sz w:val="20"/>
+                <w:szCs w:val="24"/>
+                <w:lang w:val="fr-CH" w:eastAsia="fr-FR"/>
+              </w:rPr>
+              <w:t>(owns)</w:t>
+            </w:r>
+          </w:p>
+        </w:tc>
+      </w:tr>
+      <w:tr>
+        <w:trPr>
+          <w:trHeight w:val="549"/>
+        </w:trPr>
+        <w:tc>
+          <w:tcPr>
+            <w:tcW w:w="1858" w:type="dxa"/>
+            <w:tcBorders>
+              <w:top w:val="nil"/>
+              <w:left w:val="nil"/>
+              <w:bottom w:val="single" w:sz="4" w:space="0" w:color="auto"/>
+              <w:right w:val="single" w:sz="4" w:space="0" w:color="auto"/>
+            </w:tcBorders>
+            <w:shd w:val="clear" w:color="auto" w:fill="auto"/>
+            <w:vAlign w:val="center"/>
+            <w:hideMark/>
+          </w:tcPr>
+          <w:p>
+            <w:pPr>
+              <w:suppressAutoHyphens w:val="0"/>
+              <w:spacing w:after="0" w:line="240" w:lineRule="auto"/>
+              <w:rPr>
+                <w:rFonts w:ascii="Andale Mono" w:eastAsia="Times New Roman" w:hAnsi="Andale Mono"/>
+                <w:color w:val="000000"/>
+                <w:sz w:val="18"/>
+                <w:szCs w:val="24"/>
+                <w:lang w:val="fr-CH" w:eastAsia="fr-FR"/>
+              </w:rPr>
+            </w:pPr>
+            <w:r>
+              <w:rPr>
+                <w:rFonts w:ascii="Andale Mono" w:eastAsia="Times New Roman" w:hAnsi="Andale Mono"/>
+                <w:color w:val="000000"/>
+                <w:sz w:val="18"/>
+                <w:szCs w:val="24"/>
+                <w:lang w:val="fr-CH" w:eastAsia="fr-FR"/>
+              </w:rPr>
+              <w:t>Host</w:t>
+            </w:r>
+          </w:p>
+        </w:tc>
+        <w:tc>
+          <w:tcPr>
+            <w:tcW w:w="2410" w:type="dxa"/>
+            <w:tcBorders>
+              <w:top w:val="nil"/>
+              <w:left w:val="nil"/>
+              <w:bottom w:val="single" w:sz="4" w:space="0" w:color="auto"/>
+              <w:right w:val="single" w:sz="4" w:space="0" w:color="auto"/>
+            </w:tcBorders>
+            <w:shd w:val="clear" w:color="auto" w:fill="auto"/>
+            <w:vAlign w:val="center"/>
+            <w:hideMark/>
+          </w:tcPr>
+          <w:p>
+            <w:pPr>
+              <w:suppressAutoHyphens w:val="0"/>
+              <w:spacing w:after="0" w:line="240" w:lineRule="auto"/>
+              <w:rPr>
+                <w:rFonts w:ascii="Andale Mono" w:eastAsia="Times New Roman" w:hAnsi="Andale Mono"/>
+                <w:color w:val="000000"/>
+                <w:sz w:val="18"/>
+                <w:szCs w:val="24"/>
+                <w:lang w:val="fr-CH" w:eastAsia="fr-FR"/>
+              </w:rPr>
+            </w:pPr>
+            <w:r>
+              <w:rPr>
+                <w:rFonts w:ascii="Andale Mono" w:eastAsia="Times New Roman" w:hAnsi="Andale Mono"/>
+                <w:color w:val="000000"/>
+                <w:sz w:val="18"/>
+                <w:szCs w:val="24"/>
+                <w:lang w:val="fr-CH" w:eastAsia="fr-FR"/>
+              </w:rPr>
+              <w:t>Host</w:t>
+            </w:r>
+            <w:r>
+              <w:rPr>
+                <w:rFonts w:ascii="Andale Mono" w:eastAsia="Times New Roman" w:hAnsi="Andale Mono"/>
+                <w:color w:val="000000"/>
+                <w:sz w:val="18"/>
+                <w:szCs w:val="24"/>
+                <w:lang w:val="fr-CH" w:eastAsia="fr-FR"/>
+              </w:rPr>
+              <w:t xml:space="preserve"> </w:t>
+            </w:r>
+            <w:r>
+              <w:rPr>
+                <w:rFonts w:eastAsia="Times New Roman"/>
+                <w:color w:val="000000"/>
+                <w:sz w:val="20"/>
+                <w:szCs w:val="24"/>
+                <w:lang w:val="fr-CH" w:eastAsia="fr-FR"/>
+              </w:rPr>
+              <w:t>(e</w:t>
+            </w:r>
+            <w:r>
+              <w:rPr>
+                <w:rFonts w:eastAsia="Times New Roman"/>
+                <w:color w:val="000000"/>
+                <w:sz w:val="20"/>
+                <w:szCs w:val="24"/>
+                <w:lang w:val="fr-CH" w:eastAsia="fr-FR"/>
+              </w:rPr>
+              <w:t>ntity)</w:t>
+            </w:r>
+          </w:p>
+        </w:tc>
+        <w:tc>
+          <w:tcPr>
+            <w:tcW w:w="3421" w:type="dxa"/>
+            <w:tcBorders>
+              <w:top w:val="nil"/>
+              <w:left w:val="nil"/>
+              <w:bottom w:val="single" w:sz="4" w:space="0" w:color="auto"/>
+              <w:right w:val="nil"/>
+            </w:tcBorders>
+            <w:shd w:val="clear" w:color="auto" w:fill="auto"/>
+            <w:vAlign w:val="center"/>
+            <w:hideMark/>
+          </w:tcPr>
+          <w:p>
+            <w:pPr>
+              <w:suppressAutoHyphens w:val="0"/>
+              <w:spacing w:after="0" w:line="240" w:lineRule="auto"/>
+              <w:rPr>
+                <w:rFonts w:ascii="Andale Mono" w:eastAsia="Times New Roman" w:hAnsi="Andale Mono"/>
+                <w:color w:val="000000"/>
+                <w:sz w:val="18"/>
+                <w:szCs w:val="24"/>
+                <w:lang w:val="fr-CH" w:eastAsia="fr-FR"/>
+              </w:rPr>
+            </w:pPr>
+            <w:r>
+              <w:rPr>
+                <w:rFonts w:ascii="Andale Mono" w:eastAsia="Times New Roman" w:hAnsi="Andale Mono"/>
+                <w:color w:val="000000"/>
+                <w:sz w:val="18"/>
+                <w:szCs w:val="24"/>
+                <w:lang w:val="fr-CH" w:eastAsia="fr-FR"/>
+              </w:rPr>
+              <w:t> </w:t>
+            </w:r>
+          </w:p>
+        </w:tc>
+      </w:tr>
+      <w:tr>
+        <w:trPr>
+          <w:trHeight w:val="699"/>
+        </w:trPr>
+        <w:tc>
+          <w:tcPr>
+            <w:tcW w:w="1858" w:type="dxa"/>
+            <w:tcBorders>
+              <w:top w:val="nil"/>
+              <w:left w:val="nil"/>
+              <w:bottom w:val="single" w:sz="4" w:space="0" w:color="auto"/>
+              <w:right w:val="single" w:sz="4" w:space="0" w:color="auto"/>
+            </w:tcBorders>
+            <w:shd w:val="clear" w:color="auto" w:fill="auto"/>
+            <w:vAlign w:val="center"/>
+            <w:hideMark/>
+          </w:tcPr>
+          <w:p>
+            <w:pPr>
+              <w:suppressAutoHyphens w:val="0"/>
+              <w:spacing w:after="0" w:line="240" w:lineRule="auto"/>
+              <w:rPr>
+                <w:rFonts w:ascii="Andale Mono" w:eastAsia="Times New Roman" w:hAnsi="Andale Mono"/>
+                <w:color w:val="000000"/>
+                <w:sz w:val="18"/>
+                <w:szCs w:val="24"/>
+                <w:lang w:val="fr-CH" w:eastAsia="fr-FR"/>
+              </w:rPr>
+            </w:pPr>
+            <w:r>
+              <w:rPr>
+                <w:rFonts w:ascii="Andale Mono" w:eastAsia="Times New Roman" w:hAnsi="Andale Mono"/>
+                <w:color w:val="000000"/>
+                <w:sz w:val="18"/>
+                <w:szCs w:val="24"/>
+                <w:lang w:val="fr-CH" w:eastAsia="fr-FR"/>
+              </w:rPr>
+              <w:t>Neigbourhood</w:t>
+            </w:r>
+          </w:p>
+        </w:tc>
+        <w:tc>
+          <w:tcPr>
+            <w:tcW w:w="2410" w:type="dxa"/>
+            <w:tcBorders>
+              <w:top w:val="nil"/>
+              <w:left w:val="nil"/>
+              <w:bottom w:val="single" w:sz="4" w:space="0" w:color="auto"/>
+              <w:right w:val="single" w:sz="4" w:space="0" w:color="auto"/>
+            </w:tcBorders>
+            <w:shd w:val="clear" w:color="auto" w:fill="auto"/>
+            <w:vAlign w:val="center"/>
+            <w:hideMark/>
+          </w:tcPr>
+          <w:p>
+            <w:pPr>
+              <w:suppressAutoHyphens w:val="0"/>
+              <w:spacing w:after="0" w:line="240" w:lineRule="auto"/>
+              <w:rPr>
+                <w:rFonts w:ascii="Andale Mono" w:eastAsia="Times New Roman" w:hAnsi="Andale Mono"/>
+                <w:color w:val="000000"/>
+                <w:sz w:val="18"/>
+                <w:szCs w:val="24"/>
+                <w:lang w:val="fr-CH" w:eastAsia="fr-FR"/>
+              </w:rPr>
+            </w:pPr>
+            <w:r>
+              <w:rPr>
+                <w:rFonts w:ascii="Andale Mono" w:eastAsia="Times New Roman" w:hAnsi="Andale Mono"/>
+                <w:color w:val="000000"/>
+                <w:sz w:val="18"/>
+                <w:szCs w:val="24"/>
+                <w:lang w:val="fr-CH" w:eastAsia="fr-FR"/>
+              </w:rPr>
+              <w:t>Neigbourhood</w:t>
+            </w:r>
+            <w:r>
+              <w:rPr>
+                <w:rFonts w:ascii="Andale Mono" w:eastAsia="Times New Roman" w:hAnsi="Andale Mono"/>
+                <w:color w:val="000000"/>
+                <w:sz w:val="18"/>
+                <w:szCs w:val="24"/>
+                <w:lang w:val="fr-CH" w:eastAsia="fr-FR"/>
+              </w:rPr>
+              <w:t xml:space="preserve">      </w:t>
+            </w:r>
+            <w:r>
+              <w:rPr>
+                <w:rFonts w:eastAsia="Times New Roman"/>
+                <w:color w:val="000000"/>
+                <w:sz w:val="20"/>
+                <w:szCs w:val="24"/>
+                <w:lang w:val="fr-CH" w:eastAsia="fr-FR"/>
+              </w:rPr>
+              <w:t>(e</w:t>
+            </w:r>
+            <w:r>
+              <w:rPr>
+                <w:rFonts w:eastAsia="Times New Roman"/>
+                <w:color w:val="000000"/>
+                <w:sz w:val="20"/>
+                <w:szCs w:val="24"/>
+                <w:lang w:val="fr-CH" w:eastAsia="fr-FR"/>
+              </w:rPr>
+              <w:t>ntity)</w:t>
+            </w:r>
+          </w:p>
+        </w:tc>
+        <w:tc>
+          <w:tcPr>
+            <w:tcW w:w="3421" w:type="dxa"/>
+            <w:tcBorders>
+              <w:top w:val="nil"/>
+              <w:left w:val="nil"/>
+              <w:bottom w:val="single" w:sz="4" w:space="0" w:color="auto"/>
+              <w:right w:val="nil"/>
+            </w:tcBorders>
+            <w:shd w:val="clear" w:color="auto" w:fill="auto"/>
+            <w:vAlign w:val="center"/>
+            <w:hideMark/>
+          </w:tcPr>
+          <w:p>
+            <w:pPr>
+              <w:suppressAutoHyphens w:val="0"/>
+              <w:spacing w:after="0" w:line="240" w:lineRule="auto"/>
+              <w:rPr>
+                <w:rFonts w:ascii="Andale Mono" w:eastAsia="Times New Roman" w:hAnsi="Andale Mono"/>
+                <w:color w:val="000000"/>
+                <w:sz w:val="18"/>
+                <w:szCs w:val="24"/>
+                <w:lang w:val="fr-CH" w:eastAsia="fr-FR"/>
+              </w:rPr>
+            </w:pPr>
+            <w:r>
+              <w:rPr>
+                <w:rFonts w:ascii="Andale Mono" w:eastAsia="Times New Roman" w:hAnsi="Andale Mono"/>
+                <w:color w:val="000000"/>
+                <w:sz w:val="18"/>
+                <w:szCs w:val="24"/>
+                <w:lang w:val="fr-CH" w:eastAsia="fr-FR"/>
+              </w:rPr>
+              <w:t xml:space="preserve">City </w:t>
+            </w:r>
+            <w:r>
+              <w:rPr>
+                <w:rFonts w:eastAsia="Times New Roman"/>
+                <w:color w:val="000000"/>
+                <w:sz w:val="20"/>
+                <w:szCs w:val="24"/>
+                <w:lang w:val="fr-CH" w:eastAsia="fr-FR"/>
+              </w:rPr>
+              <w:t>(is in)</w:t>
+            </w:r>
+          </w:p>
+        </w:tc>
+      </w:tr>
+      <w:tr>
+        <w:trPr>
+          <w:trHeight w:val="695"/>
+        </w:trPr>
+        <w:tc>
+          <w:tcPr>
+            <w:tcW w:w="1858" w:type="dxa"/>
+            <w:tcBorders>
+              <w:top w:val="nil"/>
+              <w:left w:val="nil"/>
+              <w:bottom w:val="single" w:sz="4" w:space="0" w:color="auto"/>
+              <w:right w:val="single" w:sz="4" w:space="0" w:color="auto"/>
+            </w:tcBorders>
+            <w:shd w:val="clear" w:color="auto" w:fill="auto"/>
+            <w:vAlign w:val="center"/>
+            <w:hideMark/>
+          </w:tcPr>
+          <w:p>
+            <w:pPr>
+              <w:suppressAutoHyphens w:val="0"/>
+              <w:spacing w:after="0" w:line="240" w:lineRule="auto"/>
+              <w:rPr>
+                <w:rFonts w:ascii="Andale Mono" w:eastAsia="Times New Roman" w:hAnsi="Andale Mono"/>
+                <w:color w:val="000000"/>
+                <w:sz w:val="18"/>
+                <w:szCs w:val="20"/>
+                <w:lang w:val="fr-CH" w:eastAsia="fr-FR"/>
+              </w:rPr>
+            </w:pPr>
+            <w:r>
+              <w:rPr>
+                <w:rFonts w:ascii="Andale Mono" w:eastAsia="Times New Roman" w:hAnsi="Andale Mono"/>
+                <w:color w:val="000000"/>
+                <w:sz w:val="18"/>
+                <w:szCs w:val="20"/>
+                <w:lang w:val="fr-CH" w:eastAsia="fr-FR"/>
+              </w:rPr>
+              <w:t>House_       properties</w:t>
+            </w:r>
+          </w:p>
+        </w:tc>
+        <w:tc>
+          <w:tcPr>
+            <w:tcW w:w="2410" w:type="dxa"/>
+            <w:tcBorders>
+              <w:top w:val="nil"/>
+              <w:left w:val="nil"/>
+              <w:bottom w:val="single" w:sz="4" w:space="0" w:color="auto"/>
+              <w:right w:val="single" w:sz="4" w:space="0" w:color="auto"/>
+            </w:tcBorders>
+            <w:shd w:val="clear" w:color="auto" w:fill="auto"/>
+            <w:vAlign w:val="center"/>
+            <w:hideMark/>
+          </w:tcPr>
+          <w:p>
+            <w:pPr>
+              <w:suppressAutoHyphens w:val="0"/>
+              <w:spacing w:after="0" w:line="240" w:lineRule="auto"/>
+              <w:rPr>
+                <w:rFonts w:ascii="Andale Mono" w:eastAsia="Times New Roman" w:hAnsi="Andale Mono"/>
+                <w:color w:val="000000"/>
+                <w:sz w:val="18"/>
+                <w:szCs w:val="20"/>
+                <w:lang w:val="fr-CH" w:eastAsia="fr-FR"/>
+              </w:rPr>
+            </w:pPr>
+            <w:r>
+              <w:rPr>
+                <w:rFonts w:ascii="Andale Mono" w:eastAsia="Times New Roman" w:hAnsi="Andale Mono"/>
+                <w:color w:val="000000"/>
+                <w:sz w:val="18"/>
+                <w:szCs w:val="20"/>
+                <w:lang w:val="fr-CH" w:eastAsia="fr-FR"/>
+              </w:rPr>
+              <w:t>House_properties</w:t>
+            </w:r>
+            <w:r>
+              <w:rPr>
+                <w:rFonts w:ascii="Andale Mono" w:eastAsia="Times New Roman" w:hAnsi="Andale Mono"/>
+                <w:color w:val="000000"/>
+                <w:sz w:val="18"/>
+                <w:szCs w:val="20"/>
+                <w:lang w:val="fr-CH" w:eastAsia="fr-FR"/>
+              </w:rPr>
+              <w:t xml:space="preserve">  </w:t>
+            </w:r>
+            <w:r>
+              <w:rPr>
+                <w:rFonts w:eastAsia="Times New Roman"/>
+                <w:color w:val="000000"/>
+                <w:sz w:val="20"/>
+                <w:szCs w:val="24"/>
+                <w:lang w:val="fr-CH" w:eastAsia="fr-FR"/>
+              </w:rPr>
+              <w:t>(e</w:t>
+            </w:r>
+            <w:r>
+              <w:rPr>
+                <w:rFonts w:eastAsia="Times New Roman"/>
+                <w:color w:val="000000"/>
+                <w:sz w:val="20"/>
+                <w:szCs w:val="24"/>
+                <w:lang w:val="fr-CH" w:eastAsia="fr-FR"/>
+              </w:rPr>
+              <w:t>ntity)</w:t>
+            </w:r>
+          </w:p>
+        </w:tc>
+        <w:tc>
+          <w:tcPr>
+            <w:tcW w:w="3421" w:type="dxa"/>
+            <w:tcBorders>
+              <w:top w:val="nil"/>
+              <w:left w:val="nil"/>
+              <w:bottom w:val="single" w:sz="4" w:space="0" w:color="auto"/>
+              <w:right w:val="nil"/>
+            </w:tcBorders>
+            <w:shd w:val="clear" w:color="auto" w:fill="auto"/>
+            <w:vAlign w:val="center"/>
+            <w:hideMark/>
+          </w:tcPr>
+          <w:p>
+            <w:pPr>
+              <w:suppressAutoHyphens w:val="0"/>
+              <w:spacing w:after="0" w:line="240" w:lineRule="auto"/>
+              <w:rPr>
+                <w:rFonts w:ascii="Andale Mono" w:eastAsia="Times New Roman" w:hAnsi="Andale Mono"/>
+                <w:color w:val="000000"/>
+                <w:sz w:val="18"/>
+                <w:szCs w:val="24"/>
+                <w:lang w:val="fr-CH" w:eastAsia="fr-FR"/>
+              </w:rPr>
+            </w:pPr>
+            <w:r>
+              <w:rPr>
+                <w:rFonts w:ascii="Andale Mono" w:eastAsia="Times New Roman" w:hAnsi="Andale Mono"/>
+                <w:color w:val="000000"/>
+                <w:sz w:val="18"/>
+                <w:szCs w:val="24"/>
+                <w:lang w:val="fr-CH" w:eastAsia="fr-FR"/>
+              </w:rPr>
+              <w:t xml:space="preserve">Listing </w:t>
+            </w:r>
+            <w:r>
+              <w:rPr>
+                <w:rFonts w:eastAsia="Times New Roman"/>
+                <w:color w:val="000000"/>
+                <w:sz w:val="20"/>
+                <w:szCs w:val="24"/>
+                <w:lang w:val="fr-CH" w:eastAsia="fr-FR"/>
+              </w:rPr>
+              <w:t>(has)</w:t>
+            </w:r>
+          </w:p>
+        </w:tc>
+      </w:tr>
+      <w:tr>
+        <w:trPr>
+          <w:trHeight w:val="705"/>
+        </w:trPr>
+        <w:tc>
+          <w:tcPr>
+            <w:tcW w:w="1858" w:type="dxa"/>
+            <w:tcBorders>
+              <w:top w:val="nil"/>
+              <w:left w:val="nil"/>
+              <w:bottom w:val="single" w:sz="4" w:space="0" w:color="auto"/>
+              <w:right w:val="single" w:sz="4" w:space="0" w:color="auto"/>
+            </w:tcBorders>
+            <w:shd w:val="clear" w:color="auto" w:fill="auto"/>
+            <w:vAlign w:val="center"/>
+            <w:hideMark/>
+          </w:tcPr>
+          <w:p>
+            <w:pPr>
+              <w:suppressAutoHyphens w:val="0"/>
+              <w:spacing w:after="0" w:line="240" w:lineRule="auto"/>
+              <w:rPr>
+                <w:rFonts w:ascii="Andale Mono" w:eastAsia="Times New Roman" w:hAnsi="Andale Mono"/>
+                <w:color w:val="000000"/>
+                <w:sz w:val="18"/>
+                <w:szCs w:val="20"/>
+                <w:lang w:val="fr-CH" w:eastAsia="fr-FR"/>
+              </w:rPr>
+            </w:pPr>
+            <w:r>
+              <w:rPr>
+                <w:rFonts w:ascii="Andale Mono" w:eastAsia="Times New Roman" w:hAnsi="Andale Mono"/>
+                <w:color w:val="000000"/>
+                <w:sz w:val="18"/>
+                <w:szCs w:val="20"/>
+                <w:lang w:val="fr-CH" w:eastAsia="fr-FR"/>
+              </w:rPr>
+              <w:t>Economic_     properties</w:t>
+            </w:r>
+          </w:p>
+        </w:tc>
+        <w:tc>
+          <w:tcPr>
+            <w:tcW w:w="2410" w:type="dxa"/>
+            <w:tcBorders>
+              <w:top w:val="nil"/>
+              <w:left w:val="nil"/>
+              <w:bottom w:val="single" w:sz="4" w:space="0" w:color="auto"/>
+              <w:right w:val="single" w:sz="4" w:space="0" w:color="auto"/>
+            </w:tcBorders>
+            <w:shd w:val="clear" w:color="auto" w:fill="auto"/>
+            <w:vAlign w:val="center"/>
+            <w:hideMark/>
+          </w:tcPr>
+          <w:p>
+            <w:pPr>
+              <w:suppressAutoHyphens w:val="0"/>
+              <w:spacing w:after="0" w:line="240" w:lineRule="auto"/>
+              <w:rPr>
+                <w:rFonts w:ascii="Andale Mono" w:eastAsia="Times New Roman" w:hAnsi="Andale Mono"/>
+                <w:color w:val="000000"/>
+                <w:sz w:val="18"/>
+                <w:szCs w:val="20"/>
+                <w:lang w:val="fr-CH" w:eastAsia="fr-FR"/>
+              </w:rPr>
+            </w:pPr>
+            <w:r>
+              <w:rPr>
+                <w:rFonts w:ascii="Andale Mono" w:eastAsia="Times New Roman" w:hAnsi="Andale Mono"/>
+                <w:color w:val="000000"/>
+                <w:sz w:val="18"/>
+                <w:szCs w:val="20"/>
+                <w:lang w:val="fr-CH" w:eastAsia="fr-FR"/>
+              </w:rPr>
+              <w:t>Economic_properties</w:t>
+            </w:r>
+            <w:r>
+              <w:rPr>
+                <w:rFonts w:ascii="Andale Mono" w:eastAsia="Times New Roman" w:hAnsi="Andale Mono"/>
+                <w:color w:val="000000"/>
+                <w:sz w:val="18"/>
+                <w:szCs w:val="20"/>
+                <w:lang w:val="fr-CH" w:eastAsia="fr-FR"/>
+              </w:rPr>
+              <w:t xml:space="preserve"> </w:t>
+            </w:r>
+            <w:r>
+              <w:rPr>
+                <w:rFonts w:eastAsia="Times New Roman"/>
+                <w:color w:val="000000"/>
+                <w:sz w:val="20"/>
+                <w:szCs w:val="24"/>
+                <w:lang w:val="fr-CH" w:eastAsia="fr-FR"/>
+              </w:rPr>
+              <w:t>(e</w:t>
+            </w:r>
+            <w:r>
+              <w:rPr>
+                <w:rFonts w:eastAsia="Times New Roman"/>
+                <w:color w:val="000000"/>
+                <w:sz w:val="20"/>
+                <w:szCs w:val="24"/>
+                <w:lang w:val="fr-CH" w:eastAsia="fr-FR"/>
+              </w:rPr>
+              <w:t>ntity)</w:t>
+            </w:r>
+          </w:p>
+        </w:tc>
+        <w:tc>
+          <w:tcPr>
+            <w:tcW w:w="3421" w:type="dxa"/>
+            <w:tcBorders>
+              <w:top w:val="nil"/>
+              <w:left w:val="nil"/>
+              <w:bottom w:val="single" w:sz="4" w:space="0" w:color="auto"/>
+              <w:right w:val="nil"/>
+            </w:tcBorders>
+            <w:shd w:val="clear" w:color="auto" w:fill="auto"/>
+            <w:vAlign w:val="center"/>
+            <w:hideMark/>
+          </w:tcPr>
+          <w:p>
+            <w:pPr>
+              <w:suppressAutoHyphens w:val="0"/>
+              <w:spacing w:after="0" w:line="240" w:lineRule="auto"/>
+              <w:rPr>
+                <w:rFonts w:ascii="Andale Mono" w:eastAsia="Times New Roman" w:hAnsi="Andale Mono"/>
+                <w:color w:val="000000"/>
+                <w:sz w:val="18"/>
+                <w:szCs w:val="24"/>
+                <w:lang w:val="fr-CH" w:eastAsia="fr-FR"/>
+              </w:rPr>
+            </w:pPr>
+            <w:r>
+              <w:rPr>
+                <w:rFonts w:ascii="Andale Mono" w:eastAsia="Times New Roman" w:hAnsi="Andale Mono"/>
+                <w:color w:val="000000"/>
+                <w:sz w:val="18"/>
+                <w:szCs w:val="24"/>
+                <w:lang w:val="fr-CH" w:eastAsia="fr-FR"/>
+              </w:rPr>
+              <w:t xml:space="preserve">Listing </w:t>
+            </w:r>
+            <w:r>
+              <w:rPr>
+                <w:rFonts w:eastAsia="Times New Roman"/>
+                <w:color w:val="000000"/>
+                <w:sz w:val="20"/>
+                <w:szCs w:val="24"/>
+                <w:lang w:val="fr-CH" w:eastAsia="fr-FR"/>
+              </w:rPr>
+              <w:t>(has)</w:t>
+            </w:r>
+          </w:p>
+        </w:tc>
+      </w:tr>
+      <w:tr>
+        <w:trPr>
+          <w:trHeight w:val="701"/>
+        </w:trPr>
+        <w:tc>
+          <w:tcPr>
+            <w:tcW w:w="1858" w:type="dxa"/>
+            <w:tcBorders>
+              <w:top w:val="nil"/>
+              <w:left w:val="nil"/>
+              <w:bottom w:val="single" w:sz="4" w:space="0" w:color="auto"/>
+              <w:right w:val="single" w:sz="4" w:space="0" w:color="auto"/>
+            </w:tcBorders>
+            <w:shd w:val="clear" w:color="auto" w:fill="auto"/>
+            <w:vAlign w:val="center"/>
+            <w:hideMark/>
+          </w:tcPr>
+          <w:p>
+            <w:pPr>
+              <w:suppressAutoHyphens w:val="0"/>
+              <w:spacing w:after="0" w:line="240" w:lineRule="auto"/>
+              <w:rPr>
+                <w:rFonts w:ascii="Andale Mono" w:eastAsia="Times New Roman" w:hAnsi="Andale Mono"/>
+                <w:color w:val="000000"/>
+                <w:sz w:val="18"/>
+                <w:szCs w:val="20"/>
+                <w:lang w:val="fr-CH" w:eastAsia="fr-FR"/>
+              </w:rPr>
+            </w:pPr>
+            <w:r>
+              <w:rPr>
+                <w:rFonts w:ascii="Andale Mono" w:eastAsia="Times New Roman" w:hAnsi="Andale Mono"/>
+                <w:color w:val="000000"/>
+                <w:sz w:val="18"/>
+                <w:szCs w:val="20"/>
+                <w:lang w:val="fr-CH" w:eastAsia="fr-FR"/>
+              </w:rPr>
+              <w:t>Administrative_  properties</w:t>
+            </w:r>
+          </w:p>
+        </w:tc>
+        <w:tc>
+          <w:tcPr>
+            <w:tcW w:w="2410" w:type="dxa"/>
+            <w:tcBorders>
+              <w:top w:val="nil"/>
+              <w:left w:val="nil"/>
+              <w:bottom w:val="single" w:sz="4" w:space="0" w:color="auto"/>
+              <w:right w:val="single" w:sz="4" w:space="0" w:color="auto"/>
+            </w:tcBorders>
+            <w:shd w:val="clear" w:color="auto" w:fill="auto"/>
+            <w:vAlign w:val="center"/>
+            <w:hideMark/>
+          </w:tcPr>
+          <w:p>
+            <w:pPr>
+              <w:suppressAutoHyphens w:val="0"/>
+              <w:spacing w:after="0" w:line="240" w:lineRule="auto"/>
+              <w:rPr>
+                <w:rFonts w:ascii="Andale Mono" w:eastAsia="Times New Roman" w:hAnsi="Andale Mono"/>
+                <w:color w:val="000000"/>
+                <w:sz w:val="18"/>
+                <w:szCs w:val="20"/>
+                <w:lang w:val="fr-CH" w:eastAsia="fr-FR"/>
+              </w:rPr>
+            </w:pPr>
+            <w:r>
+              <w:rPr>
+                <w:rFonts w:ascii="Andale Mono" w:eastAsia="Times New Roman" w:hAnsi="Andale Mono"/>
+                <w:color w:val="000000"/>
+                <w:sz w:val="18"/>
+                <w:szCs w:val="20"/>
+                <w:lang w:val="fr-CH" w:eastAsia="fr-FR"/>
+              </w:rPr>
+              <w:t>Administrative_</w:t>
+            </w:r>
+            <w:r>
+              <w:rPr>
+                <w:rFonts w:ascii="Andale Mono" w:eastAsia="Times New Roman" w:hAnsi="Andale Mono"/>
+                <w:color w:val="000000"/>
+                <w:sz w:val="18"/>
+                <w:szCs w:val="20"/>
+                <w:lang w:val="fr-CH" w:eastAsia="fr-FR"/>
+              </w:rPr>
+              <w:t xml:space="preserve"> </w:t>
+            </w:r>
+            <w:r>
+              <w:rPr>
+                <w:rFonts w:ascii="Andale Mono" w:eastAsia="Times New Roman" w:hAnsi="Andale Mono"/>
+                <w:color w:val="000000"/>
+                <w:sz w:val="18"/>
+                <w:szCs w:val="20"/>
+                <w:lang w:val="fr-CH" w:eastAsia="fr-FR"/>
+              </w:rPr>
+              <w:t>properties</w:t>
+            </w:r>
+            <w:r>
+              <w:rPr>
+                <w:rFonts w:ascii="Andale Mono" w:eastAsia="Times New Roman" w:hAnsi="Andale Mono"/>
+                <w:color w:val="000000"/>
+                <w:sz w:val="18"/>
+                <w:szCs w:val="20"/>
+                <w:lang w:val="fr-CH" w:eastAsia="fr-FR"/>
+              </w:rPr>
+              <w:t xml:space="preserve"> </w:t>
+            </w:r>
+            <w:r>
+              <w:rPr>
+                <w:rFonts w:eastAsia="Times New Roman"/>
+                <w:color w:val="000000"/>
+                <w:sz w:val="20"/>
+                <w:szCs w:val="24"/>
+                <w:lang w:val="fr-CH" w:eastAsia="fr-FR"/>
+              </w:rPr>
+              <w:t>(e</w:t>
+            </w:r>
+            <w:r>
+              <w:rPr>
+                <w:rFonts w:eastAsia="Times New Roman"/>
+                <w:color w:val="000000"/>
+                <w:sz w:val="20"/>
+                <w:szCs w:val="24"/>
+                <w:lang w:val="fr-CH" w:eastAsia="fr-FR"/>
+              </w:rPr>
+              <w:t>ntity)</w:t>
+            </w:r>
+          </w:p>
+        </w:tc>
+        <w:tc>
+          <w:tcPr>
+            <w:tcW w:w="3421" w:type="dxa"/>
+            <w:tcBorders>
+              <w:top w:val="nil"/>
+              <w:left w:val="nil"/>
+              <w:bottom w:val="single" w:sz="4" w:space="0" w:color="auto"/>
+              <w:right w:val="nil"/>
+            </w:tcBorders>
+            <w:shd w:val="clear" w:color="auto" w:fill="auto"/>
+            <w:vAlign w:val="center"/>
+            <w:hideMark/>
+          </w:tcPr>
+          <w:p>
+            <w:pPr>
+              <w:suppressAutoHyphens w:val="0"/>
+              <w:spacing w:after="0" w:line="240" w:lineRule="auto"/>
+              <w:rPr>
+                <w:rFonts w:ascii="Andale Mono" w:eastAsia="Times New Roman" w:hAnsi="Andale Mono"/>
+                <w:color w:val="000000"/>
+                <w:sz w:val="18"/>
+                <w:szCs w:val="24"/>
+                <w:lang w:val="fr-CH" w:eastAsia="fr-FR"/>
+              </w:rPr>
+            </w:pPr>
+            <w:r>
+              <w:rPr>
+                <w:rFonts w:ascii="Andale Mono" w:eastAsia="Times New Roman" w:hAnsi="Andale Mono"/>
+                <w:color w:val="000000"/>
+                <w:sz w:val="18"/>
+                <w:szCs w:val="24"/>
+                <w:lang w:val="fr-CH" w:eastAsia="fr-FR"/>
+              </w:rPr>
+              <w:t xml:space="preserve">Listing </w:t>
+            </w:r>
+            <w:r>
+              <w:rPr>
+                <w:rFonts w:eastAsia="Times New Roman"/>
+                <w:color w:val="000000"/>
+                <w:sz w:val="20"/>
+                <w:szCs w:val="24"/>
+                <w:lang w:val="fr-CH" w:eastAsia="fr-FR"/>
+              </w:rPr>
+              <w:t>(has)</w:t>
+            </w:r>
+          </w:p>
+        </w:tc>
+      </w:tr>
+      <w:tr>
+        <w:trPr>
+          <w:trHeight w:val="555"/>
+        </w:trPr>
+        <w:tc>
+          <w:tcPr>
+            <w:tcW w:w="1858" w:type="dxa"/>
+            <w:tcBorders>
+              <w:top w:val="nil"/>
+              <w:left w:val="nil"/>
+              <w:bottom w:val="single" w:sz="4" w:space="0" w:color="auto"/>
+              <w:right w:val="single" w:sz="4" w:space="0" w:color="auto"/>
+            </w:tcBorders>
+            <w:shd w:val="clear" w:color="auto" w:fill="auto"/>
+            <w:vAlign w:val="center"/>
+            <w:hideMark/>
+          </w:tcPr>
+          <w:p>
+            <w:pPr>
+              <w:suppressAutoHyphens w:val="0"/>
+              <w:spacing w:after="0" w:line="240" w:lineRule="auto"/>
+              <w:rPr>
+                <w:rFonts w:eastAsia="Times New Roman"/>
+                <w:color w:val="000000"/>
+                <w:sz w:val="18"/>
+                <w:szCs w:val="24"/>
+                <w:lang w:val="fr-CH" w:eastAsia="fr-FR"/>
+              </w:rPr>
+            </w:pPr>
+            <w:r>
+              <w:rPr>
+                <w:rFonts w:ascii="Andale Mono" w:eastAsia="Times New Roman" w:hAnsi="Andale Mono"/>
+                <w:color w:val="000000"/>
+                <w:sz w:val="18"/>
+                <w:szCs w:val="20"/>
+                <w:lang w:val="fr-CH" w:eastAsia="fr-FR"/>
+              </w:rPr>
+              <w:t>Review_scores</w:t>
+            </w:r>
+          </w:p>
+        </w:tc>
+        <w:tc>
+          <w:tcPr>
+            <w:tcW w:w="2410" w:type="dxa"/>
+            <w:tcBorders>
+              <w:top w:val="nil"/>
+              <w:left w:val="nil"/>
+              <w:bottom w:val="single" w:sz="4" w:space="0" w:color="auto"/>
+              <w:right w:val="single" w:sz="4" w:space="0" w:color="auto"/>
+            </w:tcBorders>
+            <w:shd w:val="clear" w:color="auto" w:fill="auto"/>
+            <w:vAlign w:val="center"/>
+            <w:hideMark/>
+          </w:tcPr>
+          <w:p>
+            <w:pPr>
+              <w:suppressAutoHyphens w:val="0"/>
+              <w:spacing w:after="0" w:line="240" w:lineRule="auto"/>
+              <w:rPr>
+                <w:rFonts w:ascii="Andale Mono" w:eastAsia="Times New Roman" w:hAnsi="Andale Mono"/>
+                <w:color w:val="000000"/>
+                <w:sz w:val="18"/>
+                <w:szCs w:val="20"/>
+                <w:lang w:val="fr-CH" w:eastAsia="fr-FR"/>
+              </w:rPr>
+            </w:pPr>
+            <w:r>
+              <w:rPr>
+                <w:rFonts w:ascii="Andale Mono" w:eastAsia="Times New Roman" w:hAnsi="Andale Mono"/>
+                <w:color w:val="000000"/>
+                <w:sz w:val="18"/>
+                <w:szCs w:val="20"/>
+                <w:lang w:val="fr-CH" w:eastAsia="fr-FR"/>
+              </w:rPr>
+              <w:t>Review_scores</w:t>
+            </w:r>
+            <w:r>
+              <w:rPr>
+                <w:rFonts w:ascii="Andale Mono" w:eastAsia="Times New Roman" w:hAnsi="Andale Mono"/>
+                <w:color w:val="000000"/>
+                <w:sz w:val="18"/>
+                <w:szCs w:val="20"/>
+                <w:lang w:val="fr-CH" w:eastAsia="fr-FR"/>
+              </w:rPr>
+              <w:t xml:space="preserve"> </w:t>
+            </w:r>
+            <w:r>
+              <w:rPr>
+                <w:rFonts w:eastAsia="Times New Roman"/>
+                <w:color w:val="000000"/>
+                <w:sz w:val="20"/>
+                <w:szCs w:val="24"/>
+                <w:lang w:val="fr-CH" w:eastAsia="fr-FR"/>
+              </w:rPr>
+              <w:t>(e</w:t>
+            </w:r>
+            <w:r>
+              <w:rPr>
+                <w:rFonts w:eastAsia="Times New Roman"/>
+                <w:color w:val="000000"/>
+                <w:sz w:val="20"/>
+                <w:szCs w:val="24"/>
+                <w:lang w:val="fr-CH" w:eastAsia="fr-FR"/>
+              </w:rPr>
+              <w:t>ntity)</w:t>
+            </w:r>
+          </w:p>
+        </w:tc>
+        <w:tc>
+          <w:tcPr>
+            <w:tcW w:w="3421" w:type="dxa"/>
+            <w:tcBorders>
+              <w:top w:val="nil"/>
+              <w:left w:val="nil"/>
+              <w:bottom w:val="single" w:sz="4" w:space="0" w:color="auto"/>
+              <w:right w:val="nil"/>
+            </w:tcBorders>
+            <w:shd w:val="clear" w:color="auto" w:fill="auto"/>
+            <w:vAlign w:val="center"/>
+            <w:hideMark/>
+          </w:tcPr>
+          <w:p>
+            <w:pPr>
+              <w:suppressAutoHyphens w:val="0"/>
+              <w:spacing w:after="0" w:line="240" w:lineRule="auto"/>
+              <w:rPr>
+                <w:rFonts w:ascii="Andale Mono" w:eastAsia="Times New Roman" w:hAnsi="Andale Mono"/>
+                <w:color w:val="000000"/>
+                <w:sz w:val="18"/>
+                <w:szCs w:val="24"/>
+                <w:lang w:val="fr-CH" w:eastAsia="fr-FR"/>
+              </w:rPr>
+            </w:pPr>
+            <w:r>
+              <w:rPr>
+                <w:rFonts w:ascii="Andale Mono" w:eastAsia="Times New Roman" w:hAnsi="Andale Mono"/>
+                <w:color w:val="000000"/>
+                <w:sz w:val="18"/>
+                <w:szCs w:val="24"/>
+                <w:lang w:val="fr-CH" w:eastAsia="fr-FR"/>
+              </w:rPr>
+              <w:t xml:space="preserve">Listing </w:t>
+            </w:r>
+            <w:r>
+              <w:rPr>
+                <w:rFonts w:eastAsia="Times New Roman"/>
+                <w:color w:val="000000"/>
+                <w:sz w:val="20"/>
+                <w:szCs w:val="24"/>
+                <w:lang w:val="fr-CH" w:eastAsia="fr-FR"/>
+              </w:rPr>
+              <w:t>(has)</w:t>
+            </w:r>
+          </w:p>
+        </w:tc>
+      </w:tr>
+      <w:tr>
+        <w:trPr>
+          <w:trHeight w:val="704"/>
+        </w:trPr>
+        <w:tc>
+          <w:tcPr>
+            <w:tcW w:w="1858" w:type="dxa"/>
+            <w:tcBorders>
+              <w:top w:val="nil"/>
+              <w:left w:val="nil"/>
+              <w:bottom w:val="single" w:sz="4" w:space="0" w:color="auto"/>
+              <w:right w:val="single" w:sz="4" w:space="0" w:color="auto"/>
+            </w:tcBorders>
+            <w:shd w:val="clear" w:color="auto" w:fill="auto"/>
+            <w:vAlign w:val="center"/>
+            <w:hideMark/>
+          </w:tcPr>
+          <w:p>
+            <w:pPr>
+              <w:suppressAutoHyphens w:val="0"/>
+              <w:spacing w:after="0" w:line="240" w:lineRule="auto"/>
+              <w:rPr>
+                <w:rFonts w:ascii="Andale Mono" w:eastAsia="Times New Roman" w:hAnsi="Andale Mono"/>
+                <w:color w:val="000000"/>
+                <w:sz w:val="18"/>
+                <w:szCs w:val="24"/>
+                <w:lang w:val="fr-CH" w:eastAsia="fr-FR"/>
+              </w:rPr>
+            </w:pPr>
+            <w:r>
+              <w:rPr>
+                <w:rFonts w:ascii="Andale Mono" w:eastAsia="Times New Roman" w:hAnsi="Andale Mono"/>
+                <w:color w:val="000000"/>
+                <w:sz w:val="18"/>
+                <w:szCs w:val="24"/>
+                <w:lang w:val="fr-CH" w:eastAsia="fr-FR"/>
+              </w:rPr>
+              <w:t xml:space="preserve">Review </w:t>
+            </w:r>
+          </w:p>
+        </w:tc>
+        <w:tc>
+          <w:tcPr>
+            <w:tcW w:w="2410" w:type="dxa"/>
+            <w:tcBorders>
+              <w:top w:val="nil"/>
+              <w:left w:val="nil"/>
+              <w:bottom w:val="single" w:sz="4" w:space="0" w:color="auto"/>
+              <w:right w:val="single" w:sz="4" w:space="0" w:color="auto"/>
+            </w:tcBorders>
+            <w:shd w:val="clear" w:color="auto" w:fill="auto"/>
+            <w:vAlign w:val="center"/>
+            <w:hideMark/>
+          </w:tcPr>
+          <w:p>
+            <w:pPr>
+              <w:suppressAutoHyphens w:val="0"/>
+              <w:spacing w:after="0" w:line="240" w:lineRule="auto"/>
+              <w:rPr>
+                <w:rFonts w:ascii="Andale Mono" w:eastAsia="Times New Roman" w:hAnsi="Andale Mono"/>
+                <w:color w:val="000000"/>
+                <w:sz w:val="18"/>
+                <w:szCs w:val="20"/>
+                <w:lang w:val="fr-CH" w:eastAsia="fr-FR"/>
+              </w:rPr>
+            </w:pPr>
+            <w:r>
+              <w:rPr>
+                <w:rFonts w:ascii="Andale Mono" w:eastAsia="Times New Roman" w:hAnsi="Andale Mono"/>
+                <w:color w:val="000000"/>
+                <w:sz w:val="18"/>
+                <w:szCs w:val="20"/>
+                <w:lang w:val="fr-CH" w:eastAsia="fr-FR"/>
+              </w:rPr>
+              <w:t>Review</w:t>
+            </w:r>
+            <w:r>
+              <w:rPr>
+                <w:rFonts w:ascii="Andale Mono" w:eastAsia="Times New Roman" w:hAnsi="Andale Mono"/>
+                <w:color w:val="000000"/>
+                <w:sz w:val="18"/>
+                <w:szCs w:val="20"/>
+                <w:lang w:val="fr-CH" w:eastAsia="fr-FR"/>
+              </w:rPr>
+              <w:t xml:space="preserve"> </w:t>
+            </w:r>
+            <w:r>
+              <w:rPr>
+                <w:rFonts w:eastAsia="Times New Roman"/>
+                <w:color w:val="000000"/>
+                <w:sz w:val="20"/>
+                <w:szCs w:val="24"/>
+                <w:lang w:val="fr-CH" w:eastAsia="fr-FR"/>
+              </w:rPr>
+              <w:t>(e</w:t>
+            </w:r>
+            <w:r>
+              <w:rPr>
+                <w:rFonts w:eastAsia="Times New Roman"/>
+                <w:color w:val="000000"/>
+                <w:sz w:val="20"/>
+                <w:szCs w:val="24"/>
+                <w:lang w:val="fr-CH" w:eastAsia="fr-FR"/>
+              </w:rPr>
+              <w:t>ntity)</w:t>
+            </w:r>
+          </w:p>
+        </w:tc>
+        <w:tc>
+          <w:tcPr>
+            <w:tcW w:w="3421" w:type="dxa"/>
+            <w:tcBorders>
+              <w:top w:val="nil"/>
+              <w:left w:val="nil"/>
+              <w:bottom w:val="single" w:sz="4" w:space="0" w:color="auto"/>
+              <w:right w:val="nil"/>
+            </w:tcBorders>
+            <w:shd w:val="clear" w:color="auto" w:fill="auto"/>
+            <w:vAlign w:val="center"/>
+            <w:hideMark/>
+          </w:tcPr>
+          <w:p>
+            <w:pPr>
+              <w:suppressAutoHyphens w:val="0"/>
+              <w:spacing w:after="0" w:line="240" w:lineRule="auto"/>
+              <w:rPr>
+                <w:rFonts w:ascii="Andale Mono" w:eastAsia="Times New Roman" w:hAnsi="Andale Mono"/>
+                <w:color w:val="000000"/>
+                <w:sz w:val="18"/>
+                <w:szCs w:val="24"/>
+                <w:lang w:val="fr-CH" w:eastAsia="fr-FR"/>
+              </w:rPr>
+            </w:pPr>
+            <w:r>
+              <w:rPr>
+                <w:rFonts w:ascii="Andale Mono" w:eastAsia="Times New Roman" w:hAnsi="Andale Mono"/>
+                <w:color w:val="000000"/>
+                <w:sz w:val="18"/>
+                <w:szCs w:val="24"/>
+                <w:lang w:val="fr-CH" w:eastAsia="fr-FR"/>
+              </w:rPr>
+              <w:t xml:space="preserve">Reviewer </w:t>
+            </w:r>
+            <w:r>
+              <w:rPr>
+                <w:rFonts w:eastAsia="Times New Roman"/>
+                <w:color w:val="000000"/>
+                <w:sz w:val="20"/>
+                <w:szCs w:val="24"/>
+                <w:lang w:val="fr-CH" w:eastAsia="fr-FR"/>
+              </w:rPr>
+              <w:t>(</w:t>
+            </w:r>
+            <w:r>
+              <w:rPr>
+                <w:rFonts w:eastAsia="Times New Roman"/>
+                <w:color w:val="000000"/>
+                <w:sz w:val="20"/>
+                <w:szCs w:val="24"/>
+                <w:lang w:val="fr-CH" w:eastAsia="fr-FR"/>
+              </w:rPr>
+              <w:t xml:space="preserve">writes), </w:t>
+            </w:r>
+            <w:r>
+              <w:rPr>
+                <w:rFonts w:ascii="Andale Mono" w:eastAsia="Times New Roman" w:hAnsi="Andale Mono"/>
+                <w:color w:val="000000"/>
+                <w:sz w:val="18"/>
+                <w:szCs w:val="24"/>
+                <w:lang w:val="fr-CH" w:eastAsia="fr-FR"/>
+              </w:rPr>
+              <w:t xml:space="preserve">Listing </w:t>
+            </w:r>
+            <w:r>
+              <w:rPr>
+                <w:rFonts w:eastAsia="Times New Roman"/>
+                <w:color w:val="000000"/>
+                <w:sz w:val="20"/>
+                <w:szCs w:val="24"/>
+                <w:lang w:val="fr-CH" w:eastAsia="fr-FR"/>
+              </w:rPr>
+              <w:t>(</w:t>
+            </w:r>
+            <w:r>
+              <w:rPr>
+                <w:rFonts w:eastAsia="Times New Roman"/>
+                <w:color w:val="000000"/>
+                <w:sz w:val="20"/>
+                <w:szCs w:val="24"/>
+                <w:lang w:val="fr-CH" w:eastAsia="fr-FR"/>
+              </w:rPr>
+              <w:t>reviews)</w:t>
+            </w:r>
+          </w:p>
+        </w:tc>
+      </w:tr>
+      <w:tr>
+        <w:trPr>
+          <w:trHeight w:val="560"/>
+        </w:trPr>
+        <w:tc>
+          <w:tcPr>
+            <w:tcW w:w="1858" w:type="dxa"/>
+            <w:tcBorders>
+              <w:top w:val="nil"/>
+              <w:left w:val="nil"/>
+              <w:bottom w:val="single" w:sz="4" w:space="0" w:color="auto"/>
+              <w:right w:val="single" w:sz="4" w:space="0" w:color="auto"/>
+            </w:tcBorders>
+            <w:shd w:val="clear" w:color="auto" w:fill="auto"/>
+            <w:vAlign w:val="center"/>
+            <w:hideMark/>
+          </w:tcPr>
+          <w:p>
+            <w:pPr>
+              <w:suppressAutoHyphens w:val="0"/>
+              <w:spacing w:after="0" w:line="240" w:lineRule="auto"/>
+              <w:rPr>
+                <w:rFonts w:ascii="Andale Mono" w:eastAsia="Times New Roman" w:hAnsi="Andale Mono"/>
+                <w:color w:val="000000"/>
+                <w:sz w:val="18"/>
+                <w:szCs w:val="24"/>
+                <w:lang w:val="fr-CH" w:eastAsia="fr-FR"/>
+              </w:rPr>
+            </w:pPr>
+            <w:r>
+              <w:rPr>
+                <w:rFonts w:ascii="Andale Mono" w:eastAsia="Times New Roman" w:hAnsi="Andale Mono"/>
+                <w:color w:val="000000"/>
+                <w:sz w:val="18"/>
+                <w:szCs w:val="24"/>
+                <w:lang w:val="fr-CH" w:eastAsia="fr-FR"/>
+              </w:rPr>
+              <w:t>Reviewer</w:t>
+            </w:r>
+          </w:p>
+        </w:tc>
+        <w:tc>
+          <w:tcPr>
+            <w:tcW w:w="2410" w:type="dxa"/>
+            <w:tcBorders>
+              <w:top w:val="nil"/>
+              <w:left w:val="nil"/>
+              <w:bottom w:val="single" w:sz="4" w:space="0" w:color="auto"/>
+              <w:right w:val="single" w:sz="4" w:space="0" w:color="auto"/>
+            </w:tcBorders>
+            <w:shd w:val="clear" w:color="auto" w:fill="auto"/>
+            <w:vAlign w:val="center"/>
+            <w:hideMark/>
+          </w:tcPr>
+          <w:p>
+            <w:pPr>
+              <w:suppressAutoHyphens w:val="0"/>
+              <w:spacing w:after="0" w:line="240" w:lineRule="auto"/>
+              <w:rPr>
+                <w:rFonts w:ascii="Andale Mono" w:eastAsia="Times New Roman" w:hAnsi="Andale Mono"/>
+                <w:color w:val="000000"/>
+                <w:sz w:val="18"/>
+                <w:szCs w:val="20"/>
+                <w:lang w:val="fr-CH" w:eastAsia="fr-FR"/>
+              </w:rPr>
+            </w:pPr>
+            <w:r>
+              <w:rPr>
+                <w:rFonts w:ascii="Andale Mono" w:eastAsia="Times New Roman" w:hAnsi="Andale Mono"/>
+                <w:color w:val="000000"/>
+                <w:sz w:val="18"/>
+                <w:szCs w:val="20"/>
+                <w:lang w:val="fr-CH" w:eastAsia="fr-FR"/>
+              </w:rPr>
+              <w:t>Reviewer</w:t>
+            </w:r>
+            <w:r>
+              <w:rPr>
+                <w:rFonts w:ascii="Andale Mono" w:eastAsia="Times New Roman" w:hAnsi="Andale Mono"/>
+                <w:color w:val="000000"/>
+                <w:sz w:val="18"/>
+                <w:szCs w:val="20"/>
+                <w:lang w:val="fr-CH" w:eastAsia="fr-FR"/>
+              </w:rPr>
+              <w:t xml:space="preserve"> </w:t>
+            </w:r>
+            <w:r>
+              <w:rPr>
+                <w:rFonts w:eastAsia="Times New Roman"/>
+                <w:color w:val="000000"/>
+                <w:sz w:val="20"/>
+                <w:szCs w:val="24"/>
+                <w:lang w:val="fr-CH" w:eastAsia="fr-FR"/>
+              </w:rPr>
+              <w:t>(e</w:t>
+            </w:r>
+            <w:r>
+              <w:rPr>
+                <w:rFonts w:eastAsia="Times New Roman"/>
+                <w:color w:val="000000"/>
+                <w:sz w:val="20"/>
+                <w:szCs w:val="24"/>
+                <w:lang w:val="fr-CH" w:eastAsia="fr-FR"/>
+              </w:rPr>
+              <w:t>ntity)</w:t>
+            </w:r>
+          </w:p>
+        </w:tc>
+        <w:tc>
+          <w:tcPr>
+            <w:tcW w:w="3421" w:type="dxa"/>
+            <w:tcBorders>
+              <w:top w:val="nil"/>
+              <w:left w:val="nil"/>
+              <w:bottom w:val="single" w:sz="4" w:space="0" w:color="auto"/>
+              <w:right w:val="nil"/>
+            </w:tcBorders>
+            <w:shd w:val="clear" w:color="auto" w:fill="auto"/>
+            <w:vAlign w:val="center"/>
+            <w:hideMark/>
+          </w:tcPr>
+          <w:p>
+            <w:pPr>
+              <w:suppressAutoHyphens w:val="0"/>
+              <w:spacing w:after="0" w:line="240" w:lineRule="auto"/>
+              <w:rPr>
+                <w:rFonts w:ascii="Andale Mono" w:eastAsia="Times New Roman" w:hAnsi="Andale Mono"/>
+                <w:color w:val="000000"/>
+                <w:sz w:val="18"/>
+                <w:szCs w:val="24"/>
+                <w:lang w:val="fr-CH" w:eastAsia="fr-FR"/>
+              </w:rPr>
+            </w:pPr>
+            <w:r>
+              <w:rPr>
+                <w:rFonts w:ascii="Andale Mono" w:eastAsia="Times New Roman" w:hAnsi="Andale Mono"/>
+                <w:color w:val="000000"/>
+                <w:sz w:val="18"/>
+                <w:szCs w:val="24"/>
+                <w:lang w:val="fr-CH" w:eastAsia="fr-FR"/>
+              </w:rPr>
+              <w:t> </w:t>
+            </w:r>
+          </w:p>
+        </w:tc>
+      </w:tr>
+      <w:tr>
+        <w:trPr>
+          <w:trHeight w:val="412"/>
+        </w:trPr>
+        <w:tc>
+          <w:tcPr>
+            <w:tcW w:w="1858" w:type="dxa"/>
+            <w:tcBorders>
+              <w:top w:val="nil"/>
+              <w:left w:val="nil"/>
+              <w:bottom w:val="single" w:sz="4" w:space="0" w:color="auto"/>
+              <w:right w:val="single" w:sz="4" w:space="0" w:color="auto"/>
+            </w:tcBorders>
+            <w:shd w:val="clear" w:color="auto" w:fill="auto"/>
+            <w:vAlign w:val="center"/>
+            <w:hideMark/>
+          </w:tcPr>
+          <w:p>
+            <w:pPr>
+              <w:suppressAutoHyphens w:val="0"/>
+              <w:spacing w:after="0" w:line="240" w:lineRule="auto"/>
+              <w:rPr>
+                <w:rFonts w:ascii="Andale Mono" w:eastAsia="Times New Roman" w:hAnsi="Andale Mono"/>
+                <w:color w:val="000000"/>
+                <w:sz w:val="18"/>
+                <w:szCs w:val="24"/>
+                <w:lang w:val="fr-CH" w:eastAsia="fr-FR"/>
+              </w:rPr>
+            </w:pPr>
+            <w:r>
+              <w:rPr>
+                <w:rFonts w:ascii="Andale Mono" w:eastAsia="Times New Roman" w:hAnsi="Andale Mono"/>
+                <w:color w:val="000000"/>
+                <w:sz w:val="18"/>
+                <w:szCs w:val="24"/>
+                <w:lang w:val="fr-CH" w:eastAsia="fr-FR"/>
+              </w:rPr>
+              <w:t>Calender</w:t>
+            </w:r>
+          </w:p>
+        </w:tc>
+        <w:tc>
+          <w:tcPr>
+            <w:tcW w:w="2410" w:type="dxa"/>
+            <w:tcBorders>
+              <w:top w:val="nil"/>
+              <w:left w:val="nil"/>
+              <w:bottom w:val="single" w:sz="4" w:space="0" w:color="auto"/>
+              <w:right w:val="single" w:sz="4" w:space="0" w:color="auto"/>
+            </w:tcBorders>
+            <w:shd w:val="clear" w:color="auto" w:fill="auto"/>
+            <w:vAlign w:val="center"/>
+            <w:hideMark/>
+          </w:tcPr>
+          <w:p>
+            <w:pPr>
+              <w:suppressAutoHyphens w:val="0"/>
+              <w:spacing w:after="0" w:line="240" w:lineRule="auto"/>
+              <w:rPr>
+                <w:rFonts w:ascii="Andale Mono" w:eastAsia="Times New Roman" w:hAnsi="Andale Mono"/>
+                <w:color w:val="000000"/>
+                <w:sz w:val="18"/>
+                <w:szCs w:val="20"/>
+                <w:lang w:val="fr-CH" w:eastAsia="fr-FR"/>
+              </w:rPr>
+            </w:pPr>
+            <w:r>
+              <w:rPr>
+                <w:rFonts w:ascii="Andale Mono" w:eastAsia="Times New Roman" w:hAnsi="Andale Mono"/>
+                <w:color w:val="000000"/>
+                <w:sz w:val="18"/>
+                <w:szCs w:val="20"/>
+                <w:lang w:val="fr-CH" w:eastAsia="fr-FR"/>
+              </w:rPr>
+              <w:t>Calender</w:t>
+            </w:r>
+            <w:r>
+              <w:rPr>
+                <w:rFonts w:ascii="Andale Mono" w:eastAsia="Times New Roman" w:hAnsi="Andale Mono"/>
+                <w:color w:val="000000"/>
+                <w:sz w:val="18"/>
+                <w:szCs w:val="20"/>
+                <w:lang w:val="fr-CH" w:eastAsia="fr-FR"/>
+              </w:rPr>
+              <w:t xml:space="preserve"> </w:t>
+            </w:r>
+            <w:r>
+              <w:rPr>
+                <w:rFonts w:eastAsia="Times New Roman"/>
+                <w:color w:val="000000"/>
+                <w:sz w:val="20"/>
+                <w:szCs w:val="24"/>
+                <w:lang w:val="fr-CH" w:eastAsia="fr-FR"/>
+              </w:rPr>
+              <w:t>(e</w:t>
+            </w:r>
+            <w:r>
+              <w:rPr>
+                <w:rFonts w:eastAsia="Times New Roman"/>
+                <w:color w:val="000000"/>
+                <w:sz w:val="20"/>
+                <w:szCs w:val="24"/>
+                <w:lang w:val="fr-CH" w:eastAsia="fr-FR"/>
+              </w:rPr>
+              <w:t>ntity)</w:t>
+            </w:r>
+          </w:p>
+        </w:tc>
+        <w:tc>
+          <w:tcPr>
+            <w:tcW w:w="3421" w:type="dxa"/>
+            <w:tcBorders>
+              <w:top w:val="nil"/>
+              <w:left w:val="nil"/>
+              <w:bottom w:val="single" w:sz="4" w:space="0" w:color="auto"/>
+              <w:right w:val="nil"/>
+            </w:tcBorders>
+            <w:shd w:val="clear" w:color="auto" w:fill="auto"/>
+            <w:vAlign w:val="center"/>
+            <w:hideMark/>
+          </w:tcPr>
+          <w:p>
+            <w:pPr>
+              <w:suppressAutoHyphens w:val="0"/>
+              <w:spacing w:after="0" w:line="240" w:lineRule="auto"/>
+              <w:rPr>
+                <w:rFonts w:ascii="Andale Mono" w:eastAsia="Times New Roman" w:hAnsi="Andale Mono"/>
+                <w:color w:val="000000"/>
+                <w:sz w:val="18"/>
+                <w:szCs w:val="24"/>
+                <w:lang w:val="fr-CH" w:eastAsia="fr-FR"/>
+              </w:rPr>
+            </w:pPr>
+            <w:r>
+              <w:rPr>
+                <w:rFonts w:ascii="Andale Mono" w:eastAsia="Times New Roman" w:hAnsi="Andale Mono"/>
+                <w:color w:val="000000"/>
+                <w:sz w:val="18"/>
+                <w:szCs w:val="24"/>
+                <w:lang w:val="fr-CH" w:eastAsia="fr-FR"/>
+              </w:rPr>
+              <w:t xml:space="preserve">Listing </w:t>
+            </w:r>
+            <w:r>
+              <w:rPr>
+                <w:rFonts w:eastAsia="Times New Roman"/>
+                <w:color w:val="000000"/>
+                <w:sz w:val="20"/>
+                <w:szCs w:val="24"/>
+                <w:lang w:val="fr-CH" w:eastAsia="fr-FR"/>
+              </w:rPr>
+              <w:t>(</w:t>
+            </w:r>
+            <w:r>
+              <w:rPr>
+                <w:rFonts w:eastAsia="Times New Roman"/>
+                <w:color w:val="000000"/>
+                <w:sz w:val="20"/>
+                <w:szCs w:val="24"/>
+                <w:lang w:val="fr-CH" w:eastAsia="fr-FR"/>
+              </w:rPr>
+              <w:t>occupies</w:t>
+            </w:r>
+            <w:r>
+              <w:rPr>
+                <w:rFonts w:eastAsia="Times New Roman"/>
+                <w:color w:val="000000"/>
+                <w:sz w:val="20"/>
+                <w:szCs w:val="24"/>
+                <w:lang w:val="fr-CH" w:eastAsia="fr-FR"/>
+              </w:rPr>
+              <w:t>)</w:t>
+            </w:r>
+          </w:p>
+        </w:tc>
+      </w:tr>
+      <w:tr>
+        <w:trPr>
+          <w:trHeight w:val="403"/>
+        </w:trPr>
+        <w:tc>
+          <w:tcPr>
+            <w:tcW w:w="1858" w:type="dxa"/>
+            <w:tcBorders>
+              <w:top w:val="nil"/>
+              <w:left w:val="nil"/>
+              <w:bottom w:val="nil"/>
+              <w:right w:val="single" w:sz="4" w:space="0" w:color="auto"/>
+            </w:tcBorders>
+            <w:shd w:val="clear" w:color="auto" w:fill="auto"/>
+            <w:vAlign w:val="center"/>
+            <w:hideMark/>
+          </w:tcPr>
+          <w:p>
+            <w:pPr>
+              <w:suppressAutoHyphens w:val="0"/>
+              <w:spacing w:after="0" w:line="240" w:lineRule="auto"/>
+              <w:rPr>
+                <w:rFonts w:ascii="Andale Mono" w:eastAsia="Times New Roman" w:hAnsi="Andale Mono"/>
+                <w:color w:val="000000"/>
+                <w:sz w:val="18"/>
+                <w:szCs w:val="24"/>
+                <w:lang w:val="fr-CH" w:eastAsia="fr-FR"/>
+              </w:rPr>
+            </w:pPr>
+            <w:r>
+              <w:rPr>
+                <w:rFonts w:ascii="Andale Mono" w:eastAsia="Times New Roman" w:hAnsi="Andale Mono"/>
+                <w:color w:val="000000"/>
+                <w:sz w:val="18"/>
+                <w:szCs w:val="24"/>
+                <w:lang w:val="fr-CH" w:eastAsia="fr-FR"/>
+              </w:rPr>
+              <w:t>City</w:t>
+            </w:r>
+          </w:p>
+        </w:tc>
+        <w:tc>
+          <w:tcPr>
+            <w:tcW w:w="2410" w:type="dxa"/>
+            <w:tcBorders>
+              <w:top w:val="nil"/>
+              <w:left w:val="nil"/>
+              <w:bottom w:val="nil"/>
+              <w:right w:val="single" w:sz="4" w:space="0" w:color="auto"/>
+            </w:tcBorders>
+            <w:shd w:val="clear" w:color="auto" w:fill="auto"/>
+            <w:vAlign w:val="center"/>
+            <w:hideMark/>
+          </w:tcPr>
+          <w:p>
+            <w:pPr>
+              <w:suppressAutoHyphens w:val="0"/>
+              <w:spacing w:after="0" w:line="240" w:lineRule="auto"/>
+              <w:rPr>
+                <w:rFonts w:ascii="Andale Mono" w:eastAsia="Times New Roman" w:hAnsi="Andale Mono"/>
+                <w:color w:val="000000"/>
+                <w:sz w:val="18"/>
+                <w:szCs w:val="20"/>
+                <w:lang w:val="fr-CH" w:eastAsia="fr-FR"/>
+              </w:rPr>
+            </w:pPr>
+            <w:r>
+              <w:rPr>
+                <w:rFonts w:ascii="Andale Mono" w:eastAsia="Times New Roman" w:hAnsi="Andale Mono"/>
+                <w:color w:val="000000"/>
+                <w:sz w:val="18"/>
+                <w:szCs w:val="20"/>
+                <w:lang w:val="fr-CH" w:eastAsia="fr-FR"/>
+              </w:rPr>
+              <w:t>City</w:t>
+            </w:r>
+            <w:r>
+              <w:rPr>
+                <w:rFonts w:ascii="Andale Mono" w:eastAsia="Times New Roman" w:hAnsi="Andale Mono"/>
+                <w:color w:val="000000"/>
+                <w:sz w:val="18"/>
+                <w:szCs w:val="20"/>
+                <w:lang w:val="fr-CH" w:eastAsia="fr-FR"/>
+              </w:rPr>
+              <w:t xml:space="preserve"> </w:t>
+            </w:r>
+            <w:r>
+              <w:rPr>
+                <w:rFonts w:eastAsia="Times New Roman"/>
+                <w:color w:val="000000"/>
+                <w:sz w:val="20"/>
+                <w:szCs w:val="24"/>
+                <w:lang w:val="fr-CH" w:eastAsia="fr-FR"/>
+              </w:rPr>
+              <w:t>(e</w:t>
+            </w:r>
+            <w:r>
+              <w:rPr>
+                <w:rFonts w:eastAsia="Times New Roman"/>
+                <w:color w:val="000000"/>
+                <w:sz w:val="20"/>
+                <w:szCs w:val="24"/>
+                <w:lang w:val="fr-CH" w:eastAsia="fr-FR"/>
+              </w:rPr>
+              <w:t>ntity)</w:t>
+            </w:r>
+          </w:p>
+        </w:tc>
+        <w:tc>
+          <w:tcPr>
+            <w:tcW w:w="3421" w:type="dxa"/>
+            <w:tcBorders>
+              <w:top w:val="nil"/>
+              <w:left w:val="nil"/>
+              <w:bottom w:val="nil"/>
+              <w:right w:val="nil"/>
+            </w:tcBorders>
+            <w:shd w:val="clear" w:color="auto" w:fill="auto"/>
+            <w:vAlign w:val="center"/>
+            <w:hideMark/>
+          </w:tcPr>
+          <w:p>
+            <w:pPr>
+              <w:suppressAutoHyphens w:val="0"/>
+              <w:spacing w:after="0" w:line="240" w:lineRule="auto"/>
+              <w:rPr>
+                <w:rFonts w:ascii="Andale Mono" w:eastAsia="Times New Roman" w:hAnsi="Andale Mono"/>
+                <w:color w:val="000000"/>
+                <w:sz w:val="18"/>
+                <w:szCs w:val="24"/>
+                <w:lang w:val="fr-CH" w:eastAsia="fr-FR"/>
+              </w:rPr>
+            </w:pPr>
+            <w:r>
+              <w:rPr>
+                <w:rFonts w:ascii="Andale Mono" w:eastAsia="Times New Roman" w:hAnsi="Andale Mono"/>
+                <w:color w:val="000000"/>
+                <w:sz w:val="18"/>
+                <w:szCs w:val="24"/>
+                <w:lang w:val="fr-CH" w:eastAsia="fr-FR"/>
+              </w:rPr>
+              <w:t> </w:t>
+            </w:r>
+          </w:p>
+        </w:tc>
+      </w:tr>
+      <w:tr>
+        <w:trPr>
+          <w:trHeight w:val="707"/>
+        </w:trPr>
+        <w:tc>
+          <w:tcPr>
+            <w:tcW w:w="1858" w:type="dxa"/>
+            <w:tcBorders>
+              <w:top w:val="single" w:sz="4" w:space="0" w:color="auto"/>
+              <w:left w:val="nil"/>
+              <w:bottom w:val="nil"/>
+              <w:right w:val="single" w:sz="4" w:space="0" w:color="auto"/>
+            </w:tcBorders>
+            <w:shd w:val="clear" w:color="auto" w:fill="auto"/>
+            <w:vAlign w:val="center"/>
+            <w:hideMark/>
+          </w:tcPr>
+          <w:p>
+            <w:pPr>
+              <w:suppressAutoHyphens w:val="0"/>
+              <w:spacing w:after="0" w:line="240" w:lineRule="auto"/>
+              <w:rPr>
+                <w:rFonts w:ascii="Andale Mono" w:eastAsia="Times New Roman" w:hAnsi="Andale Mono"/>
+                <w:color w:val="000000"/>
+                <w:sz w:val="18"/>
+                <w:szCs w:val="24"/>
+                <w:lang w:val="fr-CH" w:eastAsia="fr-FR"/>
+              </w:rPr>
+            </w:pPr>
+            <w:r>
+              <w:rPr>
+                <w:rFonts w:ascii="Andale Mono" w:eastAsia="Times New Roman" w:hAnsi="Andale Mono"/>
+                <w:color w:val="000000"/>
+                <w:sz w:val="18"/>
+                <w:szCs w:val="24"/>
+                <w:lang w:val="fr-CH" w:eastAsia="fr-FR"/>
+              </w:rPr>
+              <w:t xml:space="preserve">Location </w:t>
+            </w:r>
+          </w:p>
+        </w:tc>
+        <w:tc>
+          <w:tcPr>
+            <w:tcW w:w="2410" w:type="dxa"/>
+            <w:tcBorders>
+              <w:top w:val="single" w:sz="4" w:space="0" w:color="auto"/>
+              <w:left w:val="nil"/>
+              <w:bottom w:val="nil"/>
+              <w:right w:val="single" w:sz="4" w:space="0" w:color="auto"/>
+            </w:tcBorders>
+            <w:shd w:val="clear" w:color="auto" w:fill="auto"/>
+            <w:vAlign w:val="center"/>
+            <w:hideMark/>
+          </w:tcPr>
+          <w:p>
+            <w:pPr>
+              <w:suppressAutoHyphens w:val="0"/>
+              <w:spacing w:after="0" w:line="240" w:lineRule="auto"/>
+              <w:rPr>
+                <w:rFonts w:ascii="Andale Mono" w:eastAsia="Times New Roman" w:hAnsi="Andale Mono"/>
+                <w:color w:val="000000"/>
+                <w:sz w:val="18"/>
+                <w:szCs w:val="20"/>
+                <w:lang w:val="fr-CH" w:eastAsia="fr-FR"/>
+              </w:rPr>
+            </w:pPr>
+            <w:r>
+              <w:rPr>
+                <w:rFonts w:eastAsia="Times New Roman"/>
+                <w:color w:val="000000"/>
+                <w:sz w:val="20"/>
+                <w:szCs w:val="24"/>
+                <w:lang w:val="fr-CH" w:eastAsia="fr-FR"/>
+              </w:rPr>
+              <w:t>(</w:t>
+            </w:r>
+            <w:r>
+              <w:rPr>
+                <w:rFonts w:eastAsia="Times New Roman"/>
+                <w:color w:val="000000"/>
+                <w:sz w:val="20"/>
+                <w:szCs w:val="24"/>
+                <w:lang w:val="fr-CH" w:eastAsia="fr-FR"/>
+              </w:rPr>
+              <w:t>relation</w:t>
+            </w:r>
+            <w:r>
+              <w:rPr>
+                <w:rFonts w:eastAsia="Times New Roman"/>
+                <w:color w:val="000000"/>
+                <w:sz w:val="20"/>
+                <w:szCs w:val="24"/>
+                <w:lang w:val="fr-CH" w:eastAsia="fr-FR"/>
+              </w:rPr>
+              <w:t>)</w:t>
+            </w:r>
+          </w:p>
+        </w:tc>
+        <w:tc>
+          <w:tcPr>
+            <w:tcW w:w="3421" w:type="dxa"/>
+            <w:tcBorders>
+              <w:top w:val="single" w:sz="4" w:space="0" w:color="auto"/>
+              <w:left w:val="nil"/>
+              <w:bottom w:val="nil"/>
+              <w:right w:val="nil"/>
+            </w:tcBorders>
+            <w:shd w:val="clear" w:color="auto" w:fill="auto"/>
+            <w:vAlign w:val="center"/>
+            <w:hideMark/>
+          </w:tcPr>
+          <w:p>
+            <w:pPr>
+              <w:suppressAutoHyphens w:val="0"/>
+              <w:spacing w:after="0" w:line="240" w:lineRule="auto"/>
+              <w:rPr>
+                <w:rFonts w:ascii="Andale Mono" w:eastAsia="Times New Roman" w:hAnsi="Andale Mono"/>
+                <w:color w:val="000000"/>
+                <w:sz w:val="18"/>
+                <w:szCs w:val="24"/>
+                <w:lang w:val="fr-CH" w:eastAsia="fr-FR"/>
+              </w:rPr>
+            </w:pPr>
+            <w:r>
+              <w:rPr>
+                <w:rFonts w:ascii="Andale Mono" w:eastAsia="Times New Roman" w:hAnsi="Andale Mono"/>
+                <w:color w:val="000000"/>
+                <w:sz w:val="18"/>
+                <w:szCs w:val="24"/>
+                <w:lang w:val="fr-CH" w:eastAsia="fr-FR"/>
+              </w:rPr>
+              <w:t xml:space="preserve">Listing, Neighbourhood, City </w:t>
+            </w:r>
+            <w:r>
+              <w:rPr>
+                <w:rFonts w:eastAsia="Times New Roman"/>
+                <w:color w:val="000000"/>
+                <w:sz w:val="20"/>
+                <w:szCs w:val="24"/>
+                <w:lang w:val="fr-CH" w:eastAsia="fr-FR"/>
+              </w:rPr>
+              <w:t>(</w:t>
+            </w:r>
+            <w:r>
+              <w:rPr>
+                <w:rFonts w:eastAsia="Times New Roman"/>
+                <w:color w:val="000000"/>
+                <w:sz w:val="20"/>
+                <w:szCs w:val="24"/>
+                <w:lang w:val="fr-CH" w:eastAsia="fr-FR"/>
+              </w:rPr>
+              <w:t>is in)</w:t>
+            </w:r>
+          </w:p>
+        </w:tc>
+      </w:tr>
+    </w:tbl>
+    <w:p/>
     <w:p>
       <w:pPr>
-        <w:pStyle w:val="Sansinterligne"/>
-      </w:pPr>
-      <w:r>
-        <w:t>&lt;Describe all the choices you made for Entities and Relationships&gt;</w:t>
-      </w:r>
-    </w:p>
-    <w:p>
-      <w:pPr>
-        <w:pStyle w:val="Titre2"/>
-        <w:rPr>
-          <w:lang w:val="de-DE"/>
-        </w:rPr>
-      </w:pPr>
-      <w:bookmarkStart w:id="7" w:name="_Toc506900036"/>
-      <w:r>
-        <w:rPr>
-          <w:lang w:val="de-DE"/>
-        </w:rPr>
-        <w:lastRenderedPageBreak/>
-        <w:t>Relational Schema</w:t>
+        <w:pStyle w:val="Titre3"/>
+      </w:pPr>
+      <w:bookmarkStart w:id="7" w:name="_Toc506900038"/>
+      <w:r>
+        <w:t>DDL</w:t>
       </w:r>
       <w:bookmarkEnd w:id="7"/>
     </w:p>
     <w:p>
       <w:pPr>
-        <w:pStyle w:val="Titre3"/>
-        <w:rPr>
-          <w:lang w:val="de-DE"/>
-        </w:rPr>
-      </w:pPr>
-      <w:bookmarkStart w:id="8" w:name="_Toc506900037"/>
-      <w:r>
-        <w:rPr>
-          <w:lang w:val="de-DE"/>
-        </w:rPr>
-        <w:t xml:space="preserve">ER </w:t>
-      </w:r>
-      <w:proofErr w:type="spellStart"/>
-      <w:r>
-        <w:rPr>
-          <w:lang w:val="de-DE"/>
-        </w:rPr>
-        <w:t>schema</w:t>
-      </w:r>
-      <w:proofErr w:type="spellEnd"/>
-      <w:r>
-        <w:rPr>
-          <w:lang w:val="de-DE"/>
-        </w:rPr>
-        <w:t xml:space="preserve"> </w:t>
-      </w:r>
-      <w:proofErr w:type="spellStart"/>
-      <w:r>
-        <w:rPr>
-          <w:lang w:val="de-DE"/>
-        </w:rPr>
-        <w:t>to</w:t>
-      </w:r>
-      <w:proofErr w:type="spellEnd"/>
-      <w:r>
-        <w:rPr>
-          <w:lang w:val="de-DE"/>
-        </w:rPr>
-        <w:t xml:space="preserve"> Relational </w:t>
-      </w:r>
-      <w:proofErr w:type="spellStart"/>
-      <w:r>
-        <w:rPr>
-          <w:lang w:val="de-DE"/>
-        </w:rPr>
-        <w:t>schema</w:t>
-      </w:r>
-      <w:bookmarkEnd w:id="8"/>
-      <w:proofErr w:type="spellEnd"/>
+        <w:pStyle w:val="Sansinterligne"/>
+      </w:pPr>
+      <w:r>
+        <w:t>&lt;Provide the DDL&gt;</w:t>
+      </w:r>
+      <w:r>
+        <w:t xml:space="preserve">  </w:t>
+      </w:r>
+      <w:r>
+        <w:rPr>
+          <w:color w:val="FF0000"/>
+        </w:rPr>
+        <w:t>//TODO</w:t>
+      </w:r>
     </w:p>
     <w:p>
       <w:pPr>
-        <w:pStyle w:val="Sansinterligne"/>
-      </w:pPr>
-      <w:r>
-        <w:t>&lt;Describe the transition from ER schema to Relational schema&gt;</w:t>
-      </w:r>
+        <w:pStyle w:val="Titre2"/>
+      </w:pPr>
+      <w:bookmarkStart w:id="8" w:name="_Toc506900039"/>
+      <w:r>
+        <w:lastRenderedPageBreak/>
+        <w:t>General Comments</w:t>
+      </w:r>
+      <w:bookmarkEnd w:id="8"/>
     </w:p>
     <w:p>
       <w:pPr>
-        <w:pStyle w:val="Titre3"/>
-      </w:pPr>
-      <w:bookmarkStart w:id="9" w:name="_Toc506900038"/>
-      <w:r>
-        <w:t>DDL</w:t>
-      </w:r>
-      <w:bookmarkEnd w:id="9"/>
-    </w:p>
-    <w:p>
-      <w:pPr>
         <w:pStyle w:val="Sansinterligne"/>
       </w:pPr>
       <w:r>
-        <w:t>&lt;Provide the DDL&gt;</w:t>
-      </w:r>
-    </w:p>
-    <w:p>
-      <w:pPr>
-        <w:pStyle w:val="Titre2"/>
-      </w:pPr>
-      <w:bookmarkStart w:id="10" w:name="_Toc506900039"/>
-      <w:r>
-        <w:t>General Comments</w:t>
-      </w:r>
-      <w:bookmarkEnd w:id="10"/>
-    </w:p>
-    <w:p>
-      <w:pPr>
-        <w:pStyle w:val="Sansinterligne"/>
-      </w:pPr>
-      <w:r>
-        <w:t>&lt;In this section write general comments about your deliverable (comments and work allocation between team members&gt;</w:t>
+        <w:t xml:space="preserve">For this first work, we thought it was important to work the three together to understand the database correctly. We designed the basis of the ER model, and modified it until the three of us were satisfied. Then we split the work (SQL commands, report, creation of ER model). </w:t>
       </w:r>
     </w:p>
     <w:p>
@@ -5738,21 +8195,49 @@
       <w:pPr>
         <w:pStyle w:val="Titre1"/>
       </w:pPr>
-      <w:bookmarkStart w:id="11" w:name="_Toc506900040"/>
+      <w:bookmarkStart w:id="9" w:name="_Toc506900040"/>
       <w:r>
         <w:lastRenderedPageBreak/>
         <w:t>Deliverable 2</w:t>
       </w:r>
-      <w:bookmarkEnd w:id="11"/>
+      <w:bookmarkEnd w:id="9"/>
     </w:p>
     <w:p/>
     <w:p>
       <w:pPr>
         <w:pStyle w:val="Titre2"/>
       </w:pPr>
-      <w:bookmarkStart w:id="12" w:name="_Toc506900041"/>
+      <w:bookmarkStart w:id="10" w:name="_Toc506900041"/>
       <w:r>
         <w:t>Assumptions</w:t>
+      </w:r>
+      <w:bookmarkEnd w:id="10"/>
+    </w:p>
+    <w:p>
+      <w:pPr>
+        <w:pStyle w:val="Sansinterligne"/>
+      </w:pPr>
+      <w:r>
+        <w:t>&lt;In this section write down the assumptions you made about the data. Write a sentence for each assumption you made&gt;</w:t>
+      </w:r>
+    </w:p>
+    <w:p>
+      <w:pPr>
+        <w:pStyle w:val="Titre2"/>
+      </w:pPr>
+      <w:bookmarkStart w:id="11" w:name="_Toc506900042"/>
+      <w:r>
+        <w:t>Data Loading</w:t>
+      </w:r>
+      <w:bookmarkEnd w:id="11"/>
+    </w:p>
+    <w:p>
+      <w:pPr>
+        <w:pStyle w:val="Titre2"/>
+      </w:pPr>
+      <w:bookmarkStart w:id="12" w:name="_Toc506900043"/>
+      <w:r>
+        <w:t>Query Implementation</w:t>
       </w:r>
       <w:bookmarkEnd w:id="12"/>
     </w:p>
@@ -5761,26 +8246,29 @@
         <w:pStyle w:val="Sansinterligne"/>
       </w:pPr>
       <w:r>
-        <w:t>&lt;In this section write down the assumptions you made about the data. Write a sentence for each assumption you made&gt;</w:t>
+        <w:t>&lt;For each query&gt;</w:t>
       </w:r>
     </w:p>
     <w:p>
       <w:pPr>
-        <w:pStyle w:val="Titre2"/>
-      </w:pPr>
-      <w:bookmarkStart w:id="13" w:name="_Toc506900042"/>
-      <w:r>
-        <w:t>Data Loading</w:t>
+        <w:pStyle w:val="Titre3"/>
+      </w:pPr>
+      <w:bookmarkStart w:id="13" w:name="_Toc506900044"/>
+      <w:r>
+        <w:t>Query a:</w:t>
       </w:r>
       <w:bookmarkEnd w:id="13"/>
     </w:p>
     <w:p>
       <w:pPr>
-        <w:pStyle w:val="Titre2"/>
-      </w:pPr>
-      <w:bookmarkStart w:id="14" w:name="_Toc506900043"/>
-      <w:r>
-        <w:t>Query Implementation</w:t>
+        <w:pStyle w:val="Titre4"/>
+      </w:pPr>
+      <w:bookmarkStart w:id="14" w:name="_Toc506900045"/>
+      <w:r>
+        <w:t>Description of logic</w:t>
+      </w:r>
+      <w:r>
+        <w:t>:</w:t>
       </w:r>
       <w:bookmarkEnd w:id="14"/>
     </w:p>
@@ -5789,47 +8277,44 @@
         <w:pStyle w:val="Sansinterligne"/>
       </w:pPr>
       <w:r>
-        <w:t>&lt;For each query&gt;</w:t>
+        <w:t>&lt;What does the query do and how do I decide to solve it&gt;</w:t>
       </w:r>
     </w:p>
     <w:p>
       <w:pPr>
-        <w:pStyle w:val="Titre3"/>
-      </w:pPr>
-      <w:bookmarkStart w:id="15" w:name="_Toc506900044"/>
-      <w:r>
-        <w:t>Query a:</w:t>
+        <w:pStyle w:val="Titre4"/>
+      </w:pPr>
+      <w:bookmarkStart w:id="15" w:name="_Toc506900046"/>
+      <w:r>
+        <w:t>SQL statement</w:t>
       </w:r>
       <w:bookmarkEnd w:id="15"/>
     </w:p>
     <w:p>
       <w:pPr>
-        <w:pStyle w:val="Titre4"/>
-      </w:pPr>
-      <w:bookmarkStart w:id="16" w:name="_Toc506900045"/>
-      <w:r>
-        <w:t>Description of logic</w:t>
-      </w:r>
-      <w:r>
-        <w:t>:</w:t>
+        <w:pStyle w:val="Sansinterligne"/>
+      </w:pPr>
+      <w:r>
+        <w:t>&lt;The SQL statement&gt;</w:t>
+      </w:r>
+    </w:p>
+    <w:p>
+      <w:pPr>
+        <w:pStyle w:val="Titre2"/>
+      </w:pPr>
+      <w:bookmarkStart w:id="16" w:name="_Toc506900047"/>
+      <w:r>
+        <w:t>Interface</w:t>
       </w:r>
       <w:bookmarkEnd w:id="16"/>
     </w:p>
     <w:p>
       <w:pPr>
-        <w:pStyle w:val="Sansinterligne"/>
-      </w:pPr>
-      <w:r>
-        <w:t>&lt;What does the query do and how do I decide to solve it&gt;</w:t>
-      </w:r>
-    </w:p>
-    <w:p>
-      <w:pPr>
-        <w:pStyle w:val="Titre4"/>
-      </w:pPr>
-      <w:bookmarkStart w:id="17" w:name="_Toc506900046"/>
-      <w:r>
-        <w:t>SQL statement</w:t>
+        <w:pStyle w:val="Titre3"/>
+      </w:pPr>
+      <w:bookmarkStart w:id="17" w:name="_Toc506900048"/>
+      <w:r>
+        <w:t>Design logic Description</w:t>
       </w:r>
       <w:bookmarkEnd w:id="17"/>
     </w:p>
@@ -5838,119 +8323,119 @@
         <w:pStyle w:val="Sansinterligne"/>
       </w:pPr>
       <w:r>
-        <w:t>&lt;The SQL statement&gt;</w:t>
+        <w:t>&lt;Describe the general logic of your design as well as the technology you decided to use&gt;</w:t>
       </w:r>
     </w:p>
     <w:p>
       <w:pPr>
-        <w:pStyle w:val="Titre2"/>
-      </w:pPr>
-      <w:bookmarkStart w:id="18" w:name="_Toc506900047"/>
-      <w:r>
-        <w:t>Interface</w:t>
+        <w:pStyle w:val="Titre3"/>
+      </w:pPr>
+      <w:bookmarkStart w:id="18" w:name="_Toc506900049"/>
+      <w:r>
+        <w:t>Screenshots</w:t>
       </w:r>
       <w:bookmarkEnd w:id="18"/>
     </w:p>
     <w:p>
       <w:pPr>
-        <w:pStyle w:val="Titre3"/>
-      </w:pPr>
-      <w:bookmarkStart w:id="19" w:name="_Toc506900048"/>
-      <w:r>
-        <w:t>Design logic Description</w:t>
+        <w:pStyle w:val="Sansinterligne"/>
+      </w:pPr>
+      <w:r>
+        <w:t>&lt;Provide some initial screen shots of your interface&gt;</w:t>
+      </w:r>
+    </w:p>
+    <w:p>
+      <w:pPr>
+        <w:pStyle w:val="Titre2"/>
+      </w:pPr>
+      <w:bookmarkStart w:id="19" w:name="_Toc506900050"/>
+      <w:r>
+        <w:t>General Comments</w:t>
       </w:r>
       <w:bookmarkEnd w:id="19"/>
     </w:p>
     <w:p>
       <w:pPr>
-        <w:pStyle w:val="Sansinterligne"/>
-      </w:pPr>
-      <w:r>
-        <w:t>&lt;Describe the general logic of your design as well as the technology you decided to use&gt;</w:t>
+        <w:spacing w:line="240" w:lineRule="auto"/>
+        <w:jc w:val="both"/>
+      </w:pPr>
+      <w:r>
+        <w:t>&lt;In this section write general comments about your deliverable (comments and work allocation between team members&gt;</w:t>
       </w:r>
     </w:p>
     <w:p>
       <w:pPr>
-        <w:pStyle w:val="Titre3"/>
-      </w:pPr>
-      <w:bookmarkStart w:id="20" w:name="_Toc506900049"/>
-      <w:r>
-        <w:t>Screenshots</w:t>
+        <w:spacing w:line="240" w:lineRule="auto"/>
+        <w:jc w:val="both"/>
+      </w:pPr>
+    </w:p>
+    <w:p>
+      <w:pPr>
+        <w:pStyle w:val="Titre1"/>
+      </w:pPr>
+      <w:r>
+        <w:br w:type="page"/>
+      </w:r>
+      <w:bookmarkStart w:id="20" w:name="_Toc506900051"/>
+      <w:r>
+        <w:lastRenderedPageBreak/>
+        <w:t>Deliverable 3</w:t>
       </w:r>
       <w:bookmarkEnd w:id="20"/>
     </w:p>
     <w:p>
       <w:pPr>
-        <w:pStyle w:val="Sansinterligne"/>
-      </w:pPr>
-      <w:r>
-        <w:t>&lt;Provide some initial screen shots of your interface&gt;</w:t>
-      </w:r>
-    </w:p>
-    <w:p>
-      <w:pPr>
-        <w:pStyle w:val="Titre2"/>
-      </w:pPr>
-      <w:bookmarkStart w:id="21" w:name="_Toc506900050"/>
-      <w:r>
-        <w:t>General Comments</w:t>
+        <w:pStyle w:val="Titre1"/>
+      </w:pPr>
+      <w:bookmarkStart w:id="21" w:name="_Toc506900052"/>
+      <w:r>
+        <w:t>Assumptions</w:t>
       </w:r>
       <w:bookmarkEnd w:id="21"/>
     </w:p>
     <w:p>
       <w:pPr>
-        <w:spacing w:line="240" w:lineRule="auto"/>
-        <w:jc w:val="both"/>
-      </w:pPr>
-      <w:r>
-        <w:t>&lt;In this section write general comments about your deliverable (comments and work allocation between team members&gt;</w:t>
+        <w:pStyle w:val="Sansinterligne"/>
+      </w:pPr>
+      <w:r>
+        <w:t>&lt;In this section write down the assumptions you made about the data. Write a sentence for each assumption you made&gt;</w:t>
       </w:r>
     </w:p>
     <w:p>
       <w:pPr>
-        <w:spacing w:line="240" w:lineRule="auto"/>
-        <w:jc w:val="both"/>
-      </w:pPr>
-    </w:p>
-    <w:p>
-      <w:pPr>
-        <w:pStyle w:val="Titre1"/>
-      </w:pPr>
-      <w:r>
-        <w:br w:type="page"/>
-      </w:r>
-      <w:bookmarkStart w:id="22" w:name="_Toc506900051"/>
-      <w:r>
-        <w:lastRenderedPageBreak/>
-        <w:t>Deliverable 3</w:t>
+        <w:pStyle w:val="Titre2"/>
+      </w:pPr>
+      <w:bookmarkStart w:id="22" w:name="_Toc506900053"/>
+      <w:r>
+        <w:t>Query Implementation</w:t>
       </w:r>
       <w:bookmarkEnd w:id="22"/>
     </w:p>
     <w:p>
       <w:pPr>
-        <w:pStyle w:val="Titre1"/>
-      </w:pPr>
-      <w:bookmarkStart w:id="23" w:name="_Toc506900052"/>
-      <w:r>
-        <w:t>Assumptions</w:t>
+        <w:pStyle w:val="Sansinterligne"/>
+      </w:pPr>
+      <w:r>
+        <w:t>&lt;For each query&gt;</w:t>
+      </w:r>
+    </w:p>
+    <w:p>
+      <w:pPr>
+        <w:pStyle w:val="Titre3"/>
+      </w:pPr>
+      <w:bookmarkStart w:id="23" w:name="_Toc506900054"/>
+      <w:r>
+        <w:t>Query a:</w:t>
       </w:r>
       <w:bookmarkEnd w:id="23"/>
     </w:p>
     <w:p>
       <w:pPr>
-        <w:pStyle w:val="Sansinterligne"/>
-      </w:pPr>
-      <w:r>
-        <w:t>&lt;In this section write down the assumptions you made about the data. Write a sentence for each assumption you made&gt;</w:t>
-      </w:r>
-    </w:p>
-    <w:p>
-      <w:pPr>
-        <w:pStyle w:val="Titre2"/>
-      </w:pPr>
-      <w:bookmarkStart w:id="24" w:name="_Toc506900053"/>
-      <w:r>
-        <w:t>Query Implementation</w:t>
+        <w:pStyle w:val="Titre4"/>
+      </w:pPr>
+      <w:bookmarkStart w:id="24" w:name="_Toc506900055"/>
+      <w:r>
+        <w:t>Description of logic:</w:t>
       </w:r>
       <w:bookmarkEnd w:id="24"/>
     </w:p>
@@ -5959,83 +8444,155 @@
         <w:pStyle w:val="Sansinterligne"/>
       </w:pPr>
       <w:r>
-        <w:t>&lt;For each query&gt;</w:t>
+        <w:t>&lt;What does the query do and how do I decide to solve it&gt;</w:t>
       </w:r>
     </w:p>
     <w:p>
       <w:pPr>
-        <w:pStyle w:val="Titre3"/>
-      </w:pPr>
-      <w:bookmarkStart w:id="25" w:name="_Toc506900054"/>
-      <w:r>
-        <w:t>Query a:</w:t>
+        <w:pStyle w:val="Titre4"/>
+      </w:pPr>
+      <w:bookmarkStart w:id="25" w:name="_Toc506900056"/>
+      <w:r>
+        <w:t>SQL statement</w:t>
       </w:r>
       <w:bookmarkEnd w:id="25"/>
     </w:p>
     <w:p>
       <w:pPr>
-        <w:pStyle w:val="Titre4"/>
-      </w:pPr>
-      <w:bookmarkStart w:id="26" w:name="_Toc506900055"/>
-      <w:r>
-        <w:t>Description of logic:</w:t>
+        <w:pStyle w:val="Sansinterligne"/>
+      </w:pPr>
+      <w:r>
+        <w:t>&lt;The SQL statement&gt;</w:t>
+      </w:r>
+    </w:p>
+    <w:p>
+      <w:pPr>
+        <w:pStyle w:val="Titre2"/>
+      </w:pPr>
+      <w:bookmarkStart w:id="26" w:name="_Toc506900057"/>
+      <w:r>
+        <w:t>Query Analysis</w:t>
       </w:r>
       <w:bookmarkEnd w:id="26"/>
     </w:p>
     <w:p>
       <w:pPr>
-        <w:pStyle w:val="Sansinterligne"/>
-      </w:pPr>
-      <w:r>
-        <w:t>&lt;What does the query do and how do I decide to solve it&gt;</w:t>
-      </w:r>
-    </w:p>
-    <w:p>
-      <w:pPr>
-        <w:pStyle w:val="Titre4"/>
-      </w:pPr>
-      <w:bookmarkStart w:id="27" w:name="_Toc506900056"/>
-      <w:r>
-        <w:t>SQL statement</w:t>
+        <w:pStyle w:val="Titre3"/>
+      </w:pPr>
+      <w:bookmarkStart w:id="27" w:name="_Toc506900058"/>
+      <w:r>
+        <w:t>Selected Queries (and why)</w:t>
       </w:r>
       <w:bookmarkEnd w:id="27"/>
     </w:p>
+    <w:p/>
     <w:p>
       <w:pPr>
-        <w:pStyle w:val="Sansinterligne"/>
-      </w:pPr>
-      <w:r>
-        <w:t>&lt;The SQL statement&gt;</w:t>
-      </w:r>
-    </w:p>
-    <w:p>
-      <w:pPr>
-        <w:pStyle w:val="Titre2"/>
-      </w:pPr>
-      <w:bookmarkStart w:id="28" w:name="_Toc506900057"/>
-      <w:r>
-        <w:t>Query Analysis</w:t>
+        <w:pStyle w:val="Titre4"/>
+      </w:pPr>
+      <w:bookmarkStart w:id="28" w:name="_Toc506900059"/>
+      <w:r>
+        <w:t>Query 1</w:t>
       </w:r>
       <w:bookmarkEnd w:id="28"/>
     </w:p>
     <w:p>
       <w:pPr>
-        <w:pStyle w:val="Titre3"/>
-      </w:pPr>
-      <w:bookmarkStart w:id="29" w:name="_Toc506900058"/>
-      <w:r>
-        <w:t>Selected Queries (and why)</w:t>
+        <w:pStyle w:val="Sansinterligne"/>
+      </w:pPr>
+      <w:r>
+        <w:t>&lt;Initial Running time:</w:t>
+      </w:r>
+    </w:p>
+    <w:p>
+      <w:pPr>
+        <w:pStyle w:val="Sansinterligne"/>
+      </w:pPr>
+      <w:r>
+        <w:t>Optimized Running time:</w:t>
+      </w:r>
+    </w:p>
+    <w:p>
+      <w:pPr>
+        <w:pStyle w:val="Sansinterligne"/>
+      </w:pPr>
+      <w:r>
+        <w:t>Explain the improvement:</w:t>
+      </w:r>
+    </w:p>
+    <w:p>
+      <w:pPr>
+        <w:pStyle w:val="Sansinterligne"/>
+      </w:pPr>
+      <w:r>
+        <w:t>Initial plan</w:t>
+      </w:r>
+    </w:p>
+    <w:p>
+      <w:pPr>
+        <w:pStyle w:val="Sansinterligne"/>
+      </w:pPr>
+      <w:r>
+        <w:t>Improved plan&gt;</w:t>
+      </w:r>
+    </w:p>
+    <w:p>
+      <w:pPr>
+        <w:pStyle w:val="Titre4"/>
+      </w:pPr>
+      <w:bookmarkStart w:id="29" w:name="_Toc506900060"/>
+      <w:r>
+        <w:t>Query 2</w:t>
       </w:r>
       <w:bookmarkEnd w:id="29"/>
     </w:p>
-    <w:p/>
     <w:p>
       <w:pPr>
+        <w:pStyle w:val="Sansinterligne"/>
+      </w:pPr>
+      <w:r>
+        <w:t>&lt;Initial Running time:</w:t>
+      </w:r>
+    </w:p>
+    <w:p>
+      <w:pPr>
+        <w:pStyle w:val="Sansinterligne"/>
+      </w:pPr>
+      <w:r>
+        <w:t>Optimized Running time:</w:t>
+      </w:r>
+    </w:p>
+    <w:p>
+      <w:pPr>
+        <w:pStyle w:val="Sansinterligne"/>
+      </w:pPr>
+      <w:r>
+        <w:t>Explain the improvement:</w:t>
+      </w:r>
+    </w:p>
+    <w:p>
+      <w:pPr>
+        <w:pStyle w:val="Sansinterligne"/>
+      </w:pPr>
+      <w:r>
+        <w:t>Initial plan</w:t>
+      </w:r>
+    </w:p>
+    <w:p>
+      <w:pPr>
+        <w:pStyle w:val="Sansinterligne"/>
+      </w:pPr>
+      <w:r>
+        <w:t>Improved plan&gt;</w:t>
+      </w:r>
+    </w:p>
+    <w:p>
+      <w:pPr>
         <w:pStyle w:val="Titre4"/>
       </w:pPr>
-      <w:bookmarkStart w:id="30" w:name="_Toc506900059"/>
-      <w:r>
-        <w:t>Query 1</w:t>
+      <w:bookmarkStart w:id="30" w:name="_Toc506900061"/>
+      <w:r>
+        <w:t>Query 3</w:t>
       </w:r>
       <w:bookmarkEnd w:id="30"/>
     </w:p>
@@ -6081,61 +8638,22 @@
     </w:p>
     <w:p>
       <w:pPr>
-        <w:pStyle w:val="Titre4"/>
-      </w:pPr>
-      <w:bookmarkStart w:id="31" w:name="_Toc506900060"/>
-      <w:r>
-        <w:t>Query 2</w:t>
+        <w:pStyle w:val="Titre1"/>
+      </w:pPr>
+      <w:bookmarkStart w:id="31" w:name="_Toc506900062"/>
+      <w:r>
+        <w:lastRenderedPageBreak/>
+        <w:t>Interface</w:t>
       </w:r>
       <w:bookmarkEnd w:id="31"/>
     </w:p>
     <w:p>
       <w:pPr>
-        <w:pStyle w:val="Sansinterligne"/>
-      </w:pPr>
-      <w:r>
-        <w:t>&lt;Initial Running time:</w:t>
-      </w:r>
-    </w:p>
-    <w:p>
-      <w:pPr>
-        <w:pStyle w:val="Sansinterligne"/>
-      </w:pPr>
-      <w:r>
-        <w:t>Optimized Running time:</w:t>
-      </w:r>
-    </w:p>
-    <w:p>
-      <w:pPr>
-        <w:pStyle w:val="Sansinterligne"/>
-      </w:pPr>
-      <w:r>
-        <w:t>Explain the improvement:</w:t>
-      </w:r>
-    </w:p>
-    <w:p>
-      <w:pPr>
-        <w:pStyle w:val="Sansinterligne"/>
-      </w:pPr>
-      <w:r>
-        <w:t>Initial plan</w:t>
-      </w:r>
-    </w:p>
-    <w:p>
-      <w:pPr>
-        <w:pStyle w:val="Sansinterligne"/>
-      </w:pPr>
-      <w:r>
-        <w:t>Improved plan&gt;</w:t>
-      </w:r>
-    </w:p>
-    <w:p>
-      <w:pPr>
-        <w:pStyle w:val="Titre4"/>
-      </w:pPr>
-      <w:bookmarkStart w:id="32" w:name="_Toc506900061"/>
-      <w:r>
-        <w:t>Query 3</w:t>
+        <w:pStyle w:val="Titre3"/>
+      </w:pPr>
+      <w:bookmarkStart w:id="32" w:name="_Toc506900063"/>
+      <w:r>
+        <w:t>Design logic Description</w:t>
       </w:r>
       <w:bookmarkEnd w:id="32"/>
     </w:p>
@@ -6144,97 +8662,36 @@
         <w:pStyle w:val="Sansinterligne"/>
       </w:pPr>
       <w:r>
-        <w:t>&lt;Initial Running time:</w:t>
+        <w:t>&lt;Describe the general logic of your design as well as the technology you decided to use&gt;</w:t>
       </w:r>
     </w:p>
     <w:p>
       <w:pPr>
-        <w:pStyle w:val="Sansinterligne"/>
-      </w:pPr>
-      <w:r>
-        <w:t>Optimized Running time:</w:t>
-      </w:r>
-    </w:p>
-    <w:p>
-      <w:pPr>
-        <w:pStyle w:val="Sansinterligne"/>
-      </w:pPr>
-      <w:r>
-        <w:t>Explain the improvement:</w:t>
-      </w:r>
-    </w:p>
-    <w:p>
-      <w:pPr>
-        <w:pStyle w:val="Sansinterligne"/>
-      </w:pPr>
-      <w:r>
-        <w:t>Initial plan</w:t>
-      </w:r>
-    </w:p>
-    <w:p>
-      <w:pPr>
-        <w:pStyle w:val="Sansinterligne"/>
-      </w:pPr>
-      <w:r>
-        <w:t>Improved plan&gt;</w:t>
-      </w:r>
-    </w:p>
-    <w:p>
-      <w:pPr>
-        <w:pStyle w:val="Titre1"/>
-      </w:pPr>
-      <w:bookmarkStart w:id="33" w:name="_Toc506900062"/>
-      <w:r>
-        <w:lastRenderedPageBreak/>
-        <w:t>Interface</w:t>
+        <w:pStyle w:val="Titre3"/>
+      </w:pPr>
+      <w:bookmarkStart w:id="33" w:name="_Toc506900064"/>
+      <w:r>
+        <w:t>Screenshots</w:t>
       </w:r>
       <w:bookmarkEnd w:id="33"/>
     </w:p>
     <w:p>
       <w:pPr>
-        <w:pStyle w:val="Titre3"/>
-      </w:pPr>
-      <w:bookmarkStart w:id="34" w:name="_Toc506900063"/>
-      <w:r>
-        <w:t>Design logic Description</w:t>
-      </w:r>
-      <w:bookmarkEnd w:id="34"/>
+        <w:pStyle w:val="Sansinterligne"/>
+      </w:pPr>
+      <w:r>
+        <w:t>&lt;Provide some initial screen shots of your interface&gt;</w:t>
+      </w:r>
     </w:p>
     <w:p>
       <w:pPr>
-        <w:pStyle w:val="Sansinterligne"/>
-      </w:pPr>
-      <w:r>
-        <w:t>&lt;Describe the general logic of your design as well as the technology you decided to use&gt;</w:t>
-      </w:r>
-    </w:p>
-    <w:p>
-      <w:pPr>
-        <w:pStyle w:val="Titre3"/>
-      </w:pPr>
-      <w:bookmarkStart w:id="35" w:name="_Toc506900064"/>
-      <w:r>
-        <w:t>Screenshots</w:t>
-      </w:r>
-      <w:bookmarkEnd w:id="35"/>
-    </w:p>
-    <w:p>
-      <w:pPr>
-        <w:pStyle w:val="Sansinterligne"/>
-      </w:pPr>
-      <w:r>
-        <w:t>&lt;Provide some initial screen shots of your interface&gt;</w:t>
-      </w:r>
-    </w:p>
-    <w:p>
-      <w:pPr>
         <w:pStyle w:val="Titre1"/>
       </w:pPr>
-      <w:bookmarkStart w:id="36" w:name="_Toc506900065"/>
+      <w:bookmarkStart w:id="34" w:name="_Toc506900065"/>
       <w:r>
         <w:t>General Comments</w:t>
       </w:r>
-      <w:bookmarkEnd w:id="36"/>
+      <w:bookmarkEnd w:id="34"/>
     </w:p>
     <w:p>
       <w:pPr>
@@ -9344,6 +11801,119 @@
     </w:lvl>
   </w:abstractNum>
   <w:abstractNum w:abstractNumId="25">
+    <w:nsid w:val="373E744B"/>
+    <w:multiLevelType w:val="hybridMultilevel"/>
+    <w:tmpl w:val="42343EB2"/>
+    <w:lvl w:ilvl="0" w:tplc="040C0001">
+      <w:start w:val="1"/>
+      <w:numFmt w:val="bullet"/>
+      <w:lvlText w:val=""/>
+      <w:lvlJc w:val="left"/>
+      <w:pPr>
+        <w:ind w:left="360" w:hanging="360"/>
+      </w:pPr>
+      <w:rPr>
+        <w:rFonts w:ascii="Symbol" w:hAnsi="Symbol" w:hint="default"/>
+      </w:rPr>
+    </w:lvl>
+    <w:lvl w:ilvl="1" w:tplc="040C0003" w:tentative="1">
+      <w:start w:val="1"/>
+      <w:numFmt w:val="bullet"/>
+      <w:lvlText w:val="o"/>
+      <w:lvlJc w:val="left"/>
+      <w:pPr>
+        <w:ind w:left="1080" w:hanging="360"/>
+      </w:pPr>
+      <w:rPr>
+        <w:rFonts w:ascii="Courier New" w:hAnsi="Courier New" w:hint="default"/>
+      </w:rPr>
+    </w:lvl>
+    <w:lvl w:ilvl="2" w:tplc="040C0005" w:tentative="1">
+      <w:start w:val="1"/>
+      <w:numFmt w:val="bullet"/>
+      <w:lvlText w:val=""/>
+      <w:lvlJc w:val="left"/>
+      <w:pPr>
+        <w:ind w:left="1800" w:hanging="360"/>
+      </w:pPr>
+      <w:rPr>
+        <w:rFonts w:ascii="Wingdings" w:hAnsi="Wingdings" w:hint="default"/>
+      </w:rPr>
+    </w:lvl>
+    <w:lvl w:ilvl="3" w:tplc="040C0001" w:tentative="1">
+      <w:start w:val="1"/>
+      <w:numFmt w:val="bullet"/>
+      <w:lvlText w:val=""/>
+      <w:lvlJc w:val="left"/>
+      <w:pPr>
+        <w:ind w:left="2520" w:hanging="360"/>
+      </w:pPr>
+      <w:rPr>
+        <w:rFonts w:ascii="Symbol" w:hAnsi="Symbol" w:hint="default"/>
+      </w:rPr>
+    </w:lvl>
+    <w:lvl w:ilvl="4" w:tplc="040C0003" w:tentative="1">
+      <w:start w:val="1"/>
+      <w:numFmt w:val="bullet"/>
+      <w:lvlText w:val="o"/>
+      <w:lvlJc w:val="left"/>
+      <w:pPr>
+        <w:ind w:left="3240" w:hanging="360"/>
+      </w:pPr>
+      <w:rPr>
+        <w:rFonts w:ascii="Courier New" w:hAnsi="Courier New" w:hint="default"/>
+      </w:rPr>
+    </w:lvl>
+    <w:lvl w:ilvl="5" w:tplc="040C0005" w:tentative="1">
+      <w:start w:val="1"/>
+      <w:numFmt w:val="bullet"/>
+      <w:lvlText w:val=""/>
+      <w:lvlJc w:val="left"/>
+      <w:pPr>
+        <w:ind w:left="3960" w:hanging="360"/>
+      </w:pPr>
+      <w:rPr>
+        <w:rFonts w:ascii="Wingdings" w:hAnsi="Wingdings" w:hint="default"/>
+      </w:rPr>
+    </w:lvl>
+    <w:lvl w:ilvl="6" w:tplc="040C0001" w:tentative="1">
+      <w:start w:val="1"/>
+      <w:numFmt w:val="bullet"/>
+      <w:lvlText w:val=""/>
+      <w:lvlJc w:val="left"/>
+      <w:pPr>
+        <w:ind w:left="4680" w:hanging="360"/>
+      </w:pPr>
+      <w:rPr>
+        <w:rFonts w:ascii="Symbol" w:hAnsi="Symbol" w:hint="default"/>
+      </w:rPr>
+    </w:lvl>
+    <w:lvl w:ilvl="7" w:tplc="040C0003" w:tentative="1">
+      <w:start w:val="1"/>
+      <w:numFmt w:val="bullet"/>
+      <w:lvlText w:val="o"/>
+      <w:lvlJc w:val="left"/>
+      <w:pPr>
+        <w:ind w:left="5400" w:hanging="360"/>
+      </w:pPr>
+      <w:rPr>
+        <w:rFonts w:ascii="Courier New" w:hAnsi="Courier New" w:hint="default"/>
+      </w:rPr>
+    </w:lvl>
+    <w:lvl w:ilvl="8" w:tplc="040C0005" w:tentative="1">
+      <w:start w:val="1"/>
+      <w:numFmt w:val="bullet"/>
+      <w:lvlText w:val=""/>
+      <w:lvlJc w:val="left"/>
+      <w:pPr>
+        <w:ind w:left="6120" w:hanging="360"/>
+      </w:pPr>
+      <w:rPr>
+        <w:rFonts w:ascii="Wingdings" w:hAnsi="Wingdings" w:hint="default"/>
+      </w:rPr>
+    </w:lvl>
+  </w:abstractNum>
+  <w:abstractNum w:abstractNumId="26">
     <w:nsid w:val="39BC135B"/>
     <w:multiLevelType w:val="multilevel"/>
     <w:tmpl w:val="5F56D7D2"/>
@@ -9447,7 +12017,7 @@
       </w:pPr>
     </w:lvl>
   </w:abstractNum>
-  <w:abstractNum w:abstractNumId="26">
+  <w:abstractNum w:abstractNumId="27">
     <w:nsid w:val="39C62A71"/>
     <w:multiLevelType w:val="multilevel"/>
     <w:tmpl w:val="D01E8E62"/>
@@ -9557,7 +12127,7 @@
       </w:pPr>
     </w:lvl>
   </w:abstractNum>
-  <w:abstractNum w:abstractNumId="27">
+  <w:abstractNum w:abstractNumId="28">
     <w:nsid w:val="3C710D29"/>
     <w:multiLevelType w:val="multilevel"/>
     <w:tmpl w:val="12E43260"/>
@@ -9643,7 +12213,7 @@
       </w:pPr>
     </w:lvl>
   </w:abstractNum>
-  <w:abstractNum w:abstractNumId="28">
+  <w:abstractNum w:abstractNumId="29">
     <w:nsid w:val="41E07A25"/>
     <w:multiLevelType w:val="multilevel"/>
     <w:tmpl w:val="6B6470FC"/>
@@ -9753,7 +12323,7 @@
       </w:rPr>
     </w:lvl>
   </w:abstractNum>
-  <w:abstractNum w:abstractNumId="29">
+  <w:abstractNum w:abstractNumId="30">
     <w:nsid w:val="42CC5A56"/>
     <w:multiLevelType w:val="multilevel"/>
     <w:tmpl w:val="EB4412F8"/>
@@ -9866,7 +12436,7 @@
       </w:pPr>
     </w:lvl>
   </w:abstractNum>
-  <w:abstractNum w:abstractNumId="30">
+  <w:abstractNum w:abstractNumId="31">
     <w:nsid w:val="43D036B8"/>
     <w:multiLevelType w:val="hybridMultilevel"/>
     <w:tmpl w:val="DE448640"/>
@@ -9978,7 +12548,7 @@
       </w:rPr>
     </w:lvl>
   </w:abstractNum>
-  <w:abstractNum w:abstractNumId="31">
+  <w:abstractNum w:abstractNumId="32">
     <w:nsid w:val="44B80597"/>
     <w:multiLevelType w:val="hybridMultilevel"/>
     <w:tmpl w:val="55F636CA"/>
@@ -10064,7 +12634,7 @@
       </w:pPr>
     </w:lvl>
   </w:abstractNum>
-  <w:abstractNum w:abstractNumId="32">
+  <w:abstractNum w:abstractNumId="33">
     <w:nsid w:val="45BF053C"/>
     <w:multiLevelType w:val="multilevel"/>
     <w:tmpl w:val="EB4412F8"/>
@@ -10177,7 +12747,7 @@
       </w:pPr>
     </w:lvl>
   </w:abstractNum>
-  <w:abstractNum w:abstractNumId="33">
+  <w:abstractNum w:abstractNumId="34">
     <w:nsid w:val="4BD27171"/>
     <w:multiLevelType w:val="multilevel"/>
     <w:tmpl w:val="B698584E"/>
@@ -10290,7 +12860,7 @@
       </w:pPr>
     </w:lvl>
   </w:abstractNum>
-  <w:abstractNum w:abstractNumId="34">
+  <w:abstractNum w:abstractNumId="35">
     <w:nsid w:val="57B33757"/>
     <w:multiLevelType w:val="multilevel"/>
     <w:tmpl w:val="84BCB37E"/>
@@ -10403,7 +12973,7 @@
       </w:pPr>
     </w:lvl>
   </w:abstractNum>
-  <w:abstractNum w:abstractNumId="35">
+  <w:abstractNum w:abstractNumId="36">
     <w:nsid w:val="5B231E52"/>
     <w:multiLevelType w:val="multilevel"/>
     <w:tmpl w:val="DBFAC2FC"/>
@@ -10510,7 +13080,7 @@
       </w:pPr>
     </w:lvl>
   </w:abstractNum>
-  <w:abstractNum w:abstractNumId="36">
+  <w:abstractNum w:abstractNumId="37">
     <w:nsid w:val="5B396991"/>
     <w:multiLevelType w:val="multilevel"/>
     <w:tmpl w:val="3DA4067E"/>
@@ -10620,7 +13190,7 @@
       </w:pPr>
     </w:lvl>
   </w:abstractNum>
-  <w:abstractNum w:abstractNumId="37">
+  <w:abstractNum w:abstractNumId="38">
     <w:nsid w:val="5F7968A3"/>
     <w:multiLevelType w:val="multilevel"/>
     <w:tmpl w:val="EA5ECAE0"/>
@@ -10706,7 +13276,7 @@
       </w:pPr>
     </w:lvl>
   </w:abstractNum>
-  <w:abstractNum w:abstractNumId="38">
+  <w:abstractNum w:abstractNumId="39">
     <w:nsid w:val="608D500C"/>
     <w:multiLevelType w:val="hybridMultilevel"/>
     <w:tmpl w:val="EE34D214"/>
@@ -10795,7 +13365,7 @@
       </w:pPr>
     </w:lvl>
   </w:abstractNum>
-  <w:abstractNum w:abstractNumId="39">
+  <w:abstractNum w:abstractNumId="40">
     <w:nsid w:val="625E7AA5"/>
     <w:multiLevelType w:val="multilevel"/>
     <w:tmpl w:val="9F6C8F44"/>
@@ -10908,7 +13478,7 @@
       </w:pPr>
     </w:lvl>
   </w:abstractNum>
-  <w:abstractNum w:abstractNumId="40">
+  <w:abstractNum w:abstractNumId="41">
     <w:nsid w:val="647D6D7B"/>
     <w:multiLevelType w:val="multilevel"/>
     <w:tmpl w:val="D22A2534"/>
@@ -11018,7 +13588,7 @@
       </w:pPr>
     </w:lvl>
   </w:abstractNum>
-  <w:abstractNum w:abstractNumId="41">
+  <w:abstractNum w:abstractNumId="42">
     <w:nsid w:val="6C6774B2"/>
     <w:multiLevelType w:val="multilevel"/>
     <w:tmpl w:val="3EAA5B42"/>
@@ -11125,7 +13695,7 @@
       </w:pPr>
     </w:lvl>
   </w:abstractNum>
-  <w:abstractNum w:abstractNumId="42">
+  <w:abstractNum w:abstractNumId="43">
     <w:nsid w:val="6F88121D"/>
     <w:multiLevelType w:val="multilevel"/>
     <w:tmpl w:val="14D800F2"/>
@@ -11235,7 +13805,7 @@
       </w:rPr>
     </w:lvl>
   </w:abstractNum>
-  <w:abstractNum w:abstractNumId="43">
+  <w:abstractNum w:abstractNumId="44">
     <w:nsid w:val="6FF60976"/>
     <w:multiLevelType w:val="multilevel"/>
     <w:tmpl w:val="3B5E054C"/>
@@ -11321,7 +13891,7 @@
       </w:pPr>
     </w:lvl>
   </w:abstractNum>
-  <w:abstractNum w:abstractNumId="44">
+  <w:abstractNum w:abstractNumId="45">
     <w:nsid w:val="7DC94B52"/>
     <w:multiLevelType w:val="multilevel"/>
     <w:tmpl w:val="A3383CB4"/>
@@ -11438,7 +14008,7 @@
     <w:abstractNumId w:val="21"/>
   </w:num>
   <w:num w:numId="2">
-    <w:abstractNumId w:val="44"/>
+    <w:abstractNumId w:val="45"/>
   </w:num>
   <w:num w:numId="3">
     <w:abstractNumId w:val="19"/>
@@ -11453,40 +14023,40 @@
     <w:abstractNumId w:val="20"/>
   </w:num>
   <w:num w:numId="7">
-    <w:abstractNumId w:val="40"/>
+    <w:abstractNumId w:val="41"/>
   </w:num>
   <w:num w:numId="8">
+    <w:abstractNumId w:val="37"/>
+  </w:num>
+  <w:num w:numId="9">
+    <w:abstractNumId w:val="27"/>
+  </w:num>
+  <w:num w:numId="10">
     <w:abstractNumId w:val="36"/>
   </w:num>
-  <w:num w:numId="9">
-    <w:abstractNumId w:val="26"/>
-  </w:num>
-  <w:num w:numId="10">
-    <w:abstractNumId w:val="35"/>
-  </w:num>
   <w:num w:numId="11">
-    <w:abstractNumId w:val="41"/>
+    <w:abstractNumId w:val="42"/>
   </w:num>
   <w:num w:numId="12">
-    <w:abstractNumId w:val="25"/>
+    <w:abstractNumId w:val="26"/>
   </w:num>
   <w:num w:numId="13">
     <w:abstractNumId w:val="15"/>
   </w:num>
   <w:num w:numId="14">
-    <w:abstractNumId w:val="39"/>
+    <w:abstractNumId w:val="40"/>
   </w:num>
   <w:num w:numId="15">
-    <w:abstractNumId w:val="32"/>
+    <w:abstractNumId w:val="33"/>
   </w:num>
   <w:num w:numId="16">
     <w:abstractNumId w:val="18"/>
   </w:num>
   <w:num w:numId="17">
-    <w:abstractNumId w:val="34"/>
+    <w:abstractNumId w:val="35"/>
   </w:num>
   <w:num w:numId="18">
-    <w:abstractNumId w:val="33"/>
+    <w:abstractNumId w:val="34"/>
   </w:num>
   <w:num w:numId="19">
     <w:abstractNumId w:val="1"/>
@@ -11501,7 +14071,7 @@
     <w:abstractNumId w:val="2"/>
   </w:num>
   <w:num w:numId="23">
-    <w:abstractNumId w:val="37"/>
+    <w:abstractNumId w:val="38"/>
   </w:num>
   <w:num w:numId="24">
     <w:abstractNumId w:val="24"/>
@@ -11513,7 +14083,7 @@
     <w:abstractNumId w:val="6"/>
   </w:num>
   <w:num w:numId="27">
-    <w:abstractNumId w:val="28"/>
+    <w:abstractNumId w:val="29"/>
   </w:num>
   <w:num w:numId="28">
     <w:abstractNumId w:val="0"/>
@@ -11528,7 +14098,7 @@
     <w:abstractNumId w:val="17"/>
   </w:num>
   <w:num w:numId="32">
-    <w:abstractNumId w:val="38"/>
+    <w:abstractNumId w:val="39"/>
   </w:num>
   <w:num w:numId="33">
     <w:abstractNumId w:val="11"/>
@@ -11577,16 +14147,16 @@
     </w:lvlOverride>
   </w:num>
   <w:num w:numId="40">
-    <w:abstractNumId w:val="30"/>
+    <w:abstractNumId w:val="31"/>
   </w:num>
   <w:num w:numId="41">
     <w:abstractNumId w:val="7"/>
   </w:num>
   <w:num w:numId="42">
-    <w:abstractNumId w:val="43"/>
+    <w:abstractNumId w:val="44"/>
   </w:num>
   <w:num w:numId="43">
-    <w:abstractNumId w:val="27"/>
+    <w:abstractNumId w:val="28"/>
   </w:num>
   <w:num w:numId="44">
     <w:abstractNumId w:val="4"/>
@@ -11595,13 +14165,16 @@
     <w:abstractNumId w:val="8"/>
   </w:num>
   <w:num w:numId="46">
-    <w:abstractNumId w:val="42"/>
+    <w:abstractNumId w:val="43"/>
   </w:num>
   <w:num w:numId="47">
-    <w:abstractNumId w:val="29"/>
+    <w:abstractNumId w:val="30"/>
   </w:num>
   <w:num w:numId="48">
-    <w:abstractNumId w:val="31"/>
+    <w:abstractNumId w:val="32"/>
+  </w:num>
+  <w:num w:numId="49">
+    <w:abstractNumId w:val="25"/>
   </w:num>
 </w:numbering>
 </file>
@@ -13657,7 +16230,7 @@
   <a:extraClrSchemeLst/>
   <a:extLst>
     <a:ext uri="{05A4C25C-085E-4340-85A3-A5531E510DB2}">
-      <thm15:themeFamily xmlns:thm15="http://schemas.microsoft.com/office/thememl/2012/main" xmlns="" name="Office Theme" id="{62F939B6-93AF-4DB8-9C6B-D6C7DFDC589F}" vid="{4A3C46E8-61CC-4603-A589-7422A47A8E4A}"/>
+      <thm15:themeFamily xmlns="" xmlns:thm15="http://schemas.microsoft.com/office/thememl/2012/main" name="Office Theme" id="{62F939B6-93AF-4DB8-9C6B-D6C7DFDC589F}" vid="{4A3C46E8-61CC-4603-A589-7422A47A8E4A}"/>
     </a:ext>
   </a:extLst>
 </a:theme>

</xml_diff>